<commit_message>
Updated Install/User guide for RC1
</commit_message>
<xml_diff>
--- a/branches/Platform_5.5/Drivers and Simulators/Gemini Driver/GeminiTelescope/Documentation/Gemini Telescope Net Installation and Operation.docx
+++ b/branches/Platform_5.5/Drivers and Simulators/Gemini Driver/GeminiTelescope/Documentation/Gemini Telescope Net Installation and Operation.docx
@@ -42,7 +42,7 @@
               <w:alias w:val="Date"/>
               <w:id w:val="19000712"/>
               <w:dataBinding w:prefixMappings="xmlns:ns0='http://schemas.microsoft.com/office/2006/coverPageProps'" w:xpath="/ns0:CoverPageProperties[1]/ns0:PublishDate[1]" w:storeItemID="{55AF091B-3C7A-41E3-B477-F2FDAA23CFDA}"/>
-              <w:date w:fullDate="2009-12-14T00:00:00Z">
+              <w:date w:fullDate="2010-01-22T00:00:00Z">
                 <w:dateFormat w:val="M/d/yyyy"/>
                 <w:lid w:val="en-US"/>
                 <w:storeMappedDataAs w:val="dateTime"/>
@@ -56,7 +56,7 @@
                   <w:sz w:val="32"/>
                   <w:szCs w:val="32"/>
                 </w:rPr>
-                <w:t>12/14/2009</w:t>
+                <w:t>1/22/2010</w:t>
               </w:r>
             </w:sdtContent>
           </w:sdt>
@@ -223,7 +223,7 @@
                                     <w:szCs w:val="48"/>
                                     <w:lang w:val="en-GB"/>
                                   </w:rPr>
-                                  <w:t>Gemini Driver .Net</w:t>
+                                  <w:t>Gemini Driver .Net v1.0</w:t>
                                 </w:r>
                               </w:p>
                             </w:tc>
@@ -356,7 +356,7 @@
           <w:r>
             <w:fldChar w:fldCharType="separate"/>
           </w:r>
-          <w:hyperlink w:anchor="_Toc248299531" w:history="1">
+          <w:hyperlink w:anchor="_Toc251954433" w:history="1">
             <w:r>
               <w:rPr>
                 <w:rStyle w:val="Hyperlink"/>
@@ -392,7 +392,7 @@
               <w:rPr>
                 <w:webHidden/>
               </w:rPr>
-              <w:instrText xml:space="preserve"> PAGEREF _Toc248299531 \h </w:instrText>
+              <w:instrText xml:space="preserve"> PAGEREF _Toc251954433 \h </w:instrText>
             </w:r>
             <w:r>
               <w:rPr>
@@ -428,7 +428,7 @@
               <w:lang w:val="en-GB" w:eastAsia="en-GB"/>
             </w:rPr>
           </w:pPr>
-          <w:hyperlink w:anchor="_Toc248299532" w:history="1">
+          <w:hyperlink w:anchor="_Toc251954434" w:history="1">
             <w:r>
               <w:rPr>
                 <w:rStyle w:val="Hyperlink"/>
@@ -470,7 +470,7 @@
                 <w:noProof/>
                 <w:webHidden/>
               </w:rPr>
-              <w:instrText xml:space="preserve"> PAGEREF _Toc248299532 \h </w:instrText>
+              <w:instrText xml:space="preserve"> PAGEREF _Toc251954434 \h </w:instrText>
             </w:r>
             <w:r>
               <w:rPr>
@@ -510,7 +510,7 @@
               <w:lang w:val="en-GB" w:eastAsia="en-GB"/>
             </w:rPr>
           </w:pPr>
-          <w:hyperlink w:anchor="_Toc248299533" w:history="1">
+          <w:hyperlink w:anchor="_Toc251954435" w:history="1">
             <w:r>
               <w:rPr>
                 <w:rStyle w:val="Hyperlink"/>
@@ -552,7 +552,7 @@
                 <w:noProof/>
                 <w:webHidden/>
               </w:rPr>
-              <w:instrText xml:space="preserve"> PAGEREF _Toc248299533 \h </w:instrText>
+              <w:instrText xml:space="preserve"> PAGEREF _Toc251954435 \h </w:instrText>
             </w:r>
             <w:r>
               <w:rPr>
@@ -572,7 +572,7 @@
                 <w:noProof/>
                 <w:webHidden/>
               </w:rPr>
-              <w:t>3</w:t>
+              <w:t>4</w:t>
             </w:r>
             <w:r>
               <w:rPr>
@@ -592,7 +592,7 @@
               <w:lang w:val="en-GB" w:eastAsia="en-GB"/>
             </w:rPr>
           </w:pPr>
-          <w:hyperlink w:anchor="_Toc248299534" w:history="1">
+          <w:hyperlink w:anchor="_Toc251954436" w:history="1">
             <w:r>
               <w:rPr>
                 <w:rStyle w:val="Hyperlink"/>
@@ -613,7 +613,7 @@
                 <w:rStyle w:val="Hyperlink"/>
                 <w:noProof/>
               </w:rPr>
-              <w:t>Reporting Problems with the Beta Version</w:t>
+              <w:t>Reporting Problems with the driver</w:t>
             </w:r>
             <w:r>
               <w:rPr>
@@ -634,7 +634,7 @@
                 <w:noProof/>
                 <w:webHidden/>
               </w:rPr>
-              <w:instrText xml:space="preserve"> PAGEREF _Toc248299534 \h </w:instrText>
+              <w:instrText xml:space="preserve"> PAGEREF _Toc251954436 \h </w:instrText>
             </w:r>
             <w:r>
               <w:rPr>
@@ -654,7 +654,7 @@
                 <w:noProof/>
                 <w:webHidden/>
               </w:rPr>
-              <w:t>4</w:t>
+              <w:t>5</w:t>
             </w:r>
             <w:r>
               <w:rPr>
@@ -674,7 +674,7 @@
               <w:lang w:val="en-GB" w:eastAsia="en-GB"/>
             </w:rPr>
           </w:pPr>
-          <w:hyperlink w:anchor="_Toc248299535" w:history="1">
+          <w:hyperlink w:anchor="_Toc251954437" w:history="1">
             <w:r>
               <w:rPr>
                 <w:rStyle w:val="Hyperlink"/>
@@ -716,7 +716,7 @@
                 <w:noProof/>
                 <w:webHidden/>
               </w:rPr>
-              <w:instrText xml:space="preserve"> PAGEREF _Toc248299535 \h </w:instrText>
+              <w:instrText xml:space="preserve"> PAGEREF _Toc251954437 \h </w:instrText>
             </w:r>
             <w:r>
               <w:rPr>
@@ -758,7 +758,7 @@
               <w:lang w:val="en-GB" w:eastAsia="en-GB"/>
             </w:rPr>
           </w:pPr>
-          <w:hyperlink w:anchor="_Toc248299536" w:history="1">
+          <w:hyperlink w:anchor="_Toc251954438" w:history="1">
             <w:r>
               <w:rPr>
                 <w:rStyle w:val="Hyperlink"/>
@@ -794,7 +794,7 @@
               <w:rPr>
                 <w:webHidden/>
               </w:rPr>
-              <w:instrText xml:space="preserve"> PAGEREF _Toc248299536 \h </w:instrText>
+              <w:instrText xml:space="preserve"> PAGEREF _Toc251954438 \h </w:instrText>
             </w:r>
             <w:r>
               <w:rPr>
@@ -832,7 +832,7 @@
               <w:lang w:val="en-GB" w:eastAsia="en-GB"/>
             </w:rPr>
           </w:pPr>
-          <w:hyperlink w:anchor="_Toc248299537" w:history="1">
+          <w:hyperlink w:anchor="_Toc251954439" w:history="1">
             <w:r>
               <w:rPr>
                 <w:rStyle w:val="Hyperlink"/>
@@ -868,7 +868,7 @@
               <w:rPr>
                 <w:webHidden/>
               </w:rPr>
-              <w:instrText xml:space="preserve"> PAGEREF _Toc248299537 \h </w:instrText>
+              <w:instrText xml:space="preserve"> PAGEREF _Toc251954439 \h </w:instrText>
             </w:r>
             <w:r>
               <w:rPr>
@@ -904,7 +904,7 @@
               <w:lang w:val="en-GB" w:eastAsia="en-GB"/>
             </w:rPr>
           </w:pPr>
-          <w:hyperlink w:anchor="_Toc248299538" w:history="1">
+          <w:hyperlink w:anchor="_Toc251954440" w:history="1">
             <w:r>
               <w:rPr>
                 <w:rStyle w:val="Hyperlink"/>
@@ -946,7 +946,7 @@
                 <w:noProof/>
                 <w:webHidden/>
               </w:rPr>
-              <w:instrText xml:space="preserve"> PAGEREF _Toc248299538 \h </w:instrText>
+              <w:instrText xml:space="preserve"> PAGEREF _Toc251954440 \h </w:instrText>
             </w:r>
             <w:r>
               <w:rPr>
@@ -986,7 +986,7 @@
               <w:lang w:val="en-GB" w:eastAsia="en-GB"/>
             </w:rPr>
           </w:pPr>
-          <w:hyperlink w:anchor="_Toc248299539" w:history="1">
+          <w:hyperlink w:anchor="_Toc251954441" w:history="1">
             <w:r>
               <w:rPr>
                 <w:rStyle w:val="Hyperlink"/>
@@ -1028,7 +1028,7 @@
                 <w:noProof/>
                 <w:webHidden/>
               </w:rPr>
-              <w:instrText xml:space="preserve"> PAGEREF _Toc248299539 \h </w:instrText>
+              <w:instrText xml:space="preserve"> PAGEREF _Toc251954441 \h </w:instrText>
             </w:r>
             <w:r>
               <w:rPr>
@@ -1068,7 +1068,7 @@
               <w:lang w:val="en-GB" w:eastAsia="en-GB"/>
             </w:rPr>
           </w:pPr>
-          <w:hyperlink w:anchor="_Toc248299540" w:history="1">
+          <w:hyperlink w:anchor="_Toc251954442" w:history="1">
             <w:r>
               <w:rPr>
                 <w:rStyle w:val="Hyperlink"/>
@@ -1110,7 +1110,89 @@
                 <w:noProof/>
                 <w:webHidden/>
               </w:rPr>
-              <w:instrText xml:space="preserve"> PAGEREF _Toc248299540 \h </w:instrText>
+              <w:instrText xml:space="preserve"> PAGEREF _Toc251954442 \h </w:instrText>
+            </w:r>
+            <w:r>
+              <w:rPr>
+                <w:noProof/>
+                <w:webHidden/>
+              </w:rPr>
+            </w:r>
+            <w:r>
+              <w:rPr>
+                <w:noProof/>
+                <w:webHidden/>
+              </w:rPr>
+              <w:fldChar w:fldCharType="separate"/>
+            </w:r>
+            <w:r>
+              <w:rPr>
+                <w:noProof/>
+                <w:webHidden/>
+              </w:rPr>
+              <w:t>7</w:t>
+            </w:r>
+            <w:r>
+              <w:rPr>
+                <w:noProof/>
+                <w:webHidden/>
+              </w:rPr>
+              <w:fldChar w:fldCharType="end"/>
+            </w:r>
+          </w:hyperlink>
+        </w:p>
+        <w:p>
+          <w:pPr>
+            <w:pStyle w:val="TOC2"/>
+            <w:rPr>
+              <w:rFonts w:eastAsiaTheme="minorEastAsia"/>
+              <w:noProof/>
+              <w:lang w:val="en-GB" w:eastAsia="en-GB"/>
+            </w:rPr>
+          </w:pPr>
+          <w:hyperlink w:anchor="_Toc251954443" w:history="1">
+            <w:r>
+              <w:rPr>
+                <w:rStyle w:val="Hyperlink"/>
+                <w:noProof/>
+              </w:rPr>
+              <w:t>3.4</w:t>
+            </w:r>
+            <w:r>
+              <w:rPr>
+                <w:rFonts w:eastAsiaTheme="minorEastAsia"/>
+                <w:noProof/>
+                <w:lang w:val="en-GB" w:eastAsia="en-GB"/>
+              </w:rPr>
+              <w:tab/>
+            </w:r>
+            <w:r>
+              <w:rPr>
+                <w:rStyle w:val="Hyperlink"/>
+                <w:noProof/>
+              </w:rPr>
+              <w:t>Help</w:t>
+            </w:r>
+            <w:r>
+              <w:rPr>
+                <w:noProof/>
+                <w:webHidden/>
+              </w:rPr>
+              <w:tab/>
+            </w:r>
+            <w:r>
+              <w:rPr>
+                <w:noProof/>
+                <w:webHidden/>
+              </w:rPr>
+              <w:fldChar w:fldCharType="begin"/>
+            </w:r>
+            <w:r>
+              <w:rPr>
+                <w:noProof/>
+                <w:webHidden/>
+              </w:rPr>
+              <w:instrText xml:space="preserve"> PAGEREF _Toc251954443 \h </w:instrText>
             </w:r>
             <w:r>
               <w:rPr>
@@ -1152,7 +1234,7 @@
               <w:lang w:val="en-GB" w:eastAsia="en-GB"/>
             </w:rPr>
           </w:pPr>
-          <w:hyperlink w:anchor="_Toc248299541" w:history="1">
+          <w:hyperlink w:anchor="_Toc251954444" w:history="1">
             <w:r>
               <w:rPr>
                 <w:rStyle w:val="Hyperlink"/>
@@ -1188,7 +1270,7 @@
               <w:rPr>
                 <w:webHidden/>
               </w:rPr>
-              <w:instrText xml:space="preserve"> PAGEREF _Toc248299541 \h </w:instrText>
+              <w:instrText xml:space="preserve"> PAGEREF _Toc251954444 \h </w:instrText>
             </w:r>
             <w:r>
               <w:rPr>
@@ -1224,7 +1306,7 @@
               <w:lang w:val="en-GB" w:eastAsia="en-GB"/>
             </w:rPr>
           </w:pPr>
-          <w:hyperlink w:anchor="_Toc248299542" w:history="1">
+          <w:hyperlink w:anchor="_Toc251954445" w:history="1">
             <w:r>
               <w:rPr>
                 <w:rStyle w:val="Hyperlink"/>
@@ -1266,7 +1348,7 @@
                 <w:noProof/>
                 <w:webHidden/>
               </w:rPr>
-              <w:instrText xml:space="preserve"> PAGEREF _Toc248299542 \h </w:instrText>
+              <w:instrText xml:space="preserve"> PAGEREF _Toc251954445 \h </w:instrText>
             </w:r>
             <w:r>
               <w:rPr>
@@ -1306,7 +1388,7 @@
               <w:lang w:val="en-GB" w:eastAsia="en-GB"/>
             </w:rPr>
           </w:pPr>
-          <w:hyperlink w:anchor="_Toc248299543" w:history="1">
+          <w:hyperlink w:anchor="_Toc251954446" w:history="1">
             <w:r>
               <w:rPr>
                 <w:rStyle w:val="Hyperlink"/>
@@ -1348,7 +1430,7 @@
                 <w:noProof/>
                 <w:webHidden/>
               </w:rPr>
-              <w:instrText xml:space="preserve"> PAGEREF _Toc248299543 \h </w:instrText>
+              <w:instrText xml:space="preserve"> PAGEREF _Toc251954446 \h </w:instrText>
             </w:r>
             <w:r>
               <w:rPr>
@@ -1388,7 +1470,7 @@
               <w:lang w:val="en-GB" w:eastAsia="en-GB"/>
             </w:rPr>
           </w:pPr>
-          <w:hyperlink w:anchor="_Toc248299544" w:history="1">
+          <w:hyperlink w:anchor="_Toc251954447" w:history="1">
             <w:r>
               <w:rPr>
                 <w:rStyle w:val="Hyperlink"/>
@@ -1430,7 +1512,7 @@
                 <w:noProof/>
                 <w:webHidden/>
               </w:rPr>
-              <w:instrText xml:space="preserve"> PAGEREF _Toc248299544 \h </w:instrText>
+              <w:instrText xml:space="preserve"> PAGEREF _Toc251954447 \h </w:instrText>
             </w:r>
             <w:r>
               <w:rPr>
@@ -1470,7 +1552,7 @@
               <w:lang w:val="en-GB" w:eastAsia="en-GB"/>
             </w:rPr>
           </w:pPr>
-          <w:hyperlink w:anchor="_Toc248299545" w:history="1">
+          <w:hyperlink w:anchor="_Toc251954448" w:history="1">
             <w:r>
               <w:rPr>
                 <w:rStyle w:val="Hyperlink"/>
@@ -1512,7 +1594,7 @@
                 <w:noProof/>
                 <w:webHidden/>
               </w:rPr>
-              <w:instrText xml:space="preserve"> PAGEREF _Toc248299545 \h </w:instrText>
+              <w:instrText xml:space="preserve"> PAGEREF _Toc251954448 \h </w:instrText>
             </w:r>
             <w:r>
               <w:rPr>
@@ -1552,7 +1634,7 @@
               <w:lang w:val="en-GB" w:eastAsia="en-GB"/>
             </w:rPr>
           </w:pPr>
-          <w:hyperlink w:anchor="_Toc248299546" w:history="1">
+          <w:hyperlink w:anchor="_Toc251954449" w:history="1">
             <w:r>
               <w:rPr>
                 <w:rStyle w:val="Hyperlink"/>
@@ -1594,7 +1676,7 @@
                 <w:noProof/>
                 <w:webHidden/>
               </w:rPr>
-              <w:instrText xml:space="preserve"> PAGEREF _Toc248299546 \h </w:instrText>
+              <w:instrText xml:space="preserve"> PAGEREF _Toc251954449 \h </w:instrText>
             </w:r>
             <w:r>
               <w:rPr>
@@ -1634,7 +1716,7 @@
               <w:lang w:val="en-GB" w:eastAsia="en-GB"/>
             </w:rPr>
           </w:pPr>
-          <w:hyperlink w:anchor="_Toc248299547" w:history="1">
+          <w:hyperlink w:anchor="_Toc251954450" w:history="1">
             <w:r>
               <w:rPr>
                 <w:rStyle w:val="Hyperlink"/>
@@ -1676,7 +1758,7 @@
                 <w:noProof/>
                 <w:webHidden/>
               </w:rPr>
-              <w:instrText xml:space="preserve"> PAGEREF _Toc248299547 \h </w:instrText>
+              <w:instrText xml:space="preserve"> PAGEREF _Toc251954450 \h </w:instrText>
             </w:r>
             <w:r>
               <w:rPr>
@@ -1716,7 +1798,7 @@
               <w:lang w:val="en-GB" w:eastAsia="en-GB"/>
             </w:rPr>
           </w:pPr>
-          <w:hyperlink w:anchor="_Toc248299548" w:history="1">
+          <w:hyperlink w:anchor="_Toc251954451" w:history="1">
             <w:r>
               <w:rPr>
                 <w:rStyle w:val="Hyperlink"/>
@@ -1758,7 +1840,7 @@
                 <w:noProof/>
                 <w:webHidden/>
               </w:rPr>
-              <w:instrText xml:space="preserve"> PAGEREF _Toc248299548 \h </w:instrText>
+              <w:instrText xml:space="preserve"> PAGEREF _Toc251954451 \h </w:instrText>
             </w:r>
             <w:r>
               <w:rPr>
@@ -1798,7 +1880,7 @@
               <w:lang w:val="en-GB" w:eastAsia="en-GB"/>
             </w:rPr>
           </w:pPr>
-          <w:hyperlink w:anchor="_Toc248299549" w:history="1">
+          <w:hyperlink w:anchor="_Toc251954452" w:history="1">
             <w:r>
               <w:rPr>
                 <w:rStyle w:val="Hyperlink"/>
@@ -1840,7 +1922,7 @@
                 <w:noProof/>
                 <w:webHidden/>
               </w:rPr>
-              <w:instrText xml:space="preserve"> PAGEREF _Toc248299549 \h </w:instrText>
+              <w:instrText xml:space="preserve"> PAGEREF _Toc251954452 \h </w:instrText>
             </w:r>
             <w:r>
               <w:rPr>
@@ -1880,7 +1962,7 @@
               <w:lang w:val="en-GB" w:eastAsia="en-GB"/>
             </w:rPr>
           </w:pPr>
-          <w:hyperlink w:anchor="_Toc248299550" w:history="1">
+          <w:hyperlink w:anchor="_Toc251954453" w:history="1">
             <w:r>
               <w:rPr>
                 <w:rStyle w:val="Hyperlink"/>
@@ -1922,7 +2004,7 @@
                 <w:noProof/>
                 <w:webHidden/>
               </w:rPr>
-              <w:instrText xml:space="preserve"> PAGEREF _Toc248299550 \h </w:instrText>
+              <w:instrText xml:space="preserve"> PAGEREF _Toc251954453 \h </w:instrText>
             </w:r>
             <w:r>
               <w:rPr>
@@ -1966,7 +2048,7 @@
               <w:lang w:val="en-GB" w:eastAsia="en-GB"/>
             </w:rPr>
           </w:pPr>
-          <w:hyperlink w:anchor="_Toc248299551" w:history="1">
+          <w:hyperlink w:anchor="_Toc251954454" w:history="1">
             <w:r>
               <w:rPr>
                 <w:rStyle w:val="Hyperlink"/>
@@ -2008,7 +2090,7 @@
                 <w:noProof/>
                 <w:webHidden/>
               </w:rPr>
-              <w:instrText xml:space="preserve"> PAGEREF _Toc248299551 \h </w:instrText>
+              <w:instrText xml:space="preserve"> PAGEREF _Toc251954454 \h </w:instrText>
             </w:r>
             <w:r>
               <w:rPr>
@@ -2052,7 +2134,7 @@
               <w:lang w:val="en-GB" w:eastAsia="en-GB"/>
             </w:rPr>
           </w:pPr>
-          <w:hyperlink w:anchor="_Toc248299552" w:history="1">
+          <w:hyperlink w:anchor="_Toc251954455" w:history="1">
             <w:r>
               <w:rPr>
                 <w:rStyle w:val="Hyperlink"/>
@@ -2094,7 +2176,7 @@
                 <w:noProof/>
                 <w:webHidden/>
               </w:rPr>
-              <w:instrText xml:space="preserve"> PAGEREF _Toc248299552 \h </w:instrText>
+              <w:instrText xml:space="preserve"> PAGEREF _Toc251954455 \h </w:instrText>
             </w:r>
             <w:r>
               <w:rPr>
@@ -2138,7 +2220,7 @@
               <w:lang w:val="en-GB" w:eastAsia="en-GB"/>
             </w:rPr>
           </w:pPr>
-          <w:hyperlink w:anchor="_Toc248299553" w:history="1">
+          <w:hyperlink w:anchor="_Toc251954456" w:history="1">
             <w:r>
               <w:rPr>
                 <w:rStyle w:val="Hyperlink"/>
@@ -2180,7 +2262,7 @@
                 <w:noProof/>
                 <w:webHidden/>
               </w:rPr>
-              <w:instrText xml:space="preserve"> PAGEREF _Toc248299553 \h </w:instrText>
+              <w:instrText xml:space="preserve"> PAGEREF _Toc251954456 \h </w:instrText>
             </w:r>
             <w:r>
               <w:rPr>
@@ -2224,7 +2306,7 @@
               <w:lang w:val="en-GB" w:eastAsia="en-GB"/>
             </w:rPr>
           </w:pPr>
-          <w:hyperlink w:anchor="_Toc248299554" w:history="1">
+          <w:hyperlink w:anchor="_Toc251954457" w:history="1">
             <w:r>
               <w:rPr>
                 <w:rStyle w:val="Hyperlink"/>
@@ -2266,7 +2348,7 @@
                 <w:noProof/>
                 <w:webHidden/>
               </w:rPr>
-              <w:instrText xml:space="preserve"> PAGEREF _Toc248299554 \h </w:instrText>
+              <w:instrText xml:space="preserve"> PAGEREF _Toc251954457 \h </w:instrText>
             </w:r>
             <w:r>
               <w:rPr>
@@ -2313,7 +2395,7 @@
       <w:pPr>
         <w:pStyle w:val="Heading1"/>
       </w:pPr>
-      <w:bookmarkStart w:id="0" w:name="_Toc248299531"/>
+      <w:bookmarkStart w:id="0" w:name="_Toc251954433"/>
       <w:r>
         <w:lastRenderedPageBreak/>
         <w:t>Introduction</w:t>
@@ -2583,7 +2665,7 @@
       </w:pPr>
       <w:bookmarkStart w:id="1" w:name="_Ref244613280"/>
       <w:bookmarkStart w:id="2" w:name="_Ref244613289"/>
-      <w:bookmarkStart w:id="3" w:name="_Toc248299532"/>
+      <w:bookmarkStart w:id="3" w:name="_Toc251954434"/>
       <w:r>
         <w:t>System Requirements</w:t>
       </w:r>
@@ -2756,12 +2838,14 @@
       <w:r>
         <w:t>.</w:t>
       </w:r>
+      <w:bookmarkStart w:id="4" w:name="_Ref251946319"/>
       <w:r>
         <w:rPr>
           <w:rStyle w:val="FootnoteReference"/>
         </w:rPr>
         <w:footnoteReference w:id="2"/>
       </w:r>
+      <w:bookmarkEnd w:id="4"/>
     </w:p>
     <w:p>
       <w:r>
@@ -2879,60 +2963,52 @@
     <w:p>
       <w:pPr>
         <w:pStyle w:val="Heading2"/>
-      </w:pPr>
-      <w:bookmarkStart w:id="4" w:name="_Ref244613586"/>
-      <w:bookmarkStart w:id="5" w:name="_Ref244613593"/>
-      <w:bookmarkStart w:id="6" w:name="_Toc248299533"/>
-      <w:r>
+        <w:pageBreakBefore/>
+        <w:ind w:left="578" w:hanging="578"/>
+      </w:pPr>
+      <w:bookmarkStart w:id="5" w:name="_Ref244613586"/>
+      <w:bookmarkStart w:id="6" w:name="_Ref244613593"/>
+      <w:bookmarkStart w:id="7" w:name="_Toc251954435"/>
+      <w:r>
+        <w:lastRenderedPageBreak/>
         <w:t>Installation</w:t>
       </w:r>
-      <w:bookmarkEnd w:id="4"/>
       <w:bookmarkEnd w:id="5"/>
       <w:bookmarkEnd w:id="6"/>
-    </w:p>
-    <w:p>
-      <w:r>
-        <w:t>After checking all the prerequisite software is installed download the new Gemini .Net driver from the Yahoo! Beta test group:</w:t>
-      </w:r>
-    </w:p>
-    <w:p>
+      <w:bookmarkEnd w:id="7"/>
+    </w:p>
+    <w:p>
+      <w:r>
+        <w:t>After checking all the prerequisite software is installed</w:t>
+      </w:r>
+      <w:r>
+        <w:t>,</w:t>
+      </w:r>
+      <w:r>
+        <w:t xml:space="preserve"> download the new Gemini .Net driver from the </w:t>
+      </w:r>
+      <w:r>
+        <w:t>ASCOM Website</w:t>
+      </w:r>
+      <w:r>
+        <w:t>:</w:t>
+      </w:r>
+    </w:p>
+    <w:p>
+      <w:pPr>
+        <w:ind w:left="720"/>
+      </w:pPr>
       <w:hyperlink r:id="rId16" w:history="1">
         <w:r>
           <w:rPr>
             <w:rStyle w:val="Hyperlink"/>
           </w:rPr>
-          <w:t>http://tech.groups.yahoo.com/group/Gemini_Driver_Beta/files/Installation Files/</w:t>
+          <w:t>http://ascom-standards.org/Downloads/ScopeDrivers.htm</w:t>
         </w:r>
       </w:hyperlink>
     </w:p>
     <w:p>
       <w:r>
-        <w:t>The driver installation file is located in the root folder and has a name with the format</w:t>
-      </w:r>
-      <w:r>
-        <w:t xml:space="preserve"> of GeminiTelescopeInstaller(1.1</w:t>
-      </w:r>
-      <w:r>
-        <w:t xml:space="preserve">.x.x).exe . </w:t>
-      </w:r>
-      <w:r>
-        <w:t xml:space="preserve"> For example t</w:t>
-      </w:r>
-      <w:r>
-        <w:t>he current version as of the writing of this document is G</w:t>
-      </w:r>
-      <w:r>
-        <w:t>eminiTelescopeInstaller(1.1.6</w:t>
-      </w:r>
-      <w:r>
-        <w:t>.0</w:t>
-      </w:r>
-      <w:r>
-        <w:t>).exe</w:t>
-      </w:r>
-    </w:p>
-    <w:p>
-      <w:r>
         <w:t xml:space="preserve">Ensure your Windows login account has administrator privileges before you install the driver, and if you have User Account Control (UAC) switched on in Vista or Windows 7, right click the installer and select </w:t>
       </w:r>
       <w:r>
@@ -2943,6 +3019,15 @@
       </w:r>
       <w:r>
         <w:t>.</w:t>
+      </w:r>
+      <w:r>
+        <w:rPr>
+          <w:rStyle w:val="FootnoteReference"/>
+        </w:rPr>
+        <w:footnoteReference w:id="3"/>
+      </w:r>
+      <w:r>
+        <w:t xml:space="preserve"> </w:t>
       </w:r>
     </w:p>
     <w:p>
@@ -2954,7 +3039,6 @@
           <w:noProof/>
           <w:lang w:val="en-GB" w:eastAsia="en-GB"/>
         </w:rPr>
-        <w:lastRenderedPageBreak/>
         <w:drawing>
           <wp:anchor distT="0" distB="0" distL="114300" distR="114300" simplePos="0" relativeHeight="251669504" behindDoc="0" locked="0" layoutInCell="1" allowOverlap="1">
             <wp:simplePos x="0" y="0"/>
@@ -3013,7 +3097,13 @@
         </w:drawing>
       </w:r>
       <w:r>
-        <w:t>When you see the below message, please DO-NOT DESELECT the “Install a Gemini Icon on your desktop” option.</w:t>
+        <w:t>When you see the below m</w:t>
+      </w:r>
+      <w:r>
+        <w:t xml:space="preserve">essage, please DO </w:t>
+      </w:r>
+      <w:r>
+        <w:t>NOT DESELECT the “Install a Gemini Icon on your desktop” option.</w:t>
       </w:r>
     </w:p>
     <w:p>
@@ -3090,12 +3180,18 @@
     <w:p>
       <w:pPr>
         <w:pStyle w:val="Heading2"/>
-      </w:pPr>
-      <w:bookmarkStart w:id="7" w:name="_Toc248299534"/>
-      <w:r>
-        <w:t>Reporting Problems with the Beta Version</w:t>
-      </w:r>
-      <w:bookmarkEnd w:id="7"/>
+        <w:pageBreakBefore/>
+        <w:ind w:left="578" w:hanging="578"/>
+      </w:pPr>
+      <w:bookmarkStart w:id="8" w:name="_Toc251954436"/>
+      <w:r>
+        <w:lastRenderedPageBreak/>
+        <w:t xml:space="preserve">Reporting Problems with the </w:t>
+      </w:r>
+      <w:r>
+        <w:t>driver</w:t>
+      </w:r>
+      <w:bookmarkEnd w:id="8"/>
     </w:p>
     <w:p>
       <w:r>
@@ -3136,196 +3232,99 @@
         <w:t xml:space="preserve">) </w:t>
       </w:r>
       <w:r>
-        <w:t xml:space="preserve">some of these log files can be quite sizable with the amount of tracing enabled in the Beta driver. Please Zip up the logs together with any screen shot documents. </w:t>
-      </w:r>
-    </w:p>
-    <w:p>
-      <w:r>
-        <w:t>Then</w:t>
-      </w:r>
-      <w:r>
-        <w:t xml:space="preserve"> post a message in the user group and </w:t>
-      </w:r>
-      <w:r>
-        <w:t>upload</w:t>
-      </w:r>
-      <w:r>
-        <w:t xml:space="preserve"> the rtf file </w:t>
-      </w:r>
-      <w:r>
-        <w:t xml:space="preserve">to the Beta test Yahoo! Group. Create your own folder </w:t>
-      </w:r>
-      <w:r>
-        <w:t xml:space="preserve">under </w:t>
-      </w:r>
-      <w:r>
-        <w:t xml:space="preserve">the </w:t>
-      </w:r>
-      <w:r>
-        <w:t>Log and Error Files</w:t>
-      </w:r>
-      <w:r>
-        <w:t xml:space="preserve"> folder, create the folder </w:t>
-      </w:r>
-      <w:r>
-        <w:t>with your name, and t</w:t>
-      </w:r>
-      <w:r>
-        <w:t>hen create a second subfolder</w:t>
-      </w:r>
-      <w:r>
-        <w:t xml:space="preserve"> under your name wit</w:t>
-      </w:r>
-      <w:r>
-        <w:t>h the date of the error files.</w:t>
-      </w:r>
-    </w:p>
-    <w:p>
-      <w:r>
-        <w:t xml:space="preserve">If you </w:t>
-      </w:r>
-      <w:r>
-        <w:t>upload more files at a later</w:t>
-      </w:r>
-      <w:r>
-        <w:t xml:space="preserve"> date, please create a</w:t>
-      </w:r>
-      <w:r>
-        <w:t>nother</w:t>
-      </w:r>
-      <w:r>
-        <w:t xml:space="preserve"> sub</w:t>
-      </w:r>
-      <w:r>
-        <w:t>-folder</w:t>
-      </w:r>
-      <w:r>
-        <w:t xml:space="preserve"> with that date under your name.  You can see </w:t>
-      </w:r>
-      <w:r>
-        <w:t>an example of this</w:t>
-      </w:r>
-      <w:r>
-        <w:t xml:space="preserve"> file structure below:</w:t>
-      </w:r>
-    </w:p>
-    <w:p>
-      <w:r>
-        <w:t>Log and error Files</w:t>
-      </w:r>
-      <w:r>
-        <w:br/>
-      </w:r>
-      <w:r>
-        <w:tab/>
-      </w:r>
-      <w:r>
-        <w:sym w:font="Wingdings 3" w:char="F039"/>
-      </w:r>
-      <w:r>
-        <w:t xml:space="preserve">  </w:t>
-      </w:r>
-      <w:r>
-        <w:t>Tom Hilton</w:t>
-      </w:r>
-      <w:r>
-        <w:tab/>
-        <w:t>(new sub-folder)</w:t>
-      </w:r>
-      <w:r>
-        <w:br/>
-      </w:r>
-      <w:r>
-        <w:tab/>
-      </w:r>
-      <w:r>
-        <w:tab/>
-      </w:r>
-      <w:r>
-        <w:sym w:font="Wingdings 3" w:char="F039"/>
-      </w:r>
-      <w:r>
-        <w:t xml:space="preserve">  10-10-2009</w:t>
-      </w:r>
-      <w:r>
-        <w:tab/>
-        <w:t>(</w:t>
-      </w:r>
-      <w:r>
-        <w:t>new sub</w:t>
-      </w:r>
-      <w:r>
-        <w:t>-folder)</w:t>
-      </w:r>
-      <w:r>
-        <w:br/>
-      </w:r>
-      <w:r>
-        <w:tab/>
-      </w:r>
-      <w:r>
-        <w:tab/>
-      </w:r>
-      <w:r>
-        <w:tab/>
-      </w:r>
-      <w:r>
-        <w:sym w:font="Wingdings 3" w:char="F039"/>
-      </w:r>
-      <w:r>
-        <w:t xml:space="preserve">  Log.rtf </w:t>
-      </w:r>
-      <w:r>
-        <w:tab/>
-        <w:t>(</w:t>
-      </w:r>
-      <w:r>
-        <w:t>example of file you want to post</w:t>
-      </w:r>
-      <w:r>
-        <w:t xml:space="preserve"> - </w:t>
-      </w:r>
-      <w:r>
-        <w:t>you may also zip them</w:t>
-      </w:r>
-      <w:r>
-        <w:br/>
-      </w:r>
-      <w:r>
-        <w:tab/>
-      </w:r>
-      <w:r>
-        <w:tab/>
-      </w:r>
-      <w:r>
-        <w:tab/>
-      </w:r>
-      <w:r>
-        <w:tab/>
-      </w:r>
-      <w:r>
-        <w:t xml:space="preserve">if there </w:t>
-      </w:r>
-      <w:r>
-        <w:t>is</w:t>
-      </w:r>
-      <w:r>
-        <w:t xml:space="preserve"> more than one</w:t>
-      </w:r>
-      <w:r>
-        <w:t>)</w:t>
-      </w:r>
-    </w:p>
+        <w:t xml:space="preserve">some of these log files can be quite sizable </w:t>
+      </w:r>
+      <w:r>
+        <w:t>if you have enabled detailed logging in the</w:t>
+      </w:r>
+      <w:r>
+        <w:t xml:space="preserve"> driver. Please Zip up the logs together </w:t>
+      </w:r>
+      <w:r>
+        <w:t>with any screen shot documents.</w:t>
+      </w:r>
+    </w:p>
+    <w:p>
+      <w:r>
+        <w:t>The first port call for support is the ASCOM Answers website, check if your problem has been reported before and there is a know</w:t>
+      </w:r>
+      <w:r>
+        <w:t xml:space="preserve">n solution or </w:t>
+      </w:r>
+      <w:r>
+        <w:t>workaround for it. If not you can post your query/problem and someone should answer within a reasonable time (please remember no is paid to support this driver).</w:t>
+      </w:r>
+    </w:p>
+    <w:p>
+      <w:pPr>
+        <w:ind w:left="720"/>
+      </w:pPr>
+      <w:hyperlink r:id="rId18" w:history="1">
+        <w:r>
+          <w:rPr>
+            <w:rStyle w:val="Hyperlink"/>
+          </w:rPr>
+          <w:t>http://answers.ascom-standards.org/</w:t>
+        </w:r>
+      </w:hyperlink>
+    </w:p>
+    <w:p>
+      <w:r>
+        <w:t>You can also check on the ASCOM support web page for basic information about the ASCOM platform and drivers:</w:t>
+      </w:r>
+    </w:p>
+    <w:p>
+      <w:pPr>
+        <w:ind w:left="720"/>
+      </w:pPr>
+      <w:hyperlink r:id="rId19" w:history="1">
+        <w:r>
+          <w:rPr>
+            <w:rStyle w:val="Hyperlink"/>
+          </w:rPr>
+          <w:t>http://ascom-standards.org/Support/Index.htm</w:t>
+        </w:r>
+      </w:hyperlink>
+    </w:p>
+    <w:p>
+      <w:r>
+        <w:t xml:space="preserve">Lastly there is the ASCOM-Talk Yahoo! Group, </w:t>
+      </w:r>
+      <w:r>
+        <w:t xml:space="preserve">though this discussion </w:t>
+      </w:r>
+      <w:r>
+        <w:t>group is primarily for developers and users are strongly encouraged to use the ASCOM Answers web site:</w:t>
+      </w:r>
+    </w:p>
+    <w:p>
+      <w:pPr>
+        <w:ind w:left="720"/>
+      </w:pPr>
+      <w:hyperlink r:id="rId20" w:history="1">
+        <w:r>
+          <w:rPr>
+            <w:rStyle w:val="Hyperlink"/>
+          </w:rPr>
+          <w:t>http://groups.yahoo.com/group/ASCOM-Talk/</w:t>
+        </w:r>
+      </w:hyperlink>
+    </w:p>
+    <w:p>
+      <w:r>
+        <w:t>Keep hold of all your diagnostic files until you have resolved your problem, if someone needs to see them they will ask.</w:t>
+      </w:r>
+    </w:p>
+    <w:p/>
     <w:p>
       <w:pPr>
         <w:pStyle w:val="Heading2"/>
       </w:pPr>
-      <w:bookmarkStart w:id="8" w:name="_Toc248299535"/>
-      <w:r>
-        <w:lastRenderedPageBreak/>
+      <w:bookmarkStart w:id="9" w:name="_Toc251954437"/>
+      <w:r>
         <w:t>Credits</w:t>
       </w:r>
-      <w:bookmarkEnd w:id="8"/>
+      <w:bookmarkEnd w:id="9"/>
     </w:p>
     <w:p>
       <w:r>
@@ -3363,12 +3362,12 @@
         <w:pageBreakBefore/>
         <w:ind w:left="431" w:hanging="431"/>
       </w:pPr>
-      <w:bookmarkStart w:id="9" w:name="_Toc248299536"/>
+      <w:bookmarkStart w:id="10" w:name="_Toc251954438"/>
       <w:r>
         <w:lastRenderedPageBreak/>
         <w:t>Quick Start Guide</w:t>
       </w:r>
-      <w:bookmarkEnd w:id="9"/>
+      <w:bookmarkEnd w:id="10"/>
     </w:p>
     <w:p>
       <w:r>
@@ -3763,12 +3762,12 @@
         <w:pageBreakBefore/>
         <w:ind w:left="431" w:hanging="431"/>
       </w:pPr>
-      <w:bookmarkStart w:id="10" w:name="_Toc248299537"/>
+      <w:bookmarkStart w:id="11" w:name="_Toc251954439"/>
       <w:r>
         <w:lastRenderedPageBreak/>
         <w:t>Basic Operation</w:t>
       </w:r>
-      <w:bookmarkEnd w:id="10"/>
+      <w:bookmarkEnd w:id="11"/>
     </w:p>
     <w:p>
       <w:r>
@@ -3783,11 +3782,11 @@
       <w:pPr>
         <w:pStyle w:val="Heading2"/>
       </w:pPr>
-      <w:bookmarkStart w:id="11" w:name="_Toc248299538"/>
+      <w:bookmarkStart w:id="12" w:name="_Toc251954440"/>
       <w:r>
         <w:t>Standalone Executable Mode</w:t>
       </w:r>
-      <w:bookmarkEnd w:id="11"/>
+      <w:bookmarkEnd w:id="12"/>
     </w:p>
     <w:p>
       <w:r>
@@ -3821,11 +3820,11 @@
       <w:pPr>
         <w:pStyle w:val="Heading2"/>
       </w:pPr>
-      <w:bookmarkStart w:id="12" w:name="_Toc248299539"/>
+      <w:bookmarkStart w:id="13" w:name="_Toc251954441"/>
       <w:r>
         <w:t>COM Server Mode</w:t>
       </w:r>
-      <w:bookmarkEnd w:id="12"/>
+      <w:bookmarkEnd w:id="13"/>
     </w:p>
     <w:p>
       <w:r>
@@ -3908,7 +3907,13 @@
     </w:p>
     <w:p>
       <w:r>
-        <w:t>If you wish to connect to the driver programmatically then the program IDs are as follows:</w:t>
+        <w:t xml:space="preserve">If you wish to connect to the driver programmatically </w:t>
+      </w:r>
+      <w:r>
+        <w:t xml:space="preserve">using COM </w:t>
+      </w:r>
+      <w:r>
+        <w:t>then the program IDs are as follows:</w:t>
       </w:r>
     </w:p>
     <w:p>
@@ -3936,11 +3941,11 @@
       <w:pPr>
         <w:pStyle w:val="Heading2"/>
       </w:pPr>
-      <w:bookmarkStart w:id="13" w:name="_Toc248299540"/>
+      <w:bookmarkStart w:id="14" w:name="_Toc251954442"/>
       <w:r>
         <w:t>System Tray Icon</w:t>
       </w:r>
-      <w:bookmarkEnd w:id="13"/>
+      <w:bookmarkEnd w:id="14"/>
     </w:p>
     <w:p>
       <w:r>
@@ -3969,9 +3974,11 @@
       <w:pPr>
         <w:pStyle w:val="Heading2"/>
       </w:pPr>
+      <w:bookmarkStart w:id="15" w:name="_Toc251954443"/>
       <w:r>
         <w:t>Help</w:t>
       </w:r>
+      <w:bookmarkEnd w:id="15"/>
     </w:p>
     <w:p>
       <w:r>
@@ -4011,22 +4018,22 @@
         <w:pageBreakBefore/>
         <w:ind w:left="431" w:hanging="431"/>
       </w:pPr>
-      <w:bookmarkStart w:id="14" w:name="_Toc248299541"/>
+      <w:bookmarkStart w:id="16" w:name="_Toc251954444"/>
       <w:r>
         <w:lastRenderedPageBreak/>
         <w:t>Driver Reference</w:t>
       </w:r>
-      <w:bookmarkEnd w:id="14"/>
+      <w:bookmarkEnd w:id="16"/>
     </w:p>
     <w:p>
       <w:pPr>
         <w:pStyle w:val="Heading2"/>
       </w:pPr>
-      <w:bookmarkStart w:id="15" w:name="_Toc248299542"/>
+      <w:bookmarkStart w:id="17" w:name="_Toc251954445"/>
       <w:r>
         <w:t>System Tray</w:t>
       </w:r>
-      <w:bookmarkEnd w:id="15"/>
+      <w:bookmarkEnd w:id="17"/>
     </w:p>
     <w:p>
       <w:r>
@@ -4063,7 +4070,7 @@
                     </pic:cNvPicPr>
                   </pic:nvPicPr>
                   <pic:blipFill>
-                    <a:blip r:embed="rId18" cstate="print"/>
+                    <a:blip r:embed="rId21" cstate="print"/>
                     <a:srcRect/>
                     <a:stretch>
                       <a:fillRect/>
@@ -4128,7 +4135,7 @@
                     <pic:cNvPicPr/>
                   </pic:nvPicPr>
                   <pic:blipFill>
-                    <a:blip r:embed="rId19" cstate="print"/>
+                    <a:blip r:embed="rId22" cstate="print"/>
                     <a:stretch>
                       <a:fillRect/>
                     </a:stretch>
@@ -4200,7 +4207,7 @@
                     <pic:cNvPicPr/>
                   </pic:nvPicPr>
                   <pic:blipFill>
-                    <a:blip r:embed="rId20" cstate="print"/>
+                    <a:blip r:embed="rId23" cstate="print"/>
                     <a:stretch>
                       <a:fillRect/>
                     </a:stretch>
@@ -4546,7 +4553,7 @@
         <w:pageBreakBefore/>
         <w:ind w:left="578" w:hanging="578"/>
       </w:pPr>
-      <w:bookmarkStart w:id="16" w:name="_Toc248299543"/>
+      <w:bookmarkStart w:id="18" w:name="_Toc251954446"/>
       <w:r>
         <w:lastRenderedPageBreak/>
         <w:t>Virtual Hand</w:t>
@@ -4557,7 +4564,7 @@
       <w:r>
         <w:t>ox</w:t>
       </w:r>
-      <w:bookmarkEnd w:id="16"/>
+      <w:bookmarkEnd w:id="18"/>
     </w:p>
     <w:p>
       <w:r>
@@ -4685,7 +4692,7 @@
                           <pic:cNvPicPr/>
                         </pic:nvPicPr>
                         <pic:blipFill>
-                          <a:blip r:embed="rId21" cstate="print"/>
+                          <a:blip r:embed="rId24" cstate="print"/>
                           <a:stretch>
                             <a:fillRect/>
                           </a:stretch>
@@ -5005,6 +5012,29 @@
     <w:p>
       <w:r>
         <w:lastRenderedPageBreak/>
+        <w:t xml:space="preserve">You can also use your computer keyboard to activate the large motion buttons by pressing &lt;Ctrl&gt; plus one of the four direction arrow keys </w:t>
+      </w:r>
+      <w:r>
+        <w:t>to</w:t>
+      </w:r>
+      <w:r>
+        <w:t xml:space="preserve"> activ</w:t>
+      </w:r>
+      <w:r>
+        <w:t>at</w:t>
+      </w:r>
+      <w:r>
+        <w:t xml:space="preserve">e the corresponding button. Motion will continue so long as you keep the keys pressed. Note that the virtual hand box must be the active application on your </w:t>
+      </w:r>
+      <w:r>
+        <w:t xml:space="preserve">Windows </w:t>
+      </w:r>
+      <w:r>
+        <w:t>desktop for this feature to work.</w:t>
+      </w:r>
+    </w:p>
+    <w:p>
+      <w:r>
         <w:t>Like the physical Gemini hand</w:t>
       </w:r>
       <w:r>
@@ -5111,7 +5141,7 @@
                     </pic:cNvPicPr>
                   </pic:nvPicPr>
                   <pic:blipFill>
-                    <a:blip r:embed="rId22" cstate="print"/>
+                    <a:blip r:embed="rId25" cstate="print"/>
                     <a:srcRect/>
                     <a:stretch>
                       <a:fillRect/>
@@ -5183,7 +5213,7 @@
         <w:rPr>
           <w:rStyle w:val="FootnoteReference"/>
         </w:rPr>
-        <w:footnoteReference w:id="3"/>
+        <w:footnoteReference w:id="4"/>
       </w:r>
     </w:p>
     <w:p>
@@ -5310,7 +5340,7 @@
                     </pic:cNvPicPr>
                   </pic:nvPicPr>
                   <pic:blipFill>
-                    <a:blip r:embed="rId23" cstate="print"/>
+                    <a:blip r:embed="rId26" cstate="print"/>
                     <a:srcRect/>
                     <a:stretch>
                       <a:fillRect/>
@@ -5509,7 +5539,7 @@
                     </pic:cNvPicPr>
                   </pic:nvPicPr>
                   <pic:blipFill>
-                    <a:blip r:embed="rId24" cstate="print"/>
+                    <a:blip r:embed="rId27" cstate="print"/>
                     <a:srcRect/>
                     <a:stretch>
                       <a:fillRect/>
@@ -5710,7 +5740,7 @@
                     <pic:cNvPicPr/>
                   </pic:nvPicPr>
                   <pic:blipFill>
-                    <a:blip r:embed="rId25" cstate="print"/>
+                    <a:blip r:embed="rId28" cstate="print"/>
                     <a:stretch>
                       <a:fillRect/>
                     </a:stretch>
@@ -6022,14 +6052,14 @@
       <w:pPr>
         <w:pStyle w:val="Heading2"/>
       </w:pPr>
-      <w:bookmarkStart w:id="17" w:name="_Ref243665795"/>
-      <w:bookmarkStart w:id="18" w:name="_Toc248299544"/>
+      <w:bookmarkStart w:id="19" w:name="_Ref243665795"/>
+      <w:bookmarkStart w:id="20" w:name="_Toc251954447"/>
       <w:r>
         <w:lastRenderedPageBreak/>
         <w:t>Gemini Telescope Setup</w:t>
       </w:r>
-      <w:bookmarkEnd w:id="17"/>
-      <w:bookmarkEnd w:id="18"/>
+      <w:bookmarkEnd w:id="19"/>
+      <w:bookmarkEnd w:id="20"/>
     </w:p>
     <w:p>
       <w:pPr>
@@ -6056,7 +6086,7 @@
                     <pic:cNvPicPr/>
                   </pic:nvPicPr>
                   <pic:blipFill>
-                    <a:blip r:embed="rId26" cstate="print"/>
+                    <a:blip r:embed="rId29" cstate="print"/>
                     <a:stretch>
                       <a:fillRect/>
                     </a:stretch>
@@ -6427,7 +6457,7 @@
                     </pic:cNvPicPr>
                   </pic:nvPicPr>
                   <pic:blipFill>
-                    <a:blip r:embed="rId27" cstate="print"/>
+                    <a:blip r:embed="rId30" cstate="print"/>
                     <a:srcRect/>
                     <a:stretch>
                       <a:fillRect/>
@@ -6527,7 +6557,25 @@
         <w:t xml:space="preserve"> When functioning normally, it is suggested you leave</w:t>
       </w:r>
       <w:r>
-        <w:t xml:space="preserve"> this logging level set to None, for troubleshooting purposes set to full logging.</w:t>
+        <w:t xml:space="preserve"> this logging level set to </w:t>
+      </w:r>
+      <w:r>
+        <w:t>“</w:t>
+      </w:r>
+      <w:r>
+        <w:t>1: No logging”</w:t>
+      </w:r>
+      <w:r>
+        <w:t>;</w:t>
+      </w:r>
+      <w:r>
+        <w:t xml:space="preserve"> for troubleshooting purposes set to full logging</w:t>
+      </w:r>
+      <w:r>
+        <w:t>, or whatever is recommended by the support person</w:t>
+      </w:r>
+      <w:r>
+        <w:t>.</w:t>
       </w:r>
     </w:p>
     <w:p>
@@ -6601,7 +6649,13 @@
         <w:t xml:space="preserve">This button provides access to the GPS configuration form. </w:t>
       </w:r>
       <w:r>
-        <w:t>You configure the port number and speed of the serial port on your PC to which the GPS is connected. There are options for automatically updating the PC clock from the GPS, and manually performing a query</w:t>
+        <w:t>You configure the port number and speed of the serial port on your PC to which the GPS is connected. There are options for automatically updating the PC clock</w:t>
+      </w:r>
+      <w:r>
+        <w:t xml:space="preserve"> as well as the location data</w:t>
+      </w:r>
+      <w:r>
+        <w:t xml:space="preserve"> from the GPS, and manually performing a query</w:t>
       </w:r>
       <w:r>
         <w:t>.</w:t>
@@ -6612,15 +6666,11 @@
         <w:jc w:val="center"/>
       </w:pPr>
       <w:r>
-        <w:rPr>
-          <w:noProof/>
-          <w:lang w:val="en-GB" w:eastAsia="en-GB"/>
-        </w:rPr>
         <w:drawing>
           <wp:inline distT="0" distB="0" distL="0" distR="0">
-            <wp:extent cx="2128838" cy="1643063"/>
-            <wp:effectExtent l="171450" t="133350" r="366712" b="300037"/>
-            <wp:docPr id="18" name="Picture 47"/>
+            <wp:extent cx="2121429" cy="1642857"/>
+            <wp:effectExtent l="171450" t="133350" r="355071" b="300243"/>
+            <wp:docPr id="8" name="Picture 6"/>
             <wp:cNvGraphicFramePr>
               <a:graphicFrameLocks xmlns:a="http://schemas.openxmlformats.org/drawingml/2006/main" noChangeAspect="1"/>
             </wp:cNvGraphicFramePr>
@@ -6628,13 +6678,13 @@
               <a:graphicData uri="http://schemas.openxmlformats.org/drawingml/2006/picture">
                 <pic:pic xmlns:pic="http://schemas.openxmlformats.org/drawingml/2006/picture">
                   <pic:nvPicPr>
-                    <pic:cNvPr id="0" name="Picture 47"/>
+                    <pic:cNvPr id="0" name="Picture 6"/>
                     <pic:cNvPicPr>
                       <a:picLocks noChangeAspect="1" noChangeArrowheads="1"/>
                     </pic:cNvPicPr>
                   </pic:nvPicPr>
                   <pic:blipFill>
-                    <a:blip r:embed="rId28" cstate="print"/>
+                    <a:blip r:embed="rId31" cstate="print"/>
                     <a:srcRect/>
                     <a:stretch>
                       <a:fillRect/>
@@ -6643,7 +6693,7 @@
                   <pic:spPr bwMode="auto">
                     <a:xfrm>
                       <a:off x="0" y="0"/>
-                      <a:ext cx="2128838" cy="1643063"/>
+                      <a:ext cx="2121429" cy="1642857"/>
                     </a:xfrm>
                     <a:prstGeom prst="rect">
                       <a:avLst/>
@@ -6816,19 +6866,24 @@
       </w:r>
     </w:p>
     <w:p>
+      <w:r>
+        <w:t>The icon in the top right hand corner of the form indicates if the data being received from the GPS is reliable or not (whether the GPS has a ‘lock’ or not). If the icon shows a satellite with a line through it (as shown above), then the time and location information should not be relied upon, wait a little longer for your GPS to lock on to the satellites.</w:t>
+      </w:r>
+    </w:p>
+    <w:p>
       <w:pPr>
         <w:pStyle w:val="Heading2"/>
       </w:pPr>
-      <w:bookmarkStart w:id="19" w:name="_Ref243811815"/>
-      <w:bookmarkStart w:id="20" w:name="_Ref243811820"/>
-      <w:bookmarkStart w:id="21" w:name="_Toc248299545"/>
+      <w:bookmarkStart w:id="21" w:name="_Ref243811815"/>
+      <w:bookmarkStart w:id="22" w:name="_Ref243811820"/>
+      <w:bookmarkStart w:id="23" w:name="_Toc251954448"/>
       <w:r>
         <w:lastRenderedPageBreak/>
         <w:t>Advanced Gemini Settings</w:t>
       </w:r>
-      <w:bookmarkEnd w:id="19"/>
-      <w:bookmarkEnd w:id="20"/>
       <w:bookmarkEnd w:id="21"/>
+      <w:bookmarkEnd w:id="22"/>
+      <w:bookmarkEnd w:id="23"/>
     </w:p>
     <w:p>
       <w:pPr>
@@ -6855,7 +6910,7 @@
                     <pic:cNvPicPr/>
                   </pic:nvPicPr>
                   <pic:blipFill>
-                    <a:blip r:embed="rId29" cstate="print"/>
+                    <a:blip r:embed="rId32" cstate="print"/>
                     <a:stretch>
                       <a:fillRect/>
                     </a:stretch>
@@ -7453,7 +7508,7 @@
                     </pic:cNvPicPr>
                   </pic:nvPicPr>
                   <pic:blipFill>
-                    <a:blip r:embed="rId30" cstate="print"/>
+                    <a:blip r:embed="rId33" cstate="print"/>
                     <a:srcRect/>
                     <a:stretch>
                       <a:fillRect/>
@@ -7758,7 +7813,7 @@
                     </pic:cNvPicPr>
                   </pic:nvPicPr>
                   <pic:blipFill>
-                    <a:blip r:embed="rId31" cstate="print"/>
+                    <a:blip r:embed="rId34" cstate="print"/>
                     <a:srcRect/>
                     <a:stretch>
                       <a:fillRect/>
@@ -7837,7 +7892,7 @@
                     </pic:cNvPicPr>
                   </pic:nvPicPr>
                   <pic:blipFill>
-                    <a:blip r:embed="rId32" cstate="print"/>
+                    <a:blip r:embed="rId35" cstate="print"/>
                     <a:srcRect/>
                     <a:stretch>
                       <a:fillRect/>
@@ -7956,7 +8011,7 @@
                     </pic:cNvPicPr>
                   </pic:nvPicPr>
                   <pic:blipFill>
-                    <a:blip r:embed="rId33" cstate="print"/>
+                    <a:blip r:embed="rId36" cstate="print"/>
                     <a:srcRect/>
                     <a:stretch>
                       <a:fillRect/>
@@ -8068,7 +8123,7 @@
                     </pic:cNvPicPr>
                   </pic:nvPicPr>
                   <pic:blipFill>
-                    <a:blip r:embed="rId34" cstate="print"/>
+                    <a:blip r:embed="rId37" cstate="print"/>
                     <a:srcRect/>
                     <a:stretch>
                       <a:fillRect/>
@@ -8155,7 +8210,7 @@
                     </pic:cNvPicPr>
                   </pic:nvPicPr>
                   <pic:blipFill>
-                    <a:blip r:embed="rId35" cstate="print"/>
+                    <a:blip r:embed="rId38" cstate="print"/>
                     <a:srcRect/>
                     <a:stretch>
                       <a:fillRect/>
@@ -8232,7 +8287,7 @@
                     </pic:cNvPicPr>
                   </pic:nvPicPr>
                   <pic:blipFill>
-                    <a:blip r:embed="rId36" cstate="print"/>
+                    <a:blip r:embed="rId39" cstate="print"/>
                     <a:srcRect/>
                     <a:stretch>
                       <a:fillRect/>
@@ -8299,6 +8354,105 @@
       </w:r>
     </w:p>
     <w:p>
+      <w:r>
+        <w:rPr>
+          <w:b/>
+          <w:i/>
+        </w:rPr>
+        <w:t>Note:</w:t>
+      </w:r>
+      <w:r>
+        <w:rPr>
+          <w:i/>
+        </w:rPr>
+        <w:t xml:space="preserve"> Due</w:t>
+      </w:r>
+      <w:r>
+        <w:rPr>
+          <w:i/>
+        </w:rPr>
+        <w:t xml:space="preserve"> to limitations of the Gemini Firmware, if you </w:t>
+      </w:r>
+      <w:r>
+        <w:rPr>
+          <w:i/>
+        </w:rPr>
+        <w:t xml:space="preserve">alter any of </w:t>
+      </w:r>
+      <w:r>
+        <w:rPr>
+          <w:i/>
+        </w:rPr>
+        <w:t>the modeling parameters</w:t>
+      </w:r>
+      <w:r>
+        <w:rPr>
+          <w:i/>
+        </w:rPr>
+        <w:t>, you will not be able to expand the model</w:t>
+      </w:r>
+      <w:r>
+        <w:rPr>
+          <w:i/>
+        </w:rPr>
+        <w:t xml:space="preserve"> </w:t>
+      </w:r>
+      <w:r>
+        <w:rPr>
+          <w:i/>
+        </w:rPr>
+        <w:t xml:space="preserve">by </w:t>
+      </w:r>
+      <w:r>
+        <w:rPr>
+          <w:i/>
+        </w:rPr>
+        <w:t>using additional align</w:t>
+      </w:r>
+      <w:r>
+        <w:rPr>
+          <w:i/>
+        </w:rPr>
+        <w:t>s</w:t>
+      </w:r>
+      <w:r>
+        <w:rPr>
+          <w:i/>
+        </w:rPr>
+        <w:t xml:space="preserve">. Gemini only allows you to backup and restore the major terms; the </w:t>
+      </w:r>
+      <w:r>
+        <w:rPr>
+          <w:i/>
+        </w:rPr>
+        <w:t>complete</w:t>
+      </w:r>
+      <w:r>
+        <w:rPr>
+          <w:i/>
+        </w:rPr>
+        <w:t xml:space="preserve"> </w:t>
+      </w:r>
+      <w:r>
+        <w:rPr>
+          <w:i/>
+        </w:rPr>
+        <w:t xml:space="preserve">mount </w:t>
+      </w:r>
+      <w:r>
+        <w:rPr>
+          <w:i/>
+        </w:rPr>
+        <w:t>model which includes all the alignment points used to create the model</w:t>
+      </w:r>
+      <w:r>
+        <w:rPr>
+          <w:i/>
+        </w:rPr>
+        <w:t xml:space="preserve"> is not available for download.</w:t>
+      </w:r>
+    </w:p>
+    <w:p>
       <w:pPr>
         <w:jc w:val="center"/>
         <w:rPr>
@@ -8332,7 +8486,7 @@
                     <pic:cNvPicPr/>
                   </pic:nvPicPr>
                   <pic:blipFill>
-                    <a:blip r:embed="rId37" cstate="print"/>
+                    <a:blip r:embed="rId40" cstate="print"/>
                     <a:stretch>
                       <a:fillRect/>
                     </a:stretch>
@@ -8445,7 +8599,7 @@
                     </pic:cNvPicPr>
                   </pic:nvPicPr>
                   <pic:blipFill>
-                    <a:blip r:embed="rId38" cstate="print"/>
+                    <a:blip r:embed="rId41" cstate="print"/>
                     <a:srcRect/>
                     <a:stretch>
                       <a:fillRect/>
@@ -8628,16 +8782,16 @@
         <w:pageBreakBefore/>
         <w:ind w:left="578" w:hanging="578"/>
       </w:pPr>
-      <w:bookmarkStart w:id="22" w:name="_Ref243812236"/>
-      <w:bookmarkStart w:id="23" w:name="_Ref243812246"/>
-      <w:bookmarkStart w:id="24" w:name="_Toc248299546"/>
+      <w:bookmarkStart w:id="24" w:name="_Ref243812236"/>
+      <w:bookmarkStart w:id="25" w:name="_Ref243812246"/>
+      <w:bookmarkStart w:id="26" w:name="_Toc251954449"/>
       <w:r>
         <w:lastRenderedPageBreak/>
         <w:t>Joystick Configuration</w:t>
       </w:r>
-      <w:bookmarkEnd w:id="22"/>
-      <w:bookmarkEnd w:id="23"/>
       <w:bookmarkEnd w:id="24"/>
+      <w:bookmarkEnd w:id="25"/>
+      <w:bookmarkEnd w:id="26"/>
     </w:p>
     <w:p>
       <w:pPr>
@@ -8650,8 +8804,8 @@
         </w:rPr>
         <w:drawing>
           <wp:inline distT="0" distB="0" distL="0" distR="0">
-            <wp:extent cx="4914286" cy="5314286"/>
-            <wp:effectExtent l="95250" t="76200" r="95864" b="76864"/>
+            <wp:extent cx="3685715" cy="3985715"/>
+            <wp:effectExtent l="114300" t="76200" r="105235" b="71935"/>
             <wp:docPr id="3" name="Picture 8"/>
             <wp:cNvGraphicFramePr>
               <a:graphicFrameLocks xmlns:a="http://schemas.openxmlformats.org/drawingml/2006/main" noChangeAspect="1"/>
@@ -8666,7 +8820,7 @@
                     </pic:cNvPicPr>
                   </pic:nvPicPr>
                   <pic:blipFill>
-                    <a:blip r:embed="rId39" cstate="print"/>
+                    <a:blip r:embed="rId42" cstate="print"/>
                     <a:srcRect/>
                     <a:stretch>
                       <a:fillRect/>
@@ -8675,7 +8829,7 @@
                   <pic:spPr bwMode="auto">
                     <a:xfrm>
                       <a:off x="0" y="0"/>
-                      <a:ext cx="4914286" cy="5314286"/>
+                      <a:ext cx="3685715" cy="3985715"/>
                     </a:xfrm>
                     <a:prstGeom prst="rect">
                       <a:avLst/>
@@ -8788,7 +8942,7 @@
                     <pic:cNvPicPr/>
                   </pic:nvPicPr>
                   <pic:blipFill>
-                    <a:blip r:embed="rId40" cstate="print"/>
+                    <a:blip r:embed="rId43" cstate="print"/>
                     <a:stretch>
                       <a:fillRect/>
                     </a:stretch>
@@ -8894,7 +9048,7 @@
                     <pic:cNvPicPr/>
                   </pic:nvPicPr>
                   <pic:blipFill>
-                    <a:blip r:embed="rId41" cstate="print"/>
+                    <a:blip r:embed="rId44" cstate="print"/>
                     <a:stretch>
                       <a:fillRect/>
                     </a:stretch>
@@ -9076,7 +9230,7 @@
                     <pic:cNvPicPr/>
                   </pic:nvPicPr>
                   <pic:blipFill>
-                    <a:blip r:embed="rId42" cstate="print"/>
+                    <a:blip r:embed="rId45" cstate="print"/>
                     <a:stretch>
                       <a:fillRect/>
                     </a:stretch>
@@ -9227,7 +9381,7 @@
                     </pic:cNvPicPr>
                   </pic:nvPicPr>
                   <pic:blipFill>
-                    <a:blip r:embed="rId43" cstate="print"/>
+                    <a:blip r:embed="rId46" cstate="print"/>
                     <a:srcRect/>
                     <a:stretch>
                       <a:fillRect/>
@@ -9266,16 +9420,16 @@
         <w:pageBreakBefore/>
         <w:ind w:left="578" w:hanging="578"/>
       </w:pPr>
-      <w:bookmarkStart w:id="25" w:name="_Ref243811708"/>
-      <w:bookmarkStart w:id="26" w:name="_Ref243811721"/>
-      <w:bookmarkStart w:id="27" w:name="_Toc248299547"/>
+      <w:bookmarkStart w:id="27" w:name="_Ref243811708"/>
+      <w:bookmarkStart w:id="28" w:name="_Ref243811721"/>
+      <w:bookmarkStart w:id="29" w:name="_Toc251954450"/>
       <w:r>
         <w:lastRenderedPageBreak/>
         <w:t>Gemini Focuser Setup</w:t>
       </w:r>
-      <w:bookmarkEnd w:id="25"/>
-      <w:bookmarkEnd w:id="26"/>
       <w:bookmarkEnd w:id="27"/>
+      <w:bookmarkEnd w:id="28"/>
+      <w:bookmarkEnd w:id="29"/>
     </w:p>
     <w:p>
       <w:r>
@@ -9307,8 +9461,8 @@
         </w:rPr>
         <w:drawing>
           <wp:inline distT="0" distB="0" distL="0" distR="0">
-            <wp:extent cx="3821587" cy="3772064"/>
-            <wp:effectExtent l="171450" t="133350" r="369413" b="304636"/>
+            <wp:extent cx="3527619" cy="3481905"/>
+            <wp:effectExtent l="171450" t="133350" r="358581" b="309045"/>
             <wp:docPr id="46" name="Picture 45" descr="Untitled-9.png"/>
             <wp:cNvGraphicFramePr>
               <a:graphicFrameLocks xmlns:a="http://schemas.openxmlformats.org/drawingml/2006/main" noChangeAspect="1"/>
@@ -9321,7 +9475,7 @@
                     <pic:cNvPicPr/>
                   </pic:nvPicPr>
                   <pic:blipFill>
-                    <a:blip r:embed="rId44" cstate="print"/>
+                    <a:blip r:embed="rId47" cstate="print"/>
                     <a:stretch>
                       <a:fillRect/>
                     </a:stretch>
@@ -9329,7 +9483,7 @@
                   <pic:spPr>
                     <a:xfrm>
                       <a:off x="0" y="0"/>
-                      <a:ext cx="3821587" cy="3772064"/>
+                      <a:ext cx="3527619" cy="3481905"/>
                     </a:xfrm>
                     <a:prstGeom prst="rect">
                       <a:avLst/>
@@ -9403,20 +9557,20 @@
         <w:rPr>
           <w:rStyle w:val="SubtleEmphasis"/>
         </w:rPr>
+        <w:t>Step Settings</w:t>
+      </w:r>
+    </w:p>
+    <w:p>
+      <w:r>
+        <w:t>This section defines how the Gemini focus control appears to other ASCOM programs that may want to control it.</w:t>
+      </w:r>
+    </w:p>
+    <w:p>
+      <w:r>
+        <w:rPr>
+          <w:b/>
+        </w:rPr>
         <w:lastRenderedPageBreak/>
-        <w:t>Step Settings</w:t>
-      </w:r>
-    </w:p>
-    <w:p>
-      <w:r>
-        <w:t>This section defines how the Gemini focus control appears to other ASCOM programs that may want to control it.</w:t>
-      </w:r>
-    </w:p>
-    <w:p>
-      <w:r>
-        <w:rPr>
-          <w:b/>
-        </w:rPr>
         <w:t>Size of focuser step</w:t>
       </w:r>
       <w:r>
@@ -9564,16 +9718,16 @@
         <w:pageBreakBefore/>
         <w:ind w:left="578" w:hanging="578"/>
       </w:pPr>
-      <w:bookmarkStart w:id="28" w:name="_Ref243812049"/>
-      <w:bookmarkStart w:id="29" w:name="_Ref243812057"/>
-      <w:bookmarkStart w:id="30" w:name="_Toc248299548"/>
+      <w:bookmarkStart w:id="30" w:name="_Ref243812049"/>
+      <w:bookmarkStart w:id="31" w:name="_Ref243812057"/>
+      <w:bookmarkStart w:id="32" w:name="_Toc251954451"/>
       <w:r>
         <w:lastRenderedPageBreak/>
         <w:t>Object Catalog Manager</w:t>
       </w:r>
-      <w:bookmarkEnd w:id="28"/>
-      <w:bookmarkEnd w:id="29"/>
       <w:bookmarkEnd w:id="30"/>
+      <w:bookmarkEnd w:id="31"/>
+      <w:bookmarkEnd w:id="32"/>
     </w:p>
     <w:p>
       <w:pPr>
@@ -9600,7 +9754,7 @@
                     <pic:cNvPicPr/>
                   </pic:nvPicPr>
                   <pic:blipFill>
-                    <a:blip r:embed="rId45" cstate="print"/>
+                    <a:blip r:embed="rId48" cstate="print"/>
                     <a:stretch>
                       <a:fillRect/>
                     </a:stretch>
@@ -9783,7 +9937,7 @@
           <w:numId w:val="22"/>
         </w:numPr>
       </w:pPr>
-      <w:bookmarkStart w:id="31" w:name="_Ref243811920"/>
+      <w:bookmarkStart w:id="33" w:name="_Ref243811920"/>
       <w:r>
         <w:t>Arp Peculiar Galaxies</w:t>
       </w:r>
@@ -10241,17 +10395,17 @@
         <w:pageBreakBefore/>
         <w:ind w:left="578" w:hanging="578"/>
       </w:pPr>
-      <w:bookmarkStart w:id="32" w:name="_Ref246602090"/>
-      <w:bookmarkStart w:id="33" w:name="_Ref246602100"/>
-      <w:bookmarkStart w:id="34" w:name="_Toc248299549"/>
+      <w:bookmarkStart w:id="34" w:name="_Ref246602090"/>
+      <w:bookmarkStart w:id="35" w:name="_Ref246602100"/>
+      <w:bookmarkStart w:id="36" w:name="_Toc251954452"/>
       <w:r>
         <w:lastRenderedPageBreak/>
         <w:t>Observation Log</w:t>
       </w:r>
-      <w:bookmarkEnd w:id="31"/>
-      <w:bookmarkEnd w:id="32"/>
       <w:bookmarkEnd w:id="33"/>
       <w:bookmarkEnd w:id="34"/>
+      <w:bookmarkEnd w:id="35"/>
+      <w:bookmarkEnd w:id="36"/>
     </w:p>
     <w:p>
       <w:r>
@@ -10283,7 +10437,7 @@
                     <pic:cNvPicPr/>
                   </pic:nvPicPr>
                   <pic:blipFill>
-                    <a:blip r:embed="rId46" cstate="print"/>
+                    <a:blip r:embed="rId49" cstate="print"/>
                     <a:stretch>
                       <a:fillRect/>
                     </a:stretch>
@@ -10407,16 +10561,16 @@
         <w:pageBreakBefore/>
         <w:ind w:left="578" w:hanging="578"/>
       </w:pPr>
-      <w:bookmarkStart w:id="35" w:name="_Ref243812122"/>
-      <w:bookmarkStart w:id="36" w:name="_Ref243812127"/>
-      <w:bookmarkStart w:id="37" w:name="_Toc248299550"/>
+      <w:bookmarkStart w:id="37" w:name="_Ref243812122"/>
+      <w:bookmarkStart w:id="38" w:name="_Ref243812127"/>
+      <w:bookmarkStart w:id="39" w:name="_Toc251954453"/>
       <w:r>
         <w:lastRenderedPageBreak/>
         <w:t>Pass-Through Port Setup</w:t>
       </w:r>
-      <w:bookmarkEnd w:id="35"/>
-      <w:bookmarkEnd w:id="36"/>
       <w:bookmarkEnd w:id="37"/>
+      <w:bookmarkEnd w:id="38"/>
+      <w:bookmarkEnd w:id="39"/>
     </w:p>
     <w:p>
       <w:r>
@@ -10469,7 +10623,7 @@
       <w:pPr>
         <w:pStyle w:val="Heading3"/>
       </w:pPr>
-      <w:bookmarkStart w:id="38" w:name="_Toc248299551"/>
+      <w:bookmarkStart w:id="40" w:name="_Toc251954454"/>
       <w:r>
         <w:t>Us</w:t>
       </w:r>
@@ -10509,7 +10663,7 @@
       <w:r>
         <w:t>ort.</w:t>
       </w:r>
-      <w:bookmarkEnd w:id="38"/>
+      <w:bookmarkEnd w:id="40"/>
     </w:p>
     <w:p>
       <w:r>
@@ -10547,7 +10701,7 @@
                     <pic:cNvPicPr/>
                   </pic:nvPicPr>
                   <pic:blipFill>
-                    <a:blip r:embed="rId47" cstate="print"/>
+                    <a:blip r:embed="rId50" cstate="print"/>
                     <a:stretch>
                       <a:fillRect/>
                     </a:stretch>
@@ -10612,7 +10766,7 @@
       <w:r>
         <w:t xml:space="preserve">using a package called VSPE (virtual serial port emulator). This can be found at </w:t>
       </w:r>
-      <w:hyperlink r:id="rId48" w:history="1">
+      <w:hyperlink r:id="rId51" w:history="1">
         <w:r>
           <w:rPr>
             <w:rStyle w:val="Hyperlink"/>
@@ -10637,11 +10791,11 @@
       <w:pPr>
         <w:pStyle w:val="Heading3"/>
       </w:pPr>
-      <w:bookmarkStart w:id="39" w:name="_Toc248299552"/>
+      <w:bookmarkStart w:id="41" w:name="_Toc251954455"/>
       <w:r>
         <w:t>Configuring VSPE</w:t>
       </w:r>
-      <w:bookmarkEnd w:id="39"/>
+      <w:bookmarkEnd w:id="41"/>
     </w:p>
     <w:p>
       <w:r>
@@ -10819,11 +10973,11 @@
       <w:pPr>
         <w:pStyle w:val="Heading3"/>
       </w:pPr>
-      <w:bookmarkStart w:id="40" w:name="_Toc248299553"/>
+      <w:bookmarkStart w:id="42" w:name="_Toc251954456"/>
       <w:r>
         <w:t>Using the “Pass-Through port” with a hardware serial port.</w:t>
       </w:r>
-      <w:bookmarkEnd w:id="40"/>
+      <w:bookmarkEnd w:id="42"/>
     </w:p>
     <w:p>
       <w:r>
@@ -10855,7 +11009,7 @@
                     <pic:cNvPicPr/>
                   </pic:nvPicPr>
                   <pic:blipFill>
-                    <a:blip r:embed="rId49" cstate="print"/>
+                    <a:blip r:embed="rId52" cstate="print"/>
                     <a:stretch>
                       <a:fillRect/>
                     </a:stretch>
@@ -10925,16 +11079,16 @@
       <w:pPr>
         <w:pStyle w:val="Heading3"/>
       </w:pPr>
-      <w:bookmarkStart w:id="41" w:name="_Ref243812114"/>
-      <w:bookmarkStart w:id="42" w:name="_Toc248299554"/>
+      <w:bookmarkStart w:id="43" w:name="_Ref243812114"/>
+      <w:bookmarkStart w:id="44" w:name="_Toc251954457"/>
       <w:r>
         <w:t>Configuring</w:t>
       </w:r>
       <w:r>
         <w:t xml:space="preserve"> the Pass-through Port</w:t>
       </w:r>
-      <w:bookmarkEnd w:id="41"/>
-      <w:bookmarkEnd w:id="42"/>
+      <w:bookmarkEnd w:id="43"/>
+      <w:bookmarkEnd w:id="44"/>
     </w:p>
     <w:p>
       <w:r>
@@ -11020,7 +11174,7 @@
                     </pic:cNvPicPr>
                   </pic:nvPicPr>
                   <pic:blipFill>
-                    <a:blip r:embed="rId50" cstate="print"/>
+                    <a:blip r:embed="rId53" cstate="print"/>
                     <a:srcRect/>
                     <a:stretch>
                       <a:fillRect/>
@@ -11107,7 +11261,7 @@
       </w:r>
     </w:p>
     <w:sectPr>
-      <w:footerReference w:type="default" r:id="rId51"/>
+      <w:footerReference w:type="default" r:id="rId54"/>
       <w:pgSz w:w="12240" w:h="15840" w:code="1"/>
       <w:pgMar w:top="1135" w:right="1440" w:bottom="1440" w:left="1440" w:header="708" w:footer="708" w:gutter="0"/>
       <w:pgNumType w:start="0"/>
@@ -11226,7 +11380,7 @@
               <w:sz w:val="18"/>
               <w:szCs w:val="18"/>
             </w:rPr>
-            <w:t>3</w:t>
+            <w:t>12</w:t>
           </w:r>
           <w:r>
             <w:rPr>
@@ -11340,7 +11494,7 @@
         <w:rPr>
           <w:lang w:val="en-GB"/>
         </w:rPr>
-        <w:t>Unless you need to slave Dome control in which case you will still need to use POTH.</w:t>
+        <w:t>Unless you need to slave Dome control, in which case you will still need to use POTH.</w:t>
       </w:r>
     </w:p>
   </w:footnote>
@@ -11365,11 +11519,36 @@
         <w:rPr>
           <w:lang w:val="en-GB"/>
         </w:rPr>
-        <w:t>Strictly this is not required even if UAC is enabled as installers should automatically be elevated, but some people have reported problems with installs without this additional step.</w:t>
+        <w:t>Strictly this is not required even if UAC is enabled as installers should automatically be elevated, but some people have reported problems with installations performed without this additional step.</w:t>
       </w:r>
     </w:p>
   </w:footnote>
   <w:footnote w:id="3">
+    <w:p>
+      <w:pPr>
+        <w:pStyle w:val="FootnoteText"/>
+        <w:rPr>
+          <w:lang w:val="en-GB"/>
+        </w:rPr>
+      </w:pPr>
+      <w:r>
+        <w:rPr>
+          <w:rStyle w:val="FootnoteReference"/>
+        </w:rPr>
+        <w:footnoteRef/>
+      </w:r>
+      <w:r>
+        <w:t xml:space="preserve"> </w:t>
+      </w:r>
+      <w:r>
+        <w:rPr>
+          <w:lang w:val="en-GB"/>
+        </w:rPr>
+        <w:t>Strictly this is not required even if UAC is enabled as installers should automatically be elevated, but some people have reported problems with installations performed without this additional step.</w:t>
+      </w:r>
+    </w:p>
+  </w:footnote>
+  <w:footnote w:id="4">
     <w:p>
       <w:pPr>
         <w:pStyle w:val="FootnoteText"/>
@@ -15118,7 +15297,7 @@
 
 <file path=customXml/item1.xml><?xml version="1.0" encoding="utf-8"?>
 <CoverPageProperties xmlns="http://schemas.microsoft.com/office/2006/coverPageProps">
-  <PublishDate>2009-12-14T00:00:00</PublishDate>
+  <PublishDate>2010-01-22T00:00:00</PublishDate>
   <Abstract/>
   <CompanyAddress/>
   <CompanyPhone/>
@@ -15140,7 +15319,7 @@
 </file>
 
 <file path=customXml/itemProps2.xml><?xml version="1.0" encoding="utf-8"?>
-<ds:datastoreItem xmlns:ds="http://schemas.openxmlformats.org/officeDocument/2006/customXml" ds:itemID="{CCEADD2F-F9D2-46CA-A5B0-7C3FB6718450}">
+<ds:datastoreItem xmlns:ds="http://schemas.openxmlformats.org/officeDocument/2006/customXml" ds:itemID="{AACE35ED-0AE3-4140-8471-3F987612498B}">
   <ds:schemaRefs>
     <ds:schemaRef ds:uri="http://schemas.openxmlformats.org/officeDocument/2006/bibliography"/>
   </ds:schemaRefs>

</xml_diff>

<commit_message>
Removed a reference to this document as "beta" and changed "GCP" reference to "GCC".
</commit_message>
<xml_diff>
--- a/branches/Platform_5.5/Drivers and Simulators/Gemini Driver/GeminiTelescope/Documentation/Gemini Telescope Net Installation and Operation.docx
+++ b/branches/Platform_5.5/Drivers and Simulators/Gemini Driver/GeminiTelescope/Documentation/Gemini Telescope Net Installation and Operation.docx
@@ -249,7 +249,7 @@
               <w:color w:val="C4BC96" w:themeColor="background2" w:themeShade="BF"/>
               <w:sz w:val="32"/>
               <w:szCs w:val="32"/>
-              <w:lang w:val="en-GB" w:eastAsia="en-GB"/>
+              <w:lang w:eastAsia="zh-CN"/>
             </w:rPr>
             <w:drawing>
               <wp:anchor distT="0" distB="0" distL="114300" distR="114300" simplePos="0" relativeHeight="251662336" behindDoc="1" locked="0" layoutInCell="1" allowOverlap="1">
@@ -344,7 +344,7 @@
             </w:tabs>
             <w:rPr>
               <w:rFonts w:eastAsiaTheme="minorEastAsia"/>
-              <w:lang w:val="en-GB" w:eastAsia="en-GB"/>
+              <w:lang w:eastAsia="zh-CN"/>
             </w:rPr>
           </w:pPr>
           <w:r>
@@ -356,7 +356,7 @@
           <w:r>
             <w:fldChar w:fldCharType="separate"/>
           </w:r>
-          <w:hyperlink w:anchor="_Toc251954433" w:history="1">
+          <w:hyperlink w:anchor="_Toc251944687" w:history="1">
             <w:r>
               <w:rPr>
                 <w:rStyle w:val="Hyperlink"/>
@@ -366,7 +366,7 @@
             <w:r>
               <w:rPr>
                 <w:rFonts w:eastAsiaTheme="minorEastAsia"/>
-                <w:lang w:val="en-GB" w:eastAsia="en-GB"/>
+                <w:lang w:eastAsia="zh-CN"/>
               </w:rPr>
               <w:tab/>
             </w:r>
@@ -392,7 +392,7 @@
               <w:rPr>
                 <w:webHidden/>
               </w:rPr>
-              <w:instrText xml:space="preserve"> PAGEREF _Toc251954433 \h </w:instrText>
+              <w:instrText xml:space="preserve"> PAGEREF _Toc251944687 \h </w:instrText>
             </w:r>
             <w:r>
               <w:rPr>
@@ -425,10 +425,10 @@
             <w:rPr>
               <w:rFonts w:eastAsiaTheme="minorEastAsia"/>
               <w:noProof/>
-              <w:lang w:val="en-GB" w:eastAsia="en-GB"/>
+              <w:lang w:eastAsia="zh-CN"/>
             </w:rPr>
           </w:pPr>
-          <w:hyperlink w:anchor="_Toc251954434" w:history="1">
+          <w:hyperlink w:anchor="_Toc251944688" w:history="1">
             <w:r>
               <w:rPr>
                 <w:rStyle w:val="Hyperlink"/>
@@ -440,7 +440,7 @@
               <w:rPr>
                 <w:rFonts w:eastAsiaTheme="minorEastAsia"/>
                 <w:noProof/>
-                <w:lang w:val="en-GB" w:eastAsia="en-GB"/>
+                <w:lang w:eastAsia="zh-CN"/>
               </w:rPr>
               <w:tab/>
             </w:r>
@@ -470,7 +470,7 @@
                 <w:noProof/>
                 <w:webHidden/>
               </w:rPr>
-              <w:instrText xml:space="preserve"> PAGEREF _Toc251954434 \h </w:instrText>
+              <w:instrText xml:space="preserve"> PAGEREF _Toc251944688 \h </w:instrText>
             </w:r>
             <w:r>
               <w:rPr>
@@ -507,10 +507,10 @@
             <w:rPr>
               <w:rFonts w:eastAsiaTheme="minorEastAsia"/>
               <w:noProof/>
-              <w:lang w:val="en-GB" w:eastAsia="en-GB"/>
+              <w:lang w:eastAsia="zh-CN"/>
             </w:rPr>
           </w:pPr>
-          <w:hyperlink w:anchor="_Toc251954435" w:history="1">
+          <w:hyperlink w:anchor="_Toc251944689" w:history="1">
             <w:r>
               <w:rPr>
                 <w:rStyle w:val="Hyperlink"/>
@@ -522,7 +522,7 @@
               <w:rPr>
                 <w:rFonts w:eastAsiaTheme="minorEastAsia"/>
                 <w:noProof/>
-                <w:lang w:val="en-GB" w:eastAsia="en-GB"/>
+                <w:lang w:eastAsia="zh-CN"/>
               </w:rPr>
               <w:tab/>
             </w:r>
@@ -552,7 +552,7 @@
                 <w:noProof/>
                 <w:webHidden/>
               </w:rPr>
-              <w:instrText xml:space="preserve"> PAGEREF _Toc251954435 \h </w:instrText>
+              <w:instrText xml:space="preserve"> PAGEREF _Toc251944689 \h </w:instrText>
             </w:r>
             <w:r>
               <w:rPr>
@@ -589,10 +589,10 @@
             <w:rPr>
               <w:rFonts w:eastAsiaTheme="minorEastAsia"/>
               <w:noProof/>
-              <w:lang w:val="en-GB" w:eastAsia="en-GB"/>
+              <w:lang w:eastAsia="zh-CN"/>
             </w:rPr>
           </w:pPr>
-          <w:hyperlink w:anchor="_Toc251954436" w:history="1">
+          <w:hyperlink w:anchor="_Toc251944690" w:history="1">
             <w:r>
               <w:rPr>
                 <w:rStyle w:val="Hyperlink"/>
@@ -604,7 +604,7 @@
               <w:rPr>
                 <w:rFonts w:eastAsiaTheme="minorEastAsia"/>
                 <w:noProof/>
-                <w:lang w:val="en-GB" w:eastAsia="en-GB"/>
+                <w:lang w:eastAsia="zh-CN"/>
               </w:rPr>
               <w:tab/>
             </w:r>
@@ -634,7 +634,7 @@
                 <w:noProof/>
                 <w:webHidden/>
               </w:rPr>
-              <w:instrText xml:space="preserve"> PAGEREF _Toc251954436 \h </w:instrText>
+              <w:instrText xml:space="preserve"> PAGEREF _Toc251944690 \h </w:instrText>
             </w:r>
             <w:r>
               <w:rPr>
@@ -671,10 +671,10 @@
             <w:rPr>
               <w:rFonts w:eastAsiaTheme="minorEastAsia"/>
               <w:noProof/>
-              <w:lang w:val="en-GB" w:eastAsia="en-GB"/>
+              <w:lang w:eastAsia="zh-CN"/>
             </w:rPr>
           </w:pPr>
-          <w:hyperlink w:anchor="_Toc251954437" w:history="1">
+          <w:hyperlink w:anchor="_Toc251944691" w:history="1">
             <w:r>
               <w:rPr>
                 <w:rStyle w:val="Hyperlink"/>
@@ -686,7 +686,7 @@
               <w:rPr>
                 <w:rFonts w:eastAsiaTheme="minorEastAsia"/>
                 <w:noProof/>
-                <w:lang w:val="en-GB" w:eastAsia="en-GB"/>
+                <w:lang w:eastAsia="zh-CN"/>
               </w:rPr>
               <w:tab/>
             </w:r>
@@ -716,7 +716,7 @@
                 <w:noProof/>
                 <w:webHidden/>
               </w:rPr>
-              <w:instrText xml:space="preserve"> PAGEREF _Toc251954437 \h </w:instrText>
+              <w:instrText xml:space="preserve"> PAGEREF _Toc251944691 \h </w:instrText>
             </w:r>
             <w:r>
               <w:rPr>
@@ -755,10 +755,10 @@
             </w:tabs>
             <w:rPr>
               <w:rFonts w:eastAsiaTheme="minorEastAsia"/>
-              <w:lang w:val="en-GB" w:eastAsia="en-GB"/>
+              <w:lang w:eastAsia="zh-CN"/>
             </w:rPr>
           </w:pPr>
-          <w:hyperlink w:anchor="_Toc251954438" w:history="1">
+          <w:hyperlink w:anchor="_Toc251944692" w:history="1">
             <w:r>
               <w:rPr>
                 <w:rStyle w:val="Hyperlink"/>
@@ -768,7 +768,7 @@
             <w:r>
               <w:rPr>
                 <w:rFonts w:eastAsiaTheme="minorEastAsia"/>
-                <w:lang w:val="en-GB" w:eastAsia="en-GB"/>
+                <w:lang w:eastAsia="zh-CN"/>
               </w:rPr>
               <w:tab/>
             </w:r>
@@ -794,7 +794,7 @@
               <w:rPr>
                 <w:webHidden/>
               </w:rPr>
-              <w:instrText xml:space="preserve"> PAGEREF _Toc251954438 \h </w:instrText>
+              <w:instrText xml:space="preserve"> PAGEREF _Toc251944692 \h </w:instrText>
             </w:r>
             <w:r>
               <w:rPr>
@@ -829,10 +829,10 @@
             </w:tabs>
             <w:rPr>
               <w:rFonts w:eastAsiaTheme="minorEastAsia"/>
-              <w:lang w:val="en-GB" w:eastAsia="en-GB"/>
+              <w:lang w:eastAsia="zh-CN"/>
             </w:rPr>
           </w:pPr>
-          <w:hyperlink w:anchor="_Toc251954439" w:history="1">
+          <w:hyperlink w:anchor="_Toc251944693" w:history="1">
             <w:r>
               <w:rPr>
                 <w:rStyle w:val="Hyperlink"/>
@@ -842,7 +842,7 @@
             <w:r>
               <w:rPr>
                 <w:rFonts w:eastAsiaTheme="minorEastAsia"/>
-                <w:lang w:val="en-GB" w:eastAsia="en-GB"/>
+                <w:lang w:eastAsia="zh-CN"/>
               </w:rPr>
               <w:tab/>
             </w:r>
@@ -868,7 +868,7 @@
               <w:rPr>
                 <w:webHidden/>
               </w:rPr>
-              <w:instrText xml:space="preserve"> PAGEREF _Toc251954439 \h </w:instrText>
+              <w:instrText xml:space="preserve"> PAGEREF _Toc251944693 \h </w:instrText>
             </w:r>
             <w:r>
               <w:rPr>
@@ -901,10 +901,10 @@
             <w:rPr>
               <w:rFonts w:eastAsiaTheme="minorEastAsia"/>
               <w:noProof/>
-              <w:lang w:val="en-GB" w:eastAsia="en-GB"/>
+              <w:lang w:eastAsia="zh-CN"/>
             </w:rPr>
           </w:pPr>
-          <w:hyperlink w:anchor="_Toc251954440" w:history="1">
+          <w:hyperlink w:anchor="_Toc251944694" w:history="1">
             <w:r>
               <w:rPr>
                 <w:rStyle w:val="Hyperlink"/>
@@ -916,7 +916,7 @@
               <w:rPr>
                 <w:rFonts w:eastAsiaTheme="minorEastAsia"/>
                 <w:noProof/>
-                <w:lang w:val="en-GB" w:eastAsia="en-GB"/>
+                <w:lang w:eastAsia="zh-CN"/>
               </w:rPr>
               <w:tab/>
             </w:r>
@@ -946,7 +946,7 @@
                 <w:noProof/>
                 <w:webHidden/>
               </w:rPr>
-              <w:instrText xml:space="preserve"> PAGEREF _Toc251954440 \h </w:instrText>
+              <w:instrText xml:space="preserve"> PAGEREF _Toc251944694 \h </w:instrText>
             </w:r>
             <w:r>
               <w:rPr>
@@ -983,10 +983,10 @@
             <w:rPr>
               <w:rFonts w:eastAsiaTheme="minorEastAsia"/>
               <w:noProof/>
-              <w:lang w:val="en-GB" w:eastAsia="en-GB"/>
+              <w:lang w:eastAsia="zh-CN"/>
             </w:rPr>
           </w:pPr>
-          <w:hyperlink w:anchor="_Toc251954441" w:history="1">
+          <w:hyperlink w:anchor="_Toc251944695" w:history="1">
             <w:r>
               <w:rPr>
                 <w:rStyle w:val="Hyperlink"/>
@@ -998,7 +998,7 @@
               <w:rPr>
                 <w:rFonts w:eastAsiaTheme="minorEastAsia"/>
                 <w:noProof/>
-                <w:lang w:val="en-GB" w:eastAsia="en-GB"/>
+                <w:lang w:eastAsia="zh-CN"/>
               </w:rPr>
               <w:tab/>
             </w:r>
@@ -1028,7 +1028,7 @@
                 <w:noProof/>
                 <w:webHidden/>
               </w:rPr>
-              <w:instrText xml:space="preserve"> PAGEREF _Toc251954441 \h </w:instrText>
+              <w:instrText xml:space="preserve"> PAGEREF _Toc251944695 \h </w:instrText>
             </w:r>
             <w:r>
               <w:rPr>
@@ -1065,10 +1065,10 @@
             <w:rPr>
               <w:rFonts w:eastAsiaTheme="minorEastAsia"/>
               <w:noProof/>
-              <w:lang w:val="en-GB" w:eastAsia="en-GB"/>
+              <w:lang w:eastAsia="zh-CN"/>
             </w:rPr>
           </w:pPr>
-          <w:hyperlink w:anchor="_Toc251954442" w:history="1">
+          <w:hyperlink w:anchor="_Toc251944696" w:history="1">
             <w:r>
               <w:rPr>
                 <w:rStyle w:val="Hyperlink"/>
@@ -1080,7 +1080,7 @@
               <w:rPr>
                 <w:rFonts w:eastAsiaTheme="minorEastAsia"/>
                 <w:noProof/>
-                <w:lang w:val="en-GB" w:eastAsia="en-GB"/>
+                <w:lang w:eastAsia="zh-CN"/>
               </w:rPr>
               <w:tab/>
             </w:r>
@@ -1110,7 +1110,7 @@
                 <w:noProof/>
                 <w:webHidden/>
               </w:rPr>
-              <w:instrText xml:space="preserve"> PAGEREF _Toc251954442 \h </w:instrText>
+              <w:instrText xml:space="preserve"> PAGEREF _Toc251944696 \h </w:instrText>
             </w:r>
             <w:r>
               <w:rPr>
@@ -1147,10 +1147,10 @@
             <w:rPr>
               <w:rFonts w:eastAsiaTheme="minorEastAsia"/>
               <w:noProof/>
-              <w:lang w:val="en-GB" w:eastAsia="en-GB"/>
+              <w:lang w:eastAsia="zh-CN"/>
             </w:rPr>
           </w:pPr>
-          <w:hyperlink w:anchor="_Toc251954443" w:history="1">
+          <w:hyperlink w:anchor="_Toc251944697" w:history="1">
             <w:r>
               <w:rPr>
                 <w:rStyle w:val="Hyperlink"/>
@@ -1162,7 +1162,7 @@
               <w:rPr>
                 <w:rFonts w:eastAsiaTheme="minorEastAsia"/>
                 <w:noProof/>
-                <w:lang w:val="en-GB" w:eastAsia="en-GB"/>
+                <w:lang w:eastAsia="zh-CN"/>
               </w:rPr>
               <w:tab/>
             </w:r>
@@ -1192,7 +1192,7 @@
                 <w:noProof/>
                 <w:webHidden/>
               </w:rPr>
-              <w:instrText xml:space="preserve"> PAGEREF _Toc251954443 \h </w:instrText>
+              <w:instrText xml:space="preserve"> PAGEREF _Toc251944697 \h </w:instrText>
             </w:r>
             <w:r>
               <w:rPr>
@@ -1231,10 +1231,10 @@
             </w:tabs>
             <w:rPr>
               <w:rFonts w:eastAsiaTheme="minorEastAsia"/>
-              <w:lang w:val="en-GB" w:eastAsia="en-GB"/>
+              <w:lang w:eastAsia="zh-CN"/>
             </w:rPr>
           </w:pPr>
-          <w:hyperlink w:anchor="_Toc251954444" w:history="1">
+          <w:hyperlink w:anchor="_Toc251944698" w:history="1">
             <w:r>
               <w:rPr>
                 <w:rStyle w:val="Hyperlink"/>
@@ -1244,7 +1244,7 @@
             <w:r>
               <w:rPr>
                 <w:rFonts w:eastAsiaTheme="minorEastAsia"/>
-                <w:lang w:val="en-GB" w:eastAsia="en-GB"/>
+                <w:lang w:eastAsia="zh-CN"/>
               </w:rPr>
               <w:tab/>
             </w:r>
@@ -1270,7 +1270,7 @@
               <w:rPr>
                 <w:webHidden/>
               </w:rPr>
-              <w:instrText xml:space="preserve"> PAGEREF _Toc251954444 \h </w:instrText>
+              <w:instrText xml:space="preserve"> PAGEREF _Toc251944698 \h </w:instrText>
             </w:r>
             <w:r>
               <w:rPr>
@@ -1303,10 +1303,10 @@
             <w:rPr>
               <w:rFonts w:eastAsiaTheme="minorEastAsia"/>
               <w:noProof/>
-              <w:lang w:val="en-GB" w:eastAsia="en-GB"/>
+              <w:lang w:eastAsia="zh-CN"/>
             </w:rPr>
           </w:pPr>
-          <w:hyperlink w:anchor="_Toc251954445" w:history="1">
+          <w:hyperlink w:anchor="_Toc251944699" w:history="1">
             <w:r>
               <w:rPr>
                 <w:rStyle w:val="Hyperlink"/>
@@ -1318,7 +1318,7 @@
               <w:rPr>
                 <w:rFonts w:eastAsiaTheme="minorEastAsia"/>
                 <w:noProof/>
-                <w:lang w:val="en-GB" w:eastAsia="en-GB"/>
+                <w:lang w:eastAsia="zh-CN"/>
               </w:rPr>
               <w:tab/>
             </w:r>
@@ -1348,7 +1348,7 @@
                 <w:noProof/>
                 <w:webHidden/>
               </w:rPr>
-              <w:instrText xml:space="preserve"> PAGEREF _Toc251954445 \h </w:instrText>
+              <w:instrText xml:space="preserve"> PAGEREF _Toc251944699 \h </w:instrText>
             </w:r>
             <w:r>
               <w:rPr>
@@ -1385,10 +1385,10 @@
             <w:rPr>
               <w:rFonts w:eastAsiaTheme="minorEastAsia"/>
               <w:noProof/>
-              <w:lang w:val="en-GB" w:eastAsia="en-GB"/>
+              <w:lang w:eastAsia="zh-CN"/>
             </w:rPr>
           </w:pPr>
-          <w:hyperlink w:anchor="_Toc251954446" w:history="1">
+          <w:hyperlink w:anchor="_Toc251944700" w:history="1">
             <w:r>
               <w:rPr>
                 <w:rStyle w:val="Hyperlink"/>
@@ -1400,7 +1400,7 @@
               <w:rPr>
                 <w:rFonts w:eastAsiaTheme="minorEastAsia"/>
                 <w:noProof/>
-                <w:lang w:val="en-GB" w:eastAsia="en-GB"/>
+                <w:lang w:eastAsia="zh-CN"/>
               </w:rPr>
               <w:tab/>
             </w:r>
@@ -1430,7 +1430,7 @@
                 <w:noProof/>
                 <w:webHidden/>
               </w:rPr>
-              <w:instrText xml:space="preserve"> PAGEREF _Toc251954446 \h </w:instrText>
+              <w:instrText xml:space="preserve"> PAGEREF _Toc251944700 \h </w:instrText>
             </w:r>
             <w:r>
               <w:rPr>
@@ -1467,10 +1467,10 @@
             <w:rPr>
               <w:rFonts w:eastAsiaTheme="minorEastAsia"/>
               <w:noProof/>
-              <w:lang w:val="en-GB" w:eastAsia="en-GB"/>
+              <w:lang w:eastAsia="zh-CN"/>
             </w:rPr>
           </w:pPr>
-          <w:hyperlink w:anchor="_Toc251954447" w:history="1">
+          <w:hyperlink w:anchor="_Toc251944701" w:history="1">
             <w:r>
               <w:rPr>
                 <w:rStyle w:val="Hyperlink"/>
@@ -1482,7 +1482,7 @@
               <w:rPr>
                 <w:rFonts w:eastAsiaTheme="minorEastAsia"/>
                 <w:noProof/>
-                <w:lang w:val="en-GB" w:eastAsia="en-GB"/>
+                <w:lang w:eastAsia="zh-CN"/>
               </w:rPr>
               <w:tab/>
             </w:r>
@@ -1512,7 +1512,7 @@
                 <w:noProof/>
                 <w:webHidden/>
               </w:rPr>
-              <w:instrText xml:space="preserve"> PAGEREF _Toc251954447 \h </w:instrText>
+              <w:instrText xml:space="preserve"> PAGEREF _Toc251944701 \h </w:instrText>
             </w:r>
             <w:r>
               <w:rPr>
@@ -1549,10 +1549,10 @@
             <w:rPr>
               <w:rFonts w:eastAsiaTheme="minorEastAsia"/>
               <w:noProof/>
-              <w:lang w:val="en-GB" w:eastAsia="en-GB"/>
+              <w:lang w:eastAsia="zh-CN"/>
             </w:rPr>
           </w:pPr>
-          <w:hyperlink w:anchor="_Toc251954448" w:history="1">
+          <w:hyperlink w:anchor="_Toc251944702" w:history="1">
             <w:r>
               <w:rPr>
                 <w:rStyle w:val="Hyperlink"/>
@@ -1564,7 +1564,7 @@
               <w:rPr>
                 <w:rFonts w:eastAsiaTheme="minorEastAsia"/>
                 <w:noProof/>
-                <w:lang w:val="en-GB" w:eastAsia="en-GB"/>
+                <w:lang w:eastAsia="zh-CN"/>
               </w:rPr>
               <w:tab/>
             </w:r>
@@ -1594,7 +1594,7 @@
                 <w:noProof/>
                 <w:webHidden/>
               </w:rPr>
-              <w:instrText xml:space="preserve"> PAGEREF _Toc251954448 \h </w:instrText>
+              <w:instrText xml:space="preserve"> PAGEREF _Toc251944702 \h </w:instrText>
             </w:r>
             <w:r>
               <w:rPr>
@@ -1631,10 +1631,10 @@
             <w:rPr>
               <w:rFonts w:eastAsiaTheme="minorEastAsia"/>
               <w:noProof/>
-              <w:lang w:val="en-GB" w:eastAsia="en-GB"/>
+              <w:lang w:eastAsia="zh-CN"/>
             </w:rPr>
           </w:pPr>
-          <w:hyperlink w:anchor="_Toc251954449" w:history="1">
+          <w:hyperlink w:anchor="_Toc251944703" w:history="1">
             <w:r>
               <w:rPr>
                 <w:rStyle w:val="Hyperlink"/>
@@ -1646,7 +1646,7 @@
               <w:rPr>
                 <w:rFonts w:eastAsiaTheme="minorEastAsia"/>
                 <w:noProof/>
-                <w:lang w:val="en-GB" w:eastAsia="en-GB"/>
+                <w:lang w:eastAsia="zh-CN"/>
               </w:rPr>
               <w:tab/>
             </w:r>
@@ -1676,7 +1676,7 @@
                 <w:noProof/>
                 <w:webHidden/>
               </w:rPr>
-              <w:instrText xml:space="preserve"> PAGEREF _Toc251954449 \h </w:instrText>
+              <w:instrText xml:space="preserve"> PAGEREF _Toc251944703 \h </w:instrText>
             </w:r>
             <w:r>
               <w:rPr>
@@ -1713,10 +1713,10 @@
             <w:rPr>
               <w:rFonts w:eastAsiaTheme="minorEastAsia"/>
               <w:noProof/>
-              <w:lang w:val="en-GB" w:eastAsia="en-GB"/>
+              <w:lang w:eastAsia="zh-CN"/>
             </w:rPr>
           </w:pPr>
-          <w:hyperlink w:anchor="_Toc251954450" w:history="1">
+          <w:hyperlink w:anchor="_Toc251944704" w:history="1">
             <w:r>
               <w:rPr>
                 <w:rStyle w:val="Hyperlink"/>
@@ -1728,7 +1728,7 @@
               <w:rPr>
                 <w:rFonts w:eastAsiaTheme="minorEastAsia"/>
                 <w:noProof/>
-                <w:lang w:val="en-GB" w:eastAsia="en-GB"/>
+                <w:lang w:eastAsia="zh-CN"/>
               </w:rPr>
               <w:tab/>
             </w:r>
@@ -1758,7 +1758,7 @@
                 <w:noProof/>
                 <w:webHidden/>
               </w:rPr>
-              <w:instrText xml:space="preserve"> PAGEREF _Toc251954450 \h </w:instrText>
+              <w:instrText xml:space="preserve"> PAGEREF _Toc251944704 \h </w:instrText>
             </w:r>
             <w:r>
               <w:rPr>
@@ -1795,10 +1795,10 @@
             <w:rPr>
               <w:rFonts w:eastAsiaTheme="minorEastAsia"/>
               <w:noProof/>
-              <w:lang w:val="en-GB" w:eastAsia="en-GB"/>
+              <w:lang w:eastAsia="zh-CN"/>
             </w:rPr>
           </w:pPr>
-          <w:hyperlink w:anchor="_Toc251954451" w:history="1">
+          <w:hyperlink w:anchor="_Toc251944705" w:history="1">
             <w:r>
               <w:rPr>
                 <w:rStyle w:val="Hyperlink"/>
@@ -1810,7 +1810,7 @@
               <w:rPr>
                 <w:rFonts w:eastAsiaTheme="minorEastAsia"/>
                 <w:noProof/>
-                <w:lang w:val="en-GB" w:eastAsia="en-GB"/>
+                <w:lang w:eastAsia="zh-CN"/>
               </w:rPr>
               <w:tab/>
             </w:r>
@@ -1840,7 +1840,7 @@
                 <w:noProof/>
                 <w:webHidden/>
               </w:rPr>
-              <w:instrText xml:space="preserve"> PAGEREF _Toc251954451 \h </w:instrText>
+              <w:instrText xml:space="preserve"> PAGEREF _Toc251944705 \h </w:instrText>
             </w:r>
             <w:r>
               <w:rPr>
@@ -1877,10 +1877,10 @@
             <w:rPr>
               <w:rFonts w:eastAsiaTheme="minorEastAsia"/>
               <w:noProof/>
-              <w:lang w:val="en-GB" w:eastAsia="en-GB"/>
+              <w:lang w:eastAsia="zh-CN"/>
             </w:rPr>
           </w:pPr>
-          <w:hyperlink w:anchor="_Toc251954452" w:history="1">
+          <w:hyperlink w:anchor="_Toc251944706" w:history="1">
             <w:r>
               <w:rPr>
                 <w:rStyle w:val="Hyperlink"/>
@@ -1892,7 +1892,7 @@
               <w:rPr>
                 <w:rFonts w:eastAsiaTheme="minorEastAsia"/>
                 <w:noProof/>
-                <w:lang w:val="en-GB" w:eastAsia="en-GB"/>
+                <w:lang w:eastAsia="zh-CN"/>
               </w:rPr>
               <w:tab/>
             </w:r>
@@ -1922,7 +1922,7 @@
                 <w:noProof/>
                 <w:webHidden/>
               </w:rPr>
-              <w:instrText xml:space="preserve"> PAGEREF _Toc251954452 \h </w:instrText>
+              <w:instrText xml:space="preserve"> PAGEREF _Toc251944706 \h </w:instrText>
             </w:r>
             <w:r>
               <w:rPr>
@@ -1959,10 +1959,10 @@
             <w:rPr>
               <w:rFonts w:eastAsiaTheme="minorEastAsia"/>
               <w:noProof/>
-              <w:lang w:val="en-GB" w:eastAsia="en-GB"/>
+              <w:lang w:eastAsia="zh-CN"/>
             </w:rPr>
           </w:pPr>
-          <w:hyperlink w:anchor="_Toc251954453" w:history="1">
+          <w:hyperlink w:anchor="_Toc251944707" w:history="1">
             <w:r>
               <w:rPr>
                 <w:rStyle w:val="Hyperlink"/>
@@ -1974,7 +1974,7 @@
               <w:rPr>
                 <w:rFonts w:eastAsiaTheme="minorEastAsia"/>
                 <w:noProof/>
-                <w:lang w:val="en-GB" w:eastAsia="en-GB"/>
+                <w:lang w:eastAsia="zh-CN"/>
               </w:rPr>
               <w:tab/>
             </w:r>
@@ -2004,7 +2004,7 @@
                 <w:noProof/>
                 <w:webHidden/>
               </w:rPr>
-              <w:instrText xml:space="preserve"> PAGEREF _Toc251954453 \h </w:instrText>
+              <w:instrText xml:space="preserve"> PAGEREF _Toc251944707 \h </w:instrText>
             </w:r>
             <w:r>
               <w:rPr>
@@ -2045,10 +2045,10 @@
             <w:rPr>
               <w:rFonts w:eastAsiaTheme="minorEastAsia"/>
               <w:noProof/>
-              <w:lang w:val="en-GB" w:eastAsia="en-GB"/>
+              <w:lang w:eastAsia="zh-CN"/>
             </w:rPr>
           </w:pPr>
-          <w:hyperlink w:anchor="_Toc251954454" w:history="1">
+          <w:hyperlink w:anchor="_Toc251944708" w:history="1">
             <w:r>
               <w:rPr>
                 <w:rStyle w:val="Hyperlink"/>
@@ -2060,7 +2060,7 @@
               <w:rPr>
                 <w:rFonts w:eastAsiaTheme="minorEastAsia"/>
                 <w:noProof/>
-                <w:lang w:val="en-GB" w:eastAsia="en-GB"/>
+                <w:lang w:eastAsia="zh-CN"/>
               </w:rPr>
               <w:tab/>
             </w:r>
@@ -2090,7 +2090,7 @@
                 <w:noProof/>
                 <w:webHidden/>
               </w:rPr>
-              <w:instrText xml:space="preserve"> PAGEREF _Toc251954454 \h </w:instrText>
+              <w:instrText xml:space="preserve"> PAGEREF _Toc251944708 \h </w:instrText>
             </w:r>
             <w:r>
               <w:rPr>
@@ -2131,10 +2131,10 @@
             <w:rPr>
               <w:rFonts w:eastAsiaTheme="minorEastAsia"/>
               <w:noProof/>
-              <w:lang w:val="en-GB" w:eastAsia="en-GB"/>
+              <w:lang w:eastAsia="zh-CN"/>
             </w:rPr>
           </w:pPr>
-          <w:hyperlink w:anchor="_Toc251954455" w:history="1">
+          <w:hyperlink w:anchor="_Toc251944709" w:history="1">
             <w:r>
               <w:rPr>
                 <w:rStyle w:val="Hyperlink"/>
@@ -2146,7 +2146,7 @@
               <w:rPr>
                 <w:rFonts w:eastAsiaTheme="minorEastAsia"/>
                 <w:noProof/>
-                <w:lang w:val="en-GB" w:eastAsia="en-GB"/>
+                <w:lang w:eastAsia="zh-CN"/>
               </w:rPr>
               <w:tab/>
             </w:r>
@@ -2176,7 +2176,7 @@
                 <w:noProof/>
                 <w:webHidden/>
               </w:rPr>
-              <w:instrText xml:space="preserve"> PAGEREF _Toc251954455 \h </w:instrText>
+              <w:instrText xml:space="preserve"> PAGEREF _Toc251944709 \h </w:instrText>
             </w:r>
             <w:r>
               <w:rPr>
@@ -2217,10 +2217,10 @@
             <w:rPr>
               <w:rFonts w:eastAsiaTheme="minorEastAsia"/>
               <w:noProof/>
-              <w:lang w:val="en-GB" w:eastAsia="en-GB"/>
+              <w:lang w:eastAsia="zh-CN"/>
             </w:rPr>
           </w:pPr>
-          <w:hyperlink w:anchor="_Toc251954456" w:history="1">
+          <w:hyperlink w:anchor="_Toc251944710" w:history="1">
             <w:r>
               <w:rPr>
                 <w:rStyle w:val="Hyperlink"/>
@@ -2232,7 +2232,7 @@
               <w:rPr>
                 <w:rFonts w:eastAsiaTheme="minorEastAsia"/>
                 <w:noProof/>
-                <w:lang w:val="en-GB" w:eastAsia="en-GB"/>
+                <w:lang w:eastAsia="zh-CN"/>
               </w:rPr>
               <w:tab/>
             </w:r>
@@ -2262,7 +2262,7 @@
                 <w:noProof/>
                 <w:webHidden/>
               </w:rPr>
-              <w:instrText xml:space="preserve"> PAGEREF _Toc251954456 \h </w:instrText>
+              <w:instrText xml:space="preserve"> PAGEREF _Toc251944710 \h </w:instrText>
             </w:r>
             <w:r>
               <w:rPr>
@@ -2303,10 +2303,10 @@
             <w:rPr>
               <w:rFonts w:eastAsiaTheme="minorEastAsia"/>
               <w:noProof/>
-              <w:lang w:val="en-GB" w:eastAsia="en-GB"/>
+              <w:lang w:eastAsia="zh-CN"/>
             </w:rPr>
           </w:pPr>
-          <w:hyperlink w:anchor="_Toc251954457" w:history="1">
+          <w:hyperlink w:anchor="_Toc251944711" w:history="1">
             <w:r>
               <w:rPr>
                 <w:rStyle w:val="Hyperlink"/>
@@ -2318,7 +2318,7 @@
               <w:rPr>
                 <w:rFonts w:eastAsiaTheme="minorEastAsia"/>
                 <w:noProof/>
-                <w:lang w:val="en-GB" w:eastAsia="en-GB"/>
+                <w:lang w:eastAsia="zh-CN"/>
               </w:rPr>
               <w:tab/>
             </w:r>
@@ -2348,7 +2348,7 @@
                 <w:noProof/>
                 <w:webHidden/>
               </w:rPr>
-              <w:instrText xml:space="preserve"> PAGEREF _Toc251954457 \h </w:instrText>
+              <w:instrText xml:space="preserve"> PAGEREF _Toc251944711 \h </w:instrText>
             </w:r>
             <w:r>
               <w:rPr>
@@ -2395,7 +2395,7 @@
       <w:pPr>
         <w:pStyle w:val="Heading1"/>
       </w:pPr>
-      <w:bookmarkStart w:id="0" w:name="_Toc251954433"/>
+      <w:bookmarkStart w:id="0" w:name="_Toc251944687"/>
       <w:r>
         <w:lastRenderedPageBreak/>
         <w:t>Introduction</w:t>
@@ -2404,36 +2404,15 @@
     </w:p>
     <w:p>
       <w:r>
-        <w:t>Note: This document refers to the Beta version</w:t>
-      </w:r>
-      <w:r>
-        <w:t>s</w:t>
-      </w:r>
-      <w:r>
-        <w:t xml:space="preserve"> of the driver, a revised version </w:t>
-      </w:r>
-      <w:r>
-        <w:t xml:space="preserve">of the document </w:t>
-      </w:r>
-      <w:r>
-        <w:t xml:space="preserve">will be made available for the </w:t>
-      </w:r>
-      <w:r>
-        <w:t xml:space="preserve">final </w:t>
-      </w:r>
-      <w:r>
-        <w:t xml:space="preserve">release </w:t>
-      </w:r>
-      <w:r>
-        <w:t>of the driver</w:t>
-      </w:r>
-      <w:r>
-        <w:t>.</w:t>
-      </w:r>
-    </w:p>
-    <w:p>
-      <w:r>
-        <w:t>This manual details how to use and operate the Gemini.Net ASCOM driver for the Losmandy Gemini telescope control system.</w:t>
+        <w:t xml:space="preserve">This manual details how to use and operate the Gemini.Net ASCOM driver for the </w:t>
+      </w:r>
+      <w:proofErr w:type="spellStart"/>
+      <w:r>
+        <w:t>Losmandy</w:t>
+      </w:r>
+      <w:proofErr w:type="spellEnd"/>
+      <w:r>
+        <w:t xml:space="preserve"> Gemini telescope control system.</w:t>
       </w:r>
     </w:p>
     <w:p>
@@ -2665,7 +2644,7 @@
       </w:pPr>
       <w:bookmarkStart w:id="1" w:name="_Ref244613280"/>
       <w:bookmarkStart w:id="2" w:name="_Ref244613289"/>
-      <w:bookmarkStart w:id="3" w:name="_Toc251954434"/>
+      <w:bookmarkStart w:id="3" w:name="_Toc251944688"/>
       <w:r>
         <w:t>System Requirements</w:t>
       </w:r>
@@ -2723,7 +2702,14 @@
       </w:hyperlink>
       <w:r>
         <w:br/>
-        <w:t>The download link is on the right side of the page.</w:t>
+      </w:r>
+      <w:proofErr w:type="gramStart"/>
+      <w:r>
+        <w:t>The</w:t>
+      </w:r>
+      <w:proofErr w:type="gramEnd"/>
+      <w:r>
+        <w:t xml:space="preserve"> download link is on the right side of the page.</w:t>
       </w:r>
     </w:p>
     <w:p>
@@ -2749,11 +2735,16 @@
       <w:r>
         <w:t xml:space="preserve">This update is in the </w:t>
       </w:r>
+      <w:proofErr w:type="gramStart"/>
       <w:r>
         <w:t xml:space="preserve">downloads </w:t>
       </w:r>
       <w:r>
-        <w:t xml:space="preserve"> section of the </w:t>
+        <w:t xml:space="preserve"> section</w:t>
+      </w:r>
+      <w:proofErr w:type="gramEnd"/>
+      <w:r>
+        <w:t xml:space="preserve"> of the </w:t>
       </w:r>
       <w:r>
         <w:t xml:space="preserve">main </w:t>
@@ -2804,8 +2795,12 @@
       </w:r>
       <w:r>
         <w:br/>
+      </w:r>
+      <w:proofErr w:type="gramStart"/>
+      <w:r>
         <w:t>This</w:t>
       </w:r>
+      <w:proofErr w:type="gramEnd"/>
       <w:r>
         <w:t xml:space="preserve"> software</w:t>
       </w:r>
@@ -2826,30 +2821,36 @@
     </w:p>
     <w:p>
       <w:r>
+        <w:t xml:space="preserve">When installing them ensure your Windows login account has administrator privileges, and if you have User Account Control (UAC) switched on in Vista or Windows 7, right click the installer and select </w:t>
+      </w:r>
+      <w:r>
+        <w:rPr>
+          <w:i/>
+        </w:rPr>
+        <w:t>Run as Administrator</w:t>
+      </w:r>
+      <w:r>
+        <w:t>.</w:t>
+      </w:r>
+      <w:bookmarkStart w:id="4" w:name="_Ref251946319"/>
+      <w:r>
+        <w:rPr>
+          <w:rStyle w:val="FootnoteReference"/>
+        </w:rPr>
+        <w:footnoteReference w:id="2"/>
+      </w:r>
+      <w:bookmarkEnd w:id="4"/>
+    </w:p>
+    <w:p>
+      <w:r>
         <w:lastRenderedPageBreak/>
-        <w:t xml:space="preserve">When installing them ensure your Windows login account has administrator privileges, and if you have User Account Control (UAC) switched on in Vista or Windows 7, right click the installer and select </w:t>
-      </w:r>
-      <w:r>
-        <w:rPr>
-          <w:i/>
-        </w:rPr>
-        <w:t>Run as Administrator</w:t>
+        <w:t xml:space="preserve">You may want to install some optional software to enable the pass-through port for non-ASCOM applications such as Gemini Control </w:t>
+      </w:r>
+      <w:r>
+        <w:t>Center</w:t>
       </w:r>
       <w:r>
         <w:t>.</w:t>
-      </w:r>
-      <w:bookmarkStart w:id="4" w:name="_Ref251946319"/>
-      <w:r>
-        <w:rPr>
-          <w:rStyle w:val="FootnoteReference"/>
-        </w:rPr>
-        <w:footnoteReference w:id="2"/>
-      </w:r>
-      <w:bookmarkEnd w:id="4"/>
-    </w:p>
-    <w:p>
-      <w:r>
-        <w:t>You may want to install some optional software to enable the pass-through port for non-ASCOM applications such as Gemini Control Panel.</w:t>
       </w:r>
     </w:p>
     <w:p>
@@ -2860,20 +2861,33 @@
           <w:numId w:val="20"/>
         </w:numPr>
       </w:pPr>
+      <w:proofErr w:type="spellStart"/>
       <w:r>
         <w:rPr>
           <w:rStyle w:val="IntenseEmphasis"/>
         </w:rPr>
-        <w:t>EterLogic Virtual Serial Port Emulator</w:t>
-      </w:r>
+        <w:t>EterLogic</w:t>
+      </w:r>
+      <w:proofErr w:type="spellEnd"/>
       <w:r>
         <w:rPr>
           <w:rStyle w:val="IntenseEmphasis"/>
         </w:rPr>
+        <w:t xml:space="preserve"> Virtual Serial Port Emulator</w:t>
+      </w:r>
+      <w:r>
+        <w:rPr>
+          <w:rStyle w:val="IntenseEmphasis"/>
+        </w:rPr>
         <w:br/>
       </w:r>
-      <w:r>
-        <w:t>This is the software used by the development team when testing the pass-through port functionality with Gemini Control Panel.</w:t>
+      <w:proofErr w:type="gramStart"/>
+      <w:r>
+        <w:t>This</w:t>
+      </w:r>
+      <w:proofErr w:type="gramEnd"/>
+      <w:r>
+        <w:t xml:space="preserve"> is the software used by the development team when testing the pass-through port functionality with Gemini Control Panel.</w:t>
       </w:r>
       <w:r>
         <w:t xml:space="preserve"> At the present time this only functions on 32bit versions of Windows.</w:t>
@@ -2901,12 +2915,14 @@
           <w:numId w:val="20"/>
         </w:numPr>
       </w:pPr>
+      <w:proofErr w:type="gramStart"/>
       <w:r>
         <w:rPr>
           <w:rStyle w:val="IntenseEmphasis"/>
         </w:rPr>
         <w:t>com0com</w:t>
       </w:r>
+      <w:proofErr w:type="gramEnd"/>
       <w:r>
         <w:rPr>
           <w:rStyle w:val="IntenseEmphasis"/>
@@ -2920,7 +2936,15 @@
         <w:br/>
       </w:r>
       <w:r>
-        <w:t>This implementation of virtual COM ports can be used with both 32bit and 64bit versions of Windows. Please read the ReadMe.txt for com0com for details of Windows configuration changes required to make it work correctly. Be aware that Win64 has to be run in ‘testsigning’ mode as the driver does not have a full public certificate.</w:t>
+        <w:t>This implementation of virtual COM ports can be used with both 32bit and 64bit versions of Windows. Please read the ReadMe.txt for com0com for details of Windows configuration changes required to make it work correctly. Be aware that Win64 has to be run in ‘</w:t>
+      </w:r>
+      <w:proofErr w:type="spellStart"/>
+      <w:r>
+        <w:t>testsigning</w:t>
+      </w:r>
+      <w:proofErr w:type="spellEnd"/>
+      <w:r>
+        <w:t>’ mode as the driver does not have a full public certificate.</w:t>
       </w:r>
       <w:r>
         <w:br/>
@@ -2968,7 +2992,7 @@
       </w:pPr>
       <w:bookmarkStart w:id="5" w:name="_Ref244613586"/>
       <w:bookmarkStart w:id="6" w:name="_Ref244613593"/>
-      <w:bookmarkStart w:id="7" w:name="_Toc251954435"/>
+      <w:bookmarkStart w:id="7" w:name="_Toc251944689"/>
       <w:r>
         <w:lastRenderedPageBreak/>
         <w:t>Installation</w:t>
@@ -3037,7 +3061,7 @@
       <w:r>
         <w:rPr>
           <w:noProof/>
-          <w:lang w:val="en-GB" w:eastAsia="en-GB"/>
+          <w:lang w:eastAsia="zh-CN"/>
         </w:rPr>
         <w:drawing>
           <wp:anchor distT="0" distB="0" distL="114300" distR="114300" simplePos="0" relativeHeight="251669504" behindDoc="0" locked="0" layoutInCell="1" allowOverlap="1">
@@ -3183,7 +3207,7 @@
         <w:pageBreakBefore/>
         <w:ind w:left="578" w:hanging="578"/>
       </w:pPr>
-      <w:bookmarkStart w:id="8" w:name="_Toc251954436"/>
+      <w:bookmarkStart w:id="8" w:name="_Toc251944690"/>
       <w:r>
         <w:lastRenderedPageBreak/>
         <w:t xml:space="preserve">Reporting Problems with the </w:t>
@@ -3195,7 +3219,15 @@
     </w:p>
     <w:p>
       <w:r>
-        <w:t>If you get any error messages or problems either installing or during the operation of the driver, please capture copies of any error dialogs using &lt;Alt&gt;&lt;PrtScn&gt;  (or the Snipping Tool in Vista and Windows 7)</w:t>
+        <w:t>If you get any error messages or problems either installing or during the operation of the driver, please capture copies of any error dialogs using &lt;Alt&gt;&lt;</w:t>
+      </w:r>
+      <w:proofErr w:type="spellStart"/>
+      <w:r>
+        <w:t>PrtScn</w:t>
+      </w:r>
+      <w:proofErr w:type="spellEnd"/>
+      <w:r>
+        <w:t>&gt;  (or the Snipping Tool in Vista and Windows 7)</w:t>
       </w:r>
       <w:r>
         <w:t xml:space="preserve">, paste the </w:t>
@@ -3238,7 +3270,15 @@
         <w:t>if you have enabled detailed logging in the</w:t>
       </w:r>
       <w:r>
-        <w:t xml:space="preserve"> driver. Please Zip up the logs together </w:t>
+        <w:t xml:space="preserve"> driver. Please </w:t>
+      </w:r>
+      <w:proofErr w:type="gramStart"/>
+      <w:r>
+        <w:t>Zip</w:t>
+      </w:r>
+      <w:proofErr w:type="gramEnd"/>
+      <w:r>
+        <w:t xml:space="preserve"> up the logs together </w:t>
       </w:r>
       <w:r>
         <w:t>with any screen shot documents.</w:t>
@@ -3320,7 +3360,7 @@
       <w:pPr>
         <w:pStyle w:val="Heading2"/>
       </w:pPr>
-      <w:bookmarkStart w:id="9" w:name="_Toc251954437"/>
+      <w:bookmarkStart w:id="9" w:name="_Toc251944691"/>
       <w:r>
         <w:t>Credits</w:t>
       </w:r>
@@ -3340,7 +3380,15 @@
         <w:t xml:space="preserve">encouraged </w:t>
       </w:r>
       <w:r>
-        <w:t>and hindered by Tom Hilton and Mark Crossley.</w:t>
+        <w:t xml:space="preserve">and hindered by Tom Hilton and Mark </w:t>
+      </w:r>
+      <w:proofErr w:type="spellStart"/>
+      <w:r>
+        <w:t>Crossley</w:t>
+      </w:r>
+      <w:proofErr w:type="spellEnd"/>
+      <w:r>
+        <w:t>.</w:t>
       </w:r>
     </w:p>
     <w:p>
@@ -3353,7 +3401,15 @@
     </w:p>
     <w:p>
       <w:r>
-        <w:t>This document was put together by Tom Hilton and Mark Crossley, with input from the developers.</w:t>
+        <w:t xml:space="preserve">This document was put together by Tom Hilton and Mark </w:t>
+      </w:r>
+      <w:proofErr w:type="spellStart"/>
+      <w:r>
+        <w:t>Crossley</w:t>
+      </w:r>
+      <w:proofErr w:type="spellEnd"/>
+      <w:r>
+        <w:t>, with input from the developers.</w:t>
       </w:r>
     </w:p>
     <w:p>
@@ -3362,7 +3418,7 @@
         <w:pageBreakBefore/>
         <w:ind w:left="431" w:hanging="431"/>
       </w:pPr>
-      <w:bookmarkStart w:id="10" w:name="_Toc251954438"/>
+      <w:bookmarkStart w:id="10" w:name="_Toc251944692"/>
       <w:r>
         <w:lastRenderedPageBreak/>
         <w:t>Quick Start Guide</w:t>
@@ -3525,6 +3581,7 @@
       <w:r>
         <w:t xml:space="preserve">Now perform the initial driver configuration. Select </w:t>
       </w:r>
+      <w:proofErr w:type="spellStart"/>
       <w:r>
         <w:rPr>
           <w:rFonts w:ascii="Courier New" w:hAnsi="Courier New" w:cs="Courier New"/>
@@ -3539,7 +3596,16 @@
           <w:sz w:val="20"/>
           <w:szCs w:val="20"/>
         </w:rPr>
-        <w:t>Configure Telescope…</w:t>
+        <w:t>Configure</w:t>
+      </w:r>
+      <w:proofErr w:type="spellEnd"/>
+      <w:r>
+        <w:rPr>
+          <w:rFonts w:ascii="Courier New" w:hAnsi="Courier New" w:cs="Courier New"/>
+          <w:sz w:val="20"/>
+          <w:szCs w:val="20"/>
+        </w:rPr>
+        <w:t xml:space="preserve"> Telescope…</w:t>
       </w:r>
     </w:p>
     <w:p>
@@ -3618,15 +3684,33 @@
         <w:spacing w:before="120"/>
       </w:pPr>
       <w:r>
-        <w:t xml:space="preserve">On the handbox, select </w:t>
-      </w:r>
+        <w:t xml:space="preserve">On the </w:t>
+      </w:r>
+      <w:proofErr w:type="spellStart"/>
+      <w:r>
+        <w:t>handbox</w:t>
+      </w:r>
+      <w:proofErr w:type="spellEnd"/>
+      <w:r>
+        <w:t xml:space="preserve">, select </w:t>
+      </w:r>
+      <w:proofErr w:type="spellStart"/>
       <w:r>
         <w:rPr>
           <w:rFonts w:ascii="Courier New" w:hAnsi="Courier New" w:cs="Courier New"/>
           <w:sz w:val="20"/>
           <w:szCs w:val="20"/>
         </w:rPr>
-        <w:t>Setup|Advanced Gemini Settings…</w:t>
+        <w:t>Setup|Advanced</w:t>
+      </w:r>
+      <w:proofErr w:type="spellEnd"/>
+      <w:r>
+        <w:rPr>
+          <w:rFonts w:ascii="Courier New" w:hAnsi="Courier New" w:cs="Courier New"/>
+          <w:sz w:val="20"/>
+          <w:szCs w:val="20"/>
+        </w:rPr>
+        <w:t xml:space="preserve"> Gemini Settings…</w:t>
       </w:r>
       <w:r>
         <w:t xml:space="preserve"> the advanced setup menu will be displayed.</w:t>
@@ -3681,6 +3765,7 @@
       <w:r>
         <w:t xml:space="preserve">You can now close the driver, select </w:t>
       </w:r>
+      <w:proofErr w:type="spellStart"/>
       <w:r>
         <w:rPr>
           <w:rFonts w:ascii="Courier New" w:hAnsi="Courier New" w:cs="Courier New"/>
@@ -3689,6 +3774,7 @@
         </w:rPr>
         <w:t>Setup|Exit</w:t>
       </w:r>
+      <w:proofErr w:type="spellEnd"/>
       <w:r>
         <w:t>.</w:t>
       </w:r>
@@ -3762,7 +3848,7 @@
         <w:pageBreakBefore/>
         <w:ind w:left="431" w:hanging="431"/>
       </w:pPr>
-      <w:bookmarkStart w:id="11" w:name="_Toc251954439"/>
+      <w:bookmarkStart w:id="11" w:name="_Toc251944693"/>
       <w:r>
         <w:lastRenderedPageBreak/>
         <w:t>Basic Operation</w:t>
@@ -3782,7 +3868,7 @@
       <w:pPr>
         <w:pStyle w:val="Heading2"/>
       </w:pPr>
-      <w:bookmarkStart w:id="12" w:name="_Toc251954440"/>
+      <w:bookmarkStart w:id="12" w:name="_Toc251944694"/>
       <w:r>
         <w:t>Standalone Executable Mode</w:t>
       </w:r>
@@ -3820,7 +3906,7 @@
       <w:pPr>
         <w:pStyle w:val="Heading2"/>
       </w:pPr>
-      <w:bookmarkStart w:id="13" w:name="_Toc251954441"/>
+      <w:bookmarkStart w:id="13" w:name="_Toc251944695"/>
       <w:r>
         <w:t>COM Server Mode</w:t>
       </w:r>
@@ -3913,35 +3999,62 @@
         <w:t xml:space="preserve">using COM </w:t>
       </w:r>
       <w:r>
-        <w:t>then the program IDs are as follows:</w:t>
+        <w:t xml:space="preserve">then the program IDs </w:t>
+      </w:r>
+      <w:proofErr w:type="gramStart"/>
+      <w:r>
+        <w:t>are</w:t>
+      </w:r>
+      <w:proofErr w:type="gramEnd"/>
+      <w:r>
+        <w:t xml:space="preserve"> as follows:</w:t>
       </w:r>
     </w:p>
     <w:p>
       <w:pPr>
         <w:ind w:left="720"/>
-      </w:pPr>
-      <w:r>
+        <w:rPr>
+          <w:lang w:val="es-ES"/>
+        </w:rPr>
+      </w:pPr>
+      <w:proofErr w:type="spellStart"/>
+      <w:r>
+        <w:rPr>
+          <w:lang w:val="es-ES"/>
+        </w:rPr>
         <w:t>ASCOM.GeminiTelescope.Telescope</w:t>
       </w:r>
+      <w:proofErr w:type="spellEnd"/>
     </w:p>
     <w:p>
       <w:pPr>
         <w:ind w:left="720"/>
-      </w:pPr>
-      <w:r>
+        <w:rPr>
+          <w:lang w:val="es-ES"/>
+        </w:rPr>
+      </w:pPr>
+      <w:proofErr w:type="spellStart"/>
+      <w:r>
+        <w:rPr>
+          <w:lang w:val="es-ES"/>
+        </w:rPr>
         <w:t>ASCOM.GeminiTelescope.Focuser</w:t>
       </w:r>
+      <w:proofErr w:type="spellEnd"/>
     </w:p>
     <w:p>
       <w:pPr>
         <w:ind w:left="720"/>
+        <w:rPr>
+          <w:lang w:val="es-ES"/>
+        </w:rPr>
       </w:pPr>
     </w:p>
     <w:p>
       <w:pPr>
         <w:pStyle w:val="Heading2"/>
       </w:pPr>
-      <w:bookmarkStart w:id="14" w:name="_Toc251954442"/>
+      <w:bookmarkStart w:id="14" w:name="_Toc251944696"/>
       <w:r>
         <w:t>System Tray Icon</w:t>
       </w:r>
@@ -3974,7 +4087,7 @@
       <w:pPr>
         <w:pStyle w:val="Heading2"/>
       </w:pPr>
-      <w:bookmarkStart w:id="15" w:name="_Toc251954443"/>
+      <w:bookmarkStart w:id="15" w:name="_Toc251944697"/>
       <w:r>
         <w:t>Help</w:t>
       </w:r>
@@ -3982,7 +4095,15 @@
     </w:p>
     <w:p>
       <w:r>
-        <w:t>The driver manual can be viewed at any time by pressing the [F1] key whilst in any driver dialog/form, or by using the Help!... options that appear on many menus.</w:t>
+        <w:t>The driver manual can be viewed at any time by pressing the [F1] key whilst in any driver dialog/form, or by using the Help</w:t>
+      </w:r>
+      <w:proofErr w:type="gramStart"/>
+      <w:r>
+        <w:t>!...</w:t>
+      </w:r>
+      <w:proofErr w:type="gramEnd"/>
+      <w:r>
+        <w:t xml:space="preserve"> options that appear on many menus.</w:t>
       </w:r>
     </w:p>
     <w:p>
@@ -3997,7 +4118,21 @@
         <w:rPr>
           <w:i/>
         </w:rPr>
-        <w:t>: You must have a PDF reader such as Adobe Acrobat Reader, or Foxit Reader installed for this</w:t>
+        <w:t xml:space="preserve">: You must have a PDF reader such as Adobe Acrobat Reader, or </w:t>
+      </w:r>
+      <w:proofErr w:type="spellStart"/>
+      <w:r>
+        <w:rPr>
+          <w:i/>
+        </w:rPr>
+        <w:t>Foxit</w:t>
+      </w:r>
+      <w:proofErr w:type="spellEnd"/>
+      <w:r>
+        <w:rPr>
+          <w:i/>
+        </w:rPr>
+        <w:t xml:space="preserve"> Reader installed for this</w:t>
       </w:r>
       <w:r>
         <w:rPr>
@@ -4018,7 +4153,7 @@
         <w:pageBreakBefore/>
         <w:ind w:left="431" w:hanging="431"/>
       </w:pPr>
-      <w:bookmarkStart w:id="16" w:name="_Toc251954444"/>
+      <w:bookmarkStart w:id="16" w:name="_Toc251944698"/>
       <w:r>
         <w:lastRenderedPageBreak/>
         <w:t>Driver Reference</w:t>
@@ -4029,7 +4164,7 @@
       <w:pPr>
         <w:pStyle w:val="Heading2"/>
       </w:pPr>
-      <w:bookmarkStart w:id="17" w:name="_Toc251954445"/>
+      <w:bookmarkStart w:id="17" w:name="_Toc251944699"/>
       <w:r>
         <w:t>System Tray</w:t>
       </w:r>
@@ -4050,7 +4185,7 @@
       <w:r>
         <w:rPr>
           <w:noProof/>
-          <w:lang w:val="en-GB" w:eastAsia="en-GB"/>
+          <w:lang w:eastAsia="zh-CN"/>
         </w:rPr>
         <w:drawing>
           <wp:inline distT="0" distB="0" distL="0" distR="0">
@@ -4117,7 +4252,7 @@
       <w:r>
         <w:rPr>
           <w:noProof/>
-          <w:lang w:val="en-GB" w:eastAsia="en-GB"/>
+          <w:lang w:eastAsia="zh-CN"/>
         </w:rPr>
         <w:drawing>
           <wp:inline distT="0" distB="0" distL="0" distR="0">
@@ -4189,7 +4324,7 @@
       <w:r>
         <w:rPr>
           <w:noProof/>
-          <w:lang w:val="en-GB" w:eastAsia="en-GB"/>
+          <w:lang w:eastAsia="zh-CN"/>
         </w:rPr>
         <w:drawing>
           <wp:inline distT="0" distB="0" distL="0" distR="0">
@@ -4491,7 +4626,21 @@
         <w:rPr>
           <w:i/>
         </w:rPr>
-        <w:t>: You must have a PDF reader such as Adobe Acrobat Reader, or Foxit Reader installed for this</w:t>
+        <w:t xml:space="preserve">: You must have a PDF reader such as Adobe Acrobat Reader, or </w:t>
+      </w:r>
+      <w:proofErr w:type="spellStart"/>
+      <w:r>
+        <w:rPr>
+          <w:i/>
+        </w:rPr>
+        <w:t>Foxit</w:t>
+      </w:r>
+      <w:proofErr w:type="spellEnd"/>
+      <w:r>
+        <w:rPr>
+          <w:i/>
+        </w:rPr>
+        <w:t xml:space="preserve"> Reader installed for this</w:t>
       </w:r>
       <w:r>
         <w:rPr>
@@ -4553,7 +4702,7 @@
         <w:pageBreakBefore/>
         <w:ind w:left="578" w:hanging="578"/>
       </w:pPr>
-      <w:bookmarkStart w:id="18" w:name="_Toc251954446"/>
+      <w:bookmarkStart w:id="18" w:name="_Toc251944700"/>
       <w:r>
         <w:lastRenderedPageBreak/>
         <w:t>Virtual Hand</w:t>
@@ -4674,7 +4823,7 @@
             <w:r>
               <w:rPr>
                 <w:noProof/>
-                <w:lang w:val="en-GB" w:eastAsia="en-GB"/>
+                <w:lang w:eastAsia="zh-CN"/>
               </w:rPr>
               <w:drawing>
                 <wp:inline distT="0" distB="0" distL="0" distR="0">
@@ -4984,7 +5133,15 @@
         <w:t xml:space="preserve"> safety</w:t>
       </w:r>
       <w:r>
-        <w:t xml:space="preserve"> limit set in Gemini. Typically you can use this to see how long it will be before you will have to perform a meridian flip when imaging.</w:t>
+        <w:t xml:space="preserve"> limit set in Gemini. Typically you can use this to see how long it will be before you will have to perform a meridian </w:t>
+      </w:r>
+      <w:proofErr w:type="gramStart"/>
+      <w:r>
+        <w:t>flip</w:t>
+      </w:r>
+      <w:proofErr w:type="gramEnd"/>
+      <w:r>
+        <w:t xml:space="preserve"> when imaging.</w:t>
       </w:r>
     </w:p>
     <w:p>
@@ -5097,12 +5254,14 @@
           <w:rStyle w:val="SubtleEmphasis"/>
         </w:rPr>
       </w:pPr>
+      <w:proofErr w:type="spellStart"/>
       <w:r>
         <w:rPr>
           <w:rStyle w:val="SubtleEmphasis"/>
         </w:rPr>
         <w:t>Func</w:t>
       </w:r>
+      <w:proofErr w:type="spellEnd"/>
       <w:r>
         <w:rPr>
           <w:rStyle w:val="SubtleEmphasis"/>
@@ -5121,7 +5280,7 @@
         <w:rPr>
           <w:rStyle w:val="SubtleEmphasis"/>
           <w:noProof/>
-          <w:lang w:val="en-GB" w:eastAsia="en-GB"/>
+          <w:lang w:eastAsia="zh-CN"/>
         </w:rPr>
         <w:drawing>
           <wp:inline distT="0" distB="0" distL="0" distR="0">
@@ -5320,7 +5479,7 @@
         <w:rPr>
           <w:rStyle w:val="SubtleEmphasis"/>
           <w:noProof/>
-          <w:lang w:val="en-GB" w:eastAsia="en-GB"/>
+          <w:lang w:eastAsia="zh-CN"/>
         </w:rPr>
         <w:drawing>
           <wp:inline distT="0" distB="0" distL="0" distR="0">
@@ -5470,12 +5629,14 @@
       </w:r>
     </w:p>
     <w:p>
+      <w:proofErr w:type="spellStart"/>
       <w:r>
         <w:rPr>
           <w:b/>
         </w:rPr>
         <w:t>Unpark</w:t>
       </w:r>
+      <w:proofErr w:type="spellEnd"/>
       <w:r>
         <w:t xml:space="preserve"> – Start the mount tracking at the configured rate from the current position.</w:t>
       </w:r>
@@ -5519,7 +5680,7 @@
       <w:r>
         <w:rPr>
           <w:noProof/>
-          <w:lang w:val="en-GB" w:eastAsia="en-GB"/>
+          <w:lang w:eastAsia="zh-CN"/>
         </w:rPr>
         <w:drawing>
           <wp:inline distT="0" distB="0" distL="0" distR="0">
@@ -5618,8 +5779,18 @@
         <w:rPr>
           <w:i/>
         </w:rPr>
-        <w:t>Slew to Alt/Az</w:t>
-      </w:r>
+        <w:t>Slew to Alt/</w:t>
+      </w:r>
+      <w:proofErr w:type="spellStart"/>
+      <w:proofErr w:type="gramStart"/>
+      <w:r>
+        <w:rPr>
+          <w:i/>
+        </w:rPr>
+        <w:t>Az</w:t>
+      </w:r>
+      <w:proofErr w:type="spellEnd"/>
+      <w:proofErr w:type="gramEnd"/>
       <w:r>
         <w:rPr>
           <w:i/>
@@ -5722,7 +5893,7 @@
       <w:r>
         <w:rPr>
           <w:noProof/>
-          <w:lang w:val="en-GB" w:eastAsia="en-GB"/>
+          <w:lang w:eastAsia="zh-CN"/>
         </w:rPr>
         <w:drawing>
           <wp:inline distT="0" distB="0" distL="0" distR="0">
@@ -6005,12 +6176,26 @@
         <w:rPr>
           <w:i/>
         </w:rPr>
-        <w:t>: You must have a PDF reader such as Adobe Acrobat Reader, or Foxit Reader installed for this</w:t>
-      </w:r>
+        <w:t xml:space="preserve">: You must have a PDF reader such as Adobe Acrobat Reader, or </w:t>
+      </w:r>
+      <w:proofErr w:type="spellStart"/>
       <w:r>
         <w:rPr>
           <w:i/>
         </w:rPr>
+        <w:t>Foxit</w:t>
+      </w:r>
+      <w:proofErr w:type="spellEnd"/>
+      <w:r>
+        <w:rPr>
+          <w:i/>
+        </w:rPr>
+        <w:t xml:space="preserve"> Reader installed for this</w:t>
+      </w:r>
+      <w:r>
+        <w:rPr>
+          <w:i/>
+        </w:rPr>
         <w:t xml:space="preserve"> feature</w:t>
       </w:r>
       <w:r>
@@ -6053,7 +6238,7 @@
         <w:pStyle w:val="Heading2"/>
       </w:pPr>
       <w:bookmarkStart w:id="19" w:name="_Ref243665795"/>
-      <w:bookmarkStart w:id="20" w:name="_Toc251954447"/>
+      <w:bookmarkStart w:id="20" w:name="_Toc251944701"/>
       <w:r>
         <w:lastRenderedPageBreak/>
         <w:t>Gemini Telescope Setup</w:t>
@@ -6068,7 +6253,7 @@
       <w:r>
         <w:rPr>
           <w:noProof/>
-          <w:lang w:val="en-GB" w:eastAsia="en-GB"/>
+          <w:lang w:eastAsia="zh-CN"/>
         </w:rPr>
         <w:drawing>
           <wp:inline distT="0" distB="0" distL="0" distR="0">
@@ -6314,8 +6499,13 @@
       </w:r>
     </w:p>
     <w:p>
-      <w:r>
-        <w:t>Instructs the driver on the action to take if it finds the Gemini controller is waiting at the boot menu when it connects. The default action is to prompt the user for the action to take.</w:t>
+      <w:proofErr w:type="gramStart"/>
+      <w:r>
+        <w:t>Instructs the driver on the action to take if it finds the Gemini controller is waiting at the boot menu when it connects.</w:t>
+      </w:r>
+      <w:proofErr w:type="gramEnd"/>
+      <w:r>
+        <w:t xml:space="preserve"> The default action is to prompt the user for the action to take.</w:t>
       </w:r>
     </w:p>
     <w:p>
@@ -6332,8 +6522,13 @@
       </w:r>
     </w:p>
     <w:p>
-      <w:r>
-        <w:t xml:space="preserve">Enables the use of a joystick to control your Gemini. Refer to section </w:t>
+      <w:proofErr w:type="gramStart"/>
+      <w:r>
+        <w:t>Enables the use of a joystick to control your Gemini.</w:t>
+      </w:r>
+      <w:proofErr w:type="gramEnd"/>
+      <w:r>
+        <w:t xml:space="preserve"> Refer to section </w:t>
       </w:r>
       <w:fldSimple w:instr=" REF _Ref243812236 \w \h  \* MERGEFORMAT ">
         <w:r>
@@ -6437,7 +6632,7 @@
       <w:r>
         <w:rPr>
           <w:noProof/>
-          <w:lang w:val="en-GB" w:eastAsia="en-GB"/>
+          <w:lang w:eastAsia="zh-CN"/>
         </w:rPr>
         <w:drawing>
           <wp:inline distT="0" distB="0" distL="0" distR="0">
@@ -6529,7 +6724,43 @@
           <w:sz w:val="18"/>
           <w:szCs w:val="18"/>
         </w:rPr>
-        <w:t>Logs yy-mm-dd\</w:t>
+        <w:t xml:space="preserve">Logs </w:t>
+      </w:r>
+      <w:proofErr w:type="spellStart"/>
+      <w:r>
+        <w:rPr>
+          <w:rFonts w:ascii="Courier New" w:hAnsi="Courier New" w:cs="Courier New"/>
+          <w:sz w:val="18"/>
+          <w:szCs w:val="18"/>
+        </w:rPr>
+        <w:t>yy</w:t>
+      </w:r>
+      <w:proofErr w:type="spellEnd"/>
+      <w:r>
+        <w:rPr>
+          <w:rFonts w:ascii="Courier New" w:hAnsi="Courier New" w:cs="Courier New"/>
+          <w:sz w:val="18"/>
+          <w:szCs w:val="18"/>
+        </w:rPr>
+        <w:t>-mm-</w:t>
+      </w:r>
+      <w:proofErr w:type="spellStart"/>
+      <w:r>
+        <w:rPr>
+          <w:rFonts w:ascii="Courier New" w:hAnsi="Courier New" w:cs="Courier New"/>
+          <w:sz w:val="18"/>
+          <w:szCs w:val="18"/>
+        </w:rPr>
+        <w:t>dd</w:t>
+      </w:r>
+      <w:proofErr w:type="spellEnd"/>
+      <w:r>
+        <w:rPr>
+          <w:rFonts w:ascii="Courier New" w:hAnsi="Courier New" w:cs="Courier New"/>
+          <w:sz w:val="18"/>
+          <w:szCs w:val="18"/>
+        </w:rPr>
+        <w:t>\</w:t>
       </w:r>
       <w:r>
         <w:t xml:space="preserve"> with a filename like </w:t>
@@ -6666,6 +6897,10 @@
         <w:jc w:val="center"/>
       </w:pPr>
       <w:r>
+        <w:rPr>
+          <w:noProof/>
+          <w:lang w:eastAsia="zh-CN"/>
+        </w:rPr>
         <w:drawing>
           <wp:inline distT="0" distB="0" distL="0" distR="0">
             <wp:extent cx="2121429" cy="1642857"/>
@@ -6736,7 +6971,15 @@
         <w:t xml:space="preserve"> set to</w:t>
       </w:r>
       <w:r>
-        <w:t xml:space="preserve"> SiRF or</w:t>
+        <w:t xml:space="preserve"> </w:t>
+      </w:r>
+      <w:proofErr w:type="spellStart"/>
+      <w:r>
+        <w:t>SiRF</w:t>
+      </w:r>
+      <w:proofErr w:type="spellEnd"/>
+      <w:r>
+        <w:t xml:space="preserve"> or</w:t>
       </w:r>
       <w:r>
         <w:t xml:space="preserve"> some other</w:t>
@@ -6876,7 +7119,7 @@
       </w:pPr>
       <w:bookmarkStart w:id="21" w:name="_Ref243811815"/>
       <w:bookmarkStart w:id="22" w:name="_Ref243811820"/>
-      <w:bookmarkStart w:id="23" w:name="_Toc251954448"/>
+      <w:bookmarkStart w:id="23" w:name="_Toc251944702"/>
       <w:r>
         <w:lastRenderedPageBreak/>
         <w:t>Advanced Gemini Settings</w:t>
@@ -6892,7 +7135,7 @@
       <w:r>
         <w:rPr>
           <w:noProof/>
-          <w:lang w:val="en-GB" w:eastAsia="en-GB"/>
+          <w:lang w:eastAsia="zh-CN"/>
         </w:rPr>
         <w:drawing>
           <wp:inline distT="0" distB="0" distL="0" distR="0">
@@ -7488,7 +7731,7 @@
       <w:r>
         <w:rPr>
           <w:noProof/>
-          <w:lang w:val="en-GB" w:eastAsia="en-GB"/>
+          <w:lang w:eastAsia="zh-CN"/>
         </w:rPr>
         <w:drawing>
           <wp:inline distT="0" distB="0" distL="0" distR="0">
@@ -7644,7 +7887,21 @@
         <w:rPr>
           <w:iCs/>
         </w:rPr>
-        <w:t xml:space="preserve"> – Controls the effect of a synchronize command received from a client program. ASCOM only implements a single synchronize command, it has no concept of synchronizing to add to a model, setting this parameter allows you to build a Gemini pointing model by using a ‘Goto’, ‘center’ (in eyepiece or camera), and ‘synchronize’ sequence in your favorite planetarium program.</w:t>
+        <w:t xml:space="preserve"> – Controls the effect of a synchronize command received from a client program. ASCOM only implements a single synchronize command, it has no concept of synchronizing to add to a model, setting this parameter allows you to build a Gemini pointing model by using a ‘</w:t>
+      </w:r>
+      <w:proofErr w:type="spellStart"/>
+      <w:r>
+        <w:rPr>
+          <w:iCs/>
+        </w:rPr>
+        <w:t>Goto</w:t>
+      </w:r>
+      <w:proofErr w:type="spellEnd"/>
+      <w:r>
+        <w:rPr>
+          <w:iCs/>
+        </w:rPr>
+        <w:t>’, ‘center’ (in eyepiece or camera), and ‘synchronize’ sequence in your favorite planetarium program.</w:t>
       </w:r>
     </w:p>
     <w:p>
@@ -7685,13 +7942,83 @@
         <w:rPr>
           <w:iCs/>
         </w:rPr>
-        <w:t xml:space="preserve"> – By default Gemini expects epoch of the day (so called JNow) coordinates to be provided as a goto destination. Most planetarium software does send JNow coordinates, but if yours can only send J2000 then you need to set this parameter.</w:t>
-      </w:r>
+        <w:t xml:space="preserve"> – By default Gemini expects epoch of the day (so called </w:t>
+      </w:r>
+      <w:proofErr w:type="spellStart"/>
       <w:r>
         <w:rPr>
           <w:iCs/>
         </w:rPr>
-        <w:t xml:space="preserve"> This setting only affects coordinates sent to Gemini, all coordinates sent out of Gemini are JNow.</w:t>
+        <w:t>JNow</w:t>
+      </w:r>
+      <w:proofErr w:type="spellEnd"/>
+      <w:r>
+        <w:rPr>
+          <w:iCs/>
+        </w:rPr>
+        <w:t xml:space="preserve">) coordinates to be provided as a </w:t>
+      </w:r>
+      <w:proofErr w:type="spellStart"/>
+      <w:r>
+        <w:rPr>
+          <w:iCs/>
+        </w:rPr>
+        <w:t>goto</w:t>
+      </w:r>
+      <w:proofErr w:type="spellEnd"/>
+      <w:r>
+        <w:rPr>
+          <w:iCs/>
+        </w:rPr>
+        <w:t xml:space="preserve"> destination. Most planetarium software does send </w:t>
+      </w:r>
+      <w:proofErr w:type="spellStart"/>
+      <w:r>
+        <w:rPr>
+          <w:iCs/>
+        </w:rPr>
+        <w:t>JNow</w:t>
+      </w:r>
+      <w:proofErr w:type="spellEnd"/>
+      <w:r>
+        <w:rPr>
+          <w:iCs/>
+        </w:rPr>
+        <w:t xml:space="preserve"> coordinates, but if yours can only send J2000 then you need to set this parameter.</w:t>
+      </w:r>
+      <w:r>
+        <w:rPr>
+          <w:iCs/>
+        </w:rPr>
+        <w:t xml:space="preserve"> This setting only affects coordinates sent to </w:t>
+      </w:r>
+      <w:proofErr w:type="gramStart"/>
+      <w:r>
+        <w:rPr>
+          <w:iCs/>
+        </w:rPr>
+        <w:t>Gemini,</w:t>
+      </w:r>
+      <w:proofErr w:type="gramEnd"/>
+      <w:r>
+        <w:rPr>
+          <w:iCs/>
+        </w:rPr>
+        <w:t xml:space="preserve"> all coordinates sent out of Gemini are </w:t>
+      </w:r>
+      <w:proofErr w:type="spellStart"/>
+      <w:r>
+        <w:rPr>
+          <w:iCs/>
+        </w:rPr>
+        <w:t>JNow</w:t>
+      </w:r>
+      <w:proofErr w:type="spellEnd"/>
+      <w:r>
+        <w:rPr>
+          <w:iCs/>
+        </w:rPr>
+        <w:t>.</w:t>
       </w:r>
     </w:p>
     <w:p>
@@ -7714,7 +8041,39 @@
           <w:i/>
           <w:iCs/>
         </w:rPr>
-        <w:t>: This is a global setting, if you send goto commands from multiple programs they should all use the same coordinate epoch – Jnow or J2000.</w:t>
+        <w:t xml:space="preserve">: This is a global setting, if you send </w:t>
+      </w:r>
+      <w:proofErr w:type="spellStart"/>
+      <w:r>
+        <w:rPr>
+          <w:i/>
+          <w:iCs/>
+        </w:rPr>
+        <w:t>goto</w:t>
+      </w:r>
+      <w:proofErr w:type="spellEnd"/>
+      <w:r>
+        <w:rPr>
+          <w:i/>
+          <w:iCs/>
+        </w:rPr>
+        <w:t xml:space="preserve"> commands from multiple programs they should all use the same coordinate epoch – </w:t>
+      </w:r>
+      <w:proofErr w:type="spellStart"/>
+      <w:r>
+        <w:rPr>
+          <w:i/>
+          <w:iCs/>
+        </w:rPr>
+        <w:t>Jnow</w:t>
+      </w:r>
+      <w:proofErr w:type="spellEnd"/>
+      <w:r>
+        <w:rPr>
+          <w:i/>
+          <w:iCs/>
+        </w:rPr>
+        <w:t xml:space="preserve"> or J2000.</w:t>
       </w:r>
     </w:p>
     <w:p>
@@ -7793,7 +8152,7 @@
       <w:r>
         <w:rPr>
           <w:noProof/>
-          <w:lang w:val="en-GB" w:eastAsia="en-GB"/>
+          <w:lang w:eastAsia="zh-CN"/>
         </w:rPr>
         <w:drawing>
           <wp:inline distT="0" distB="0" distL="0" distR="0">
@@ -7872,7 +8231,7 @@
       <w:r>
         <w:rPr>
           <w:noProof/>
-          <w:lang w:val="en-GB" w:eastAsia="en-GB"/>
+          <w:lang w:eastAsia="zh-CN"/>
         </w:rPr>
         <w:drawing>
           <wp:inline distT="0" distB="0" distL="0" distR="0">
@@ -7926,21 +8285,69 @@
     </w:p>
     <w:p>
       <w:r>
-        <w:t>The Eastern and Western limits can be set manually, or the [Losmandy Defaults] and [MI-250 Defaults] buttons can be used to populate the limit fields to factory default values for these makes of mount. Many people have found that the Losmandy default Eastern limit is too aggressive and can cause mount collisions, so the driver will warn you of this and give the option of setting a safer more conservative setting.</w:t>
-      </w:r>
-    </w:p>
-    <w:p>
+        <w:t>The Eastern and Western limits can be set manually, or the [</w:t>
+      </w:r>
+      <w:proofErr w:type="spellStart"/>
+      <w:r>
+        <w:t>Losmandy</w:t>
+      </w:r>
+      <w:proofErr w:type="spellEnd"/>
+      <w:r>
+        <w:t xml:space="preserve"> Defaults] and [MI-250 Defaults] buttons can be used to populate the limit fields to factory default values for these makes of mount. Many people have found that the </w:t>
+      </w:r>
+      <w:proofErr w:type="spellStart"/>
+      <w:r>
+        <w:t>Losmandy</w:t>
+      </w:r>
+      <w:proofErr w:type="spellEnd"/>
+      <w:r>
+        <w:t xml:space="preserve"> default Eastern limit is too aggressive and can cause mount collisions, so the driver will warn you of this and give the option of setting a safer more conservative setting.</w:t>
+      </w:r>
+    </w:p>
+    <w:p>
+      <w:proofErr w:type="spellStart"/>
       <w:r>
         <w:rPr>
           <w:b/>
         </w:rPr>
-        <w:t>Goto Limit</w:t>
+        <w:t>Goto</w:t>
+      </w:r>
+      <w:proofErr w:type="spellEnd"/>
+      <w:r>
+        <w:rPr>
+          <w:b/>
+        </w:rPr>
+        <w:t xml:space="preserve"> Limit</w:t>
       </w:r>
       <w:r>
         <w:t xml:space="preserve"> – </w:t>
       </w:r>
       <w:r>
-        <w:t>The Goto Limit is used by Gemini to determine if a meridian flip is required for a Goto command. The default value of zero means that Gemini will set the Goto limit 2.5 degrees before the relevant safety limit.</w:t>
+        <w:t xml:space="preserve">The </w:t>
+      </w:r>
+      <w:proofErr w:type="spellStart"/>
+      <w:r>
+        <w:t>Goto</w:t>
+      </w:r>
+      <w:proofErr w:type="spellEnd"/>
+      <w:r>
+        <w:t xml:space="preserve"> Limit is used by Gemini to determine if a meridian flip is required for a </w:t>
+      </w:r>
+      <w:proofErr w:type="spellStart"/>
+      <w:r>
+        <w:t>Goto</w:t>
+      </w:r>
+      <w:proofErr w:type="spellEnd"/>
+      <w:r>
+        <w:t xml:space="preserve"> command. The default value of zero means that Gemini will set the </w:t>
+      </w:r>
+      <w:proofErr w:type="spellStart"/>
+      <w:r>
+        <w:t>Goto</w:t>
+      </w:r>
+      <w:proofErr w:type="spellEnd"/>
+      <w:r>
+        <w:t xml:space="preserve"> limit 2.5 degrees before the relevant safety limit.</w:t>
       </w:r>
     </w:p>
     <w:p>
@@ -7955,7 +8362,15 @@
       </w:r>
       <w:r>
         <w:lastRenderedPageBreak/>
-        <w:t>before you can Goto your next target. Whilst this is a minor inconvenience for someone local to the mount, it is a major problem for automated operations.</w:t>
+        <w:t xml:space="preserve">before you can </w:t>
+      </w:r>
+      <w:proofErr w:type="spellStart"/>
+      <w:r>
+        <w:t>Goto</w:t>
+      </w:r>
+      <w:proofErr w:type="spellEnd"/>
+      <w:r>
+        <w:t xml:space="preserve"> your next target. Whilst this is a minor inconvenience for someone local to the mount, it is a major problem for automated operations.</w:t>
       </w:r>
     </w:p>
     <w:p>
@@ -7963,7 +8378,15 @@
         <w:t xml:space="preserve">If this parameter set </w:t>
       </w:r>
       <w:r>
-        <w:t>it invokes a one second slew, at the currently configured slew rate, away from the safety limit. This feature is used by all ASCOM slew commands, including Alt/Az slews and equatorial slews. It is also used when a park command is issued that requires the mount to move from the current position. The driver waits for the one second slew to complete, and then issues the desired slew/park command, as usual.</w:t>
+        <w:t>it invokes a one second slew, at the currently configured slew rate, away from the safety limit. This feature is used by all ASCOM slew commands, including Alt/</w:t>
+      </w:r>
+      <w:proofErr w:type="spellStart"/>
+      <w:r>
+        <w:t>Az</w:t>
+      </w:r>
+      <w:proofErr w:type="spellEnd"/>
+      <w:r>
+        <w:t xml:space="preserve"> slews and equatorial slews. It is also used when a park command is issued that requires the mount to move from the current position. The driver waits for the one second slew to complete, and then issues the desired slew/park command, as usual.</w:t>
       </w:r>
     </w:p>
     <w:p>
@@ -7991,7 +8414,7 @@
       <w:r>
         <w:rPr>
           <w:noProof/>
-          <w:lang w:val="en-GB" w:eastAsia="en-GB"/>
+          <w:lang w:eastAsia="zh-CN"/>
         </w:rPr>
         <w:drawing>
           <wp:inline distT="0" distB="0" distL="0" distR="0">
@@ -8074,12 +8497,26 @@
         <w:rPr>
           <w:iCs/>
         </w:rPr>
-        <w:t>This section also controls whether periodic error correction (PEC) is enabled or not when the driver connects. PEC is only available after either ‘training’ the mount or uploading a PEC table to Gemini from the driver or another program such as PEMPro.</w:t>
-      </w:r>
+        <w:t xml:space="preserve">This section also controls whether periodic error correction (PEC) is enabled or not when the driver connects. PEC is only available after either ‘training’ the mount or uploading a PEC table to Gemini from the driver or another program such as </w:t>
+      </w:r>
+      <w:proofErr w:type="spellStart"/>
       <w:r>
         <w:rPr>
           <w:iCs/>
         </w:rPr>
+        <w:t>PEMPro</w:t>
+      </w:r>
+      <w:proofErr w:type="spellEnd"/>
+      <w:r>
+        <w:rPr>
+          <w:iCs/>
+        </w:rPr>
+        <w:t>.</w:t>
+      </w:r>
+      <w:r>
+        <w:rPr>
+          <w:iCs/>
+        </w:rPr>
         <w:t xml:space="preserve"> PEC can be toggled off/on via a button on the hand box after the driver is connected to your Gemini controller.</w:t>
       </w:r>
     </w:p>
@@ -8103,7 +8540,7 @@
       <w:r>
         <w:rPr>
           <w:noProof/>
-          <w:lang w:val="en-GB" w:eastAsia="en-GB"/>
+          <w:lang w:eastAsia="zh-CN"/>
         </w:rPr>
         <w:drawing>
           <wp:inline distT="0" distB="0" distL="0" distR="0">
@@ -8157,7 +8594,15 @@
     </w:p>
     <w:p>
       <w:r>
-        <w:t>Used to set the various normal slew and guiding speeds. TVC helps compensate for the response delay caused by gear backlash when changing direction in Dec.</w:t>
+        <w:t xml:space="preserve">Used to set the various normal </w:t>
+      </w:r>
+      <w:proofErr w:type="gramStart"/>
+      <w:r>
+        <w:t>slew</w:t>
+      </w:r>
+      <w:proofErr w:type="gramEnd"/>
+      <w:r>
+        <w:t xml:space="preserve"> and guiding speeds. TVC helps compensate for the response delay caused by gear backlash when changing direction in Dec.</w:t>
       </w:r>
     </w:p>
     <w:p>
@@ -8190,7 +8635,7 @@
       <w:r>
         <w:rPr>
           <w:noProof/>
-          <w:lang w:val="en-GB" w:eastAsia="en-GB"/>
+          <w:lang w:eastAsia="zh-CN"/>
         </w:rPr>
         <w:drawing>
           <wp:inline distT="0" distB="0" distL="0" distR="0">
@@ -8244,7 +8689,15 @@
     </w:p>
     <w:p>
       <w:r>
-        <w:t>This section will normally be collapsed unless you select Custom as the mount type in the Controller Settings section. You can use this section to setup your Gemini controller for a non-Losmandy mount, or if you change to non-standard gearboxes etc. Please refer to the Gemini manual for details on setting up custom mounts.</w:t>
+        <w:t>This section will normally be collapsed unless you select Custom as the mount type in the Controller Settings section. You can use this section to setup your Gemini controller for a non-</w:t>
+      </w:r>
+      <w:proofErr w:type="spellStart"/>
+      <w:r>
+        <w:t>Losmandy</w:t>
+      </w:r>
+      <w:proofErr w:type="spellEnd"/>
+      <w:r>
+        <w:t xml:space="preserve"> mount, or if you change to non-standard gearboxes etc. Please refer to the Gemini manual for details on setting up custom mounts.</w:t>
       </w:r>
     </w:p>
     <w:p>
@@ -8267,7 +8720,7 @@
       <w:r>
         <w:rPr>
           <w:noProof/>
-          <w:lang w:val="en-GB" w:eastAsia="en-GB"/>
+          <w:lang w:eastAsia="zh-CN"/>
         </w:rPr>
         <w:drawing>
           <wp:inline distT="0" distB="0" distL="0" distR="0">
@@ -8320,8 +8773,13 @@
       </w:r>
     </w:p>
     <w:p>
-      <w:r>
-        <w:t>Losmandy mounts can be used with external shaft encoders which are used to track the mounts position if the clutches slip. Use this section to enable and configure your encoder settings.</w:t>
+      <w:proofErr w:type="spellStart"/>
+      <w:r>
+        <w:t>Losmandy</w:t>
+      </w:r>
+      <w:proofErr w:type="spellEnd"/>
+      <w:r>
+        <w:t xml:space="preserve"> mounts can be used with external shaft encoders which are used to track the mounts position if the clutches slip. Use this section to enable and configure your encoder settings.</w:t>
       </w:r>
     </w:p>
     <w:p>
@@ -8467,7 +8925,7 @@
           <w:iCs/>
           <w:noProof/>
           <w:sz w:val="24"/>
-          <w:lang w:val="en-GB" w:eastAsia="en-GB"/>
+          <w:lang w:eastAsia="zh-CN"/>
         </w:rPr>
         <w:lastRenderedPageBreak/>
         <w:drawing>
@@ -8579,7 +9037,7 @@
       <w:r>
         <w:rPr>
           <w:noProof/>
-          <w:lang w:val="en-GB" w:eastAsia="en-GB"/>
+          <w:lang w:eastAsia="zh-CN"/>
         </w:rPr>
         <w:drawing>
           <wp:inline distT="0" distB="0" distL="0" distR="0">
@@ -8687,7 +9145,15 @@
         <w:t xml:space="preserve"> –</w:t>
       </w:r>
       <w:r>
-        <w:t xml:space="preserve"> Saves the current Gemini settings displayed on the form to a user named profile file. All profile files must have a .gp file extension.</w:t>
+        <w:t xml:space="preserve"> Saves the current Gemini settings displayed on the form to a user named profile file. All profile files must have a .</w:t>
+      </w:r>
+      <w:proofErr w:type="spellStart"/>
+      <w:r>
+        <w:t>gp</w:t>
+      </w:r>
+      <w:proofErr w:type="spellEnd"/>
+      <w:r>
+        <w:t xml:space="preserve"> file extension.</w:t>
       </w:r>
     </w:p>
     <w:p>
@@ -8784,7 +9250,7 @@
       </w:pPr>
       <w:bookmarkStart w:id="24" w:name="_Ref243812236"/>
       <w:bookmarkStart w:id="25" w:name="_Ref243812246"/>
-      <w:bookmarkStart w:id="26" w:name="_Toc251954449"/>
+      <w:bookmarkStart w:id="26" w:name="_Toc251944703"/>
       <w:r>
         <w:lastRenderedPageBreak/>
         <w:t>Joystick Configuration</w:t>
@@ -8800,7 +9266,7 @@
       <w:r>
         <w:rPr>
           <w:noProof/>
-          <w:lang w:val="en-GB" w:eastAsia="en-GB"/>
+          <w:lang w:eastAsia="zh-CN"/>
         </w:rPr>
         <w:drawing>
           <wp:inline distT="0" distB="0" distL="0" distR="0">
@@ -8924,7 +9390,7 @@
       <w:r>
         <w:rPr>
           <w:noProof/>
-          <w:lang w:val="en-GB" w:eastAsia="en-GB"/>
+          <w:lang w:eastAsia="zh-CN"/>
         </w:rPr>
         <w:drawing>
           <wp:inline distT="0" distB="0" distL="0" distR="0">
@@ -9030,7 +9496,7 @@
       <w:r>
         <w:rPr>
           <w:noProof/>
-          <w:lang w:val="en-GB" w:eastAsia="en-GB"/>
+          <w:lang w:eastAsia="zh-CN"/>
         </w:rPr>
         <w:drawing>
           <wp:inline distT="0" distB="0" distL="0" distR="0">
@@ -9212,7 +9678,7 @@
       <w:r>
         <w:rPr>
           <w:noProof/>
-          <w:lang w:val="en-GB" w:eastAsia="en-GB"/>
+          <w:lang w:eastAsia="zh-CN"/>
         </w:rPr>
         <w:drawing>
           <wp:inline distT="0" distB="0" distL="0" distR="0">
@@ -9360,7 +9826,7 @@
       <w:r>
         <w:rPr>
           <w:noProof/>
-          <w:lang w:val="en-GB" w:eastAsia="en-GB"/>
+          <w:lang w:eastAsia="zh-CN"/>
         </w:rPr>
         <w:lastRenderedPageBreak/>
         <w:drawing>
@@ -9422,7 +9888,7 @@
       </w:pPr>
       <w:bookmarkStart w:id="27" w:name="_Ref243811708"/>
       <w:bookmarkStart w:id="28" w:name="_Ref243811721"/>
-      <w:bookmarkStart w:id="29" w:name="_Toc251954450"/>
+      <w:bookmarkStart w:id="29" w:name="_Toc251944704"/>
       <w:r>
         <w:lastRenderedPageBreak/>
         <w:t>Gemini Focuser Setup</w:t>
@@ -9457,7 +9923,7 @@
       <w:r>
         <w:rPr>
           <w:noProof/>
-          <w:lang w:val="en-GB" w:eastAsia="en-GB"/>
+          <w:lang w:eastAsia="zh-CN"/>
         </w:rPr>
         <w:drawing>
           <wp:inline distT="0" distB="0" distL="0" distR="0">
@@ -9583,7 +10049,15 @@
         <w:t xml:space="preserve"> – C</w:t>
       </w:r>
       <w:r>
-        <w:t xml:space="preserve">orresponds to the ASCOM Focuser.StepSize Property. The ASCOM property defines the step size in </w:t>
+        <w:t xml:space="preserve">orresponds to the ASCOM </w:t>
+      </w:r>
+      <w:proofErr w:type="spellStart"/>
+      <w:r>
+        <w:t>Focuser.StepSize</w:t>
+      </w:r>
+      <w:proofErr w:type="spellEnd"/>
+      <w:r>
+        <w:t xml:space="preserve"> Property. The ASCOM property defines the step size in </w:t>
       </w:r>
       <w:r>
         <w:t>microns;</w:t>
@@ -9615,11 +10089,21 @@
         <w:t>allowed / instruction</w:t>
       </w:r>
       <w:r>
-        <w:t xml:space="preserve"> – Corresponds to the ASCOM Focuser.MaxIncrement Property. Defines the maximum number of steps the focuser is allowed to move by a single </w:t>
-      </w:r>
+        <w:t xml:space="preserve"> – Corresponds to the ASCOM </w:t>
+      </w:r>
+      <w:proofErr w:type="spellStart"/>
+      <w:r>
+        <w:t>Focuser.MaxIncrement</w:t>
+      </w:r>
+      <w:proofErr w:type="spellEnd"/>
+      <w:r>
+        <w:t xml:space="preserve"> Property. Defines the maximum number of steps the focuser is allowed to move by a single </w:t>
+      </w:r>
+      <w:proofErr w:type="spellStart"/>
       <w:r>
         <w:t>Focuser.Move</w:t>
       </w:r>
+      <w:proofErr w:type="spellEnd"/>
       <w:r>
         <w:t xml:space="preserve"> command.</w:t>
       </w:r>
@@ -9720,7 +10204,7 @@
       </w:pPr>
       <w:bookmarkStart w:id="30" w:name="_Ref243812049"/>
       <w:bookmarkStart w:id="31" w:name="_Ref243812057"/>
-      <w:bookmarkStart w:id="32" w:name="_Toc251954451"/>
+      <w:bookmarkStart w:id="32" w:name="_Toc251944705"/>
       <w:r>
         <w:lastRenderedPageBreak/>
         <w:t>Object Catalog Manager</w:t>
@@ -9736,7 +10220,7 @@
       <w:r>
         <w:rPr>
           <w:noProof/>
-          <w:lang w:val="en-GB" w:eastAsia="en-GB"/>
+          <w:lang w:eastAsia="zh-CN"/>
         </w:rPr>
         <w:drawing>
           <wp:inline distT="0" distB="0" distL="0" distR="0">
@@ -9911,7 +10395,15 @@
         <w:t xml:space="preserve">dditional align </w:t>
       </w:r>
       <w:r>
-        <w:t>[Add’l Align] using that object</w:t>
+        <w:t>[</w:t>
+      </w:r>
+      <w:proofErr w:type="spellStart"/>
+      <w:r>
+        <w:t>Add’l</w:t>
+      </w:r>
+      <w:proofErr w:type="spellEnd"/>
+      <w:r>
+        <w:t xml:space="preserve"> Align] using that object</w:t>
       </w:r>
       <w:r>
         <w:t>.</w:t>
@@ -10004,8 +10496,13 @@
           <w:numId w:val="22"/>
         </w:numPr>
       </w:pPr>
-      <w:r>
-        <w:t>Lynds Bright Nebulae</w:t>
+      <w:proofErr w:type="spellStart"/>
+      <w:r>
+        <w:t>Lynds</w:t>
+      </w:r>
+      <w:proofErr w:type="spellEnd"/>
+      <w:r>
+        <w:t xml:space="preserve"> Bright Nebulae</w:t>
       </w:r>
     </w:p>
     <w:p>
@@ -10016,8 +10513,13 @@
           <w:numId w:val="22"/>
         </w:numPr>
       </w:pPr>
-      <w:r>
-        <w:t>Lynds Dark Nebulae</w:t>
+      <w:proofErr w:type="spellStart"/>
+      <w:r>
+        <w:t>Lynds</w:t>
+      </w:r>
+      <w:proofErr w:type="spellEnd"/>
+      <w:r>
+        <w:t xml:space="preserve"> Dark Nebulae</w:t>
       </w:r>
     </w:p>
     <w:p>
@@ -10070,8 +10572,13 @@
           <w:numId w:val="22"/>
         </w:numPr>
       </w:pPr>
-      <w:r>
-        <w:t>Sharpless HII Regions</w:t>
+      <w:proofErr w:type="spellStart"/>
+      <w:r>
+        <w:t>Sharpless</w:t>
+      </w:r>
+      <w:proofErr w:type="spellEnd"/>
+      <w:r>
+        <w:t xml:space="preserve"> HII Regions</w:t>
       </w:r>
     </w:p>
     <w:p>
@@ -10151,242 +10658,300 @@
           <w:sz w:val="18"/>
           <w:szCs w:val="18"/>
         </w:rPr>
-        <w:t>object_name1,RA_coord1,DEC_coord1#</w:t>
-      </w:r>
+        <w:t>object_name1</w:t>
+      </w:r>
+      <w:proofErr w:type="gramStart"/>
       <w:r>
         <w:rPr>
           <w:rFonts w:ascii="Courier New" w:hAnsi="Courier New" w:cs="Courier New"/>
           <w:sz w:val="18"/>
           <w:szCs w:val="18"/>
         </w:rPr>
-        <w:br/>
-        <w:t>object_name2,RA_coord2,DEC_coord2#</w:t>
-      </w:r>
-      <w:r>
-        <w:br/>
-      </w:r>
+        <w:t>,RA</w:t>
+      </w:r>
+      <w:proofErr w:type="gramEnd"/>
       <w:r>
         <w:rPr>
           <w:rFonts w:ascii="Courier New" w:hAnsi="Courier New" w:cs="Courier New"/>
           <w:sz w:val="18"/>
           <w:szCs w:val="18"/>
         </w:rPr>
-        <w:t>...</w:t>
-      </w:r>
-    </w:p>
-    <w:p>
-      <w:pPr>
-        <w:rPr>
-          <w:i/>
-        </w:rPr>
-      </w:pPr>
-      <w:r>
-        <w:rPr>
-          <w:b/>
-          <w:i/>
-        </w:rPr>
-        <w:t>Note:</w:t>
-      </w:r>
-      <w:r>
-        <w:rPr>
-          <w:i/>
-        </w:rPr>
-        <w:t xml:space="preserve"> The </w:t>
-      </w:r>
-      <w:r>
-        <w:rPr>
-          <w:i/>
-        </w:rPr>
-        <w:t>RA</w:t>
-      </w:r>
-      <w:r>
-        <w:rPr>
-          <w:i/>
-        </w:rPr>
-        <w:t xml:space="preserve"> and DEC coordinates are J2000, and the</w:t>
-      </w:r>
-      <w:r>
-        <w:rPr>
-          <w:i/>
-        </w:rPr>
-        <w:t xml:space="preserve"> object name is limited to 10 Characters.</w:t>
-      </w:r>
-    </w:p>
-    <w:p>
-      <w:r>
-        <w:t xml:space="preserve">Here </w:t>
-      </w:r>
-      <w:r>
-        <w:t>is</w:t>
-      </w:r>
-      <w:r>
-        <w:t xml:space="preserve"> </w:t>
-      </w:r>
-      <w:r>
-        <w:t>an example</w:t>
-      </w:r>
-      <w:r>
-        <w:t>:</w:t>
-      </w:r>
-    </w:p>
-    <w:p>
-      <w:pPr>
-        <w:ind w:left="720"/>
+        <w:t>_coord1,DEC_coord1#</w:t>
+      </w:r>
+      <w:r>
         <w:rPr>
           <w:rFonts w:ascii="Courier New" w:hAnsi="Courier New" w:cs="Courier New"/>
           <w:sz w:val="18"/>
           <w:szCs w:val="18"/>
         </w:rPr>
-      </w:pPr>
+        <w:br/>
+        <w:t>object_name2,RA_coord2,DEC_coord2#</w:t>
+      </w:r>
+      <w:r>
+        <w:br/>
+      </w:r>
       <w:r>
         <w:rPr>
           <w:rFonts w:ascii="Courier New" w:hAnsi="Courier New" w:cs="Courier New"/>
           <w:sz w:val="18"/>
           <w:szCs w:val="18"/>
         </w:rPr>
-        <w:t>Alnitak Ori,05:40:45,-01:56:34#</w:t>
-      </w:r>
-      <w:r>
+        <w:t>...</w:t>
+      </w:r>
+    </w:p>
+    <w:p>
+      <w:pPr>
+        <w:rPr>
+          <w:i/>
+        </w:rPr>
+      </w:pPr>
+      <w:r>
+        <w:rPr>
+          <w:b/>
+          <w:i/>
+        </w:rPr>
+        <w:t>Note:</w:t>
+      </w:r>
+      <w:r>
+        <w:rPr>
+          <w:i/>
+        </w:rPr>
+        <w:t xml:space="preserve"> The </w:t>
+      </w:r>
+      <w:r>
+        <w:rPr>
+          <w:i/>
+        </w:rPr>
+        <w:t>RA</w:t>
+      </w:r>
+      <w:r>
+        <w:rPr>
+          <w:i/>
+        </w:rPr>
+        <w:t xml:space="preserve"> and DEC coordinates are J2000, and the</w:t>
+      </w:r>
+      <w:r>
+        <w:rPr>
+          <w:i/>
+        </w:rPr>
+        <w:t xml:space="preserve"> object name is limited to 10 Characters.</w:t>
+      </w:r>
+    </w:p>
+    <w:p>
+      <w:r>
+        <w:t xml:space="preserve">Here </w:t>
+      </w:r>
+      <w:r>
+        <w:t>is</w:t>
+      </w:r>
+      <w:r>
+        <w:t xml:space="preserve"> </w:t>
+      </w:r>
+      <w:r>
+        <w:t>an example</w:t>
+      </w:r>
+      <w:r>
+        <w:t>:</w:t>
+      </w:r>
+    </w:p>
+    <w:p>
+      <w:pPr>
+        <w:ind w:left="720"/>
         <w:rPr>
           <w:rFonts w:ascii="Courier New" w:hAnsi="Courier New" w:cs="Courier New"/>
           <w:sz w:val="18"/>
           <w:szCs w:val="18"/>
         </w:rPr>
-        <w:br/>
-        <w:t>IC433, 5:40:31,-11:39:57#</w:t>
-      </w:r>
+      </w:pPr>
+      <w:proofErr w:type="spellStart"/>
       <w:r>
         <w:rPr>
           <w:rFonts w:ascii="Courier New" w:hAnsi="Courier New" w:cs="Courier New"/>
           <w:sz w:val="18"/>
           <w:szCs w:val="18"/>
         </w:rPr>
-        <w:br/>
-        <w:t>VDB142,21:36:41,57:30:08#</w:t>
-      </w:r>
-    </w:p>
-    <w:p>
-      <w:r>
-        <w:t>S</w:t>
-      </w:r>
-      <w:r>
-        <w:t>ave the new cat</w:t>
-      </w:r>
-      <w:r>
-        <w:t>alog into the same folder as the other driver catalogs and</w:t>
-      </w:r>
-      <w:r>
-        <w:t xml:space="preserve"> you</w:t>
-      </w:r>
-      <w:r>
-        <w:t xml:space="preserve"> will</w:t>
-      </w:r>
-      <w:r>
-        <w:t xml:space="preserve"> be able to search it and use it just like all of the other catalogs </w:t>
-      </w:r>
-      <w:r>
-        <w:t>in</w:t>
-      </w:r>
-      <w:r>
-        <w:t xml:space="preserve"> the driver catalog manager. </w:t>
-      </w:r>
-      <w:r>
-        <w:t xml:space="preserve">Note that </w:t>
-      </w:r>
-      <w:r>
-        <w:t xml:space="preserve">the file name </w:t>
-      </w:r>
-      <w:r>
-        <w:t xml:space="preserve">must end </w:t>
-      </w:r>
-      <w:r>
-        <w:t xml:space="preserve">with </w:t>
-      </w:r>
-      <w:r>
-        <w:t xml:space="preserve">an </w:t>
-      </w:r>
-      <w:r>
-        <w:t xml:space="preserve">extension </w:t>
-      </w:r>
-      <w:r>
-        <w:t xml:space="preserve">of </w:t>
-      </w:r>
-      <w:r>
-        <w:t>.guc</w:t>
-      </w:r>
-    </w:p>
-    <w:p>
-      <w:r>
-        <w:t>The catalogs are save</w:t>
-      </w:r>
-      <w:r>
-        <w:t>d</w:t>
-      </w:r>
-      <w:r>
-        <w:t xml:space="preserve"> in Windows XP </w:t>
-      </w:r>
-      <w:r>
-        <w:t>in</w:t>
-      </w:r>
-      <w:r>
-        <w:t>:</w:t>
-      </w:r>
-    </w:p>
-    <w:p>
-      <w:pPr>
-        <w:ind w:left="720"/>
+        <w:t>Alnitak</w:t>
+      </w:r>
+      <w:proofErr w:type="spellEnd"/>
+      <w:r>
         <w:rPr>
           <w:rFonts w:ascii="Courier New" w:hAnsi="Courier New" w:cs="Courier New"/>
           <w:sz w:val="18"/>
           <w:szCs w:val="18"/>
         </w:rPr>
-      </w:pPr>
+        <w:t xml:space="preserve"> Ori</w:t>
+      </w:r>
+      <w:proofErr w:type="gramStart"/>
       <w:r>
         <w:rPr>
           <w:rFonts w:ascii="Courier New" w:hAnsi="Courier New" w:cs="Courier New"/>
           <w:sz w:val="18"/>
           <w:szCs w:val="18"/>
         </w:rPr>
-        <w:t>C:\Documents and Settings\All Users\Application Data\ASCOM\Gemini Telescope.NET\Catalogs</w:t>
-      </w:r>
-    </w:p>
-    <w:p>
-      <w:r>
-        <w:t>a</w:t>
-      </w:r>
-      <w:r>
-        <w:t>nd for Vista and Windows</w:t>
-      </w:r>
-      <w:r>
-        <w:t xml:space="preserve"> 7</w:t>
-      </w:r>
-      <w:r>
-        <w:t xml:space="preserve"> </w:t>
-      </w:r>
-      <w:r>
-        <w:t>in</w:t>
-      </w:r>
-      <w:r>
-        <w:t>:</w:t>
-      </w:r>
-    </w:p>
-    <w:p>
-      <w:pPr>
-        <w:ind w:left="578"/>
+        <w:t>,05:40:45</w:t>
+      </w:r>
+      <w:proofErr w:type="gramEnd"/>
+      <w:r>
         <w:rPr>
           <w:rFonts w:ascii="Courier New" w:hAnsi="Courier New" w:cs="Courier New"/>
           <w:sz w:val="18"/>
           <w:szCs w:val="18"/>
         </w:rPr>
-      </w:pPr>
+        <w:t>,-01:56:34#</w:t>
+      </w:r>
       <w:r>
         <w:rPr>
           <w:rFonts w:ascii="Courier New" w:hAnsi="Courier New" w:cs="Courier New"/>
           <w:sz w:val="18"/>
           <w:szCs w:val="18"/>
         </w:rPr>
+        <w:br/>
+        <w:t>IC433, 5:40:31,-11:39:57#</w:t>
+      </w:r>
+      <w:r>
+        <w:rPr>
+          <w:rFonts w:ascii="Courier New" w:hAnsi="Courier New" w:cs="Courier New"/>
+          <w:sz w:val="18"/>
+          <w:szCs w:val="18"/>
+        </w:rPr>
+        <w:br/>
+        <w:t>VDB142,21:36:41,57:30:08#</w:t>
+      </w:r>
+    </w:p>
+    <w:p>
+      <w:r>
+        <w:t>S</w:t>
+      </w:r>
+      <w:r>
+        <w:t>ave the new cat</w:t>
+      </w:r>
+      <w:r>
+        <w:t>alog into the same folder as the other driver catalogs and</w:t>
+      </w:r>
+      <w:r>
+        <w:t xml:space="preserve"> you</w:t>
+      </w:r>
+      <w:r>
+        <w:t xml:space="preserve"> will</w:t>
+      </w:r>
+      <w:r>
+        <w:t xml:space="preserve"> be able to search it and use it just like all of the other catalogs </w:t>
+      </w:r>
+      <w:r>
+        <w:t>in</w:t>
+      </w:r>
+      <w:r>
+        <w:t xml:space="preserve"> the driver catalog manager. </w:t>
+      </w:r>
+      <w:r>
+        <w:t xml:space="preserve">Note that </w:t>
+      </w:r>
+      <w:r>
+        <w:t xml:space="preserve">the file name </w:t>
+      </w:r>
+      <w:r>
+        <w:t xml:space="preserve">must end </w:t>
+      </w:r>
+      <w:r>
+        <w:t xml:space="preserve">with </w:t>
+      </w:r>
+      <w:r>
+        <w:t xml:space="preserve">an </w:t>
+      </w:r>
+      <w:r>
+        <w:t xml:space="preserve">extension </w:t>
+      </w:r>
+      <w:r>
+        <w:t xml:space="preserve">of </w:t>
+      </w:r>
+      <w:r>
+        <w:t>.</w:t>
+      </w:r>
+      <w:proofErr w:type="spellStart"/>
+      <w:r>
+        <w:t>guc</w:t>
+      </w:r>
+      <w:proofErr w:type="spellEnd"/>
+    </w:p>
+    <w:p>
+      <w:r>
+        <w:t>The catalogs are save</w:t>
+      </w:r>
+      <w:r>
+        <w:t>d</w:t>
+      </w:r>
+      <w:r>
+        <w:t xml:space="preserve"> in Windows XP </w:t>
+      </w:r>
+      <w:r>
+        <w:t>in</w:t>
+      </w:r>
+      <w:r>
+        <w:t>:</w:t>
+      </w:r>
+    </w:p>
+    <w:p>
+      <w:pPr>
+        <w:ind w:left="720"/>
+        <w:rPr>
+          <w:rFonts w:ascii="Courier New" w:hAnsi="Courier New" w:cs="Courier New"/>
+          <w:sz w:val="18"/>
+          <w:szCs w:val="18"/>
+        </w:rPr>
+      </w:pPr>
+      <w:r>
+        <w:rPr>
+          <w:rFonts w:ascii="Courier New" w:hAnsi="Courier New" w:cs="Courier New"/>
+          <w:sz w:val="18"/>
+          <w:szCs w:val="18"/>
+        </w:rPr>
+        <w:t>C:\Documents and Settings\All Users\Application Data\ASCOM\Gemini Telescope.NET\Catalogs</w:t>
+      </w:r>
+    </w:p>
+    <w:p>
+      <w:proofErr w:type="gramStart"/>
+      <w:r>
+        <w:t>a</w:t>
+      </w:r>
+      <w:r>
+        <w:t>nd</w:t>
+      </w:r>
+      <w:proofErr w:type="gramEnd"/>
+      <w:r>
+        <w:t xml:space="preserve"> for Vista and Windows</w:t>
+      </w:r>
+      <w:r>
+        <w:t xml:space="preserve"> 7</w:t>
+      </w:r>
+      <w:r>
+        <w:t xml:space="preserve"> </w:t>
+      </w:r>
+      <w:r>
+        <w:t>in</w:t>
+      </w:r>
+      <w:r>
+        <w:t>:</w:t>
+      </w:r>
+    </w:p>
+    <w:p>
+      <w:pPr>
+        <w:ind w:left="578"/>
+        <w:rPr>
+          <w:rFonts w:ascii="Courier New" w:hAnsi="Courier New" w:cs="Courier New"/>
+          <w:sz w:val="18"/>
+          <w:szCs w:val="18"/>
+        </w:rPr>
+      </w:pPr>
+      <w:proofErr w:type="gramStart"/>
+      <w:r>
+        <w:rPr>
+          <w:rFonts w:ascii="Courier New" w:hAnsi="Courier New" w:cs="Courier New"/>
+          <w:sz w:val="18"/>
+          <w:szCs w:val="18"/>
+        </w:rPr>
         <w:t>C:\Program Data\ASCOM\Gemini Telescope.NET\Catalogs.</w:t>
       </w:r>
+      <w:proofErr w:type="gramEnd"/>
     </w:p>
     <w:p/>
     <w:p>
@@ -10397,7 +10962,7 @@
       </w:pPr>
       <w:bookmarkStart w:id="34" w:name="_Ref246602090"/>
       <w:bookmarkStart w:id="35" w:name="_Ref246602100"/>
-      <w:bookmarkStart w:id="36" w:name="_Toc251954452"/>
+      <w:bookmarkStart w:id="36" w:name="_Toc251944706"/>
       <w:r>
         <w:lastRenderedPageBreak/>
         <w:t>Observation Log</w:t>
@@ -10419,7 +10984,7 @@
       <w:r>
         <w:rPr>
           <w:noProof/>
-          <w:lang w:val="en-GB" w:eastAsia="en-GB"/>
+          <w:lang w:eastAsia="zh-CN"/>
         </w:rPr>
         <w:drawing>
           <wp:inline distT="0" distB="0" distL="0" distR="0">
@@ -10510,8 +11075,16 @@
         <w:rPr>
           <w:b/>
         </w:rPr>
-        <w:t>To File</w:t>
-      </w:r>
+        <w:t xml:space="preserve">To </w:t>
+      </w:r>
+      <w:proofErr w:type="gramStart"/>
+      <w:r>
+        <w:rPr>
+          <w:b/>
+        </w:rPr>
+        <w:t>File</w:t>
+      </w:r>
+      <w:proofErr w:type="gramEnd"/>
       <w:r>
         <w:rPr>
           <w:b/>
@@ -10563,7 +11136,7 @@
       </w:pPr>
       <w:bookmarkStart w:id="37" w:name="_Ref243812122"/>
       <w:bookmarkStart w:id="38" w:name="_Ref243812127"/>
-      <w:bookmarkStart w:id="39" w:name="_Toc251954453"/>
+      <w:bookmarkStart w:id="39" w:name="_Toc251944707"/>
       <w:r>
         <w:lastRenderedPageBreak/>
         <w:t>Pass-Through Port Setup</w:t>
@@ -10588,8 +11161,13 @@
       <w:r>
         <w:t xml:space="preserve"> which can be </w:t>
       </w:r>
-      <w:r>
-        <w:t xml:space="preserve">either  a </w:t>
+      <w:proofErr w:type="gramStart"/>
+      <w:r>
+        <w:t>either  a</w:t>
+      </w:r>
+      <w:proofErr w:type="gramEnd"/>
+      <w:r>
+        <w:t xml:space="preserve"> </w:t>
       </w:r>
       <w:r>
         <w:t>physical</w:t>
@@ -10623,7 +11201,7 @@
       <w:pPr>
         <w:pStyle w:val="Heading3"/>
       </w:pPr>
-      <w:bookmarkStart w:id="40" w:name="_Toc251954454"/>
+      <w:bookmarkStart w:id="40" w:name="_Toc251944708"/>
       <w:r>
         <w:t>Us</w:t>
       </w:r>
@@ -10639,9 +11217,11 @@
       <w:r>
         <w:t xml:space="preserve"> with </w:t>
       </w:r>
+      <w:proofErr w:type="gramStart"/>
       <w:r>
         <w:t>a software</w:t>
       </w:r>
+      <w:proofErr w:type="gramEnd"/>
       <w:r>
         <w:t xml:space="preserve"> </w:t>
       </w:r>
@@ -10683,7 +11263,7 @@
       <w:r>
         <w:rPr>
           <w:noProof/>
-          <w:lang w:val="en-GB" w:eastAsia="en-GB"/>
+          <w:lang w:eastAsia="zh-CN"/>
         </w:rPr>
         <w:drawing>
           <wp:inline distT="0" distB="0" distL="0" distR="0">
@@ -10791,7 +11371,7 @@
       <w:pPr>
         <w:pStyle w:val="Heading3"/>
       </w:pPr>
-      <w:bookmarkStart w:id="41" w:name="_Toc251954455"/>
+      <w:bookmarkStart w:id="41" w:name="_Toc251944709"/>
       <w:r>
         <w:t>Configuring VSPE</w:t>
       </w:r>
@@ -10973,11 +11553,13 @@
       <w:pPr>
         <w:pStyle w:val="Heading3"/>
       </w:pPr>
-      <w:bookmarkStart w:id="42" w:name="_Toc251954456"/>
+      <w:bookmarkStart w:id="42" w:name="_Toc251944710"/>
+      <w:proofErr w:type="gramStart"/>
       <w:r>
         <w:t>Using the “Pass-Through port” with a hardware serial port.</w:t>
       </w:r>
       <w:bookmarkEnd w:id="42"/>
+      <w:proofErr w:type="gramEnd"/>
     </w:p>
     <w:p>
       <w:r>
@@ -10991,7 +11573,7 @@
       <w:r>
         <w:rPr>
           <w:noProof/>
-          <w:lang w:val="en-GB" w:eastAsia="en-GB"/>
+          <w:lang w:eastAsia="zh-CN"/>
         </w:rPr>
         <w:drawing>
           <wp:inline distT="0" distB="0" distL="0" distR="0">
@@ -11080,7 +11662,7 @@
         <w:pStyle w:val="Heading3"/>
       </w:pPr>
       <w:bookmarkStart w:id="43" w:name="_Ref243812114"/>
-      <w:bookmarkStart w:id="44" w:name="_Toc251954457"/>
+      <w:bookmarkStart w:id="44" w:name="_Toc251944711"/>
       <w:r>
         <w:t>Configuring</w:t>
       </w:r>
@@ -11104,7 +11686,15 @@
         <w:t>Gemini driver.</w:t>
       </w:r>
       <w:r>
-        <w:t xml:space="preserve"> From the setup button, select the Advanced menu.  Below the serial port setup for the Gemini is a small box that says “</w:t>
+        <w:t xml:space="preserve"> From the setup button, select the </w:t>
+      </w:r>
+      <w:proofErr w:type="gramStart"/>
+      <w:r>
+        <w:t>Advanced</w:t>
+      </w:r>
+      <w:proofErr w:type="gramEnd"/>
+      <w:r>
+        <w:t xml:space="preserve"> menu.  Below the serial port setup for the Gemini is a small box that says “</w:t>
       </w:r>
       <w:r>
         <w:t>Configure</w:t>
@@ -11154,7 +11744,7 @@
       <w:r>
         <w:rPr>
           <w:noProof/>
-          <w:lang w:val="en-GB" w:eastAsia="en-GB"/>
+          <w:lang w:eastAsia="zh-CN"/>
         </w:rPr>
         <w:drawing>
           <wp:inline distT="0" distB="0" distL="0" distR="0">
@@ -11225,7 +11815,23 @@
     </w:p>
     <w:p>
       <w:r>
-        <w:t>You should now have both, GCC and Gemini driver connected to Gemini controller. You can start PemPro, TheSky, and any other software you like that uses the ASCOM driver, and they will all continue to work while GCC is still connected and controlling Gemini.</w:t>
+        <w:t xml:space="preserve">You should now have both, GCC and Gemini driver connected to Gemini controller. You can start </w:t>
+      </w:r>
+      <w:proofErr w:type="spellStart"/>
+      <w:r>
+        <w:t>PemPro</w:t>
+      </w:r>
+      <w:proofErr w:type="spellEnd"/>
+      <w:r>
+        <w:t xml:space="preserve">, </w:t>
+      </w:r>
+      <w:proofErr w:type="spellStart"/>
+      <w:r>
+        <w:t>TheSky</w:t>
+      </w:r>
+      <w:proofErr w:type="spellEnd"/>
+      <w:r>
+        <w:t>, and any other software you like that uses the ASCOM driver, and they will all continue to work while GCC is still connected and controlling Gemini.</w:t>
       </w:r>
     </w:p>
     <w:p>
@@ -11258,6 +11864,12 @@
           <w:i/>
         </w:rPr>
         <w:t>COM1 through COM12 to find your Gemini. So if you are planning on using GCC ensure that you limit your virtual port to the range COM1 through COM12.</w:t>
+      </w:r>
+      <w:r>
+        <w:rPr>
+          <w:i/>
+        </w:rPr>
+        <w:t xml:space="preserve">     </w:t>
       </w:r>
     </w:p>
     <w:sectPr>
@@ -11380,7 +11992,7 @@
               <w:sz w:val="18"/>
               <w:szCs w:val="18"/>
             </w:rPr>
-            <w:t>12</w:t>
+            <w:t>10</w:t>
           </w:r>
           <w:r>
             <w:rPr>
@@ -15319,7 +15931,7 @@
 </file>
 
 <file path=customXml/itemProps2.xml><?xml version="1.0" encoding="utf-8"?>
-<ds:datastoreItem xmlns:ds="http://schemas.openxmlformats.org/officeDocument/2006/customXml" ds:itemID="{AACE35ED-0AE3-4140-8471-3F987612498B}">
+<ds:datastoreItem xmlns:ds="http://schemas.openxmlformats.org/officeDocument/2006/customXml" ds:itemID="{98B00A10-E5E2-4E00-87F7-D2E1B5497494}">
   <ds:schemaRefs>
     <ds:schemaRef ds:uri="http://schemas.openxmlformats.org/officeDocument/2006/bibliography"/>
   </ds:schemaRefs>

</xml_diff>

<commit_message>
Added dependency on Level 4 firmware, plus some minor grammar/language tweaks.
</commit_message>
<xml_diff>
--- a/branches/Platform_5.5/Drivers and Simulators/Gemini Driver/GeminiTelescope/Documentation/Gemini Telescope Net Installation and Operation.docx
+++ b/branches/Platform_5.5/Drivers and Simulators/Gemini Driver/GeminiTelescope/Documentation/Gemini Telescope Net Installation and Operation.docx
@@ -249,7 +249,7 @@
               <w:color w:val="C4BC96" w:themeColor="background2" w:themeShade="BF"/>
               <w:sz w:val="32"/>
               <w:szCs w:val="32"/>
-              <w:lang w:eastAsia="zh-CN"/>
+              <w:lang w:val="en-GB" w:eastAsia="en-GB"/>
             </w:rPr>
             <w:drawing>
               <wp:anchor distT="0" distB="0" distL="114300" distR="114300" simplePos="0" relativeHeight="251662336" behindDoc="1" locked="0" layoutInCell="1" allowOverlap="1">
@@ -344,7 +344,7 @@
             </w:tabs>
             <w:rPr>
               <w:rFonts w:eastAsiaTheme="minorEastAsia"/>
-              <w:lang w:eastAsia="zh-CN"/>
+              <w:lang w:val="en-GB" w:eastAsia="en-GB"/>
             </w:rPr>
           </w:pPr>
           <w:r>
@@ -356,7 +356,7 @@
           <w:r>
             <w:fldChar w:fldCharType="separate"/>
           </w:r>
-          <w:hyperlink w:anchor="_Toc251944687" w:history="1">
+          <w:hyperlink w:anchor="_Toc252042319" w:history="1">
             <w:r>
               <w:rPr>
                 <w:rStyle w:val="Hyperlink"/>
@@ -366,7 +366,7 @@
             <w:r>
               <w:rPr>
                 <w:rFonts w:eastAsiaTheme="minorEastAsia"/>
-                <w:lang w:eastAsia="zh-CN"/>
+                <w:lang w:val="en-GB" w:eastAsia="en-GB"/>
               </w:rPr>
               <w:tab/>
             </w:r>
@@ -392,7 +392,7 @@
               <w:rPr>
                 <w:webHidden/>
               </w:rPr>
-              <w:instrText xml:space="preserve"> PAGEREF _Toc251944687 \h </w:instrText>
+              <w:instrText xml:space="preserve"> PAGEREF _Toc252042319 \h </w:instrText>
             </w:r>
             <w:r>
               <w:rPr>
@@ -425,10 +425,10 @@
             <w:rPr>
               <w:rFonts w:eastAsiaTheme="minorEastAsia"/>
               <w:noProof/>
-              <w:lang w:eastAsia="zh-CN"/>
+              <w:lang w:val="en-GB" w:eastAsia="en-GB"/>
             </w:rPr>
           </w:pPr>
-          <w:hyperlink w:anchor="_Toc251944688" w:history="1">
+          <w:hyperlink w:anchor="_Toc252042320" w:history="1">
             <w:r>
               <w:rPr>
                 <w:rStyle w:val="Hyperlink"/>
@@ -440,7 +440,7 @@
               <w:rPr>
                 <w:rFonts w:eastAsiaTheme="minorEastAsia"/>
                 <w:noProof/>
-                <w:lang w:eastAsia="zh-CN"/>
+                <w:lang w:val="en-GB" w:eastAsia="en-GB"/>
               </w:rPr>
               <w:tab/>
             </w:r>
@@ -470,7 +470,7 @@
                 <w:noProof/>
                 <w:webHidden/>
               </w:rPr>
-              <w:instrText xml:space="preserve"> PAGEREF _Toc251944688 \h </w:instrText>
+              <w:instrText xml:space="preserve"> PAGEREF _Toc252042320 \h </w:instrText>
             </w:r>
             <w:r>
               <w:rPr>
@@ -507,10 +507,10 @@
             <w:rPr>
               <w:rFonts w:eastAsiaTheme="minorEastAsia"/>
               <w:noProof/>
-              <w:lang w:eastAsia="zh-CN"/>
+              <w:lang w:val="en-GB" w:eastAsia="en-GB"/>
             </w:rPr>
           </w:pPr>
-          <w:hyperlink w:anchor="_Toc251944689" w:history="1">
+          <w:hyperlink w:anchor="_Toc252042321" w:history="1">
             <w:r>
               <w:rPr>
                 <w:rStyle w:val="Hyperlink"/>
@@ -522,7 +522,7 @@
               <w:rPr>
                 <w:rFonts w:eastAsiaTheme="minorEastAsia"/>
                 <w:noProof/>
-                <w:lang w:eastAsia="zh-CN"/>
+                <w:lang w:val="en-GB" w:eastAsia="en-GB"/>
               </w:rPr>
               <w:tab/>
             </w:r>
@@ -552,7 +552,7 @@
                 <w:noProof/>
                 <w:webHidden/>
               </w:rPr>
-              <w:instrText xml:space="preserve"> PAGEREF _Toc251944689 \h </w:instrText>
+              <w:instrText xml:space="preserve"> PAGEREF _Toc252042321 \h </w:instrText>
             </w:r>
             <w:r>
               <w:rPr>
@@ -589,10 +589,10 @@
             <w:rPr>
               <w:rFonts w:eastAsiaTheme="minorEastAsia"/>
               <w:noProof/>
-              <w:lang w:eastAsia="zh-CN"/>
+              <w:lang w:val="en-GB" w:eastAsia="en-GB"/>
             </w:rPr>
           </w:pPr>
-          <w:hyperlink w:anchor="_Toc251944690" w:history="1">
+          <w:hyperlink w:anchor="_Toc252042322" w:history="1">
             <w:r>
               <w:rPr>
                 <w:rStyle w:val="Hyperlink"/>
@@ -604,7 +604,7 @@
               <w:rPr>
                 <w:rFonts w:eastAsiaTheme="minorEastAsia"/>
                 <w:noProof/>
-                <w:lang w:eastAsia="zh-CN"/>
+                <w:lang w:val="en-GB" w:eastAsia="en-GB"/>
               </w:rPr>
               <w:tab/>
             </w:r>
@@ -634,7 +634,7 @@
                 <w:noProof/>
                 <w:webHidden/>
               </w:rPr>
-              <w:instrText xml:space="preserve"> PAGEREF _Toc251944690 \h </w:instrText>
+              <w:instrText xml:space="preserve"> PAGEREF _Toc252042322 \h </w:instrText>
             </w:r>
             <w:r>
               <w:rPr>
@@ -671,10 +671,10 @@
             <w:rPr>
               <w:rFonts w:eastAsiaTheme="minorEastAsia"/>
               <w:noProof/>
-              <w:lang w:eastAsia="zh-CN"/>
+              <w:lang w:val="en-GB" w:eastAsia="en-GB"/>
             </w:rPr>
           </w:pPr>
-          <w:hyperlink w:anchor="_Toc251944691" w:history="1">
+          <w:hyperlink w:anchor="_Toc252042323" w:history="1">
             <w:r>
               <w:rPr>
                 <w:rStyle w:val="Hyperlink"/>
@@ -686,7 +686,7 @@
               <w:rPr>
                 <w:rFonts w:eastAsiaTheme="minorEastAsia"/>
                 <w:noProof/>
-                <w:lang w:eastAsia="zh-CN"/>
+                <w:lang w:val="en-GB" w:eastAsia="en-GB"/>
               </w:rPr>
               <w:tab/>
             </w:r>
@@ -716,7 +716,7 @@
                 <w:noProof/>
                 <w:webHidden/>
               </w:rPr>
-              <w:instrText xml:space="preserve"> PAGEREF _Toc251944691 \h </w:instrText>
+              <w:instrText xml:space="preserve"> PAGEREF _Toc252042323 \h </w:instrText>
             </w:r>
             <w:r>
               <w:rPr>
@@ -755,10 +755,10 @@
             </w:tabs>
             <w:rPr>
               <w:rFonts w:eastAsiaTheme="minorEastAsia"/>
-              <w:lang w:eastAsia="zh-CN"/>
+              <w:lang w:val="en-GB" w:eastAsia="en-GB"/>
             </w:rPr>
           </w:pPr>
-          <w:hyperlink w:anchor="_Toc251944692" w:history="1">
+          <w:hyperlink w:anchor="_Toc252042324" w:history="1">
             <w:r>
               <w:rPr>
                 <w:rStyle w:val="Hyperlink"/>
@@ -768,7 +768,7 @@
             <w:r>
               <w:rPr>
                 <w:rFonts w:eastAsiaTheme="minorEastAsia"/>
-                <w:lang w:eastAsia="zh-CN"/>
+                <w:lang w:val="en-GB" w:eastAsia="en-GB"/>
               </w:rPr>
               <w:tab/>
             </w:r>
@@ -794,7 +794,7 @@
               <w:rPr>
                 <w:webHidden/>
               </w:rPr>
-              <w:instrText xml:space="preserve"> PAGEREF _Toc251944692 \h </w:instrText>
+              <w:instrText xml:space="preserve"> PAGEREF _Toc252042324 \h </w:instrText>
             </w:r>
             <w:r>
               <w:rPr>
@@ -829,10 +829,10 @@
             </w:tabs>
             <w:rPr>
               <w:rFonts w:eastAsiaTheme="minorEastAsia"/>
-              <w:lang w:eastAsia="zh-CN"/>
+              <w:lang w:val="en-GB" w:eastAsia="en-GB"/>
             </w:rPr>
           </w:pPr>
-          <w:hyperlink w:anchor="_Toc251944693" w:history="1">
+          <w:hyperlink w:anchor="_Toc252042325" w:history="1">
             <w:r>
               <w:rPr>
                 <w:rStyle w:val="Hyperlink"/>
@@ -842,7 +842,7 @@
             <w:r>
               <w:rPr>
                 <w:rFonts w:eastAsiaTheme="minorEastAsia"/>
-                <w:lang w:eastAsia="zh-CN"/>
+                <w:lang w:val="en-GB" w:eastAsia="en-GB"/>
               </w:rPr>
               <w:tab/>
             </w:r>
@@ -868,7 +868,7 @@
               <w:rPr>
                 <w:webHidden/>
               </w:rPr>
-              <w:instrText xml:space="preserve"> PAGEREF _Toc251944693 \h </w:instrText>
+              <w:instrText xml:space="preserve"> PAGEREF _Toc252042325 \h </w:instrText>
             </w:r>
             <w:r>
               <w:rPr>
@@ -901,10 +901,10 @@
             <w:rPr>
               <w:rFonts w:eastAsiaTheme="minorEastAsia"/>
               <w:noProof/>
-              <w:lang w:eastAsia="zh-CN"/>
+              <w:lang w:val="en-GB" w:eastAsia="en-GB"/>
             </w:rPr>
           </w:pPr>
-          <w:hyperlink w:anchor="_Toc251944694" w:history="1">
+          <w:hyperlink w:anchor="_Toc252042326" w:history="1">
             <w:r>
               <w:rPr>
                 <w:rStyle w:val="Hyperlink"/>
@@ -916,7 +916,7 @@
               <w:rPr>
                 <w:rFonts w:eastAsiaTheme="minorEastAsia"/>
                 <w:noProof/>
-                <w:lang w:eastAsia="zh-CN"/>
+                <w:lang w:val="en-GB" w:eastAsia="en-GB"/>
               </w:rPr>
               <w:tab/>
             </w:r>
@@ -946,7 +946,7 @@
                 <w:noProof/>
                 <w:webHidden/>
               </w:rPr>
-              <w:instrText xml:space="preserve"> PAGEREF _Toc251944694 \h </w:instrText>
+              <w:instrText xml:space="preserve"> PAGEREF _Toc252042326 \h </w:instrText>
             </w:r>
             <w:r>
               <w:rPr>
@@ -983,10 +983,10 @@
             <w:rPr>
               <w:rFonts w:eastAsiaTheme="minorEastAsia"/>
               <w:noProof/>
-              <w:lang w:eastAsia="zh-CN"/>
+              <w:lang w:val="en-GB" w:eastAsia="en-GB"/>
             </w:rPr>
           </w:pPr>
-          <w:hyperlink w:anchor="_Toc251944695" w:history="1">
+          <w:hyperlink w:anchor="_Toc252042327" w:history="1">
             <w:r>
               <w:rPr>
                 <w:rStyle w:val="Hyperlink"/>
@@ -998,7 +998,7 @@
               <w:rPr>
                 <w:rFonts w:eastAsiaTheme="minorEastAsia"/>
                 <w:noProof/>
-                <w:lang w:eastAsia="zh-CN"/>
+                <w:lang w:val="en-GB" w:eastAsia="en-GB"/>
               </w:rPr>
               <w:tab/>
             </w:r>
@@ -1028,7 +1028,7 @@
                 <w:noProof/>
                 <w:webHidden/>
               </w:rPr>
-              <w:instrText xml:space="preserve"> PAGEREF _Toc251944695 \h </w:instrText>
+              <w:instrText xml:space="preserve"> PAGEREF _Toc252042327 \h </w:instrText>
             </w:r>
             <w:r>
               <w:rPr>
@@ -1065,10 +1065,10 @@
             <w:rPr>
               <w:rFonts w:eastAsiaTheme="minorEastAsia"/>
               <w:noProof/>
-              <w:lang w:eastAsia="zh-CN"/>
+              <w:lang w:val="en-GB" w:eastAsia="en-GB"/>
             </w:rPr>
           </w:pPr>
-          <w:hyperlink w:anchor="_Toc251944696" w:history="1">
+          <w:hyperlink w:anchor="_Toc252042328" w:history="1">
             <w:r>
               <w:rPr>
                 <w:rStyle w:val="Hyperlink"/>
@@ -1080,7 +1080,7 @@
               <w:rPr>
                 <w:rFonts w:eastAsiaTheme="minorEastAsia"/>
                 <w:noProof/>
-                <w:lang w:eastAsia="zh-CN"/>
+                <w:lang w:val="en-GB" w:eastAsia="en-GB"/>
               </w:rPr>
               <w:tab/>
             </w:r>
@@ -1110,7 +1110,7 @@
                 <w:noProof/>
                 <w:webHidden/>
               </w:rPr>
-              <w:instrText xml:space="preserve"> PAGEREF _Toc251944696 \h </w:instrText>
+              <w:instrText xml:space="preserve"> PAGEREF _Toc252042328 \h </w:instrText>
             </w:r>
             <w:r>
               <w:rPr>
@@ -1147,10 +1147,10 @@
             <w:rPr>
               <w:rFonts w:eastAsiaTheme="minorEastAsia"/>
               <w:noProof/>
-              <w:lang w:eastAsia="zh-CN"/>
+              <w:lang w:val="en-GB" w:eastAsia="en-GB"/>
             </w:rPr>
           </w:pPr>
-          <w:hyperlink w:anchor="_Toc251944697" w:history="1">
+          <w:hyperlink w:anchor="_Toc252042329" w:history="1">
             <w:r>
               <w:rPr>
                 <w:rStyle w:val="Hyperlink"/>
@@ -1162,7 +1162,7 @@
               <w:rPr>
                 <w:rFonts w:eastAsiaTheme="minorEastAsia"/>
                 <w:noProof/>
-                <w:lang w:eastAsia="zh-CN"/>
+                <w:lang w:val="en-GB" w:eastAsia="en-GB"/>
               </w:rPr>
               <w:tab/>
             </w:r>
@@ -1192,7 +1192,7 @@
                 <w:noProof/>
                 <w:webHidden/>
               </w:rPr>
-              <w:instrText xml:space="preserve"> PAGEREF _Toc251944697 \h </w:instrText>
+              <w:instrText xml:space="preserve"> PAGEREF _Toc252042329 \h </w:instrText>
             </w:r>
             <w:r>
               <w:rPr>
@@ -1231,10 +1231,10 @@
             </w:tabs>
             <w:rPr>
               <w:rFonts w:eastAsiaTheme="minorEastAsia"/>
-              <w:lang w:eastAsia="zh-CN"/>
+              <w:lang w:val="en-GB" w:eastAsia="en-GB"/>
             </w:rPr>
           </w:pPr>
-          <w:hyperlink w:anchor="_Toc251944698" w:history="1">
+          <w:hyperlink w:anchor="_Toc252042330" w:history="1">
             <w:r>
               <w:rPr>
                 <w:rStyle w:val="Hyperlink"/>
@@ -1244,7 +1244,7 @@
             <w:r>
               <w:rPr>
                 <w:rFonts w:eastAsiaTheme="minorEastAsia"/>
-                <w:lang w:eastAsia="zh-CN"/>
+                <w:lang w:val="en-GB" w:eastAsia="en-GB"/>
               </w:rPr>
               <w:tab/>
             </w:r>
@@ -1270,7 +1270,7 @@
               <w:rPr>
                 <w:webHidden/>
               </w:rPr>
-              <w:instrText xml:space="preserve"> PAGEREF _Toc251944698 \h </w:instrText>
+              <w:instrText xml:space="preserve"> PAGEREF _Toc252042330 \h </w:instrText>
             </w:r>
             <w:r>
               <w:rPr>
@@ -1303,10 +1303,10 @@
             <w:rPr>
               <w:rFonts w:eastAsiaTheme="minorEastAsia"/>
               <w:noProof/>
-              <w:lang w:eastAsia="zh-CN"/>
+              <w:lang w:val="en-GB" w:eastAsia="en-GB"/>
             </w:rPr>
           </w:pPr>
-          <w:hyperlink w:anchor="_Toc251944699" w:history="1">
+          <w:hyperlink w:anchor="_Toc252042331" w:history="1">
             <w:r>
               <w:rPr>
                 <w:rStyle w:val="Hyperlink"/>
@@ -1318,7 +1318,7 @@
               <w:rPr>
                 <w:rFonts w:eastAsiaTheme="minorEastAsia"/>
                 <w:noProof/>
-                <w:lang w:eastAsia="zh-CN"/>
+                <w:lang w:val="en-GB" w:eastAsia="en-GB"/>
               </w:rPr>
               <w:tab/>
             </w:r>
@@ -1348,7 +1348,7 @@
                 <w:noProof/>
                 <w:webHidden/>
               </w:rPr>
-              <w:instrText xml:space="preserve"> PAGEREF _Toc251944699 \h </w:instrText>
+              <w:instrText xml:space="preserve"> PAGEREF _Toc252042331 \h </w:instrText>
             </w:r>
             <w:r>
               <w:rPr>
@@ -1385,10 +1385,10 @@
             <w:rPr>
               <w:rFonts w:eastAsiaTheme="minorEastAsia"/>
               <w:noProof/>
-              <w:lang w:eastAsia="zh-CN"/>
+              <w:lang w:val="en-GB" w:eastAsia="en-GB"/>
             </w:rPr>
           </w:pPr>
-          <w:hyperlink w:anchor="_Toc251944700" w:history="1">
+          <w:hyperlink w:anchor="_Toc252042332" w:history="1">
             <w:r>
               <w:rPr>
                 <w:rStyle w:val="Hyperlink"/>
@@ -1400,7 +1400,7 @@
               <w:rPr>
                 <w:rFonts w:eastAsiaTheme="minorEastAsia"/>
                 <w:noProof/>
-                <w:lang w:eastAsia="zh-CN"/>
+                <w:lang w:val="en-GB" w:eastAsia="en-GB"/>
               </w:rPr>
               <w:tab/>
             </w:r>
@@ -1430,7 +1430,7 @@
                 <w:noProof/>
                 <w:webHidden/>
               </w:rPr>
-              <w:instrText xml:space="preserve"> PAGEREF _Toc251944700 \h </w:instrText>
+              <w:instrText xml:space="preserve"> PAGEREF _Toc252042332 \h </w:instrText>
             </w:r>
             <w:r>
               <w:rPr>
@@ -1467,10 +1467,10 @@
             <w:rPr>
               <w:rFonts w:eastAsiaTheme="minorEastAsia"/>
               <w:noProof/>
-              <w:lang w:eastAsia="zh-CN"/>
+              <w:lang w:val="en-GB" w:eastAsia="en-GB"/>
             </w:rPr>
           </w:pPr>
-          <w:hyperlink w:anchor="_Toc251944701" w:history="1">
+          <w:hyperlink w:anchor="_Toc252042333" w:history="1">
             <w:r>
               <w:rPr>
                 <w:rStyle w:val="Hyperlink"/>
@@ -1482,7 +1482,7 @@
               <w:rPr>
                 <w:rFonts w:eastAsiaTheme="minorEastAsia"/>
                 <w:noProof/>
-                <w:lang w:eastAsia="zh-CN"/>
+                <w:lang w:val="en-GB" w:eastAsia="en-GB"/>
               </w:rPr>
               <w:tab/>
             </w:r>
@@ -1512,7 +1512,7 @@
                 <w:noProof/>
                 <w:webHidden/>
               </w:rPr>
-              <w:instrText xml:space="preserve"> PAGEREF _Toc251944701 \h </w:instrText>
+              <w:instrText xml:space="preserve"> PAGEREF _Toc252042333 \h </w:instrText>
             </w:r>
             <w:r>
               <w:rPr>
@@ -1549,10 +1549,10 @@
             <w:rPr>
               <w:rFonts w:eastAsiaTheme="minorEastAsia"/>
               <w:noProof/>
-              <w:lang w:eastAsia="zh-CN"/>
+              <w:lang w:val="en-GB" w:eastAsia="en-GB"/>
             </w:rPr>
           </w:pPr>
-          <w:hyperlink w:anchor="_Toc251944702" w:history="1">
+          <w:hyperlink w:anchor="_Toc252042334" w:history="1">
             <w:r>
               <w:rPr>
                 <w:rStyle w:val="Hyperlink"/>
@@ -1564,7 +1564,7 @@
               <w:rPr>
                 <w:rFonts w:eastAsiaTheme="minorEastAsia"/>
                 <w:noProof/>
-                <w:lang w:eastAsia="zh-CN"/>
+                <w:lang w:val="en-GB" w:eastAsia="en-GB"/>
               </w:rPr>
               <w:tab/>
             </w:r>
@@ -1594,7 +1594,7 @@
                 <w:noProof/>
                 <w:webHidden/>
               </w:rPr>
-              <w:instrText xml:space="preserve"> PAGEREF _Toc251944702 \h </w:instrText>
+              <w:instrText xml:space="preserve"> PAGEREF _Toc252042334 \h </w:instrText>
             </w:r>
             <w:r>
               <w:rPr>
@@ -1631,10 +1631,10 @@
             <w:rPr>
               <w:rFonts w:eastAsiaTheme="minorEastAsia"/>
               <w:noProof/>
-              <w:lang w:eastAsia="zh-CN"/>
+              <w:lang w:val="en-GB" w:eastAsia="en-GB"/>
             </w:rPr>
           </w:pPr>
-          <w:hyperlink w:anchor="_Toc251944703" w:history="1">
+          <w:hyperlink w:anchor="_Toc252042335" w:history="1">
             <w:r>
               <w:rPr>
                 <w:rStyle w:val="Hyperlink"/>
@@ -1646,7 +1646,7 @@
               <w:rPr>
                 <w:rFonts w:eastAsiaTheme="minorEastAsia"/>
                 <w:noProof/>
-                <w:lang w:eastAsia="zh-CN"/>
+                <w:lang w:val="en-GB" w:eastAsia="en-GB"/>
               </w:rPr>
               <w:tab/>
             </w:r>
@@ -1676,7 +1676,7 @@
                 <w:noProof/>
                 <w:webHidden/>
               </w:rPr>
-              <w:instrText xml:space="preserve"> PAGEREF _Toc251944703 \h </w:instrText>
+              <w:instrText xml:space="preserve"> PAGEREF _Toc252042335 \h </w:instrText>
             </w:r>
             <w:r>
               <w:rPr>
@@ -1713,10 +1713,10 @@
             <w:rPr>
               <w:rFonts w:eastAsiaTheme="minorEastAsia"/>
               <w:noProof/>
-              <w:lang w:eastAsia="zh-CN"/>
+              <w:lang w:val="en-GB" w:eastAsia="en-GB"/>
             </w:rPr>
           </w:pPr>
-          <w:hyperlink w:anchor="_Toc251944704" w:history="1">
+          <w:hyperlink w:anchor="_Toc252042336" w:history="1">
             <w:r>
               <w:rPr>
                 <w:rStyle w:val="Hyperlink"/>
@@ -1728,7 +1728,7 @@
               <w:rPr>
                 <w:rFonts w:eastAsiaTheme="minorEastAsia"/>
                 <w:noProof/>
-                <w:lang w:eastAsia="zh-CN"/>
+                <w:lang w:val="en-GB" w:eastAsia="en-GB"/>
               </w:rPr>
               <w:tab/>
             </w:r>
@@ -1758,7 +1758,7 @@
                 <w:noProof/>
                 <w:webHidden/>
               </w:rPr>
-              <w:instrText xml:space="preserve"> PAGEREF _Toc251944704 \h </w:instrText>
+              <w:instrText xml:space="preserve"> PAGEREF _Toc252042336 \h </w:instrText>
             </w:r>
             <w:r>
               <w:rPr>
@@ -1795,10 +1795,10 @@
             <w:rPr>
               <w:rFonts w:eastAsiaTheme="minorEastAsia"/>
               <w:noProof/>
-              <w:lang w:eastAsia="zh-CN"/>
+              <w:lang w:val="en-GB" w:eastAsia="en-GB"/>
             </w:rPr>
           </w:pPr>
-          <w:hyperlink w:anchor="_Toc251944705" w:history="1">
+          <w:hyperlink w:anchor="_Toc252042337" w:history="1">
             <w:r>
               <w:rPr>
                 <w:rStyle w:val="Hyperlink"/>
@@ -1810,7 +1810,7 @@
               <w:rPr>
                 <w:rFonts w:eastAsiaTheme="minorEastAsia"/>
                 <w:noProof/>
-                <w:lang w:eastAsia="zh-CN"/>
+                <w:lang w:val="en-GB" w:eastAsia="en-GB"/>
               </w:rPr>
               <w:tab/>
             </w:r>
@@ -1840,7 +1840,7 @@
                 <w:noProof/>
                 <w:webHidden/>
               </w:rPr>
-              <w:instrText xml:space="preserve"> PAGEREF _Toc251944705 \h </w:instrText>
+              <w:instrText xml:space="preserve"> PAGEREF _Toc252042337 \h </w:instrText>
             </w:r>
             <w:r>
               <w:rPr>
@@ -1877,10 +1877,10 @@
             <w:rPr>
               <w:rFonts w:eastAsiaTheme="minorEastAsia"/>
               <w:noProof/>
-              <w:lang w:eastAsia="zh-CN"/>
+              <w:lang w:val="en-GB" w:eastAsia="en-GB"/>
             </w:rPr>
           </w:pPr>
-          <w:hyperlink w:anchor="_Toc251944706" w:history="1">
+          <w:hyperlink w:anchor="_Toc252042338" w:history="1">
             <w:r>
               <w:rPr>
                 <w:rStyle w:val="Hyperlink"/>
@@ -1892,7 +1892,7 @@
               <w:rPr>
                 <w:rFonts w:eastAsiaTheme="minorEastAsia"/>
                 <w:noProof/>
-                <w:lang w:eastAsia="zh-CN"/>
+                <w:lang w:val="en-GB" w:eastAsia="en-GB"/>
               </w:rPr>
               <w:tab/>
             </w:r>
@@ -1922,7 +1922,7 @@
                 <w:noProof/>
                 <w:webHidden/>
               </w:rPr>
-              <w:instrText xml:space="preserve"> PAGEREF _Toc251944706 \h </w:instrText>
+              <w:instrText xml:space="preserve"> PAGEREF _Toc252042338 \h </w:instrText>
             </w:r>
             <w:r>
               <w:rPr>
@@ -1959,10 +1959,10 @@
             <w:rPr>
               <w:rFonts w:eastAsiaTheme="minorEastAsia"/>
               <w:noProof/>
-              <w:lang w:eastAsia="zh-CN"/>
+              <w:lang w:val="en-GB" w:eastAsia="en-GB"/>
             </w:rPr>
           </w:pPr>
-          <w:hyperlink w:anchor="_Toc251944707" w:history="1">
+          <w:hyperlink w:anchor="_Toc252042339" w:history="1">
             <w:r>
               <w:rPr>
                 <w:rStyle w:val="Hyperlink"/>
@@ -1974,7 +1974,7 @@
               <w:rPr>
                 <w:rFonts w:eastAsiaTheme="minorEastAsia"/>
                 <w:noProof/>
-                <w:lang w:eastAsia="zh-CN"/>
+                <w:lang w:val="en-GB" w:eastAsia="en-GB"/>
               </w:rPr>
               <w:tab/>
             </w:r>
@@ -2004,7 +2004,7 @@
                 <w:noProof/>
                 <w:webHidden/>
               </w:rPr>
-              <w:instrText xml:space="preserve"> PAGEREF _Toc251944707 \h </w:instrText>
+              <w:instrText xml:space="preserve"> PAGEREF _Toc252042339 \h </w:instrText>
             </w:r>
             <w:r>
               <w:rPr>
@@ -2045,10 +2045,10 @@
             <w:rPr>
               <w:rFonts w:eastAsiaTheme="minorEastAsia"/>
               <w:noProof/>
-              <w:lang w:eastAsia="zh-CN"/>
+              <w:lang w:val="en-GB" w:eastAsia="en-GB"/>
             </w:rPr>
           </w:pPr>
-          <w:hyperlink w:anchor="_Toc251944708" w:history="1">
+          <w:hyperlink w:anchor="_Toc252042340" w:history="1">
             <w:r>
               <w:rPr>
                 <w:rStyle w:val="Hyperlink"/>
@@ -2060,7 +2060,7 @@
               <w:rPr>
                 <w:rFonts w:eastAsiaTheme="minorEastAsia"/>
                 <w:noProof/>
-                <w:lang w:eastAsia="zh-CN"/>
+                <w:lang w:val="en-GB" w:eastAsia="en-GB"/>
               </w:rPr>
               <w:tab/>
             </w:r>
@@ -2090,7 +2090,7 @@
                 <w:noProof/>
                 <w:webHidden/>
               </w:rPr>
-              <w:instrText xml:space="preserve"> PAGEREF _Toc251944708 \h </w:instrText>
+              <w:instrText xml:space="preserve"> PAGEREF _Toc252042340 \h </w:instrText>
             </w:r>
             <w:r>
               <w:rPr>
@@ -2131,10 +2131,10 @@
             <w:rPr>
               <w:rFonts w:eastAsiaTheme="minorEastAsia"/>
               <w:noProof/>
-              <w:lang w:eastAsia="zh-CN"/>
+              <w:lang w:val="en-GB" w:eastAsia="en-GB"/>
             </w:rPr>
           </w:pPr>
-          <w:hyperlink w:anchor="_Toc251944709" w:history="1">
+          <w:hyperlink w:anchor="_Toc252042341" w:history="1">
             <w:r>
               <w:rPr>
                 <w:rStyle w:val="Hyperlink"/>
@@ -2146,7 +2146,7 @@
               <w:rPr>
                 <w:rFonts w:eastAsiaTheme="minorEastAsia"/>
                 <w:noProof/>
-                <w:lang w:eastAsia="zh-CN"/>
+                <w:lang w:val="en-GB" w:eastAsia="en-GB"/>
               </w:rPr>
               <w:tab/>
             </w:r>
@@ -2176,7 +2176,7 @@
                 <w:noProof/>
                 <w:webHidden/>
               </w:rPr>
-              <w:instrText xml:space="preserve"> PAGEREF _Toc251944709 \h </w:instrText>
+              <w:instrText xml:space="preserve"> PAGEREF _Toc252042341 \h </w:instrText>
             </w:r>
             <w:r>
               <w:rPr>
@@ -2217,10 +2217,10 @@
             <w:rPr>
               <w:rFonts w:eastAsiaTheme="minorEastAsia"/>
               <w:noProof/>
-              <w:lang w:eastAsia="zh-CN"/>
+              <w:lang w:val="en-GB" w:eastAsia="en-GB"/>
             </w:rPr>
           </w:pPr>
-          <w:hyperlink w:anchor="_Toc251944710" w:history="1">
+          <w:hyperlink w:anchor="_Toc252042342" w:history="1">
             <w:r>
               <w:rPr>
                 <w:rStyle w:val="Hyperlink"/>
@@ -2232,7 +2232,7 @@
               <w:rPr>
                 <w:rFonts w:eastAsiaTheme="minorEastAsia"/>
                 <w:noProof/>
-                <w:lang w:eastAsia="zh-CN"/>
+                <w:lang w:val="en-GB" w:eastAsia="en-GB"/>
               </w:rPr>
               <w:tab/>
             </w:r>
@@ -2262,7 +2262,7 @@
                 <w:noProof/>
                 <w:webHidden/>
               </w:rPr>
-              <w:instrText xml:space="preserve"> PAGEREF _Toc251944710 \h </w:instrText>
+              <w:instrText xml:space="preserve"> PAGEREF _Toc252042342 \h </w:instrText>
             </w:r>
             <w:r>
               <w:rPr>
@@ -2303,10 +2303,10 @@
             <w:rPr>
               <w:rFonts w:eastAsiaTheme="minorEastAsia"/>
               <w:noProof/>
-              <w:lang w:eastAsia="zh-CN"/>
+              <w:lang w:val="en-GB" w:eastAsia="en-GB"/>
             </w:rPr>
           </w:pPr>
-          <w:hyperlink w:anchor="_Toc251944711" w:history="1">
+          <w:hyperlink w:anchor="_Toc252042343" w:history="1">
             <w:r>
               <w:rPr>
                 <w:rStyle w:val="Hyperlink"/>
@@ -2318,7 +2318,7 @@
               <w:rPr>
                 <w:rFonts w:eastAsiaTheme="minorEastAsia"/>
                 <w:noProof/>
-                <w:lang w:eastAsia="zh-CN"/>
+                <w:lang w:val="en-GB" w:eastAsia="en-GB"/>
               </w:rPr>
               <w:tab/>
             </w:r>
@@ -2348,7 +2348,7 @@
                 <w:noProof/>
                 <w:webHidden/>
               </w:rPr>
-              <w:instrText xml:space="preserve"> PAGEREF _Toc251944711 \h </w:instrText>
+              <w:instrText xml:space="preserve"> PAGEREF _Toc252042343 \h </w:instrText>
             </w:r>
             <w:r>
               <w:rPr>
@@ -2368,7 +2368,7 @@
                 <w:noProof/>
                 <w:webHidden/>
               </w:rPr>
-              <w:t>34</w:t>
+              <w:t>35</w:t>
             </w:r>
             <w:r>
               <w:rPr>
@@ -2395,7 +2395,7 @@
       <w:pPr>
         <w:pStyle w:val="Heading1"/>
       </w:pPr>
-      <w:bookmarkStart w:id="0" w:name="_Toc251944687"/>
+      <w:bookmarkStart w:id="0" w:name="_Toc252042319"/>
       <w:r>
         <w:lastRenderedPageBreak/>
         <w:t>Introduction</w:t>
@@ -2404,15 +2404,7 @@
     </w:p>
     <w:p>
       <w:r>
-        <w:t xml:space="preserve">This manual details how to use and operate the Gemini.Net ASCOM driver for the </w:t>
-      </w:r>
-      <w:proofErr w:type="spellStart"/>
-      <w:r>
-        <w:t>Losmandy</w:t>
-      </w:r>
-      <w:proofErr w:type="spellEnd"/>
-      <w:r>
-        <w:t xml:space="preserve"> Gemini telescope control system.</w:t>
+        <w:t>This manual details how to use and operate the Gemini.Net ASCOM driver for the Losmandy Gemini telescope control system.</w:t>
       </w:r>
     </w:p>
     <w:p>
@@ -2504,7 +2496,13 @@
         <w:t xml:space="preserve">the Gemini </w:t>
       </w:r>
       <w:r>
-        <w:t>controller and save them file.</w:t>
+        <w:t xml:space="preserve">controller and save them </w:t>
+      </w:r>
+      <w:r>
+        <w:t xml:space="preserve">to a </w:t>
+      </w:r>
+      <w:r>
+        <w:t>file.</w:t>
       </w:r>
     </w:p>
     <w:p>
@@ -2585,7 +2583,13 @@
         <w:t xml:space="preserve"> to connect through this d</w:t>
       </w:r>
       <w:r>
-        <w:t>river to the Gemini Control box</w:t>
+        <w:t>river to the Gemini c</w:t>
+      </w:r>
+      <w:r>
+        <w:t xml:space="preserve">ontrol </w:t>
+      </w:r>
+      <w:r>
+        <w:t>system</w:t>
       </w:r>
       <w:r>
         <w:t>.</w:t>
@@ -2644,7 +2648,7 @@
       </w:pPr>
       <w:bookmarkStart w:id="1" w:name="_Ref244613280"/>
       <w:bookmarkStart w:id="2" w:name="_Ref244613289"/>
-      <w:bookmarkStart w:id="3" w:name="_Toc251944688"/>
+      <w:bookmarkStart w:id="3" w:name="_Toc252042320"/>
       <w:r>
         <w:t>System Requirements</w:t>
       </w:r>
@@ -2664,11 +2668,43 @@
           <w:ilvl w:val="0"/>
           <w:numId w:val="19"/>
         </w:numPr>
+        <w:rPr>
+          <w:bCs/>
+          <w:iCs/>
+        </w:rPr>
       </w:pPr>
       <w:r>
         <w:rPr>
           <w:rStyle w:val="IntenseEmphasis"/>
         </w:rPr>
+        <w:t>Gemini Level 4 Firmware</w:t>
+      </w:r>
+      <w:r>
+        <w:rPr>
+          <w:rStyle w:val="IntenseEmphasis"/>
+        </w:rPr>
+        <w:br/>
+      </w:r>
+      <w:r>
+        <w:rPr>
+          <w:bCs/>
+          <w:iCs/>
+        </w:rPr>
+        <w:t>This driver will not function with Level 3 or older firmware in your controller.</w:t>
+      </w:r>
+    </w:p>
+    <w:p>
+      <w:pPr>
+        <w:pStyle w:val="ListParagraph"/>
+        <w:numPr>
+          <w:ilvl w:val="0"/>
+          <w:numId w:val="19"/>
+        </w:numPr>
+      </w:pPr>
+      <w:r>
+        <w:rPr>
+          <w:rStyle w:val="IntenseEmphasis"/>
+        </w:rPr>
         <w:t xml:space="preserve">Latest </w:t>
       </w:r>
       <w:r>
@@ -2684,7 +2720,10 @@
         <w:br/>
       </w:r>
       <w:r>
-        <w:t xml:space="preserve">This software can be downloaded and installed from: </w:t>
+        <w:t>Which can</w:t>
+      </w:r>
+      <w:r>
+        <w:t xml:space="preserve"> can be downloaded and installed from: </w:t>
       </w:r>
       <w:r>
         <w:br/>
@@ -2702,14 +2741,7 @@
       </w:hyperlink>
       <w:r>
         <w:br/>
-      </w:r>
-      <w:proofErr w:type="gramStart"/>
-      <w:r>
-        <w:t>The</w:t>
-      </w:r>
-      <w:proofErr w:type="gramEnd"/>
-      <w:r>
-        <w:t xml:space="preserve"> download link is on the right side of the page.</w:t>
+        <w:t>The download link is on the right side of the page.</w:t>
       </w:r>
     </w:p>
     <w:p>
@@ -2735,14 +2767,12 @@
       <w:r>
         <w:t xml:space="preserve">This update is in the </w:t>
       </w:r>
-      <w:proofErr w:type="gramStart"/>
       <w:r>
         <w:t xml:space="preserve">downloads </w:t>
       </w:r>
       <w:r>
-        <w:t xml:space="preserve"> section</w:t>
-      </w:r>
-      <w:proofErr w:type="gramEnd"/>
+        <w:t>section</w:t>
+      </w:r>
       <w:r>
         <w:t xml:space="preserve"> of the </w:t>
       </w:r>
@@ -2769,14 +2799,32 @@
           <w:rPr>
             <w:rStyle w:val="Hyperlink"/>
           </w:rPr>
-          <w:t>http://ascom-standards.org/Downloads/PlatformUpdates.htm</w:t>
+          <w:t>http://ascom-standards.org/D</w:t>
+        </w:r>
+        <w:r>
+          <w:rPr>
+            <w:rStyle w:val="Hyperlink"/>
+          </w:rPr>
+          <w:t>o</w:t>
+        </w:r>
+        <w:r>
+          <w:rPr>
+            <w:rStyle w:val="Hyperlink"/>
+          </w:rPr>
+          <w:t>wnloads/PlatformUpdates.htm</w:t>
         </w:r>
       </w:hyperlink>
       <w:r>
         <w:br/>
       </w:r>
       <w:r>
-        <w:t>Find the Platform Updater 5.5.x, and click the Down link on the right.</w:t>
+        <w:t>Find the Platform Updater 5.5.x, and click the Down</w:t>
+      </w:r>
+      <w:r>
+        <w:t>load</w:t>
+      </w:r>
+      <w:r>
+        <w:t xml:space="preserve"> link on the right.</w:t>
       </w:r>
     </w:p>
     <w:p>
@@ -2795,12 +2843,8 @@
       </w:r>
       <w:r>
         <w:br/>
-      </w:r>
-      <w:proofErr w:type="gramStart"/>
-      <w:r>
         <w:t>This</w:t>
       </w:r>
-      <w:proofErr w:type="gramEnd"/>
       <w:r>
         <w:t xml:space="preserve"> software</w:t>
       </w:r>
@@ -2821,7 +2865,14 @@
     </w:p>
     <w:p>
       <w:r>
-        <w:t xml:space="preserve">When installing them ensure your Windows login account has administrator privileges, and if you have User Account Control (UAC) switched on in Vista or Windows 7, right click the installer and select </w:t>
+        <w:lastRenderedPageBreak/>
+        <w:t xml:space="preserve">When installing </w:t>
+      </w:r>
+      <w:r>
+        <w:t>these components</w:t>
+      </w:r>
+      <w:r>
+        <w:t xml:space="preserve"> ensure your Windows login account has administrator privileges, and if you have User Account Control (UAC) switched on in Vista or Windows 7, right click the installer and select </w:t>
       </w:r>
       <w:r>
         <w:rPr>
@@ -2843,7 +2894,6 @@
     </w:p>
     <w:p>
       <w:r>
-        <w:lastRenderedPageBreak/>
         <w:t xml:space="preserve">You may want to install some optional software to enable the pass-through port for non-ASCOM applications such as Gemini Control </w:t>
       </w:r>
       <w:r>
@@ -2861,33 +2911,20 @@
           <w:numId w:val="20"/>
         </w:numPr>
       </w:pPr>
-      <w:proofErr w:type="spellStart"/>
       <w:r>
         <w:rPr>
           <w:rStyle w:val="IntenseEmphasis"/>
         </w:rPr>
-        <w:t>EterLogic</w:t>
-      </w:r>
-      <w:proofErr w:type="spellEnd"/>
+        <w:t>EterLogic Virtual Serial Port Emulator</w:t>
+      </w:r>
       <w:r>
         <w:rPr>
           <w:rStyle w:val="IntenseEmphasis"/>
         </w:rPr>
-        <w:t xml:space="preserve"> Virtual Serial Port Emulator</w:t>
-      </w:r>
-      <w:r>
-        <w:rPr>
-          <w:rStyle w:val="IntenseEmphasis"/>
-        </w:rPr>
         <w:br/>
       </w:r>
-      <w:proofErr w:type="gramStart"/>
-      <w:r>
-        <w:t>This</w:t>
-      </w:r>
-      <w:proofErr w:type="gramEnd"/>
-      <w:r>
-        <w:t xml:space="preserve"> is the software used by the development team when testing the pass-through port functionality with Gemini Control Panel.</w:t>
+      <w:r>
+        <w:t>This is the software used by the development team when testing the pass-through port functionality with Gemini Control Panel.</w:t>
       </w:r>
       <w:r>
         <w:t xml:space="preserve"> At the present time this only functions on 32bit versions of Windows.</w:t>
@@ -2906,6 +2943,9 @@
           <w:t>http://www.eterlogic.com/Products.VSPE.html</w:t>
         </w:r>
       </w:hyperlink>
+      <w:r>
+        <w:br/>
+      </w:r>
     </w:p>
     <w:p>
       <w:pPr>
@@ -2915,14 +2955,12 @@
           <w:numId w:val="20"/>
         </w:numPr>
       </w:pPr>
-      <w:proofErr w:type="gramStart"/>
       <w:r>
         <w:rPr>
           <w:rStyle w:val="IntenseEmphasis"/>
         </w:rPr>
         <w:t>com0com</w:t>
       </w:r>
-      <w:proofErr w:type="gramEnd"/>
       <w:r>
         <w:rPr>
           <w:rStyle w:val="IntenseEmphasis"/>
@@ -2936,15 +2974,7 @@
         <w:br/>
       </w:r>
       <w:r>
-        <w:t>This implementation of virtual COM ports can be used with both 32bit and 64bit versions of Windows. Please read the ReadMe.txt for com0com for details of Windows configuration changes required to make it work correctly. Be aware that Win64 has to be run in ‘</w:t>
-      </w:r>
-      <w:proofErr w:type="spellStart"/>
-      <w:r>
-        <w:t>testsigning</w:t>
-      </w:r>
-      <w:proofErr w:type="spellEnd"/>
-      <w:r>
-        <w:t>’ mode as the driver does not have a full public certificate.</w:t>
+        <w:t>This implementation of virtual COM ports can be used with both 32bit and 64bit versions of Windows. Please read the ReadMe.txt for com0com for details of Windows configuration changes required to make it work correctly. Be aware that Win64 has to be run in ‘testsigning’ mode as the driver does not have a full public certificate.</w:t>
       </w:r>
       <w:r>
         <w:br/>
@@ -2992,7 +3022,7 @@
       </w:pPr>
       <w:bookmarkStart w:id="5" w:name="_Ref244613586"/>
       <w:bookmarkStart w:id="6" w:name="_Ref244613593"/>
-      <w:bookmarkStart w:id="7" w:name="_Toc251944689"/>
+      <w:bookmarkStart w:id="7" w:name="_Toc252042321"/>
       <w:r>
         <w:lastRenderedPageBreak/>
         <w:t>Installation</w:t>
@@ -3061,7 +3091,7 @@
       <w:r>
         <w:rPr>
           <w:noProof/>
-          <w:lang w:eastAsia="zh-CN"/>
+          <w:lang w:val="en-GB" w:eastAsia="en-GB"/>
         </w:rPr>
         <w:drawing>
           <wp:anchor distT="0" distB="0" distL="114300" distR="114300" simplePos="0" relativeHeight="251669504" behindDoc="0" locked="0" layoutInCell="1" allowOverlap="1">
@@ -3207,7 +3237,7 @@
         <w:pageBreakBefore/>
         <w:ind w:left="578" w:hanging="578"/>
       </w:pPr>
-      <w:bookmarkStart w:id="8" w:name="_Toc251944690"/>
+      <w:bookmarkStart w:id="8" w:name="_Toc252042322"/>
       <w:r>
         <w:lastRenderedPageBreak/>
         <w:t xml:space="preserve">Reporting Problems with the </w:t>
@@ -3219,15 +3249,7 @@
     </w:p>
     <w:p>
       <w:r>
-        <w:t>If you get any error messages or problems either installing or during the operation of the driver, please capture copies of any error dialogs using &lt;Alt&gt;&lt;</w:t>
-      </w:r>
-      <w:proofErr w:type="spellStart"/>
-      <w:r>
-        <w:t>PrtScn</w:t>
-      </w:r>
-      <w:proofErr w:type="spellEnd"/>
-      <w:r>
-        <w:t>&gt;  (or the Snipping Tool in Vista and Windows 7)</w:t>
+        <w:t>If you get any error messages or problems either installing or during the operation of the driver, please capture copies of any error dialogs using &lt;Alt&gt;&lt;PrtScn&gt;  (or the Snipping Tool in Vista and Windows 7)</w:t>
       </w:r>
       <w:r>
         <w:t xml:space="preserve">, paste the </w:t>
@@ -3270,15 +3292,7 @@
         <w:t>if you have enabled detailed logging in the</w:t>
       </w:r>
       <w:r>
-        <w:t xml:space="preserve"> driver. Please </w:t>
-      </w:r>
-      <w:proofErr w:type="gramStart"/>
-      <w:r>
-        <w:t>Zip</w:t>
-      </w:r>
-      <w:proofErr w:type="gramEnd"/>
-      <w:r>
-        <w:t xml:space="preserve"> up the logs together </w:t>
+        <w:t xml:space="preserve"> driver. Please Zip up the logs together </w:t>
       </w:r>
       <w:r>
         <w:t>with any screen shot documents.</w:t>
@@ -3360,7 +3374,7 @@
       <w:pPr>
         <w:pStyle w:val="Heading2"/>
       </w:pPr>
-      <w:bookmarkStart w:id="9" w:name="_Toc251944691"/>
+      <w:bookmarkStart w:id="9" w:name="_Toc252042323"/>
       <w:r>
         <w:t>Credits</w:t>
       </w:r>
@@ -3380,15 +3394,7 @@
         <w:t xml:space="preserve">encouraged </w:t>
       </w:r>
       <w:r>
-        <w:t xml:space="preserve">and hindered by Tom Hilton and Mark </w:t>
-      </w:r>
-      <w:proofErr w:type="spellStart"/>
-      <w:r>
-        <w:t>Crossley</w:t>
-      </w:r>
-      <w:proofErr w:type="spellEnd"/>
-      <w:r>
-        <w:t>.</w:t>
+        <w:t>and hindered by Tom Hilton and Mark Crossley.</w:t>
       </w:r>
     </w:p>
     <w:p>
@@ -3401,15 +3407,7 @@
     </w:p>
     <w:p>
       <w:r>
-        <w:t xml:space="preserve">This document was put together by Tom Hilton and Mark </w:t>
-      </w:r>
-      <w:proofErr w:type="spellStart"/>
-      <w:r>
-        <w:t>Crossley</w:t>
-      </w:r>
-      <w:proofErr w:type="spellEnd"/>
-      <w:r>
-        <w:t>, with input from the developers.</w:t>
+        <w:t>This document was put together by Tom Hilton and Mark Crossley, with input from the developers.</w:t>
       </w:r>
     </w:p>
     <w:p>
@@ -3418,7 +3416,7 @@
         <w:pageBreakBefore/>
         <w:ind w:left="431" w:hanging="431"/>
       </w:pPr>
-      <w:bookmarkStart w:id="10" w:name="_Toc251944692"/>
+      <w:bookmarkStart w:id="10" w:name="_Toc252042324"/>
       <w:r>
         <w:lastRenderedPageBreak/>
         <w:t>Quick Start Guide</w:t>
@@ -3439,7 +3437,22 @@
         </w:numPr>
       </w:pPr>
       <w:r>
-        <w:t xml:space="preserve">First install (or check you already have installed) all three components of the prerequisite software listed in section </w:t>
+        <w:t>You do have Gemini L4 firmware in your controller don’t you? This driver requires the level 4 firmware to operate.</w:t>
+      </w:r>
+    </w:p>
+    <w:p>
+      <w:pPr>
+        <w:pStyle w:val="ListParagraph"/>
+        <w:numPr>
+          <w:ilvl w:val="0"/>
+          <w:numId w:val="13"/>
+        </w:numPr>
+      </w:pPr>
+      <w:r>
+        <w:t>Now</w:t>
+      </w:r>
+      <w:r>
+        <w:t xml:space="preserve"> install (or check you already have installed) all three components of the prerequisite software listed in section </w:t>
       </w:r>
       <w:fldSimple w:instr=" REF _Ref244613280 \r  \* MERGEFORMAT ">
         <w:r>
@@ -3581,7 +3594,6 @@
       <w:r>
         <w:t xml:space="preserve">Now perform the initial driver configuration. Select </w:t>
       </w:r>
-      <w:proofErr w:type="spellStart"/>
       <w:r>
         <w:rPr>
           <w:rFonts w:ascii="Courier New" w:hAnsi="Courier New" w:cs="Courier New"/>
@@ -3596,16 +3608,7 @@
           <w:sz w:val="20"/>
           <w:szCs w:val="20"/>
         </w:rPr>
-        <w:t>Configure</w:t>
-      </w:r>
-      <w:proofErr w:type="spellEnd"/>
-      <w:r>
-        <w:rPr>
-          <w:rFonts w:ascii="Courier New" w:hAnsi="Courier New" w:cs="Courier New"/>
-          <w:sz w:val="20"/>
-          <w:szCs w:val="20"/>
-        </w:rPr>
-        <w:t xml:space="preserve"> Telescope…</w:t>
+        <w:t>Configure Telescope…</w:t>
       </w:r>
     </w:p>
     <w:p>
@@ -3684,33 +3687,15 @@
         <w:spacing w:before="120"/>
       </w:pPr>
       <w:r>
-        <w:t xml:space="preserve">On the </w:t>
-      </w:r>
-      <w:proofErr w:type="spellStart"/>
-      <w:r>
-        <w:t>handbox</w:t>
-      </w:r>
-      <w:proofErr w:type="spellEnd"/>
-      <w:r>
-        <w:t xml:space="preserve">, select </w:t>
-      </w:r>
-      <w:proofErr w:type="spellStart"/>
+        <w:t xml:space="preserve">On the handbox, select </w:t>
+      </w:r>
       <w:r>
         <w:rPr>
           <w:rFonts w:ascii="Courier New" w:hAnsi="Courier New" w:cs="Courier New"/>
           <w:sz w:val="20"/>
           <w:szCs w:val="20"/>
         </w:rPr>
-        <w:t>Setup|Advanced</w:t>
-      </w:r>
-      <w:proofErr w:type="spellEnd"/>
-      <w:r>
-        <w:rPr>
-          <w:rFonts w:ascii="Courier New" w:hAnsi="Courier New" w:cs="Courier New"/>
-          <w:sz w:val="20"/>
-          <w:szCs w:val="20"/>
-        </w:rPr>
-        <w:t xml:space="preserve"> Gemini Settings…</w:t>
+        <w:t>Setup|Advanced Gemini Settings…</w:t>
       </w:r>
       <w:r>
         <w:t xml:space="preserve"> the advanced setup menu will be displayed.</w:t>
@@ -3765,7 +3750,6 @@
       <w:r>
         <w:t xml:space="preserve">You can now close the driver, select </w:t>
       </w:r>
-      <w:proofErr w:type="spellStart"/>
       <w:r>
         <w:rPr>
           <w:rFonts w:ascii="Courier New" w:hAnsi="Courier New" w:cs="Courier New"/>
@@ -3774,7 +3758,6 @@
         </w:rPr>
         <w:t>Setup|Exit</w:t>
       </w:r>
-      <w:proofErr w:type="spellEnd"/>
       <w:r>
         <w:t>.</w:t>
       </w:r>
@@ -3788,7 +3771,22 @@
         </w:numPr>
       </w:pPr>
       <w:r>
-        <w:t xml:space="preserve">You can now start your ASCOM compliant application, configure the telescope connection and select </w:t>
+        <w:t>The driver is now ready to be used by</w:t>
+      </w:r>
+      <w:r>
+        <w:t xml:space="preserve"> y</w:t>
+      </w:r>
+      <w:r>
+        <w:t>our ASCOM compliant application;</w:t>
+      </w:r>
+      <w:r>
+        <w:t xml:space="preserve"> </w:t>
+      </w:r>
+      <w:r>
+        <w:t xml:space="preserve">in your application </w:t>
+      </w:r>
+      <w:r>
+        <w:t xml:space="preserve">configure the telescope connection and select </w:t>
       </w:r>
       <w:r>
         <w:t xml:space="preserve">the </w:t>
@@ -3839,7 +3837,13 @@
         </w:numPr>
       </w:pPr>
       <w:r>
-        <w:t>Connect your application and enjoy!</w:t>
+        <w:t xml:space="preserve">Connect your application </w:t>
+      </w:r>
+      <w:r>
+        <w:t xml:space="preserve">to Gemini </w:t>
+      </w:r>
+      <w:r>
+        <w:t>and enjoy!</w:t>
       </w:r>
     </w:p>
     <w:p>
@@ -3848,7 +3852,7 @@
         <w:pageBreakBefore/>
         <w:ind w:left="431" w:hanging="431"/>
       </w:pPr>
-      <w:bookmarkStart w:id="11" w:name="_Toc251944693"/>
+      <w:bookmarkStart w:id="11" w:name="_Toc252042325"/>
       <w:r>
         <w:lastRenderedPageBreak/>
         <w:t>Basic Operation</w:t>
@@ -3863,12 +3867,13 @@
         <w:t xml:space="preserve"> The driver will behave slightly differently depending on how it is launched.</w:t>
       </w:r>
     </w:p>
-    <w:p/>
     <w:p>
       <w:pPr>
         <w:pStyle w:val="Heading2"/>
-      </w:pPr>
-      <w:bookmarkStart w:id="12" w:name="_Toc251944694"/>
+        <w:spacing w:before="360"/>
+        <w:ind w:left="578" w:hanging="578"/>
+      </w:pPr>
+      <w:bookmarkStart w:id="12" w:name="_Toc252042326"/>
       <w:r>
         <w:t>Standalone Executable Mode</w:t>
       </w:r>
@@ -3901,12 +3906,11 @@
         <w:t>Even when started as a standalone executable, the driver can still be used as an ASCOM driver from your applications.</w:t>
       </w:r>
     </w:p>
-    <w:p/>
     <w:p>
       <w:pPr>
         <w:pStyle w:val="Heading2"/>
       </w:pPr>
-      <w:bookmarkStart w:id="13" w:name="_Toc251944695"/>
+      <w:bookmarkStart w:id="13" w:name="_Toc252042327"/>
       <w:r>
         <w:t>COM Server Mode</w:t>
       </w:r>
@@ -3999,15 +4003,7 @@
         <w:t xml:space="preserve">using COM </w:t>
       </w:r>
       <w:r>
-        <w:t xml:space="preserve">then the program IDs </w:t>
-      </w:r>
-      <w:proofErr w:type="gramStart"/>
-      <w:r>
-        <w:t>are</w:t>
-      </w:r>
-      <w:proofErr w:type="gramEnd"/>
-      <w:r>
-        <w:t xml:space="preserve"> as follows:</w:t>
+        <w:t>then the program IDs are as follows:</w:t>
       </w:r>
     </w:p>
     <w:p>
@@ -4017,14 +4013,12 @@
           <w:lang w:val="es-ES"/>
         </w:rPr>
       </w:pPr>
-      <w:proofErr w:type="spellStart"/>
       <w:r>
         <w:rPr>
           <w:lang w:val="es-ES"/>
         </w:rPr>
         <w:t>ASCOM.GeminiTelescope.Telescope</w:t>
       </w:r>
-      <w:proofErr w:type="spellEnd"/>
     </w:p>
     <w:p>
       <w:pPr>
@@ -4033,28 +4027,18 @@
           <w:lang w:val="es-ES"/>
         </w:rPr>
       </w:pPr>
-      <w:proofErr w:type="spellStart"/>
       <w:r>
         <w:rPr>
           <w:lang w:val="es-ES"/>
         </w:rPr>
         <w:t>ASCOM.GeminiTelescope.Focuser</w:t>
       </w:r>
-      <w:proofErr w:type="spellEnd"/>
-    </w:p>
-    <w:p>
-      <w:pPr>
-        <w:ind w:left="720"/>
-        <w:rPr>
-          <w:lang w:val="es-ES"/>
-        </w:rPr>
-      </w:pPr>
     </w:p>
     <w:p>
       <w:pPr>
         <w:pStyle w:val="Heading2"/>
       </w:pPr>
-      <w:bookmarkStart w:id="14" w:name="_Toc251944696"/>
+      <w:bookmarkStart w:id="14" w:name="_Toc252042328"/>
       <w:r>
         <w:t>System Tray Icon</w:t>
       </w:r>
@@ -4087,7 +4071,7 @@
       <w:pPr>
         <w:pStyle w:val="Heading2"/>
       </w:pPr>
-      <w:bookmarkStart w:id="15" w:name="_Toc251944697"/>
+      <w:bookmarkStart w:id="15" w:name="_Toc252042329"/>
       <w:r>
         <w:t>Help</w:t>
       </w:r>
@@ -4095,15 +4079,7 @@
     </w:p>
     <w:p>
       <w:r>
-        <w:t>The driver manual can be viewed at any time by pressing the [F1] key whilst in any driver dialog/form, or by using the Help</w:t>
-      </w:r>
-      <w:proofErr w:type="gramStart"/>
-      <w:r>
-        <w:t>!...</w:t>
-      </w:r>
-      <w:proofErr w:type="gramEnd"/>
-      <w:r>
-        <w:t xml:space="preserve"> options that appear on many menus.</w:t>
+        <w:t>The driver manual can be viewed at any time by pressing the [F1] key whilst in any driver dialog/form, or by using the Help!... options that appear on many menus.</w:t>
       </w:r>
     </w:p>
     <w:p>
@@ -4118,21 +4094,7 @@
         <w:rPr>
           <w:i/>
         </w:rPr>
-        <w:t xml:space="preserve">: You must have a PDF reader such as Adobe Acrobat Reader, or </w:t>
-      </w:r>
-      <w:proofErr w:type="spellStart"/>
-      <w:r>
-        <w:rPr>
-          <w:i/>
-        </w:rPr>
-        <w:t>Foxit</w:t>
-      </w:r>
-      <w:proofErr w:type="spellEnd"/>
-      <w:r>
-        <w:rPr>
-          <w:i/>
-        </w:rPr>
-        <w:t xml:space="preserve"> Reader installed for this</w:t>
+        <w:t>: You must have a PDF reader such as Adobe Acrobat Reader, or Foxit Reader installed for this</w:t>
       </w:r>
       <w:r>
         <w:rPr>
@@ -4153,7 +4115,7 @@
         <w:pageBreakBefore/>
         <w:ind w:left="431" w:hanging="431"/>
       </w:pPr>
-      <w:bookmarkStart w:id="16" w:name="_Toc251944698"/>
+      <w:bookmarkStart w:id="16" w:name="_Toc252042330"/>
       <w:r>
         <w:lastRenderedPageBreak/>
         <w:t>Driver Reference</w:t>
@@ -4164,7 +4126,7 @@
       <w:pPr>
         <w:pStyle w:val="Heading2"/>
       </w:pPr>
-      <w:bookmarkStart w:id="17" w:name="_Toc251944699"/>
+      <w:bookmarkStart w:id="17" w:name="_Toc252042331"/>
       <w:r>
         <w:t>System Tray</w:t>
       </w:r>
@@ -4185,7 +4147,7 @@
       <w:r>
         <w:rPr>
           <w:noProof/>
-          <w:lang w:eastAsia="zh-CN"/>
+          <w:lang w:val="en-GB" w:eastAsia="en-GB"/>
         </w:rPr>
         <w:drawing>
           <wp:inline distT="0" distB="0" distL="0" distR="0">
@@ -4252,7 +4214,7 @@
       <w:r>
         <w:rPr>
           <w:noProof/>
-          <w:lang w:eastAsia="zh-CN"/>
+          <w:lang w:val="en-GB" w:eastAsia="en-GB"/>
         </w:rPr>
         <w:drawing>
           <wp:inline distT="0" distB="0" distL="0" distR="0">
@@ -4324,7 +4286,7 @@
       <w:r>
         <w:rPr>
           <w:noProof/>
-          <w:lang w:eastAsia="zh-CN"/>
+          <w:lang w:val="en-GB" w:eastAsia="en-GB"/>
         </w:rPr>
         <w:drawing>
           <wp:inline distT="0" distB="0" distL="0" distR="0">
@@ -4626,21 +4588,7 @@
         <w:rPr>
           <w:i/>
         </w:rPr>
-        <w:t xml:space="preserve">: You must have a PDF reader such as Adobe Acrobat Reader, or </w:t>
-      </w:r>
-      <w:proofErr w:type="spellStart"/>
-      <w:r>
-        <w:rPr>
-          <w:i/>
-        </w:rPr>
-        <w:t>Foxit</w:t>
-      </w:r>
-      <w:proofErr w:type="spellEnd"/>
-      <w:r>
-        <w:rPr>
-          <w:i/>
-        </w:rPr>
-        <w:t xml:space="preserve"> Reader installed for this</w:t>
+        <w:t>: You must have a PDF reader such as Adobe Acrobat Reader, or Foxit Reader installed for this</w:t>
       </w:r>
       <w:r>
         <w:rPr>
@@ -4702,7 +4650,7 @@
         <w:pageBreakBefore/>
         <w:ind w:left="578" w:hanging="578"/>
       </w:pPr>
-      <w:bookmarkStart w:id="18" w:name="_Toc251944700"/>
+      <w:bookmarkStart w:id="18" w:name="_Toc252042332"/>
       <w:r>
         <w:lastRenderedPageBreak/>
         <w:t>Virtual Hand</w:t>
@@ -4823,7 +4771,7 @@
             <w:r>
               <w:rPr>
                 <w:noProof/>
-                <w:lang w:eastAsia="zh-CN"/>
+                <w:lang w:val="en-GB" w:eastAsia="en-GB"/>
               </w:rPr>
               <w:drawing>
                 <wp:inline distT="0" distB="0" distL="0" distR="0">
@@ -5133,15 +5081,7 @@
         <w:t xml:space="preserve"> safety</w:t>
       </w:r>
       <w:r>
-        <w:t xml:space="preserve"> limit set in Gemini. Typically you can use this to see how long it will be before you will have to perform a meridian </w:t>
-      </w:r>
-      <w:proofErr w:type="gramStart"/>
-      <w:r>
-        <w:t>flip</w:t>
-      </w:r>
-      <w:proofErr w:type="gramEnd"/>
-      <w:r>
-        <w:t xml:space="preserve"> when imaging.</w:t>
+        <w:t xml:space="preserve"> limit set in Gemini. Typically you can use this to see how long it will be before you will have to perform a meridian flip when imaging.</w:t>
       </w:r>
     </w:p>
     <w:p>
@@ -5254,14 +5194,12 @@
           <w:rStyle w:val="SubtleEmphasis"/>
         </w:rPr>
       </w:pPr>
-      <w:proofErr w:type="spellStart"/>
       <w:r>
         <w:rPr>
           <w:rStyle w:val="SubtleEmphasis"/>
         </w:rPr>
         <w:t>Func</w:t>
       </w:r>
-      <w:proofErr w:type="spellEnd"/>
       <w:r>
         <w:rPr>
           <w:rStyle w:val="SubtleEmphasis"/>
@@ -5280,7 +5218,7 @@
         <w:rPr>
           <w:rStyle w:val="SubtleEmphasis"/>
           <w:noProof/>
-          <w:lang w:eastAsia="zh-CN"/>
+          <w:lang w:val="en-GB" w:eastAsia="en-GB"/>
         </w:rPr>
         <w:drawing>
           <wp:inline distT="0" distB="0" distL="0" distR="0">
@@ -5479,7 +5417,7 @@
         <w:rPr>
           <w:rStyle w:val="SubtleEmphasis"/>
           <w:noProof/>
-          <w:lang w:eastAsia="zh-CN"/>
+          <w:lang w:val="en-GB" w:eastAsia="en-GB"/>
         </w:rPr>
         <w:drawing>
           <wp:inline distT="0" distB="0" distL="0" distR="0">
@@ -5629,14 +5567,12 @@
       </w:r>
     </w:p>
     <w:p>
-      <w:proofErr w:type="spellStart"/>
       <w:r>
         <w:rPr>
           <w:b/>
         </w:rPr>
         <w:t>Unpark</w:t>
       </w:r>
-      <w:proofErr w:type="spellEnd"/>
       <w:r>
         <w:t xml:space="preserve"> – Start the mount tracking at the configured rate from the current position.</w:t>
       </w:r>
@@ -5680,7 +5616,7 @@
       <w:r>
         <w:rPr>
           <w:noProof/>
-          <w:lang w:eastAsia="zh-CN"/>
+          <w:lang w:val="en-GB" w:eastAsia="en-GB"/>
         </w:rPr>
         <w:drawing>
           <wp:inline distT="0" distB="0" distL="0" distR="0">
@@ -5779,18 +5715,8 @@
         <w:rPr>
           <w:i/>
         </w:rPr>
-        <w:t>Slew to Alt/</w:t>
-      </w:r>
-      <w:proofErr w:type="spellStart"/>
-      <w:proofErr w:type="gramStart"/>
-      <w:r>
-        <w:rPr>
-          <w:i/>
-        </w:rPr>
-        <w:t>Az</w:t>
-      </w:r>
-      <w:proofErr w:type="spellEnd"/>
-      <w:proofErr w:type="gramEnd"/>
+        <w:t>Slew to Alt/Az</w:t>
+      </w:r>
       <w:r>
         <w:rPr>
           <w:i/>
@@ -5893,7 +5819,7 @@
       <w:r>
         <w:rPr>
           <w:noProof/>
-          <w:lang w:eastAsia="zh-CN"/>
+          <w:lang w:val="en-GB" w:eastAsia="en-GB"/>
         </w:rPr>
         <w:drawing>
           <wp:inline distT="0" distB="0" distL="0" distR="0">
@@ -6176,32 +6102,18 @@
         <w:rPr>
           <w:i/>
         </w:rPr>
-        <w:t xml:space="preserve">: You must have a PDF reader such as Adobe Acrobat Reader, or </w:t>
-      </w:r>
-      <w:proofErr w:type="spellStart"/>
+        <w:t>: You must have a PDF reader such as Adobe Acrobat Reader, or Foxit Reader installed for this</w:t>
+      </w:r>
       <w:r>
         <w:rPr>
           <w:i/>
         </w:rPr>
-        <w:t>Foxit</w:t>
-      </w:r>
-      <w:proofErr w:type="spellEnd"/>
+        <w:t xml:space="preserve"> feature</w:t>
+      </w:r>
       <w:r>
         <w:rPr>
           <w:i/>
         </w:rPr>
-        <w:t xml:space="preserve"> Reader installed for this</w:t>
-      </w:r>
-      <w:r>
-        <w:rPr>
-          <w:i/>
-        </w:rPr>
-        <w:t xml:space="preserve"> feature</w:t>
-      </w:r>
-      <w:r>
-        <w:rPr>
-          <w:i/>
-        </w:rPr>
         <w:t xml:space="preserve"> to work.</w:t>
       </w:r>
     </w:p>
@@ -6238,7 +6150,7 @@
         <w:pStyle w:val="Heading2"/>
       </w:pPr>
       <w:bookmarkStart w:id="19" w:name="_Ref243665795"/>
-      <w:bookmarkStart w:id="20" w:name="_Toc251944701"/>
+      <w:bookmarkStart w:id="20" w:name="_Toc252042333"/>
       <w:r>
         <w:lastRenderedPageBreak/>
         <w:t>Gemini Telescope Setup</w:t>
@@ -6253,7 +6165,7 @@
       <w:r>
         <w:rPr>
           <w:noProof/>
-          <w:lang w:eastAsia="zh-CN"/>
+          <w:lang w:val="en-GB" w:eastAsia="en-GB"/>
         </w:rPr>
         <w:drawing>
           <wp:inline distT="0" distB="0" distL="0" distR="0">
@@ -6499,13 +6411,8 @@
       </w:r>
     </w:p>
     <w:p>
-      <w:proofErr w:type="gramStart"/>
-      <w:r>
-        <w:t>Instructs the driver on the action to take if it finds the Gemini controller is waiting at the boot menu when it connects.</w:t>
-      </w:r>
-      <w:proofErr w:type="gramEnd"/>
-      <w:r>
-        <w:t xml:space="preserve"> The default action is to prompt the user for the action to take.</w:t>
+      <w:r>
+        <w:t>Instructs the driver on the action to take if it finds the Gemini controller is waiting at the boot menu when it connects. The default action is to prompt the user for the action to take.</w:t>
       </w:r>
     </w:p>
     <w:p>
@@ -6522,13 +6429,8 @@
       </w:r>
     </w:p>
     <w:p>
-      <w:proofErr w:type="gramStart"/>
-      <w:r>
-        <w:t>Enables the use of a joystick to control your Gemini.</w:t>
-      </w:r>
-      <w:proofErr w:type="gramEnd"/>
-      <w:r>
-        <w:t xml:space="preserve"> Refer to section </w:t>
+      <w:r>
+        <w:t xml:space="preserve">Enables the use of a joystick to control your Gemini. Refer to section </w:t>
       </w:r>
       <w:fldSimple w:instr=" REF _Ref243812236 \w \h  \* MERGEFORMAT ">
         <w:r>
@@ -6632,7 +6534,7 @@
       <w:r>
         <w:rPr>
           <w:noProof/>
-          <w:lang w:eastAsia="zh-CN"/>
+          <w:lang w:val="en-GB" w:eastAsia="en-GB"/>
         </w:rPr>
         <w:drawing>
           <wp:inline distT="0" distB="0" distL="0" distR="0">
@@ -6724,43 +6626,7 @@
           <w:sz w:val="18"/>
           <w:szCs w:val="18"/>
         </w:rPr>
-        <w:t xml:space="preserve">Logs </w:t>
-      </w:r>
-      <w:proofErr w:type="spellStart"/>
-      <w:r>
-        <w:rPr>
-          <w:rFonts w:ascii="Courier New" w:hAnsi="Courier New" w:cs="Courier New"/>
-          <w:sz w:val="18"/>
-          <w:szCs w:val="18"/>
-        </w:rPr>
-        <w:t>yy</w:t>
-      </w:r>
-      <w:proofErr w:type="spellEnd"/>
-      <w:r>
-        <w:rPr>
-          <w:rFonts w:ascii="Courier New" w:hAnsi="Courier New" w:cs="Courier New"/>
-          <w:sz w:val="18"/>
-          <w:szCs w:val="18"/>
-        </w:rPr>
-        <w:t>-mm-</w:t>
-      </w:r>
-      <w:proofErr w:type="spellStart"/>
-      <w:r>
-        <w:rPr>
-          <w:rFonts w:ascii="Courier New" w:hAnsi="Courier New" w:cs="Courier New"/>
-          <w:sz w:val="18"/>
-          <w:szCs w:val="18"/>
-        </w:rPr>
-        <w:t>dd</w:t>
-      </w:r>
-      <w:proofErr w:type="spellEnd"/>
-      <w:r>
-        <w:rPr>
-          <w:rFonts w:ascii="Courier New" w:hAnsi="Courier New" w:cs="Courier New"/>
-          <w:sz w:val="18"/>
-          <w:szCs w:val="18"/>
-        </w:rPr>
-        <w:t>\</w:t>
+        <w:t>Logs yy-mm-dd\</w:t>
       </w:r>
       <w:r>
         <w:t xml:space="preserve"> with a filename like </w:t>
@@ -6899,7 +6765,7 @@
       <w:r>
         <w:rPr>
           <w:noProof/>
-          <w:lang w:eastAsia="zh-CN"/>
+          <w:lang w:val="en-GB" w:eastAsia="en-GB"/>
         </w:rPr>
         <w:drawing>
           <wp:inline distT="0" distB="0" distL="0" distR="0">
@@ -6971,15 +6837,7 @@
         <w:t xml:space="preserve"> set to</w:t>
       </w:r>
       <w:r>
-        <w:t xml:space="preserve"> </w:t>
-      </w:r>
-      <w:proofErr w:type="spellStart"/>
-      <w:r>
-        <w:t>SiRF</w:t>
-      </w:r>
-      <w:proofErr w:type="spellEnd"/>
-      <w:r>
-        <w:t xml:space="preserve"> or</w:t>
+        <w:t xml:space="preserve"> SiRF or</w:t>
       </w:r>
       <w:r>
         <w:t xml:space="preserve"> some other</w:t>
@@ -7119,7 +6977,7 @@
       </w:pPr>
       <w:bookmarkStart w:id="21" w:name="_Ref243811815"/>
       <w:bookmarkStart w:id="22" w:name="_Ref243811820"/>
-      <w:bookmarkStart w:id="23" w:name="_Toc251944702"/>
+      <w:bookmarkStart w:id="23" w:name="_Toc252042334"/>
       <w:r>
         <w:lastRenderedPageBreak/>
         <w:t>Advanced Gemini Settings</w:t>
@@ -7135,7 +6993,7 @@
       <w:r>
         <w:rPr>
           <w:noProof/>
-          <w:lang w:eastAsia="zh-CN"/>
+          <w:lang w:val="en-GB" w:eastAsia="en-GB"/>
         </w:rPr>
         <w:drawing>
           <wp:inline distT="0" distB="0" distL="0" distR="0">
@@ -7731,7 +7589,7 @@
       <w:r>
         <w:rPr>
           <w:noProof/>
-          <w:lang w:eastAsia="zh-CN"/>
+          <w:lang w:val="en-GB" w:eastAsia="en-GB"/>
         </w:rPr>
         <w:drawing>
           <wp:inline distT="0" distB="0" distL="0" distR="0">
@@ -7887,21 +7745,7 @@
         <w:rPr>
           <w:iCs/>
         </w:rPr>
-        <w:t xml:space="preserve"> – Controls the effect of a synchronize command received from a client program. ASCOM only implements a single synchronize command, it has no concept of synchronizing to add to a model, setting this parameter allows you to build a Gemini pointing model by using a ‘</w:t>
-      </w:r>
-      <w:proofErr w:type="spellStart"/>
-      <w:r>
-        <w:rPr>
-          <w:iCs/>
-        </w:rPr>
-        <w:t>Goto</w:t>
-      </w:r>
-      <w:proofErr w:type="spellEnd"/>
-      <w:r>
-        <w:rPr>
-          <w:iCs/>
-        </w:rPr>
-        <w:t>’, ‘center’ (in eyepiece or camera), and ‘synchronize’ sequence in your favorite planetarium program.</w:t>
+        <w:t xml:space="preserve"> – Controls the effect of a synchronize command received from a client program. ASCOM only implements a single synchronize command, it has no concept of synchronizing to add to a model, setting this parameter allows you to build a Gemini pointing model by using a ‘Goto’, ‘center’ (in eyepiece or camera), and ‘synchronize’ sequence in your favorite planetarium program.</w:t>
       </w:r>
     </w:p>
     <w:p>
@@ -7942,83 +7786,13 @@
         <w:rPr>
           <w:iCs/>
         </w:rPr>
-        <w:t xml:space="preserve"> – By default Gemini expects epoch of the day (so called </w:t>
-      </w:r>
-      <w:proofErr w:type="spellStart"/>
+        <w:t xml:space="preserve"> – By default Gemini expects epoch of the day (so called JNow) coordinates to be provided as a goto destination. Most planetarium software does send JNow coordinates, but if yours can only send J2000 then you need to set this parameter.</w:t>
+      </w:r>
       <w:r>
         <w:rPr>
           <w:iCs/>
         </w:rPr>
-        <w:t>JNow</w:t>
-      </w:r>
-      <w:proofErr w:type="spellEnd"/>
-      <w:r>
-        <w:rPr>
-          <w:iCs/>
-        </w:rPr>
-        <w:t xml:space="preserve">) coordinates to be provided as a </w:t>
-      </w:r>
-      <w:proofErr w:type="spellStart"/>
-      <w:r>
-        <w:rPr>
-          <w:iCs/>
-        </w:rPr>
-        <w:t>goto</w:t>
-      </w:r>
-      <w:proofErr w:type="spellEnd"/>
-      <w:r>
-        <w:rPr>
-          <w:iCs/>
-        </w:rPr>
-        <w:t xml:space="preserve"> destination. Most planetarium software does send </w:t>
-      </w:r>
-      <w:proofErr w:type="spellStart"/>
-      <w:r>
-        <w:rPr>
-          <w:iCs/>
-        </w:rPr>
-        <w:t>JNow</w:t>
-      </w:r>
-      <w:proofErr w:type="spellEnd"/>
-      <w:r>
-        <w:rPr>
-          <w:iCs/>
-        </w:rPr>
-        <w:t xml:space="preserve"> coordinates, but if yours can only send J2000 then you need to set this parameter.</w:t>
-      </w:r>
-      <w:r>
-        <w:rPr>
-          <w:iCs/>
-        </w:rPr>
-        <w:t xml:space="preserve"> This setting only affects coordinates sent to </w:t>
-      </w:r>
-      <w:proofErr w:type="gramStart"/>
-      <w:r>
-        <w:rPr>
-          <w:iCs/>
-        </w:rPr>
-        <w:t>Gemini,</w:t>
-      </w:r>
-      <w:proofErr w:type="gramEnd"/>
-      <w:r>
-        <w:rPr>
-          <w:iCs/>
-        </w:rPr>
-        <w:t xml:space="preserve"> all coordinates sent out of Gemini are </w:t>
-      </w:r>
-      <w:proofErr w:type="spellStart"/>
-      <w:r>
-        <w:rPr>
-          <w:iCs/>
-        </w:rPr>
-        <w:t>JNow</w:t>
-      </w:r>
-      <w:proofErr w:type="spellEnd"/>
-      <w:r>
-        <w:rPr>
-          <w:iCs/>
-        </w:rPr>
-        <w:t>.</w:t>
+        <w:t xml:space="preserve"> This setting only affects coordinates sent to Gemini, all coordinates sent out of Gemini are JNow.</w:t>
       </w:r>
     </w:p>
     <w:p>
@@ -8041,39 +7815,7 @@
           <w:i/>
           <w:iCs/>
         </w:rPr>
-        <w:t xml:space="preserve">: This is a global setting, if you send </w:t>
-      </w:r>
-      <w:proofErr w:type="spellStart"/>
-      <w:r>
-        <w:rPr>
-          <w:i/>
-          <w:iCs/>
-        </w:rPr>
-        <w:t>goto</w:t>
-      </w:r>
-      <w:proofErr w:type="spellEnd"/>
-      <w:r>
-        <w:rPr>
-          <w:i/>
-          <w:iCs/>
-        </w:rPr>
-        <w:t xml:space="preserve"> commands from multiple programs they should all use the same coordinate epoch – </w:t>
-      </w:r>
-      <w:proofErr w:type="spellStart"/>
-      <w:r>
-        <w:rPr>
-          <w:i/>
-          <w:iCs/>
-        </w:rPr>
-        <w:t>Jnow</w:t>
-      </w:r>
-      <w:proofErr w:type="spellEnd"/>
-      <w:r>
-        <w:rPr>
-          <w:i/>
-          <w:iCs/>
-        </w:rPr>
-        <w:t xml:space="preserve"> or J2000.</w:t>
+        <w:t>: This is a global setting, if you send goto commands from multiple programs they should all use the same coordinate epoch – Jnow or J2000.</w:t>
       </w:r>
     </w:p>
     <w:p>
@@ -8152,7 +7894,7 @@
       <w:r>
         <w:rPr>
           <w:noProof/>
-          <w:lang w:eastAsia="zh-CN"/>
+          <w:lang w:val="en-GB" w:eastAsia="en-GB"/>
         </w:rPr>
         <w:drawing>
           <wp:inline distT="0" distB="0" distL="0" distR="0">
@@ -8231,7 +7973,7 @@
       <w:r>
         <w:rPr>
           <w:noProof/>
-          <w:lang w:eastAsia="zh-CN"/>
+          <w:lang w:val="en-GB" w:eastAsia="en-GB"/>
         </w:rPr>
         <w:drawing>
           <wp:inline distT="0" distB="0" distL="0" distR="0">
@@ -8285,76 +8027,28 @@
     </w:p>
     <w:p>
       <w:r>
-        <w:t>The Eastern and Western limits can be set manually, or the [</w:t>
-      </w:r>
-      <w:proofErr w:type="spellStart"/>
-      <w:r>
-        <w:t>Losmandy</w:t>
-      </w:r>
-      <w:proofErr w:type="spellEnd"/>
-      <w:r>
-        <w:t xml:space="preserve"> Defaults] and [MI-250 Defaults] buttons can be used to populate the limit fields to factory default values for these makes of mount. Many people have found that the </w:t>
-      </w:r>
-      <w:proofErr w:type="spellStart"/>
-      <w:r>
-        <w:t>Losmandy</w:t>
-      </w:r>
-      <w:proofErr w:type="spellEnd"/>
-      <w:r>
-        <w:t xml:space="preserve"> default Eastern limit is too aggressive and can cause mount collisions, so the driver will warn you of this and give the option of setting a safer more conservative setting.</w:t>
-      </w:r>
-    </w:p>
-    <w:p>
-      <w:proofErr w:type="spellStart"/>
+        <w:t>The Eastern and Western limits can be set manually, or the [Losmandy Defaults] and [MI-250 Defaults] buttons can be used to populate the limit fields to factory default values for these makes of mount. Many people have found that the Losmandy default Eastern limit is too aggressive and can cause mount collisions, so the driver will warn you of this and give the option of setting a safer more conservative setting.</w:t>
+      </w:r>
+    </w:p>
+    <w:p>
       <w:r>
         <w:rPr>
           <w:b/>
         </w:rPr>
-        <w:t>Goto</w:t>
-      </w:r>
-      <w:proofErr w:type="spellEnd"/>
+        <w:t>Goto Limit</w:t>
+      </w:r>
+      <w:r>
+        <w:t xml:space="preserve"> – </w:t>
+      </w:r>
+      <w:r>
+        <w:t>The Goto Limit is used by Gemini to determine if a meridian flip is required for a Goto command. The default value of zero means that Gemini will set the Goto limit 2.5 degrees before the relevant safety limit.</w:t>
+      </w:r>
+    </w:p>
+    <w:p>
       <w:r>
         <w:rPr>
           <w:b/>
         </w:rPr>
-        <w:t xml:space="preserve"> Limit</w:t>
-      </w:r>
-      <w:r>
-        <w:t xml:space="preserve"> – </w:t>
-      </w:r>
-      <w:r>
-        <w:t xml:space="preserve">The </w:t>
-      </w:r>
-      <w:proofErr w:type="spellStart"/>
-      <w:r>
-        <w:t>Goto</w:t>
-      </w:r>
-      <w:proofErr w:type="spellEnd"/>
-      <w:r>
-        <w:t xml:space="preserve"> Limit is used by Gemini to determine if a meridian flip is required for a </w:t>
-      </w:r>
-      <w:proofErr w:type="spellStart"/>
-      <w:r>
-        <w:t>Goto</w:t>
-      </w:r>
-      <w:proofErr w:type="spellEnd"/>
-      <w:r>
-        <w:t xml:space="preserve"> command. The default value of zero means that Gemini will set the </w:t>
-      </w:r>
-      <w:proofErr w:type="spellStart"/>
-      <w:r>
-        <w:t>Goto</w:t>
-      </w:r>
-      <w:proofErr w:type="spellEnd"/>
-      <w:r>
-        <w:t xml:space="preserve"> limit 2.5 degrees before the relevant safety limit.</w:t>
-      </w:r>
-    </w:p>
-    <w:p>
-      <w:r>
-        <w:rPr>
-          <w:b/>
-        </w:rPr>
         <w:t>Automation Settings</w:t>
       </w:r>
       <w:r>
@@ -8362,15 +8056,7 @@
       </w:r>
       <w:r>
         <w:lastRenderedPageBreak/>
-        <w:t xml:space="preserve">before you can </w:t>
-      </w:r>
-      <w:proofErr w:type="spellStart"/>
-      <w:r>
-        <w:t>Goto</w:t>
-      </w:r>
-      <w:proofErr w:type="spellEnd"/>
-      <w:r>
-        <w:t xml:space="preserve"> your next target. Whilst this is a minor inconvenience for someone local to the mount, it is a major problem for automated operations.</w:t>
+        <w:t>before you can Goto your next target. Whilst this is a minor inconvenience for someone local to the mount, it is a major problem for automated operations.</w:t>
       </w:r>
     </w:p>
     <w:p>
@@ -8378,15 +8064,7 @@
         <w:t xml:space="preserve">If this parameter set </w:t>
       </w:r>
       <w:r>
-        <w:t>it invokes a one second slew, at the currently configured slew rate, away from the safety limit. This feature is used by all ASCOM slew commands, including Alt/</w:t>
-      </w:r>
-      <w:proofErr w:type="spellStart"/>
-      <w:r>
-        <w:t>Az</w:t>
-      </w:r>
-      <w:proofErr w:type="spellEnd"/>
-      <w:r>
-        <w:t xml:space="preserve"> slews and equatorial slews. It is also used when a park command is issued that requires the mount to move from the current position. The driver waits for the one second slew to complete, and then issues the desired slew/park command, as usual.</w:t>
+        <w:t>it invokes a one second slew, at the currently configured slew rate, away from the safety limit. This feature is used by all ASCOM slew commands, including Alt/Az slews and equatorial slews. It is also used when a park command is issued that requires the mount to move from the current position. The driver waits for the one second slew to complete, and then issues the desired slew/park command, as usual.</w:t>
       </w:r>
     </w:p>
     <w:p>
@@ -8414,7 +8092,7 @@
       <w:r>
         <w:rPr>
           <w:noProof/>
-          <w:lang w:eastAsia="zh-CN"/>
+          <w:lang w:val="en-GB" w:eastAsia="en-GB"/>
         </w:rPr>
         <w:drawing>
           <wp:inline distT="0" distB="0" distL="0" distR="0">
@@ -8497,26 +8175,12 @@
         <w:rPr>
           <w:iCs/>
         </w:rPr>
-        <w:t xml:space="preserve">This section also controls whether periodic error correction (PEC) is enabled or not when the driver connects. PEC is only available after either ‘training’ the mount or uploading a PEC table to Gemini from the driver or another program such as </w:t>
-      </w:r>
-      <w:proofErr w:type="spellStart"/>
+        <w:t>This section also controls whether periodic error correction (PEC) is enabled or not when the driver connects. PEC is only available after either ‘training’ the mount or uploading a PEC table to Gemini from the driver or another program such as PEMPro.</w:t>
+      </w:r>
       <w:r>
         <w:rPr>
           <w:iCs/>
         </w:rPr>
-        <w:t>PEMPro</w:t>
-      </w:r>
-      <w:proofErr w:type="spellEnd"/>
-      <w:r>
-        <w:rPr>
-          <w:iCs/>
-        </w:rPr>
-        <w:t>.</w:t>
-      </w:r>
-      <w:r>
-        <w:rPr>
-          <w:iCs/>
-        </w:rPr>
         <w:t xml:space="preserve"> PEC can be toggled off/on via a button on the hand box after the driver is connected to your Gemini controller.</w:t>
       </w:r>
     </w:p>
@@ -8540,7 +8204,7 @@
       <w:r>
         <w:rPr>
           <w:noProof/>
-          <w:lang w:eastAsia="zh-CN"/>
+          <w:lang w:val="en-GB" w:eastAsia="en-GB"/>
         </w:rPr>
         <w:drawing>
           <wp:inline distT="0" distB="0" distL="0" distR="0">
@@ -8594,15 +8258,7 @@
     </w:p>
     <w:p>
       <w:r>
-        <w:t xml:space="preserve">Used to set the various normal </w:t>
-      </w:r>
-      <w:proofErr w:type="gramStart"/>
-      <w:r>
-        <w:t>slew</w:t>
-      </w:r>
-      <w:proofErr w:type="gramEnd"/>
-      <w:r>
-        <w:t xml:space="preserve"> and guiding speeds. TVC helps compensate for the response delay caused by gear backlash when changing direction in Dec.</w:t>
+        <w:t>Used to set the various normal slew and guiding speeds. TVC helps compensate for the response delay caused by gear backlash when changing direction in Dec.</w:t>
       </w:r>
     </w:p>
     <w:p>
@@ -8635,7 +8291,7 @@
       <w:r>
         <w:rPr>
           <w:noProof/>
-          <w:lang w:eastAsia="zh-CN"/>
+          <w:lang w:val="en-GB" w:eastAsia="en-GB"/>
         </w:rPr>
         <w:drawing>
           <wp:inline distT="0" distB="0" distL="0" distR="0">
@@ -8689,15 +8345,7 @@
     </w:p>
     <w:p>
       <w:r>
-        <w:t>This section will normally be collapsed unless you select Custom as the mount type in the Controller Settings section. You can use this section to setup your Gemini controller for a non-</w:t>
-      </w:r>
-      <w:proofErr w:type="spellStart"/>
-      <w:r>
-        <w:t>Losmandy</w:t>
-      </w:r>
-      <w:proofErr w:type="spellEnd"/>
-      <w:r>
-        <w:t xml:space="preserve"> mount, or if you change to non-standard gearboxes etc. Please refer to the Gemini manual for details on setting up custom mounts.</w:t>
+        <w:t>This section will normally be collapsed unless you select Custom as the mount type in the Controller Settings section. You can use this section to setup your Gemini controller for a non-Losmandy mount, or if you change to non-standard gearboxes etc. Please refer to the Gemini manual for details on setting up custom mounts.</w:t>
       </w:r>
     </w:p>
     <w:p>
@@ -8720,7 +8368,7 @@
       <w:r>
         <w:rPr>
           <w:noProof/>
-          <w:lang w:eastAsia="zh-CN"/>
+          <w:lang w:val="en-GB" w:eastAsia="en-GB"/>
         </w:rPr>
         <w:drawing>
           <wp:inline distT="0" distB="0" distL="0" distR="0">
@@ -8773,13 +8421,8 @@
       </w:r>
     </w:p>
     <w:p>
-      <w:proofErr w:type="spellStart"/>
-      <w:r>
-        <w:t>Losmandy</w:t>
-      </w:r>
-      <w:proofErr w:type="spellEnd"/>
-      <w:r>
-        <w:t xml:space="preserve"> mounts can be used with external shaft encoders which are used to track the mounts position if the clutches slip. Use this section to enable and configure your encoder settings.</w:t>
+      <w:r>
+        <w:t>Losmandy mounts can be used with external shaft encoders which are used to track the mounts position if the clutches slip. Use this section to enable and configure your encoder settings.</w:t>
       </w:r>
     </w:p>
     <w:p>
@@ -8925,7 +8568,7 @@
           <w:iCs/>
           <w:noProof/>
           <w:sz w:val="24"/>
-          <w:lang w:eastAsia="zh-CN"/>
+          <w:lang w:val="en-GB" w:eastAsia="en-GB"/>
         </w:rPr>
         <w:lastRenderedPageBreak/>
         <w:drawing>
@@ -9037,7 +8680,7 @@
       <w:r>
         <w:rPr>
           <w:noProof/>
-          <w:lang w:eastAsia="zh-CN"/>
+          <w:lang w:val="en-GB" w:eastAsia="en-GB"/>
         </w:rPr>
         <w:drawing>
           <wp:inline distT="0" distB="0" distL="0" distR="0">
@@ -9145,15 +8788,7 @@
         <w:t xml:space="preserve"> –</w:t>
       </w:r>
       <w:r>
-        <w:t xml:space="preserve"> Saves the current Gemini settings displayed on the form to a user named profile file. All profile files must have a .</w:t>
-      </w:r>
-      <w:proofErr w:type="spellStart"/>
-      <w:r>
-        <w:t>gp</w:t>
-      </w:r>
-      <w:proofErr w:type="spellEnd"/>
-      <w:r>
-        <w:t xml:space="preserve"> file extension.</w:t>
+        <w:t xml:space="preserve"> Saves the current Gemini settings displayed on the form to a user named profile file. All profile files must have a .gp file extension.</w:t>
       </w:r>
     </w:p>
     <w:p>
@@ -9250,7 +8885,7 @@
       </w:pPr>
       <w:bookmarkStart w:id="24" w:name="_Ref243812236"/>
       <w:bookmarkStart w:id="25" w:name="_Ref243812246"/>
-      <w:bookmarkStart w:id="26" w:name="_Toc251944703"/>
+      <w:bookmarkStart w:id="26" w:name="_Toc252042335"/>
       <w:r>
         <w:lastRenderedPageBreak/>
         <w:t>Joystick Configuration</w:t>
@@ -9266,7 +8901,7 @@
       <w:r>
         <w:rPr>
           <w:noProof/>
-          <w:lang w:eastAsia="zh-CN"/>
+          <w:lang w:val="en-GB" w:eastAsia="en-GB"/>
         </w:rPr>
         <w:drawing>
           <wp:inline distT="0" distB="0" distL="0" distR="0">
@@ -9390,7 +9025,7 @@
       <w:r>
         <w:rPr>
           <w:noProof/>
-          <w:lang w:eastAsia="zh-CN"/>
+          <w:lang w:val="en-GB" w:eastAsia="en-GB"/>
         </w:rPr>
         <w:drawing>
           <wp:inline distT="0" distB="0" distL="0" distR="0">
@@ -9496,7 +9131,7 @@
       <w:r>
         <w:rPr>
           <w:noProof/>
-          <w:lang w:eastAsia="zh-CN"/>
+          <w:lang w:val="en-GB" w:eastAsia="en-GB"/>
         </w:rPr>
         <w:drawing>
           <wp:inline distT="0" distB="0" distL="0" distR="0">
@@ -9678,7 +9313,7 @@
       <w:r>
         <w:rPr>
           <w:noProof/>
-          <w:lang w:eastAsia="zh-CN"/>
+          <w:lang w:val="en-GB" w:eastAsia="en-GB"/>
         </w:rPr>
         <w:drawing>
           <wp:inline distT="0" distB="0" distL="0" distR="0">
@@ -9758,7 +9393,11 @@
       </w:r>
     </w:p>
     <w:p>
-      <w:r>
+      <w:pPr>
+        <w:keepNext/>
+      </w:pPr>
+      <w:r>
+        <w:lastRenderedPageBreak/>
         <w:t>Pressing a</w:t>
       </w:r>
       <w:r>
@@ -9826,9 +9465,8 @@
       <w:r>
         <w:rPr>
           <w:noProof/>
-          <w:lang w:eastAsia="zh-CN"/>
-        </w:rPr>
-        <w:lastRenderedPageBreak/>
+          <w:lang w:val="en-GB" w:eastAsia="en-GB"/>
+        </w:rPr>
         <w:drawing>
           <wp:inline distT="0" distB="0" distL="0" distR="0">
             <wp:extent cx="2742857" cy="3057143"/>
@@ -9888,7 +9526,7 @@
       </w:pPr>
       <w:bookmarkStart w:id="27" w:name="_Ref243811708"/>
       <w:bookmarkStart w:id="28" w:name="_Ref243811721"/>
-      <w:bookmarkStart w:id="29" w:name="_Toc251944704"/>
+      <w:bookmarkStart w:id="29" w:name="_Toc252042336"/>
       <w:r>
         <w:lastRenderedPageBreak/>
         <w:t>Gemini Focuser Setup</w:t>
@@ -9923,7 +9561,7 @@
       <w:r>
         <w:rPr>
           <w:noProof/>
-          <w:lang w:eastAsia="zh-CN"/>
+          <w:lang w:val="en-GB" w:eastAsia="en-GB"/>
         </w:rPr>
         <w:drawing>
           <wp:inline distT="0" distB="0" distL="0" distR="0">
@@ -10049,15 +9687,7 @@
         <w:t xml:space="preserve"> – C</w:t>
       </w:r>
       <w:r>
-        <w:t xml:space="preserve">orresponds to the ASCOM </w:t>
-      </w:r>
-      <w:proofErr w:type="spellStart"/>
-      <w:r>
-        <w:t>Focuser.StepSize</w:t>
-      </w:r>
-      <w:proofErr w:type="spellEnd"/>
-      <w:r>
-        <w:t xml:space="preserve"> Property. The ASCOM property defines the step size in </w:t>
+        <w:t xml:space="preserve">orresponds to the ASCOM Focuser.StepSize Property. The ASCOM property defines the step size in </w:t>
       </w:r>
       <w:r>
         <w:t>microns;</w:t>
@@ -10089,21 +9719,11 @@
         <w:t>allowed / instruction</w:t>
       </w:r>
       <w:r>
-        <w:t xml:space="preserve"> – Corresponds to the ASCOM </w:t>
-      </w:r>
-      <w:proofErr w:type="spellStart"/>
-      <w:r>
-        <w:t>Focuser.MaxIncrement</w:t>
-      </w:r>
-      <w:proofErr w:type="spellEnd"/>
-      <w:r>
-        <w:t xml:space="preserve"> Property. Defines the maximum number of steps the focuser is allowed to move by a single </w:t>
-      </w:r>
-      <w:proofErr w:type="spellStart"/>
+        <w:t xml:space="preserve"> – Corresponds to the ASCOM Focuser.MaxIncrement Property. Defines the maximum number of steps the focuser is allowed to move by a single </w:t>
+      </w:r>
       <w:r>
         <w:t>Focuser.Move</w:t>
       </w:r>
-      <w:proofErr w:type="spellEnd"/>
       <w:r>
         <w:t xml:space="preserve"> command.</w:t>
       </w:r>
@@ -10204,7 +9824,7 @@
       </w:pPr>
       <w:bookmarkStart w:id="30" w:name="_Ref243812049"/>
       <w:bookmarkStart w:id="31" w:name="_Ref243812057"/>
-      <w:bookmarkStart w:id="32" w:name="_Toc251944705"/>
+      <w:bookmarkStart w:id="32" w:name="_Toc252042337"/>
       <w:r>
         <w:lastRenderedPageBreak/>
         <w:t>Object Catalog Manager</w:t>
@@ -10220,7 +9840,7 @@
       <w:r>
         <w:rPr>
           <w:noProof/>
-          <w:lang w:eastAsia="zh-CN"/>
+          <w:lang w:val="en-GB" w:eastAsia="en-GB"/>
         </w:rPr>
         <w:drawing>
           <wp:inline distT="0" distB="0" distL="0" distR="0">
@@ -10395,15 +10015,7 @@
         <w:t xml:space="preserve">dditional align </w:t>
       </w:r>
       <w:r>
-        <w:t>[</w:t>
-      </w:r>
-      <w:proofErr w:type="spellStart"/>
-      <w:r>
-        <w:t>Add’l</w:t>
-      </w:r>
-      <w:proofErr w:type="spellEnd"/>
-      <w:r>
-        <w:t xml:space="preserve"> Align] using that object</w:t>
+        <w:t>[Add’l Align] using that object</w:t>
       </w:r>
       <w:r>
         <w:t>.</w:t>
@@ -10496,13 +10108,8 @@
           <w:numId w:val="22"/>
         </w:numPr>
       </w:pPr>
-      <w:proofErr w:type="spellStart"/>
-      <w:r>
-        <w:t>Lynds</w:t>
-      </w:r>
-      <w:proofErr w:type="spellEnd"/>
-      <w:r>
-        <w:t xml:space="preserve"> Bright Nebulae</w:t>
+      <w:r>
+        <w:t>Lynds Bright Nebulae</w:t>
       </w:r>
     </w:p>
     <w:p>
@@ -10513,13 +10120,8 @@
           <w:numId w:val="22"/>
         </w:numPr>
       </w:pPr>
-      <w:proofErr w:type="spellStart"/>
-      <w:r>
-        <w:t>Lynds</w:t>
-      </w:r>
-      <w:proofErr w:type="spellEnd"/>
-      <w:r>
-        <w:t xml:space="preserve"> Dark Nebulae</w:t>
+      <w:r>
+        <w:t>Lynds Dark Nebulae</w:t>
       </w:r>
     </w:p>
     <w:p>
@@ -10572,13 +10174,8 @@
           <w:numId w:val="22"/>
         </w:numPr>
       </w:pPr>
-      <w:proofErr w:type="spellStart"/>
-      <w:r>
-        <w:t>Sharpless</w:t>
-      </w:r>
-      <w:proofErr w:type="spellEnd"/>
-      <w:r>
-        <w:t xml:space="preserve"> HII Regions</w:t>
+      <w:r>
+        <w:t>Sharpless HII Regions</w:t>
       </w:r>
     </w:p>
     <w:p>
@@ -10658,162 +10255,116 @@
           <w:sz w:val="18"/>
           <w:szCs w:val="18"/>
         </w:rPr>
-        <w:t>object_name1</w:t>
-      </w:r>
-      <w:proofErr w:type="gramStart"/>
+        <w:t>object_name1,RA_coord1,DEC_coord1#</w:t>
+      </w:r>
       <w:r>
         <w:rPr>
           <w:rFonts w:ascii="Courier New" w:hAnsi="Courier New" w:cs="Courier New"/>
           <w:sz w:val="18"/>
           <w:szCs w:val="18"/>
         </w:rPr>
-        <w:t>,RA</w:t>
-      </w:r>
-      <w:proofErr w:type="gramEnd"/>
+        <w:br/>
+        <w:t>object_name2,RA_coord2,DEC_coord2#</w:t>
+      </w:r>
+      <w:r>
+        <w:br/>
+      </w:r>
       <w:r>
         <w:rPr>
           <w:rFonts w:ascii="Courier New" w:hAnsi="Courier New" w:cs="Courier New"/>
           <w:sz w:val="18"/>
           <w:szCs w:val="18"/>
         </w:rPr>
-        <w:t>_coord1,DEC_coord1#</w:t>
-      </w:r>
-      <w:r>
+        <w:t>...</w:t>
+      </w:r>
+    </w:p>
+    <w:p>
+      <w:pPr>
+        <w:rPr>
+          <w:i/>
+        </w:rPr>
+      </w:pPr>
+      <w:r>
+        <w:rPr>
+          <w:b/>
+          <w:i/>
+        </w:rPr>
+        <w:t>Note:</w:t>
+      </w:r>
+      <w:r>
+        <w:rPr>
+          <w:i/>
+        </w:rPr>
+        <w:t xml:space="preserve"> The </w:t>
+      </w:r>
+      <w:r>
+        <w:rPr>
+          <w:i/>
+        </w:rPr>
+        <w:t>RA</w:t>
+      </w:r>
+      <w:r>
+        <w:rPr>
+          <w:i/>
+        </w:rPr>
+        <w:t xml:space="preserve"> and DEC coordinates are J2000, and the</w:t>
+      </w:r>
+      <w:r>
+        <w:rPr>
+          <w:i/>
+        </w:rPr>
+        <w:t xml:space="preserve"> object name is limited to 10 Characters.</w:t>
+      </w:r>
+    </w:p>
+    <w:p>
+      <w:r>
+        <w:t xml:space="preserve">Here </w:t>
+      </w:r>
+      <w:r>
+        <w:t>is</w:t>
+      </w:r>
+      <w:r>
+        <w:t xml:space="preserve"> </w:t>
+      </w:r>
+      <w:r>
+        <w:t>an example</w:t>
+      </w:r>
+      <w:r>
+        <w:t>:</w:t>
+      </w:r>
+    </w:p>
+    <w:p>
+      <w:pPr>
+        <w:ind w:left="720"/>
         <w:rPr>
           <w:rFonts w:ascii="Courier New" w:hAnsi="Courier New" w:cs="Courier New"/>
           <w:sz w:val="18"/>
           <w:szCs w:val="18"/>
         </w:rPr>
-        <w:br/>
-        <w:t>object_name2,RA_coord2,DEC_coord2#</w:t>
-      </w:r>
-      <w:r>
-        <w:br/>
-      </w:r>
+      </w:pPr>
       <w:r>
         <w:rPr>
           <w:rFonts w:ascii="Courier New" w:hAnsi="Courier New" w:cs="Courier New"/>
           <w:sz w:val="18"/>
           <w:szCs w:val="18"/>
         </w:rPr>
-        <w:t>...</w:t>
-      </w:r>
-    </w:p>
-    <w:p>
-      <w:pPr>
-        <w:rPr>
-          <w:i/>
-        </w:rPr>
-      </w:pPr>
-      <w:r>
-        <w:rPr>
-          <w:b/>
-          <w:i/>
-        </w:rPr>
-        <w:t>Note:</w:t>
-      </w:r>
-      <w:r>
-        <w:rPr>
-          <w:i/>
-        </w:rPr>
-        <w:t xml:space="preserve"> The </w:t>
-      </w:r>
-      <w:r>
-        <w:rPr>
-          <w:i/>
-        </w:rPr>
-        <w:t>RA</w:t>
-      </w:r>
-      <w:r>
-        <w:rPr>
-          <w:i/>
-        </w:rPr>
-        <w:t xml:space="preserve"> and DEC coordinates are J2000, and the</w:t>
-      </w:r>
-      <w:r>
-        <w:rPr>
-          <w:i/>
-        </w:rPr>
-        <w:t xml:space="preserve"> object name is limited to 10 Characters.</w:t>
-      </w:r>
-    </w:p>
-    <w:p>
-      <w:r>
-        <w:t xml:space="preserve">Here </w:t>
-      </w:r>
-      <w:r>
-        <w:t>is</w:t>
-      </w:r>
-      <w:r>
-        <w:t xml:space="preserve"> </w:t>
-      </w:r>
-      <w:r>
-        <w:t>an example</w:t>
-      </w:r>
-      <w:r>
-        <w:t>:</w:t>
-      </w:r>
-    </w:p>
-    <w:p>
-      <w:pPr>
-        <w:ind w:left="720"/>
+        <w:t>Alnitak Ori,05:40:45,-01:56:34#</w:t>
+      </w:r>
+      <w:r>
         <w:rPr>
           <w:rFonts w:ascii="Courier New" w:hAnsi="Courier New" w:cs="Courier New"/>
           <w:sz w:val="18"/>
           <w:szCs w:val="18"/>
         </w:rPr>
-      </w:pPr>
-      <w:proofErr w:type="spellStart"/>
+        <w:br/>
+        <w:t>IC433, 5:40:31,-11:39:57#</w:t>
+      </w:r>
       <w:r>
         <w:rPr>
           <w:rFonts w:ascii="Courier New" w:hAnsi="Courier New" w:cs="Courier New"/>
           <w:sz w:val="18"/>
           <w:szCs w:val="18"/>
         </w:rPr>
-        <w:t>Alnitak</w:t>
-      </w:r>
-      <w:proofErr w:type="spellEnd"/>
-      <w:r>
-        <w:rPr>
-          <w:rFonts w:ascii="Courier New" w:hAnsi="Courier New" w:cs="Courier New"/>
-          <w:sz w:val="18"/>
-          <w:szCs w:val="18"/>
-        </w:rPr>
-        <w:t xml:space="preserve"> Ori</w:t>
-      </w:r>
-      <w:proofErr w:type="gramStart"/>
-      <w:r>
-        <w:rPr>
-          <w:rFonts w:ascii="Courier New" w:hAnsi="Courier New" w:cs="Courier New"/>
-          <w:sz w:val="18"/>
-          <w:szCs w:val="18"/>
-        </w:rPr>
-        <w:t>,05:40:45</w:t>
-      </w:r>
-      <w:proofErr w:type="gramEnd"/>
-      <w:r>
-        <w:rPr>
-          <w:rFonts w:ascii="Courier New" w:hAnsi="Courier New" w:cs="Courier New"/>
-          <w:sz w:val="18"/>
-          <w:szCs w:val="18"/>
-        </w:rPr>
-        <w:t>,-01:56:34#</w:t>
-      </w:r>
-      <w:r>
-        <w:rPr>
-          <w:rFonts w:ascii="Courier New" w:hAnsi="Courier New" w:cs="Courier New"/>
-          <w:sz w:val="18"/>
-          <w:szCs w:val="18"/>
-        </w:rPr>
-        <w:br/>
-        <w:t>IC433, 5:40:31,-11:39:57#</w:t>
-      </w:r>
-      <w:r>
-        <w:rPr>
-          <w:rFonts w:ascii="Courier New" w:hAnsi="Courier New" w:cs="Courier New"/>
-          <w:sz w:val="18"/>
-          <w:szCs w:val="18"/>
-        </w:rPr>
         <w:br/>
         <w:t>VDB142,21:36:41,57:30:08#</w:t>
       </w:r>
@@ -10865,13 +10416,8 @@
         <w:t xml:space="preserve">of </w:t>
       </w:r>
       <w:r>
-        <w:t>.</w:t>
-      </w:r>
-      <w:proofErr w:type="spellStart"/>
-      <w:r>
-        <w:t>guc</w:t>
-      </w:r>
-      <w:proofErr w:type="spellEnd"/>
+        <w:t>.guc</w:t>
+      </w:r>
     </w:p>
     <w:p>
       <w:r>
@@ -10892,33 +10438,28 @@
     </w:p>
     <w:p>
       <w:pPr>
-        <w:ind w:left="720"/>
+        <w:ind w:left="284" w:right="4"/>
         <w:rPr>
           <w:rFonts w:ascii="Courier New" w:hAnsi="Courier New" w:cs="Courier New"/>
-          <w:sz w:val="18"/>
-          <w:szCs w:val="18"/>
+          <w:sz w:val="17"/>
+          <w:szCs w:val="17"/>
         </w:rPr>
       </w:pPr>
       <w:r>
         <w:rPr>
           <w:rFonts w:ascii="Courier New" w:hAnsi="Courier New" w:cs="Courier New"/>
-          <w:sz w:val="18"/>
-          <w:szCs w:val="18"/>
+          <w:sz w:val="17"/>
+          <w:szCs w:val="17"/>
         </w:rPr>
         <w:t>C:\Documents and Settings\All Users\Application Data\ASCOM\Gemini Telescope.NET\Catalogs</w:t>
       </w:r>
     </w:p>
     <w:p>
-      <w:proofErr w:type="gramStart"/>
       <w:r>
         <w:t>a</w:t>
       </w:r>
       <w:r>
-        <w:t>nd</w:t>
-      </w:r>
-      <w:proofErr w:type="gramEnd"/>
-      <w:r>
-        <w:t xml:space="preserve"> for Vista and Windows</w:t>
+        <w:t>nd for Vista and Windows</w:t>
       </w:r>
       <w:r>
         <w:t xml:space="preserve"> 7</w:t>
@@ -10935,23 +10476,21 @@
     </w:p>
     <w:p>
       <w:pPr>
-        <w:ind w:left="578"/>
+        <w:ind w:left="284" w:right="4"/>
         <w:rPr>
           <w:rFonts w:ascii="Courier New" w:hAnsi="Courier New" w:cs="Courier New"/>
-          <w:sz w:val="18"/>
-          <w:szCs w:val="18"/>
-        </w:rPr>
-      </w:pPr>
-      <w:proofErr w:type="gramStart"/>
+          <w:sz w:val="17"/>
+          <w:szCs w:val="17"/>
+        </w:rPr>
+      </w:pPr>
       <w:r>
         <w:rPr>
           <w:rFonts w:ascii="Courier New" w:hAnsi="Courier New" w:cs="Courier New"/>
-          <w:sz w:val="18"/>
-          <w:szCs w:val="18"/>
+          <w:sz w:val="17"/>
+          <w:szCs w:val="17"/>
         </w:rPr>
         <w:t>C:\Program Data\ASCOM\Gemini Telescope.NET\Catalogs.</w:t>
       </w:r>
-      <w:proofErr w:type="gramEnd"/>
     </w:p>
     <w:p/>
     <w:p>
@@ -10962,7 +10501,7 @@
       </w:pPr>
       <w:bookmarkStart w:id="34" w:name="_Ref246602090"/>
       <w:bookmarkStart w:id="35" w:name="_Ref246602100"/>
-      <w:bookmarkStart w:id="36" w:name="_Toc251944706"/>
+      <w:bookmarkStart w:id="36" w:name="_Toc252042338"/>
       <w:r>
         <w:lastRenderedPageBreak/>
         <w:t>Observation Log</w:t>
@@ -10984,7 +10523,7 @@
       <w:r>
         <w:rPr>
           <w:noProof/>
-          <w:lang w:eastAsia="zh-CN"/>
+          <w:lang w:val="en-GB" w:eastAsia="en-GB"/>
         </w:rPr>
         <w:drawing>
           <wp:inline distT="0" distB="0" distL="0" distR="0">
@@ -11075,16 +10614,8 @@
         <w:rPr>
           <w:b/>
         </w:rPr>
-        <w:t xml:space="preserve">To </w:t>
-      </w:r>
-      <w:proofErr w:type="gramStart"/>
-      <w:r>
-        <w:rPr>
-          <w:b/>
-        </w:rPr>
-        <w:t>File</w:t>
-      </w:r>
-      <w:proofErr w:type="gramEnd"/>
+        <w:t>To File</w:t>
+      </w:r>
       <w:r>
         <w:rPr>
           <w:b/>
@@ -11136,7 +10667,7 @@
       </w:pPr>
       <w:bookmarkStart w:id="37" w:name="_Ref243812122"/>
       <w:bookmarkStart w:id="38" w:name="_Ref243812127"/>
-      <w:bookmarkStart w:id="39" w:name="_Toc251944707"/>
+      <w:bookmarkStart w:id="39" w:name="_Toc252042339"/>
       <w:r>
         <w:lastRenderedPageBreak/>
         <w:t>Pass-Through Port Setup</w:t>
@@ -11161,71 +10692,64 @@
       <w:r>
         <w:t xml:space="preserve"> which can be </w:t>
       </w:r>
-      <w:proofErr w:type="gramStart"/>
-      <w:r>
-        <w:t>either  a</w:t>
-      </w:r>
-      <w:proofErr w:type="gramEnd"/>
+      <w:r>
+        <w:t xml:space="preserve">either  a </w:t>
+      </w:r>
+      <w:r>
+        <w:t>physical</w:t>
+      </w:r>
+      <w:r>
+        <w:t xml:space="preserve"> hardware serial port </w:t>
+      </w:r>
+      <w:r>
+        <w:t xml:space="preserve"> or virtual</w:t>
+      </w:r>
+      <w:r>
+        <w:t xml:space="preserve"> serial port created with software.  T</w:t>
+      </w:r>
+      <w:r>
+        <w:t xml:space="preserve">he non-ASCOM application links to this </w:t>
+      </w:r>
+      <w:r>
+        <w:t>second</w:t>
+      </w:r>
+      <w:r>
+        <w:t xml:space="preserve"> serial port and any data sent by the non-ASCOM application is picked up by the Gemini driver, and forwarded over its serial connection. The Gemini driver keeps track of what data has been sent by the non-ASCOM application and collects any responses from the Gemini </w:t>
+      </w:r>
+      <w:r>
+        <w:t xml:space="preserve">controller and sends them back out of the </w:t>
+      </w:r>
+      <w:r>
+        <w:t>pass-through port to the non-ASCOM software.</w:t>
+      </w:r>
+    </w:p>
+    <w:p>
+      <w:pPr>
+        <w:pStyle w:val="Heading3"/>
+      </w:pPr>
+      <w:bookmarkStart w:id="40" w:name="_Toc252042340"/>
+      <w:r>
+        <w:t>Us</w:t>
+      </w:r>
+      <w:r>
+        <w:t>ing the “Pass-Through p</w:t>
+      </w:r>
+      <w:r>
+        <w:t>ort</w:t>
+      </w:r>
+      <w:r>
+        <w:t>”</w:t>
+      </w:r>
+      <w:r>
+        <w:t xml:space="preserve"> with </w:t>
+      </w:r>
+      <w:r>
+        <w:t>a software</w:t>
+      </w:r>
       <w:r>
         <w:t xml:space="preserve"> </w:t>
       </w:r>
       <w:r>
-        <w:t>physical</w:t>
-      </w:r>
-      <w:r>
-        <w:t xml:space="preserve"> hardware serial port </w:t>
-      </w:r>
-      <w:r>
-        <w:t xml:space="preserve"> or virtual</w:t>
-      </w:r>
-      <w:r>
-        <w:t xml:space="preserve"> serial port created with software.  T</w:t>
-      </w:r>
-      <w:r>
-        <w:t xml:space="preserve">he non-ASCOM application links to this </w:t>
-      </w:r>
-      <w:r>
-        <w:t>second</w:t>
-      </w:r>
-      <w:r>
-        <w:t xml:space="preserve"> serial port and any data sent by the non-ASCOM application is picked up by the Gemini driver, and forwarded over its serial connection. The Gemini driver keeps track of what data has been sent by the non-ASCOM application and collects any responses from the Gemini </w:t>
-      </w:r>
-      <w:r>
-        <w:t xml:space="preserve">controller and sends them back out of the </w:t>
-      </w:r>
-      <w:r>
-        <w:t>pass-through port to the non-ASCOM software.</w:t>
-      </w:r>
-    </w:p>
-    <w:p>
-      <w:pPr>
-        <w:pStyle w:val="Heading3"/>
-      </w:pPr>
-      <w:bookmarkStart w:id="40" w:name="_Toc251944708"/>
-      <w:r>
-        <w:t>Us</w:t>
-      </w:r>
-      <w:r>
-        <w:t>ing the “Pass-Through p</w:t>
-      </w:r>
-      <w:r>
-        <w:t>ort</w:t>
-      </w:r>
-      <w:r>
-        <w:t>”</w:t>
-      </w:r>
-      <w:r>
-        <w:t xml:space="preserve"> with </w:t>
-      </w:r>
-      <w:proofErr w:type="gramStart"/>
-      <w:r>
-        <w:t>a software</w:t>
-      </w:r>
-      <w:proofErr w:type="gramEnd"/>
-      <w:r>
-        <w:t xml:space="preserve"> </w:t>
-      </w:r>
-      <w:r>
         <w:t>c</w:t>
       </w:r>
       <w:r>
@@ -11253,7 +10777,25 @@
         <w:t>gram below is the configuration</w:t>
       </w:r>
       <w:r>
-        <w:t xml:space="preserve"> you would have if using GCC with the virtual serial port.</w:t>
+        <w:t xml:space="preserve"> you would have if using G</w:t>
+      </w:r>
+      <w:r>
+        <w:t xml:space="preserve">emini </w:t>
+      </w:r>
+      <w:r>
+        <w:t>C</w:t>
+      </w:r>
+      <w:r>
+        <w:t xml:space="preserve">ontrol </w:t>
+      </w:r>
+      <w:r>
+        <w:t>C</w:t>
+      </w:r>
+      <w:r>
+        <w:t>entre (GCC)</w:t>
+      </w:r>
+      <w:r>
+        <w:t xml:space="preserve"> with the virtual serial port.</w:t>
       </w:r>
     </w:p>
     <w:p>
@@ -11263,7 +10805,7 @@
       <w:r>
         <w:rPr>
           <w:noProof/>
-          <w:lang w:eastAsia="zh-CN"/>
+          <w:lang w:val="en-GB" w:eastAsia="en-GB"/>
         </w:rPr>
         <w:drawing>
           <wp:inline distT="0" distB="0" distL="0" distR="0">
@@ -11371,7 +10913,7 @@
       <w:pPr>
         <w:pStyle w:val="Heading3"/>
       </w:pPr>
-      <w:bookmarkStart w:id="41" w:name="_Toc251944709"/>
+      <w:bookmarkStart w:id="41" w:name="_Toc252042341"/>
       <w:r>
         <w:t>Configuring VSPE</w:t>
       </w:r>
@@ -11408,6 +10950,7 @@
     </w:p>
     <w:p>
       <w:r>
+        <w:lastRenderedPageBreak/>
         <w:t>When</w:t>
       </w:r>
       <w:r>
@@ -11426,11 +10969,7 @@
         <w:t>have</w:t>
       </w:r>
       <w:r>
-        <w:t xml:space="preserve"> a different COM number than any of the existing COM ports, and especially than the one you use for </w:t>
-      </w:r>
-      <w:r>
-        <w:lastRenderedPageBreak/>
-        <w:t xml:space="preserve">connecting Gemini. </w:t>
+        <w:t xml:space="preserve"> a different COM number than any of the existing COM ports, and especially than the one you use for connecting Gemini. </w:t>
       </w:r>
       <w:r>
         <w:t>For instance if</w:t>
@@ -11553,13 +11092,11 @@
       <w:pPr>
         <w:pStyle w:val="Heading3"/>
       </w:pPr>
-      <w:bookmarkStart w:id="42" w:name="_Toc251944710"/>
-      <w:proofErr w:type="gramStart"/>
+      <w:bookmarkStart w:id="42" w:name="_Toc252042342"/>
       <w:r>
         <w:t>Using the “Pass-Through port” with a hardware serial port.</w:t>
       </w:r>
       <w:bookmarkEnd w:id="42"/>
-      <w:proofErr w:type="gramEnd"/>
     </w:p>
     <w:p>
       <w:r>
@@ -11573,7 +11110,7 @@
       <w:r>
         <w:rPr>
           <w:noProof/>
-          <w:lang w:eastAsia="zh-CN"/>
+          <w:lang w:val="en-GB" w:eastAsia="en-GB"/>
         </w:rPr>
         <w:drawing>
           <wp:inline distT="0" distB="0" distL="0" distR="0">
@@ -11656,14 +11193,19 @@
       <w:r>
         <w:t>.</w:t>
       </w:r>
+      <w:r>
+        <w:t xml:space="preserve"> You would connect the two computers using a null-modem or cross-over serial cable.</w:t>
+      </w:r>
     </w:p>
     <w:p>
       <w:pPr>
         <w:pStyle w:val="Heading3"/>
+        <w:pageBreakBefore/>
       </w:pPr>
       <w:bookmarkStart w:id="43" w:name="_Ref243812114"/>
-      <w:bookmarkStart w:id="44" w:name="_Toc251944711"/>
-      <w:r>
+      <w:bookmarkStart w:id="44" w:name="_Toc252042343"/>
+      <w:r>
+        <w:lastRenderedPageBreak/>
         <w:t>Configuring</w:t>
       </w:r>
       <w:r>
@@ -11686,15 +11228,7 @@
         <w:t>Gemini driver.</w:t>
       </w:r>
       <w:r>
-        <w:t xml:space="preserve"> From the setup button, select the </w:t>
-      </w:r>
-      <w:proofErr w:type="gramStart"/>
-      <w:r>
-        <w:t>Advanced</w:t>
-      </w:r>
-      <w:proofErr w:type="gramEnd"/>
-      <w:r>
-        <w:t xml:space="preserve"> menu.  Below the serial port setup for the Gemini is a small box that says “</w:t>
+        <w:t xml:space="preserve"> From the setup button, select the Advanced menu.  Below the serial port setup for the Gemini is a small box that says “</w:t>
       </w:r>
       <w:r>
         <w:t>Configure</w:t>
@@ -11709,7 +11243,6 @@
         <w:t xml:space="preserve">.” Click anywhere in this box to get the below menu. Set the Com Port to your desired setting. Make sure not to select the same port as the Gemini Driver to Gemini port, or the port number being used for </w:t>
       </w:r>
       <w:r>
-        <w:lastRenderedPageBreak/>
         <w:t>the GPS.</w:t>
       </w:r>
       <w:r>
@@ -11744,7 +11277,7 @@
       <w:r>
         <w:rPr>
           <w:noProof/>
-          <w:lang w:eastAsia="zh-CN"/>
+          <w:lang w:val="en-GB" w:eastAsia="en-GB"/>
         </w:rPr>
         <w:drawing>
           <wp:inline distT="0" distB="0" distL="0" distR="0">
@@ -11815,23 +11348,7 @@
     </w:p>
     <w:p>
       <w:r>
-        <w:t xml:space="preserve">You should now have both, GCC and Gemini driver connected to Gemini controller. You can start </w:t>
-      </w:r>
-      <w:proofErr w:type="spellStart"/>
-      <w:r>
-        <w:t>PemPro</w:t>
-      </w:r>
-      <w:proofErr w:type="spellEnd"/>
-      <w:r>
-        <w:t xml:space="preserve">, </w:t>
-      </w:r>
-      <w:proofErr w:type="spellStart"/>
-      <w:r>
-        <w:t>TheSky</w:t>
-      </w:r>
-      <w:proofErr w:type="spellEnd"/>
-      <w:r>
-        <w:t>, and any other software you like that uses the ASCOM driver, and they will all continue to work while GCC is still connected and controlling Gemini.</w:t>
+        <w:t>You should now have both, GCC and Gemini driver connected to Gemini controller. You can start PemPro, TheSky, and any other software you like that uses the ASCOM driver, and they will all continue to work while GCC is still connected and controlling Gemini.</w:t>
       </w:r>
     </w:p>
     <w:p>
@@ -11865,11 +11382,42 @@
         </w:rPr>
         <w:t>COM1 through COM12 to find your Gemini. So if you are planning on using GCC ensure that you limit your virtual port to the range COM1 through COM12.</w:t>
       </w:r>
-      <w:r>
-        <w:rPr>
-          <w:i/>
-        </w:rPr>
-        <w:t xml:space="preserve">     </w:t>
+    </w:p>
+    <w:p>
+      <w:r>
+        <w:rPr>
+          <w:noProof/>
+          <w:lang w:eastAsia="zh-TW"/>
+        </w:rPr>
+        <w:pict>
+          <v:shapetype id="_x0000_t202" coordsize="21600,21600" o:spt="202" path="m,l,21600r21600,l21600,xe">
+            <v:stroke joinstyle="miter"/>
+            <v:path gradientshapeok="t" o:connecttype="rect"/>
+          </v:shapetype>
+          <v:shape id="_x0000_s1037" type="#_x0000_t202" style="position:absolute;margin-left:0;margin-top:0;width:464.6pt;height:23.7pt;z-index:251671552;mso-position-horizontal:center;mso-position-vertical:bottom;mso-position-vertical-relative:margin;mso-width-relative:margin;mso-height-relative:margin;v-text-anchor:middle" strokecolor="#d8d8d8 [2732]" strokeweight="1pt">
+            <v:textbox>
+              <w:txbxContent>
+                <w:p>
+                  <w:pPr>
+                    <w:jc w:val="center"/>
+                    <w:rPr>
+                      <w:color w:val="D9D9D9" w:themeColor="background1" w:themeShade="D9"/>
+                      <w:lang w:val="en-GB"/>
+                    </w:rPr>
+                  </w:pPr>
+                  <w:r>
+                    <w:rPr>
+                      <w:color w:val="D9D9D9" w:themeColor="background1" w:themeShade="D9"/>
+                      <w:lang w:val="en-GB"/>
+                    </w:rPr>
+                    <w:t>End of document</w:t>
+                  </w:r>
+                </w:p>
+              </w:txbxContent>
+            </v:textbox>
+            <w10:wrap anchory="margin"/>
+          </v:shape>
+        </w:pict>
       </w:r>
     </w:p>
     <w:sectPr>
@@ -11992,7 +11540,7 @@
               <w:sz w:val="18"/>
               <w:szCs w:val="18"/>
             </w:rPr>
-            <w:t>10</w:t>
+            <w:t>35</w:t>
           </w:r>
           <w:r>
             <w:rPr>
@@ -15621,7 +15169,329 @@
       <w:lang w:val="en-US"/>
     </w:rPr>
   </w:style>
+  <w:style w:type="character" w:styleId="FollowedHyperlink">
+    <w:name w:val="FollowedHyperlink"/>
+    <w:basedOn w:val="DefaultParagraphFont"/>
+    <w:uiPriority w:val="99"/>
+    <w:semiHidden/>
+    <w:unhideWhenUsed/>
+    <w:rsid w:val="00AA5A83"/>
+    <w:rPr>
+      <w:color w:val="800080" w:themeColor="followedHyperlink"/>
+      <w:u w:val="single"/>
+    </w:rPr>
+  </w:style>
 </w:styles>
+</file>
+
+<file path=word/glossary/document.xml><?xml version="1.0" encoding="utf-8"?>
+<w:glossaryDocument xmlns:ve="http://schemas.openxmlformats.org/markup-compatibility/2006" xmlns:o="urn:schemas-microsoft-com:office:office" xmlns:r="http://schemas.openxmlformats.org/officeDocument/2006/relationships" xmlns:m="http://schemas.openxmlformats.org/officeDocument/2006/math" xmlns:v="urn:schemas-microsoft-com:vml" xmlns:wp="http://schemas.openxmlformats.org/drawingml/2006/wordprocessingDrawing" xmlns:w10="urn:schemas-microsoft-com:office:word" xmlns:w="http://schemas.openxmlformats.org/wordprocessingml/2006/main" xmlns:wne="http://schemas.microsoft.com/office/word/2006/wordml">
+  <w:docParts/>
+</w:glossaryDocument>
+</file>
+
+<file path=word/glossary/fontTable.xml><?xml version="1.0" encoding="utf-8"?>
+<w:fonts xmlns:r="http://schemas.openxmlformats.org/officeDocument/2006/relationships" xmlns:w="http://schemas.openxmlformats.org/wordprocessingml/2006/main">
+  <w:font w:name="Symbol">
+    <w:panose1 w:val="05050102010706020507"/>
+    <w:charset w:val="02"/>
+    <w:family w:val="roman"/>
+    <w:pitch w:val="variable"/>
+    <w:sig w:usb0="00000000" w:usb1="10000000" w:usb2="00000000" w:usb3="00000000" w:csb0="80000000" w:csb1="00000000"/>
+  </w:font>
+  <w:font w:name="Times New Roman">
+    <w:panose1 w:val="02020603050405020304"/>
+    <w:charset w:val="00"/>
+    <w:family w:val="roman"/>
+    <w:pitch w:val="variable"/>
+    <w:sig w:usb0="E0002AFF" w:usb1="C0007841" w:usb2="00000009" w:usb3="00000000" w:csb0="000001FF" w:csb1="00000000"/>
+  </w:font>
+  <w:font w:name="Courier New">
+    <w:panose1 w:val="02070309020205020404"/>
+    <w:charset w:val="00"/>
+    <w:family w:val="modern"/>
+    <w:pitch w:val="fixed"/>
+    <w:sig w:usb0="E0002AFF" w:usb1="C0007843" w:usb2="00000009" w:usb3="00000000" w:csb0="000001FF" w:csb1="00000000"/>
+  </w:font>
+  <w:font w:name="Wingdings">
+    <w:panose1 w:val="05000000000000000000"/>
+    <w:charset w:val="02"/>
+    <w:family w:val="auto"/>
+    <w:pitch w:val="variable"/>
+    <w:sig w:usb0="00000000" w:usb1="10000000" w:usb2="00000000" w:usb3="00000000" w:csb0="80000000" w:csb1="00000000"/>
+  </w:font>
+  <w:font w:name="Calibri">
+    <w:panose1 w:val="020F0502020204030204"/>
+    <w:charset w:val="00"/>
+    <w:family w:val="swiss"/>
+    <w:pitch w:val="variable"/>
+    <w:sig w:usb0="E10002FF" w:usb1="4000ACFF" w:usb2="00000009" w:usb3="00000000" w:csb0="0000019F" w:csb1="00000000"/>
+  </w:font>
+  <w:font w:name="Cambria">
+    <w:panose1 w:val="02040503050406030204"/>
+    <w:charset w:val="00"/>
+    <w:family w:val="roman"/>
+    <w:pitch w:val="variable"/>
+    <w:sig w:usb0="A00002EF" w:usb1="4000004B" w:usb2="00000000" w:usb3="00000000" w:csb0="0000019F" w:csb1="00000000"/>
+  </w:font>
+  <w:font w:name="SimSun">
+    <w:altName w:val="宋体"/>
+    <w:panose1 w:val="02010600030101010101"/>
+    <w:charset w:val="86"/>
+    <w:family w:val="auto"/>
+    <w:pitch w:val="variable"/>
+    <w:sig w:usb0="00000003" w:usb1="288F0000" w:usb2="00000016" w:usb3="00000000" w:csb0="00040001" w:csb1="00000000"/>
+  </w:font>
+  <w:font w:name="Tahoma">
+    <w:panose1 w:val="020B0604030504040204"/>
+    <w:charset w:val="00"/>
+    <w:family w:val="swiss"/>
+    <w:pitch w:val="variable"/>
+    <w:sig w:usb0="E1002EFF" w:usb1="C000605B" w:usb2="00000029" w:usb3="00000000" w:csb0="000101FF" w:csb1="00000000"/>
+  </w:font>
+  <w:font w:name="Helvetica">
+    <w:panose1 w:val="020B0604020202020204"/>
+    <w:charset w:val="00"/>
+    <w:family w:val="swiss"/>
+    <w:pitch w:val="variable"/>
+    <w:sig w:usb0="E0002AFF" w:usb1="C0007843" w:usb2="00000009" w:usb3="00000000" w:csb0="000001FF" w:csb1="00000000"/>
+  </w:font>
+</w:fonts>
+</file>
+
+<file path=word/glossary/settings.xml><?xml version="1.0" encoding="utf-8"?>
+<w:settings xmlns:o="urn:schemas-microsoft-com:office:office" xmlns:r="http://schemas.openxmlformats.org/officeDocument/2006/relationships" xmlns:m="http://schemas.openxmlformats.org/officeDocument/2006/math" xmlns:v="urn:schemas-microsoft-com:vml" xmlns:w10="urn:schemas-microsoft-com:office:word" xmlns:w="http://schemas.openxmlformats.org/wordprocessingml/2006/main" xmlns:sl="http://schemas.openxmlformats.org/schemaLibrary/2006/main">
+  <w:view w:val="normal"/>
+  <w:defaultTabStop w:val="720"/>
+  <w:characterSpacingControl w:val="doNotCompress"/>
+  <w:compat>
+    <w:useFELayout/>
+  </w:compat>
+  <w:rsids>
+    <w:rsidRoot w:val="00341173"/>
+    <w:rsid w:val="00341173"/>
+    <w:rsid w:val="00F40B17"/>
+  </w:rsids>
+  <m:mathPr>
+    <m:mathFont m:val="Cambria Math"/>
+    <m:brkBin m:val="before"/>
+    <m:brkBinSub m:val="--"/>
+    <m:smallFrac m:val="off"/>
+    <m:dispDef/>
+    <m:lMargin m:val="0"/>
+    <m:rMargin m:val="0"/>
+    <m:defJc m:val="centerGroup"/>
+    <m:wrapIndent m:val="1440"/>
+    <m:intLim m:val="subSup"/>
+    <m:naryLim m:val="undOvr"/>
+  </m:mathPr>
+  <w:themeFontLang w:val="en-GB"/>
+  <w:clrSchemeMapping w:bg1="light1" w:t1="dark1" w:bg2="light2" w:t2="dark2" w:accent1="accent1" w:accent2="accent2" w:accent3="accent3" w:accent4="accent4" w:accent5="accent5" w:accent6="accent6" w:hyperlink="hyperlink" w:followedHyperlink="followedHyperlink"/>
+  <w:decimalSymbol w:val="."/>
+  <w:listSeparator w:val=","/>
+</w:settings>
+</file>
+
+<file path=word/glossary/styles.xml><?xml version="1.0" encoding="utf-8"?>
+<w:styles xmlns:r="http://schemas.openxmlformats.org/officeDocument/2006/relationships" xmlns:w="http://schemas.openxmlformats.org/wordprocessingml/2006/main">
+  <w:docDefaults>
+    <w:rPrDefault>
+      <w:rPr>
+        <w:rFonts w:asciiTheme="minorHAnsi" w:eastAsiaTheme="minorEastAsia" w:hAnsiTheme="minorHAnsi" w:cstheme="minorBidi"/>
+        <w:sz w:val="22"/>
+        <w:szCs w:val="22"/>
+        <w:lang w:val="en-GB" w:eastAsia="en-GB" w:bidi="ar-SA"/>
+      </w:rPr>
+    </w:rPrDefault>
+    <w:pPrDefault>
+      <w:pPr>
+        <w:spacing w:after="200" w:line="276" w:lineRule="auto"/>
+      </w:pPr>
+    </w:pPrDefault>
+  </w:docDefaults>
+  <w:latentStyles w:defLockedState="0" w:defUIPriority="99" w:defSemiHidden="1" w:defUnhideWhenUsed="1" w:defQFormat="0" w:count="267">
+    <w:lsdException w:name="Normal" w:semiHidden="0" w:uiPriority="0" w:unhideWhenUsed="0" w:qFormat="1"/>
+    <w:lsdException w:name="heading 1" w:semiHidden="0" w:uiPriority="9" w:unhideWhenUsed="0" w:qFormat="1"/>
+    <w:lsdException w:name="heading 2" w:uiPriority="9" w:qFormat="1"/>
+    <w:lsdException w:name="heading 3" w:uiPriority="9" w:qFormat="1"/>
+    <w:lsdException w:name="heading 4" w:uiPriority="9" w:qFormat="1"/>
+    <w:lsdException w:name="heading 5" w:uiPriority="9" w:qFormat="1"/>
+    <w:lsdException w:name="heading 6" w:uiPriority="9" w:qFormat="1"/>
+    <w:lsdException w:name="heading 7" w:uiPriority="9" w:qFormat="1"/>
+    <w:lsdException w:name="heading 8" w:uiPriority="9" w:qFormat="1"/>
+    <w:lsdException w:name="heading 9" w:uiPriority="9" w:qFormat="1"/>
+    <w:lsdException w:name="toc 1" w:uiPriority="39"/>
+    <w:lsdException w:name="toc 2" w:uiPriority="39"/>
+    <w:lsdException w:name="toc 3" w:uiPriority="39"/>
+    <w:lsdException w:name="toc 4" w:uiPriority="39"/>
+    <w:lsdException w:name="toc 5" w:uiPriority="39"/>
+    <w:lsdException w:name="toc 6" w:uiPriority="39"/>
+    <w:lsdException w:name="toc 7" w:uiPriority="39"/>
+    <w:lsdException w:name="toc 8" w:uiPriority="39"/>
+    <w:lsdException w:name="toc 9" w:uiPriority="39"/>
+    <w:lsdException w:name="caption" w:uiPriority="35" w:qFormat="1"/>
+    <w:lsdException w:name="Title" w:semiHidden="0" w:uiPriority="10" w:unhideWhenUsed="0" w:qFormat="1"/>
+    <w:lsdException w:name="Default Paragraph Font" w:uiPriority="1"/>
+    <w:lsdException w:name="Subtitle" w:semiHidden="0" w:uiPriority="11" w:unhideWhenUsed="0" w:qFormat="1"/>
+    <w:lsdException w:name="Strong" w:semiHidden="0" w:uiPriority="22" w:unhideWhenUsed="0" w:qFormat="1"/>
+    <w:lsdException w:name="Emphasis" w:semiHidden="0" w:uiPriority="20" w:unhideWhenUsed="0" w:qFormat="1"/>
+    <w:lsdException w:name="Table Grid" w:semiHidden="0" w:uiPriority="59" w:unhideWhenUsed="0"/>
+    <w:lsdException w:name="Placeholder Text" w:unhideWhenUsed="0"/>
+    <w:lsdException w:name="No Spacing" w:semiHidden="0" w:uiPriority="1" w:unhideWhenUsed="0" w:qFormat="1"/>
+    <w:lsdException w:name="Light Shading" w:semiHidden="0" w:uiPriority="60" w:unhideWhenUsed="0"/>
+    <w:lsdException w:name="Light List" w:semiHidden="0" w:uiPriority="61" w:unhideWhenUsed="0"/>
+    <w:lsdException w:name="Light Grid" w:semiHidden="0" w:uiPriority="62" w:unhideWhenUsed="0"/>
+    <w:lsdException w:name="Medium Shading 1" w:semiHidden="0" w:uiPriority="63" w:unhideWhenUsed="0"/>
+    <w:lsdException w:name="Medium Shading 2" w:semiHidden="0" w:uiPriority="64" w:unhideWhenUsed="0"/>
+    <w:lsdException w:name="Medium List 1" w:semiHidden="0" w:uiPriority="65" w:unhideWhenUsed="0"/>
+    <w:lsdException w:name="Medium List 2" w:semiHidden="0" w:uiPriority="66" w:unhideWhenUsed="0"/>
+    <w:lsdException w:name="Medium Grid 1" w:semiHidden="0" w:uiPriority="67" w:unhideWhenUsed="0"/>
+    <w:lsdException w:name="Medium Grid 2" w:semiHidden="0" w:uiPriority="68" w:unhideWhenUsed="0"/>
+    <w:lsdException w:name="Medium Grid 3" w:semiHidden="0" w:uiPriority="69" w:unhideWhenUsed="0"/>
+    <w:lsdException w:name="Dark List" w:semiHidden="0" w:uiPriority="70" w:unhideWhenUsed="0"/>
+    <w:lsdException w:name="Colorful Shading" w:semiHidden="0" w:uiPriority="71" w:unhideWhenUsed="0"/>
+    <w:lsdException w:name="Colorful List" w:semiHidden="0" w:uiPriority="72" w:unhideWhenUsed="0"/>
+    <w:lsdException w:name="Colorful Grid" w:semiHidden="0" w:uiPriority="73" w:unhideWhenUsed="0"/>
+    <w:lsdException w:name="Light Shading Accent 1" w:semiHidden="0" w:uiPriority="60" w:unhideWhenUsed="0"/>
+    <w:lsdException w:name="Light List Accent 1" w:semiHidden="0" w:uiPriority="61" w:unhideWhenUsed="0"/>
+    <w:lsdException w:name="Light Grid Accent 1" w:semiHidden="0" w:uiPriority="62" w:unhideWhenUsed="0"/>
+    <w:lsdException w:name="Medium Shading 1 Accent 1" w:semiHidden="0" w:uiPriority="63" w:unhideWhenUsed="0"/>
+    <w:lsdException w:name="Medium Shading 2 Accent 1" w:semiHidden="0" w:uiPriority="64" w:unhideWhenUsed="0"/>
+    <w:lsdException w:name="Medium List 1 Accent 1" w:semiHidden="0" w:uiPriority="65" w:unhideWhenUsed="0"/>
+    <w:lsdException w:name="Revision" w:unhideWhenUsed="0"/>
+    <w:lsdException w:name="List Paragraph" w:semiHidden="0" w:uiPriority="34" w:unhideWhenUsed="0" w:qFormat="1"/>
+    <w:lsdException w:name="Quote" w:semiHidden="0" w:uiPriority="29" w:unhideWhenUsed="0" w:qFormat="1"/>
+    <w:lsdException w:name="Intense Quote" w:semiHidden="0" w:uiPriority="30" w:unhideWhenUsed="0" w:qFormat="1"/>
+    <w:lsdException w:name="Medium List 2 Accent 1" w:semiHidden="0" w:uiPriority="66" w:unhideWhenUsed="0"/>
+    <w:lsdException w:name="Medium Grid 1 Accent 1" w:semiHidden="0" w:uiPriority="67" w:unhideWhenUsed="0"/>
+    <w:lsdException w:name="Medium Grid 2 Accent 1" w:semiHidden="0" w:uiPriority="68" w:unhideWhenUsed="0"/>
+    <w:lsdException w:name="Medium Grid 3 Accent 1" w:semiHidden="0" w:uiPriority="69" w:unhideWhenUsed="0"/>
+    <w:lsdException w:name="Dark List Accent 1" w:semiHidden="0" w:uiPriority="70" w:unhideWhenUsed="0"/>
+    <w:lsdException w:name="Colorful Shading Accent 1" w:semiHidden="0" w:uiPriority="71" w:unhideWhenUsed="0"/>
+    <w:lsdException w:name="Colorful List Accent 1" w:semiHidden="0" w:uiPriority="72" w:unhideWhenUsed="0"/>
+    <w:lsdException w:name="Colorful Grid Accent 1" w:semiHidden="0" w:uiPriority="73" w:unhideWhenUsed="0"/>
+    <w:lsdException w:name="Light Shading Accent 2" w:semiHidden="0" w:uiPriority="60" w:unhideWhenUsed="0"/>
+    <w:lsdException w:name="Light List Accent 2" w:semiHidden="0" w:uiPriority="61" w:unhideWhenUsed="0"/>
+    <w:lsdException w:name="Light Grid Accent 2" w:semiHidden="0" w:uiPriority="62" w:unhideWhenUsed="0"/>
+    <w:lsdException w:name="Medium Shading 1 Accent 2" w:semiHidden="0" w:uiPriority="63" w:unhideWhenUsed="0"/>
+    <w:lsdException w:name="Medium Shading 2 Accent 2" w:semiHidden="0" w:uiPriority="64" w:unhideWhenUsed="0"/>
+    <w:lsdException w:name="Medium List 1 Accent 2" w:semiHidden="0" w:uiPriority="65" w:unhideWhenUsed="0"/>
+    <w:lsdException w:name="Medium List 2 Accent 2" w:semiHidden="0" w:uiPriority="66" w:unhideWhenUsed="0"/>
+    <w:lsdException w:name="Medium Grid 1 Accent 2" w:semiHidden="0" w:uiPriority="67" w:unhideWhenUsed="0"/>
+    <w:lsdException w:name="Medium Grid 2 Accent 2" w:semiHidden="0" w:uiPriority="68" w:unhideWhenUsed="0"/>
+    <w:lsdException w:name="Medium Grid 3 Accent 2" w:semiHidden="0" w:uiPriority="69" w:unhideWhenUsed="0"/>
+    <w:lsdException w:name="Dark List Accent 2" w:semiHidden="0" w:uiPriority="70" w:unhideWhenUsed="0"/>
+    <w:lsdException w:name="Colorful Shading Accent 2" w:semiHidden="0" w:uiPriority="71" w:unhideWhenUsed="0"/>
+    <w:lsdException w:name="Colorful List Accent 2" w:semiHidden="0" w:uiPriority="72" w:unhideWhenUsed="0"/>
+    <w:lsdException w:name="Colorful Grid Accent 2" w:semiHidden="0" w:uiPriority="73" w:unhideWhenUsed="0"/>
+    <w:lsdException w:name="Light Shading Accent 3" w:semiHidden="0" w:uiPriority="60" w:unhideWhenUsed="0"/>
+    <w:lsdException w:name="Light List Accent 3" w:semiHidden="0" w:uiPriority="61" w:unhideWhenUsed="0"/>
+    <w:lsdException w:name="Light Grid Accent 3" w:semiHidden="0" w:uiPriority="62" w:unhideWhenUsed="0"/>
+    <w:lsdException w:name="Medium Shading 1 Accent 3" w:semiHidden="0" w:uiPriority="63" w:unhideWhenUsed="0"/>
+    <w:lsdException w:name="Medium Shading 2 Accent 3" w:semiHidden="0" w:uiPriority="64" w:unhideWhenUsed="0"/>
+    <w:lsdException w:name="Medium List 1 Accent 3" w:semiHidden="0" w:uiPriority="65" w:unhideWhenUsed="0"/>
+    <w:lsdException w:name="Medium List 2 Accent 3" w:semiHidden="0" w:uiPriority="66" w:unhideWhenUsed="0"/>
+    <w:lsdException w:name="Medium Grid 1 Accent 3" w:semiHidden="0" w:uiPriority="67" w:unhideWhenUsed="0"/>
+    <w:lsdException w:name="Medium Grid 2 Accent 3" w:semiHidden="0" w:uiPriority="68" w:unhideWhenUsed="0"/>
+    <w:lsdException w:name="Medium Grid 3 Accent 3" w:semiHidden="0" w:uiPriority="69" w:unhideWhenUsed="0"/>
+    <w:lsdException w:name="Dark List Accent 3" w:semiHidden="0" w:uiPriority="70" w:unhideWhenUsed="0"/>
+    <w:lsdException w:name="Colorful Shading Accent 3" w:semiHidden="0" w:uiPriority="71" w:unhideWhenUsed="0"/>
+    <w:lsdException w:name="Colorful List Accent 3" w:semiHidden="0" w:uiPriority="72" w:unhideWhenUsed="0"/>
+    <w:lsdException w:name="Colorful Grid Accent 3" w:semiHidden="0" w:uiPriority="73" w:unhideWhenUsed="0"/>
+    <w:lsdException w:name="Light Shading Accent 4" w:semiHidden="0" w:uiPriority="60" w:unhideWhenUsed="0"/>
+    <w:lsdException w:name="Light List Accent 4" w:semiHidden="0" w:uiPriority="61" w:unhideWhenUsed="0"/>
+    <w:lsdException w:name="Light Grid Accent 4" w:semiHidden="0" w:uiPriority="62" w:unhideWhenUsed="0"/>
+    <w:lsdException w:name="Medium Shading 1 Accent 4" w:semiHidden="0" w:uiPriority="63" w:unhideWhenUsed="0"/>
+    <w:lsdException w:name="Medium Shading 2 Accent 4" w:semiHidden="0" w:uiPriority="64" w:unhideWhenUsed="0"/>
+    <w:lsdException w:name="Medium List 1 Accent 4" w:semiHidden="0" w:uiPriority="65" w:unhideWhenUsed="0"/>
+    <w:lsdException w:name="Medium List 2 Accent 4" w:semiHidden="0" w:uiPriority="66" w:unhideWhenUsed="0"/>
+    <w:lsdException w:name="Medium Grid 1 Accent 4" w:semiHidden="0" w:uiPriority="67" w:unhideWhenUsed="0"/>
+    <w:lsdException w:name="Medium Grid 2 Accent 4" w:semiHidden="0" w:uiPriority="68" w:unhideWhenUsed="0"/>
+    <w:lsdException w:name="Medium Grid 3 Accent 4" w:semiHidden="0" w:uiPriority="69" w:unhideWhenUsed="0"/>
+    <w:lsdException w:name="Dark List Accent 4" w:semiHidden="0" w:uiPriority="70" w:unhideWhenUsed="0"/>
+    <w:lsdException w:name="Colorful Shading Accent 4" w:semiHidden="0" w:uiPriority="71" w:unhideWhenUsed="0"/>
+    <w:lsdException w:name="Colorful List Accent 4" w:semiHidden="0" w:uiPriority="72" w:unhideWhenUsed="0"/>
+    <w:lsdException w:name="Colorful Grid Accent 4" w:semiHidden="0" w:uiPriority="73" w:unhideWhenUsed="0"/>
+    <w:lsdException w:name="Light Shading Accent 5" w:semiHidden="0" w:uiPriority="60" w:unhideWhenUsed="0"/>
+    <w:lsdException w:name="Light List Accent 5" w:semiHidden="0" w:uiPriority="61" w:unhideWhenUsed="0"/>
+    <w:lsdException w:name="Light Grid Accent 5" w:semiHidden="0" w:uiPriority="62" w:unhideWhenUsed="0"/>
+    <w:lsdException w:name="Medium Shading 1 Accent 5" w:semiHidden="0" w:uiPriority="63" w:unhideWhenUsed="0"/>
+    <w:lsdException w:name="Medium Shading 2 Accent 5" w:semiHidden="0" w:uiPriority="64" w:unhideWhenUsed="0"/>
+    <w:lsdException w:name="Medium List 1 Accent 5" w:semiHidden="0" w:uiPriority="65" w:unhideWhenUsed="0"/>
+    <w:lsdException w:name="Medium List 2 Accent 5" w:semiHidden="0" w:uiPriority="66" w:unhideWhenUsed="0"/>
+    <w:lsdException w:name="Medium Grid 1 Accent 5" w:semiHidden="0" w:uiPriority="67" w:unhideWhenUsed="0"/>
+    <w:lsdException w:name="Medium Grid 2 Accent 5" w:semiHidden="0" w:uiPriority="68" w:unhideWhenUsed="0"/>
+    <w:lsdException w:name="Medium Grid 3 Accent 5" w:semiHidden="0" w:uiPriority="69" w:unhideWhenUsed="0"/>
+    <w:lsdException w:name="Dark List Accent 5" w:semiHidden="0" w:uiPriority="70" w:unhideWhenUsed="0"/>
+    <w:lsdException w:name="Colorful Shading Accent 5" w:semiHidden="0" w:uiPriority="71" w:unhideWhenUsed="0"/>
+    <w:lsdException w:name="Colorful List Accent 5" w:semiHidden="0" w:uiPriority="72" w:unhideWhenUsed="0"/>
+    <w:lsdException w:name="Colorful Grid Accent 5" w:semiHidden="0" w:uiPriority="73" w:unhideWhenUsed="0"/>
+    <w:lsdException w:name="Light Shading Accent 6" w:semiHidden="0" w:uiPriority="60" w:unhideWhenUsed="0"/>
+    <w:lsdException w:name="Light List Accent 6" w:semiHidden="0" w:uiPriority="61" w:unhideWhenUsed="0"/>
+    <w:lsdException w:name="Light Grid Accent 6" w:semiHidden="0" w:uiPriority="62" w:unhideWhenUsed="0"/>
+    <w:lsdException w:name="Medium Shading 1 Accent 6" w:semiHidden="0" w:uiPriority="63" w:unhideWhenUsed="0"/>
+    <w:lsdException w:name="Medium Shading 2 Accent 6" w:semiHidden="0" w:uiPriority="64" w:unhideWhenUsed="0"/>
+    <w:lsdException w:name="Medium List 1 Accent 6" w:semiHidden="0" w:uiPriority="65" w:unhideWhenUsed="0"/>
+    <w:lsdException w:name="Medium List 2 Accent 6" w:semiHidden="0" w:uiPriority="66" w:unhideWhenUsed="0"/>
+    <w:lsdException w:name="Medium Grid 1 Accent 6" w:semiHidden="0" w:uiPriority="67" w:unhideWhenUsed="0"/>
+    <w:lsdException w:name="Medium Grid 2 Accent 6" w:semiHidden="0" w:uiPriority="68" w:unhideWhenUsed="0"/>
+    <w:lsdException w:name="Medium Grid 3 Accent 6" w:semiHidden="0" w:uiPriority="69" w:unhideWhenUsed="0"/>
+    <w:lsdException w:name="Dark List Accent 6" w:semiHidden="0" w:uiPriority="70" w:unhideWhenUsed="0"/>
+    <w:lsdException w:name="Colorful Shading Accent 6" w:semiHidden="0" w:uiPriority="71" w:unhideWhenUsed="0"/>
+    <w:lsdException w:name="Colorful List Accent 6" w:semiHidden="0" w:uiPriority="72" w:unhideWhenUsed="0"/>
+    <w:lsdException w:name="Colorful Grid Accent 6" w:semiHidden="0" w:uiPriority="73" w:unhideWhenUsed="0"/>
+    <w:lsdException w:name="Subtle Emphasis" w:semiHidden="0" w:uiPriority="19" w:unhideWhenUsed="0" w:qFormat="1"/>
+    <w:lsdException w:name="Intense Emphasis" w:semiHidden="0" w:uiPriority="21" w:unhideWhenUsed="0" w:qFormat="1"/>
+    <w:lsdException w:name="Subtle Reference" w:semiHidden="0" w:uiPriority="31" w:unhideWhenUsed="0" w:qFormat="1"/>
+    <w:lsdException w:name="Intense Reference" w:semiHidden="0" w:uiPriority="32" w:unhideWhenUsed="0" w:qFormat="1"/>
+    <w:lsdException w:name="Book Title" w:semiHidden="0" w:uiPriority="33" w:unhideWhenUsed="0" w:qFormat="1"/>
+    <w:lsdException w:name="Bibliography" w:uiPriority="37"/>
+    <w:lsdException w:name="TOC Heading" w:uiPriority="39" w:qFormat="1"/>
+  </w:latentStyles>
+  <w:style w:type="paragraph" w:default="1" w:styleId="Normal">
+    <w:name w:val="Normal"/>
+    <w:qFormat/>
+  </w:style>
+  <w:style w:type="character" w:default="1" w:styleId="DefaultParagraphFont">
+    <w:name w:val="Default Paragraph Font"/>
+    <w:uiPriority w:val="1"/>
+    <w:semiHidden/>
+    <w:unhideWhenUsed/>
+  </w:style>
+  <w:style w:type="table" w:default="1" w:styleId="TableNormal">
+    <w:name w:val="Normal Table"/>
+    <w:uiPriority w:val="99"/>
+    <w:semiHidden/>
+    <w:unhideWhenUsed/>
+    <w:qFormat/>
+    <w:tblPr>
+      <w:tblInd w:w="0" w:type="dxa"/>
+      <w:tblCellMar>
+        <w:top w:w="0" w:type="dxa"/>
+        <w:left w:w="108" w:type="dxa"/>
+        <w:bottom w:w="0" w:type="dxa"/>
+        <w:right w:w="108" w:type="dxa"/>
+      </w:tblCellMar>
+    </w:tblPr>
+  </w:style>
+  <w:style w:type="numbering" w:default="1" w:styleId="NoList">
+    <w:name w:val="No List"/>
+    <w:uiPriority w:val="99"/>
+    <w:semiHidden/>
+    <w:unhideWhenUsed/>
+  </w:style>
+  <w:style w:type="paragraph" w:customStyle="1" w:styleId="42EB52A66F95452CAEDC015908BBFB06">
+    <w:name w:val="42EB52A66F95452CAEDC015908BBFB06"/>
+    <w:rsid w:val="00341173"/>
+  </w:style>
+</w:styles>
+</file>
+
+<file path=word/glossary/webSettings.xml><?xml version="1.0" encoding="utf-8"?>
+<w:webSettings xmlns:r="http://schemas.openxmlformats.org/officeDocument/2006/relationships" xmlns:w="http://schemas.openxmlformats.org/wordprocessingml/2006/main">
+  <w:optimizeForBrowser/>
+  <w:allowPNG/>
+</w:webSettings>
 </file>
 
 <file path=word/theme/theme1.xml><?xml version="1.0" encoding="utf-8"?>
@@ -15931,7 +15801,7 @@
 </file>
 
 <file path=customXml/itemProps2.xml><?xml version="1.0" encoding="utf-8"?>
-<ds:datastoreItem xmlns:ds="http://schemas.openxmlformats.org/officeDocument/2006/customXml" ds:itemID="{98B00A10-E5E2-4E00-87F7-D2E1B5497494}">
+<ds:datastoreItem xmlns:ds="http://schemas.openxmlformats.org/officeDocument/2006/customXml" ds:itemID="{4EE1932C-36E8-4FA0-8CB9-B3F70B61E7F6}">
   <ds:schemaRefs>
     <ds:schemaRef ds:uri="http://schemas.openxmlformats.org/officeDocument/2006/bibliography"/>
   </ds:schemaRefs>

</xml_diff>

<commit_message>
Manual updated for: 1. GPS form changes 2. User Catalog form changes
</commit_message>
<xml_diff>
--- a/branches/Platform_5.5/Drivers and Simulators/Gemini Driver/GeminiTelescope/Documentation/Gemini Telescope Net Installation and Operation.docx
+++ b/branches/Platform_5.5/Drivers and Simulators/Gemini Driver/GeminiTelescope/Documentation/Gemini Telescope Net Installation and Operation.docx
@@ -42,7 +42,7 @@
               <w:alias w:val="Date"/>
               <w:id w:val="19000712"/>
               <w:dataBinding w:prefixMappings="xmlns:ns0='http://schemas.microsoft.com/office/2006/coverPageProps'" w:xpath="/ns0:CoverPageProperties[1]/ns0:PublishDate[1]" w:storeItemID="{55AF091B-3C7A-41E3-B477-F2FDAA23CFDA}"/>
-              <w:date w:fullDate="2010-01-22T00:00:00Z">
+              <w:date w:fullDate="2010-05-20T00:00:00Z">
                 <w:dateFormat w:val="M/d/yyyy"/>
                 <w:lid w:val="en-US"/>
                 <w:storeMappedDataAs w:val="dateTime"/>
@@ -56,7 +56,7 @@
                   <w:sz w:val="32"/>
                   <w:szCs w:val="32"/>
                 </w:rPr>
-                <w:t>1/22/2010</w:t>
+                <w:t>5/20/2010</w:t>
               </w:r>
             </w:sdtContent>
           </w:sdt>
@@ -2799,19 +2799,7 @@
           <w:rPr>
             <w:rStyle w:val="Hyperlink"/>
           </w:rPr>
-          <w:t>http://ascom-standards.org/D</w:t>
-        </w:r>
-        <w:r>
-          <w:rPr>
-            <w:rStyle w:val="Hyperlink"/>
-          </w:rPr>
-          <w:t>o</w:t>
-        </w:r>
-        <w:r>
-          <w:rPr>
-            <w:rStyle w:val="Hyperlink"/>
-          </w:rPr>
-          <w:t>wnloads/PlatformUpdates.htm</w:t>
+          <w:t>http://ascom-standards.org/Downloads/PlatformUpdates.htm</w:t>
         </w:r>
       </w:hyperlink>
       <w:r>
@@ -6769,9 +6757,9 @@
         </w:rPr>
         <w:drawing>
           <wp:inline distT="0" distB="0" distL="0" distR="0">
-            <wp:extent cx="2121429" cy="1642857"/>
-            <wp:effectExtent l="171450" t="133350" r="355071" b="300243"/>
-            <wp:docPr id="8" name="Picture 6"/>
+            <wp:extent cx="2737199" cy="2524601"/>
+            <wp:effectExtent l="171450" t="133350" r="367951" b="313849"/>
+            <wp:docPr id="10" name="Picture 9" descr="GPSgood.JPG"/>
             <wp:cNvGraphicFramePr>
               <a:graphicFrameLocks xmlns:a="http://schemas.openxmlformats.org/drawingml/2006/main" noChangeAspect="1"/>
             </wp:cNvGraphicFramePr>
@@ -6779,22 +6767,19 @@
               <a:graphicData uri="http://schemas.openxmlformats.org/drawingml/2006/picture">
                 <pic:pic xmlns:pic="http://schemas.openxmlformats.org/drawingml/2006/picture">
                   <pic:nvPicPr>
-                    <pic:cNvPr id="0" name="Picture 6"/>
-                    <pic:cNvPicPr>
-                      <a:picLocks noChangeAspect="1" noChangeArrowheads="1"/>
-                    </pic:cNvPicPr>
+                    <pic:cNvPr id="0" name="GPSgood.JPG"/>
+                    <pic:cNvPicPr/>
                   </pic:nvPicPr>
                   <pic:blipFill>
                     <a:blip r:embed="rId31" cstate="print"/>
-                    <a:srcRect/>
                     <a:stretch>
                       <a:fillRect/>
                     </a:stretch>
                   </pic:blipFill>
-                  <pic:spPr bwMode="auto">
+                  <pic:spPr>
                     <a:xfrm>
                       <a:off x="0" y="0"/>
-                      <a:ext cx="2121429" cy="1642857"/>
+                      <a:ext cx="2737199" cy="2524601"/>
                     </a:xfrm>
                     <a:prstGeom prst="rect">
                       <a:avLst/>
@@ -6819,147 +6804,123 @@
     </w:p>
     <w:p>
       <w:r>
-        <w:t>Ensure that your GPS is set to output NMEA data</w:t>
-      </w:r>
-      <w:r>
-        <w:t xml:space="preserve"> at the same serial speed</w:t>
+        <w:t>This form only</w:t>
+      </w:r>
+      <w:r>
+        <w:t xml:space="preserve"> updates from the GPS when you press the </w:t>
+      </w:r>
+      <w:r>
+        <w:t>[</w:t>
+      </w:r>
+      <w:r>
+        <w:t>Query</w:t>
+      </w:r>
+      <w:r>
+        <w:t>]</w:t>
+      </w:r>
+      <w:r>
+        <w:t xml:space="preserve"> button</w:t>
+      </w:r>
+      <w:r>
+        <w:t>,</w:t>
+      </w:r>
+      <w:r>
+        <w:t xml:space="preserve"> whilst it is updating,</w:t>
+      </w:r>
+      <w:r>
+        <w:t xml:space="preserve"> </w:t>
+      </w:r>
+      <w:r>
+        <w:t xml:space="preserve">the Query button will change to </w:t>
+      </w:r>
+      <w:r>
+        <w:t>[</w:t>
+      </w:r>
+      <w:r>
+        <w:t>Stop</w:t>
+      </w:r>
+      <w:r>
+        <w:t>]</w:t>
+      </w:r>
+      <w:r>
+        <w:t>. Pressing e</w:t>
+      </w:r>
+      <w:r>
+        <w:t>ither the</w:t>
+      </w:r>
+      <w:r>
+        <w:t xml:space="preserve"> [</w:t>
+      </w:r>
+      <w:r>
+        <w:t>Stop</w:t>
+      </w:r>
+      <w:r>
+        <w:t>]</w:t>
       </w:r>
       <w:r>
         <w:t xml:space="preserve">, </w:t>
       </w:r>
       <w:r>
-        <w:t xml:space="preserve">and is </w:t>
-      </w:r>
-      <w:r>
-        <w:t>not</w:t>
-      </w:r>
-      <w:r>
-        <w:t xml:space="preserve"> set to</w:t>
-      </w:r>
-      <w:r>
-        <w:t xml:space="preserve"> SiRF or</w:t>
-      </w:r>
-      <w:r>
-        <w:t xml:space="preserve"> some other</w:t>
-      </w:r>
-      <w:r>
-        <w:t xml:space="preserve"> proprietary protocol.</w:t>
-      </w:r>
-      <w:r>
-        <w:t xml:space="preserve"> </w:t>
-      </w:r>
-      <w:r>
-        <w:t>This form only</w:t>
-      </w:r>
-      <w:r>
-        <w:t xml:space="preserve"> updates from the GPS when you press the </w:t>
-      </w:r>
-      <w:r>
         <w:t>[</w:t>
       </w:r>
       <w:r>
-        <w:t>Query</w:t>
+        <w:t>Cancel</w:t>
       </w:r>
       <w:r>
         <w:t>]</w:t>
       </w:r>
       <w:r>
-        <w:t xml:space="preserve"> button whilst it is updating,</w:t>
-      </w:r>
-      <w:r>
-        <w:t xml:space="preserve"> </w:t>
-      </w:r>
-      <w:r>
-        <w:t xml:space="preserve">the Query button will change to </w:t>
+        <w:t>,</w:t>
+      </w:r>
+      <w:r>
+        <w:t xml:space="preserve"> or</w:t>
+      </w:r>
+      <w:r>
+        <w:t xml:space="preserve"> [</w:t>
+      </w:r>
+      <w:r>
+        <w:t>OK</w:t>
+      </w:r>
+      <w:r>
+        <w:t>]</w:t>
+      </w:r>
+      <w:r>
+        <w:t xml:space="preserve"> button wi</w:t>
+      </w:r>
+      <w:r>
+        <w:t>ll halt</w:t>
+      </w:r>
+      <w:r>
+        <w:t xml:space="preserve"> the GPS update. </w:t>
+      </w:r>
+      <w:r>
+        <w:t>Pressing e</w:t>
+      </w:r>
+      <w:r>
+        <w:t xml:space="preserve">ither the </w:t>
       </w:r>
       <w:r>
         <w:t>[</w:t>
       </w:r>
       <w:r>
-        <w:t>Stop</w:t>
+        <w:t>OK</w:t>
       </w:r>
       <w:r>
         <w:t>]</w:t>
       </w:r>
       <w:r>
-        <w:t>. Pressing e</w:t>
-      </w:r>
-      <w:r>
-        <w:t>ither the</w:t>
-      </w:r>
-      <w:r>
-        <w:t xml:space="preserve"> [</w:t>
-      </w:r>
-      <w:r>
-        <w:t>Stop</w:t>
+        <w:t xml:space="preserve"> or </w:t>
+      </w:r>
+      <w:r>
+        <w:t>[</w:t>
+      </w:r>
+      <w:r>
+        <w:t>Cancel</w:t>
       </w:r>
       <w:r>
         <w:t>]</w:t>
       </w:r>
       <w:r>
-        <w:t xml:space="preserve">, </w:t>
-      </w:r>
-      <w:r>
-        <w:t>[</w:t>
-      </w:r>
-      <w:r>
-        <w:t>Cancel</w:t>
-      </w:r>
-      <w:r>
-        <w:t>]</w:t>
-      </w:r>
-      <w:r>
-        <w:t>,</w:t>
-      </w:r>
-      <w:r>
-        <w:t xml:space="preserve"> or</w:t>
-      </w:r>
-      <w:r>
-        <w:t xml:space="preserve"> [</w:t>
-      </w:r>
-      <w:r>
-        <w:t>OK</w:t>
-      </w:r>
-      <w:r>
-        <w:t>]</w:t>
-      </w:r>
-      <w:r>
-        <w:t xml:space="preserve"> button wi</w:t>
-      </w:r>
-      <w:r>
-        <w:t>ll halt</w:t>
-      </w:r>
-      <w:r>
-        <w:t xml:space="preserve"> the GPS update. </w:t>
-      </w:r>
-      <w:r>
-        <w:t>Pressing e</w:t>
-      </w:r>
-      <w:r>
-        <w:t xml:space="preserve">ither the </w:t>
-      </w:r>
-      <w:r>
-        <w:t>[</w:t>
-      </w:r>
-      <w:r>
-        <w:t>OK</w:t>
-      </w:r>
-      <w:r>
-        <w:t>]</w:t>
-      </w:r>
-      <w:r>
-        <w:t xml:space="preserve"> or </w:t>
-      </w:r>
-      <w:r>
-        <w:t>[</w:t>
-      </w:r>
-      <w:r>
-        <w:t>Cancel</w:t>
-      </w:r>
-      <w:r>
-        <w:t>]</w:t>
-      </w:r>
-      <w:r>
         <w:t xml:space="preserve"> button</w:t>
       </w:r>
       <w:r>
@@ -6968,7 +6929,45 @@
     </w:p>
     <w:p>
       <w:r>
-        <w:t>The icon in the top right hand corner of the form indicates if the data being received from the GPS is reliable or not (whether the GPS has a ‘lock’ or not). If the icon shows a satellite with a line through it (as shown above), then the time and location information should not be relied upon, wait a little longer for your GPS to lock on to the satellites.</w:t>
+        <w:t xml:space="preserve">The icon in the top right hand corner of the form indicates if the data being received from the GPS is reliable or not (whether the GPS has a ‘lock’ or not). If the icon shows a satellite with a </w:t>
+      </w:r>
+      <w:r>
+        <w:t>yellow exclamation mark</w:t>
+      </w:r>
+      <w:r>
+        <w:t xml:space="preserve"> then the</w:t>
+      </w:r>
+      <w:r>
+        <w:t xml:space="preserve"> GPS does not have a position fix, the</w:t>
+      </w:r>
+      <w:r>
+        <w:t xml:space="preserve"> time and location information </w:t>
+      </w:r>
+      <w:r>
+        <w:t>cannot</w:t>
+      </w:r>
+      <w:r>
+        <w:t xml:space="preserve"> be relied upon</w:t>
+      </w:r>
+      <w:r>
+        <w:t xml:space="preserve"> and the Gemini driver will not use the data</w:t>
+      </w:r>
+      <w:r>
+        <w:t>, wait a little longer for your GPS to lock on to the satellites.</w:t>
+      </w:r>
+      <w:r>
+        <w:t xml:space="preserve"> In this case the ‘Status’ will also inform you of this situation.</w:t>
+      </w:r>
+    </w:p>
+    <w:p>
+      <w:r>
+        <w:t>The form will also display an icon with a yellow exclamation mark if it cannot decode the data being received. The status message will reflect this as “</w:t>
+      </w:r>
+      <w:r>
+        <w:t>Invalid data received</w:t>
+      </w:r>
+      <w:r>
+        <w:t>”, if this happens ensure that your GPS is set to output NMEA data at the same serial port speed as the driver is expecting, and is not set to SiRF or some other proprietary protocol.</w:t>
       </w:r>
     </w:p>
     <w:p>
@@ -9844,9 +9843,9 @@
         </w:rPr>
         <w:drawing>
           <wp:inline distT="0" distB="0" distL="0" distR="0">
-            <wp:extent cx="5686985" cy="5761270"/>
-            <wp:effectExtent l="171450" t="133350" r="370915" b="296630"/>
-            <wp:docPr id="47" name="Picture 46" descr="Untitled-10.png"/>
+            <wp:extent cx="5943600" cy="5638165"/>
+            <wp:effectExtent l="171450" t="133350" r="361950" b="305435"/>
+            <wp:docPr id="12" name="Picture 11" descr="catalog.JPG"/>
             <wp:cNvGraphicFramePr>
               <a:graphicFrameLocks xmlns:a="http://schemas.openxmlformats.org/drawingml/2006/main" noChangeAspect="1"/>
             </wp:cNvGraphicFramePr>
@@ -9854,7 +9853,7 @@
               <a:graphicData uri="http://schemas.openxmlformats.org/drawingml/2006/picture">
                 <pic:pic xmlns:pic="http://schemas.openxmlformats.org/drawingml/2006/picture">
                   <pic:nvPicPr>
-                    <pic:cNvPr id="0" name="Untitled-10.png"/>
+                    <pic:cNvPr id="0" name="catalog.JPG"/>
                     <pic:cNvPicPr/>
                   </pic:nvPicPr>
                   <pic:blipFill>
@@ -9866,7 +9865,7 @@
                   <pic:spPr>
                     <a:xfrm>
                       <a:off x="0" y="0"/>
-                      <a:ext cx="5686985" cy="5761270"/>
+                      <a:ext cx="5943600" cy="5638165"/>
                     </a:xfrm>
                     <a:prstGeom prst="rect">
                       <a:avLst/>
@@ -9933,7 +9932,15 @@
         <w:t>or</w:t>
       </w:r>
       <w:r>
-        <w:t xml:space="preserve"> all of the available catalogs. </w:t>
+        <w:t xml:space="preserve"> all of the available catalogs.</w:t>
+      </w:r>
+    </w:p>
+    <w:p>
+      <w:r>
+        <w:t xml:space="preserve">If your location is correctly set in the Gemini driver then you can optionally only display those objects that are currently above the horizon, or above a particular elevation above the horizon. By default the object visibility is for the current time, but you can set the visibility date/time to any value you like by </w:t>
+      </w:r>
+      <w:r>
+        <w:t>ticking the second checkbox to the right of main ‘Only objects above the horizon’ checkbox.</w:t>
       </w:r>
     </w:p>
     <w:p>
@@ -9973,6 +9980,7 @@
     </w:p>
     <w:p>
       <w:r>
+        <w:lastRenderedPageBreak/>
         <w:t>You can also</w:t>
       </w:r>
       <w:r>
@@ -10022,8 +10030,10 @@
       </w:r>
     </w:p>
     <w:p>
-      <w:r>
-        <w:lastRenderedPageBreak/>
+      <w:pPr>
+        <w:keepNext/>
+      </w:pPr>
+      <w:r>
         <w:t xml:space="preserve">The following catalogs are </w:t>
       </w:r>
       <w:r>
@@ -11540,7 +11550,7 @@
               <w:sz w:val="18"/>
               <w:szCs w:val="18"/>
             </w:rPr>
-            <w:t>35</w:t>
+            <w:t>16</w:t>
           </w:r>
           <w:r>
             <w:rPr>
@@ -15184,316 +15194,6 @@
 </w:styles>
 </file>
 
-<file path=word/glossary/document.xml><?xml version="1.0" encoding="utf-8"?>
-<w:glossaryDocument xmlns:ve="http://schemas.openxmlformats.org/markup-compatibility/2006" xmlns:o="urn:schemas-microsoft-com:office:office" xmlns:r="http://schemas.openxmlformats.org/officeDocument/2006/relationships" xmlns:m="http://schemas.openxmlformats.org/officeDocument/2006/math" xmlns:v="urn:schemas-microsoft-com:vml" xmlns:wp="http://schemas.openxmlformats.org/drawingml/2006/wordprocessingDrawing" xmlns:w10="urn:schemas-microsoft-com:office:word" xmlns:w="http://schemas.openxmlformats.org/wordprocessingml/2006/main" xmlns:wne="http://schemas.microsoft.com/office/word/2006/wordml">
-  <w:docParts/>
-</w:glossaryDocument>
-</file>
-
-<file path=word/glossary/fontTable.xml><?xml version="1.0" encoding="utf-8"?>
-<w:fonts xmlns:r="http://schemas.openxmlformats.org/officeDocument/2006/relationships" xmlns:w="http://schemas.openxmlformats.org/wordprocessingml/2006/main">
-  <w:font w:name="Symbol">
-    <w:panose1 w:val="05050102010706020507"/>
-    <w:charset w:val="02"/>
-    <w:family w:val="roman"/>
-    <w:pitch w:val="variable"/>
-    <w:sig w:usb0="00000000" w:usb1="10000000" w:usb2="00000000" w:usb3="00000000" w:csb0="80000000" w:csb1="00000000"/>
-  </w:font>
-  <w:font w:name="Times New Roman">
-    <w:panose1 w:val="02020603050405020304"/>
-    <w:charset w:val="00"/>
-    <w:family w:val="roman"/>
-    <w:pitch w:val="variable"/>
-    <w:sig w:usb0="E0002AFF" w:usb1="C0007841" w:usb2="00000009" w:usb3="00000000" w:csb0="000001FF" w:csb1="00000000"/>
-  </w:font>
-  <w:font w:name="Courier New">
-    <w:panose1 w:val="02070309020205020404"/>
-    <w:charset w:val="00"/>
-    <w:family w:val="modern"/>
-    <w:pitch w:val="fixed"/>
-    <w:sig w:usb0="E0002AFF" w:usb1="C0007843" w:usb2="00000009" w:usb3="00000000" w:csb0="000001FF" w:csb1="00000000"/>
-  </w:font>
-  <w:font w:name="Wingdings">
-    <w:panose1 w:val="05000000000000000000"/>
-    <w:charset w:val="02"/>
-    <w:family w:val="auto"/>
-    <w:pitch w:val="variable"/>
-    <w:sig w:usb0="00000000" w:usb1="10000000" w:usb2="00000000" w:usb3="00000000" w:csb0="80000000" w:csb1="00000000"/>
-  </w:font>
-  <w:font w:name="Calibri">
-    <w:panose1 w:val="020F0502020204030204"/>
-    <w:charset w:val="00"/>
-    <w:family w:val="swiss"/>
-    <w:pitch w:val="variable"/>
-    <w:sig w:usb0="E10002FF" w:usb1="4000ACFF" w:usb2="00000009" w:usb3="00000000" w:csb0="0000019F" w:csb1="00000000"/>
-  </w:font>
-  <w:font w:name="Cambria">
-    <w:panose1 w:val="02040503050406030204"/>
-    <w:charset w:val="00"/>
-    <w:family w:val="roman"/>
-    <w:pitch w:val="variable"/>
-    <w:sig w:usb0="A00002EF" w:usb1="4000004B" w:usb2="00000000" w:usb3="00000000" w:csb0="0000019F" w:csb1="00000000"/>
-  </w:font>
-  <w:font w:name="SimSun">
-    <w:altName w:val="宋体"/>
-    <w:panose1 w:val="02010600030101010101"/>
-    <w:charset w:val="86"/>
-    <w:family w:val="auto"/>
-    <w:pitch w:val="variable"/>
-    <w:sig w:usb0="00000003" w:usb1="288F0000" w:usb2="00000016" w:usb3="00000000" w:csb0="00040001" w:csb1="00000000"/>
-  </w:font>
-  <w:font w:name="Tahoma">
-    <w:panose1 w:val="020B0604030504040204"/>
-    <w:charset w:val="00"/>
-    <w:family w:val="swiss"/>
-    <w:pitch w:val="variable"/>
-    <w:sig w:usb0="E1002EFF" w:usb1="C000605B" w:usb2="00000029" w:usb3="00000000" w:csb0="000101FF" w:csb1="00000000"/>
-  </w:font>
-  <w:font w:name="Helvetica">
-    <w:panose1 w:val="020B0604020202020204"/>
-    <w:charset w:val="00"/>
-    <w:family w:val="swiss"/>
-    <w:pitch w:val="variable"/>
-    <w:sig w:usb0="E0002AFF" w:usb1="C0007843" w:usb2="00000009" w:usb3="00000000" w:csb0="000001FF" w:csb1="00000000"/>
-  </w:font>
-</w:fonts>
-</file>
-
-<file path=word/glossary/settings.xml><?xml version="1.0" encoding="utf-8"?>
-<w:settings xmlns:o="urn:schemas-microsoft-com:office:office" xmlns:r="http://schemas.openxmlformats.org/officeDocument/2006/relationships" xmlns:m="http://schemas.openxmlformats.org/officeDocument/2006/math" xmlns:v="urn:schemas-microsoft-com:vml" xmlns:w10="urn:schemas-microsoft-com:office:word" xmlns:w="http://schemas.openxmlformats.org/wordprocessingml/2006/main" xmlns:sl="http://schemas.openxmlformats.org/schemaLibrary/2006/main">
-  <w:view w:val="normal"/>
-  <w:defaultTabStop w:val="720"/>
-  <w:characterSpacingControl w:val="doNotCompress"/>
-  <w:compat>
-    <w:useFELayout/>
-  </w:compat>
-  <w:rsids>
-    <w:rsidRoot w:val="00341173"/>
-    <w:rsid w:val="00341173"/>
-    <w:rsid w:val="00F40B17"/>
-  </w:rsids>
-  <m:mathPr>
-    <m:mathFont m:val="Cambria Math"/>
-    <m:brkBin m:val="before"/>
-    <m:brkBinSub m:val="--"/>
-    <m:smallFrac m:val="off"/>
-    <m:dispDef/>
-    <m:lMargin m:val="0"/>
-    <m:rMargin m:val="0"/>
-    <m:defJc m:val="centerGroup"/>
-    <m:wrapIndent m:val="1440"/>
-    <m:intLim m:val="subSup"/>
-    <m:naryLim m:val="undOvr"/>
-  </m:mathPr>
-  <w:themeFontLang w:val="en-GB"/>
-  <w:clrSchemeMapping w:bg1="light1" w:t1="dark1" w:bg2="light2" w:t2="dark2" w:accent1="accent1" w:accent2="accent2" w:accent3="accent3" w:accent4="accent4" w:accent5="accent5" w:accent6="accent6" w:hyperlink="hyperlink" w:followedHyperlink="followedHyperlink"/>
-  <w:decimalSymbol w:val="."/>
-  <w:listSeparator w:val=","/>
-</w:settings>
-</file>
-
-<file path=word/glossary/styles.xml><?xml version="1.0" encoding="utf-8"?>
-<w:styles xmlns:r="http://schemas.openxmlformats.org/officeDocument/2006/relationships" xmlns:w="http://schemas.openxmlformats.org/wordprocessingml/2006/main">
-  <w:docDefaults>
-    <w:rPrDefault>
-      <w:rPr>
-        <w:rFonts w:asciiTheme="minorHAnsi" w:eastAsiaTheme="minorEastAsia" w:hAnsiTheme="minorHAnsi" w:cstheme="minorBidi"/>
-        <w:sz w:val="22"/>
-        <w:szCs w:val="22"/>
-        <w:lang w:val="en-GB" w:eastAsia="en-GB" w:bidi="ar-SA"/>
-      </w:rPr>
-    </w:rPrDefault>
-    <w:pPrDefault>
-      <w:pPr>
-        <w:spacing w:after="200" w:line="276" w:lineRule="auto"/>
-      </w:pPr>
-    </w:pPrDefault>
-  </w:docDefaults>
-  <w:latentStyles w:defLockedState="0" w:defUIPriority="99" w:defSemiHidden="1" w:defUnhideWhenUsed="1" w:defQFormat="0" w:count="267">
-    <w:lsdException w:name="Normal" w:semiHidden="0" w:uiPriority="0" w:unhideWhenUsed="0" w:qFormat="1"/>
-    <w:lsdException w:name="heading 1" w:semiHidden="0" w:uiPriority="9" w:unhideWhenUsed="0" w:qFormat="1"/>
-    <w:lsdException w:name="heading 2" w:uiPriority="9" w:qFormat="1"/>
-    <w:lsdException w:name="heading 3" w:uiPriority="9" w:qFormat="1"/>
-    <w:lsdException w:name="heading 4" w:uiPriority="9" w:qFormat="1"/>
-    <w:lsdException w:name="heading 5" w:uiPriority="9" w:qFormat="1"/>
-    <w:lsdException w:name="heading 6" w:uiPriority="9" w:qFormat="1"/>
-    <w:lsdException w:name="heading 7" w:uiPriority="9" w:qFormat="1"/>
-    <w:lsdException w:name="heading 8" w:uiPriority="9" w:qFormat="1"/>
-    <w:lsdException w:name="heading 9" w:uiPriority="9" w:qFormat="1"/>
-    <w:lsdException w:name="toc 1" w:uiPriority="39"/>
-    <w:lsdException w:name="toc 2" w:uiPriority="39"/>
-    <w:lsdException w:name="toc 3" w:uiPriority="39"/>
-    <w:lsdException w:name="toc 4" w:uiPriority="39"/>
-    <w:lsdException w:name="toc 5" w:uiPriority="39"/>
-    <w:lsdException w:name="toc 6" w:uiPriority="39"/>
-    <w:lsdException w:name="toc 7" w:uiPriority="39"/>
-    <w:lsdException w:name="toc 8" w:uiPriority="39"/>
-    <w:lsdException w:name="toc 9" w:uiPriority="39"/>
-    <w:lsdException w:name="caption" w:uiPriority="35" w:qFormat="1"/>
-    <w:lsdException w:name="Title" w:semiHidden="0" w:uiPriority="10" w:unhideWhenUsed="0" w:qFormat="1"/>
-    <w:lsdException w:name="Default Paragraph Font" w:uiPriority="1"/>
-    <w:lsdException w:name="Subtitle" w:semiHidden="0" w:uiPriority="11" w:unhideWhenUsed="0" w:qFormat="1"/>
-    <w:lsdException w:name="Strong" w:semiHidden="0" w:uiPriority="22" w:unhideWhenUsed="0" w:qFormat="1"/>
-    <w:lsdException w:name="Emphasis" w:semiHidden="0" w:uiPriority="20" w:unhideWhenUsed="0" w:qFormat="1"/>
-    <w:lsdException w:name="Table Grid" w:semiHidden="0" w:uiPriority="59" w:unhideWhenUsed="0"/>
-    <w:lsdException w:name="Placeholder Text" w:unhideWhenUsed="0"/>
-    <w:lsdException w:name="No Spacing" w:semiHidden="0" w:uiPriority="1" w:unhideWhenUsed="0" w:qFormat="1"/>
-    <w:lsdException w:name="Light Shading" w:semiHidden="0" w:uiPriority="60" w:unhideWhenUsed="0"/>
-    <w:lsdException w:name="Light List" w:semiHidden="0" w:uiPriority="61" w:unhideWhenUsed="0"/>
-    <w:lsdException w:name="Light Grid" w:semiHidden="0" w:uiPriority="62" w:unhideWhenUsed="0"/>
-    <w:lsdException w:name="Medium Shading 1" w:semiHidden="0" w:uiPriority="63" w:unhideWhenUsed="0"/>
-    <w:lsdException w:name="Medium Shading 2" w:semiHidden="0" w:uiPriority="64" w:unhideWhenUsed="0"/>
-    <w:lsdException w:name="Medium List 1" w:semiHidden="0" w:uiPriority="65" w:unhideWhenUsed="0"/>
-    <w:lsdException w:name="Medium List 2" w:semiHidden="0" w:uiPriority="66" w:unhideWhenUsed="0"/>
-    <w:lsdException w:name="Medium Grid 1" w:semiHidden="0" w:uiPriority="67" w:unhideWhenUsed="0"/>
-    <w:lsdException w:name="Medium Grid 2" w:semiHidden="0" w:uiPriority="68" w:unhideWhenUsed="0"/>
-    <w:lsdException w:name="Medium Grid 3" w:semiHidden="0" w:uiPriority="69" w:unhideWhenUsed="0"/>
-    <w:lsdException w:name="Dark List" w:semiHidden="0" w:uiPriority="70" w:unhideWhenUsed="0"/>
-    <w:lsdException w:name="Colorful Shading" w:semiHidden="0" w:uiPriority="71" w:unhideWhenUsed="0"/>
-    <w:lsdException w:name="Colorful List" w:semiHidden="0" w:uiPriority="72" w:unhideWhenUsed="0"/>
-    <w:lsdException w:name="Colorful Grid" w:semiHidden="0" w:uiPriority="73" w:unhideWhenUsed="0"/>
-    <w:lsdException w:name="Light Shading Accent 1" w:semiHidden="0" w:uiPriority="60" w:unhideWhenUsed="0"/>
-    <w:lsdException w:name="Light List Accent 1" w:semiHidden="0" w:uiPriority="61" w:unhideWhenUsed="0"/>
-    <w:lsdException w:name="Light Grid Accent 1" w:semiHidden="0" w:uiPriority="62" w:unhideWhenUsed="0"/>
-    <w:lsdException w:name="Medium Shading 1 Accent 1" w:semiHidden="0" w:uiPriority="63" w:unhideWhenUsed="0"/>
-    <w:lsdException w:name="Medium Shading 2 Accent 1" w:semiHidden="0" w:uiPriority="64" w:unhideWhenUsed="0"/>
-    <w:lsdException w:name="Medium List 1 Accent 1" w:semiHidden="0" w:uiPriority="65" w:unhideWhenUsed="0"/>
-    <w:lsdException w:name="Revision" w:unhideWhenUsed="0"/>
-    <w:lsdException w:name="List Paragraph" w:semiHidden="0" w:uiPriority="34" w:unhideWhenUsed="0" w:qFormat="1"/>
-    <w:lsdException w:name="Quote" w:semiHidden="0" w:uiPriority="29" w:unhideWhenUsed="0" w:qFormat="1"/>
-    <w:lsdException w:name="Intense Quote" w:semiHidden="0" w:uiPriority="30" w:unhideWhenUsed="0" w:qFormat="1"/>
-    <w:lsdException w:name="Medium List 2 Accent 1" w:semiHidden="0" w:uiPriority="66" w:unhideWhenUsed="0"/>
-    <w:lsdException w:name="Medium Grid 1 Accent 1" w:semiHidden="0" w:uiPriority="67" w:unhideWhenUsed="0"/>
-    <w:lsdException w:name="Medium Grid 2 Accent 1" w:semiHidden="0" w:uiPriority="68" w:unhideWhenUsed="0"/>
-    <w:lsdException w:name="Medium Grid 3 Accent 1" w:semiHidden="0" w:uiPriority="69" w:unhideWhenUsed="0"/>
-    <w:lsdException w:name="Dark List Accent 1" w:semiHidden="0" w:uiPriority="70" w:unhideWhenUsed="0"/>
-    <w:lsdException w:name="Colorful Shading Accent 1" w:semiHidden="0" w:uiPriority="71" w:unhideWhenUsed="0"/>
-    <w:lsdException w:name="Colorful List Accent 1" w:semiHidden="0" w:uiPriority="72" w:unhideWhenUsed="0"/>
-    <w:lsdException w:name="Colorful Grid Accent 1" w:semiHidden="0" w:uiPriority="73" w:unhideWhenUsed="0"/>
-    <w:lsdException w:name="Light Shading Accent 2" w:semiHidden="0" w:uiPriority="60" w:unhideWhenUsed="0"/>
-    <w:lsdException w:name="Light List Accent 2" w:semiHidden="0" w:uiPriority="61" w:unhideWhenUsed="0"/>
-    <w:lsdException w:name="Light Grid Accent 2" w:semiHidden="0" w:uiPriority="62" w:unhideWhenUsed="0"/>
-    <w:lsdException w:name="Medium Shading 1 Accent 2" w:semiHidden="0" w:uiPriority="63" w:unhideWhenUsed="0"/>
-    <w:lsdException w:name="Medium Shading 2 Accent 2" w:semiHidden="0" w:uiPriority="64" w:unhideWhenUsed="0"/>
-    <w:lsdException w:name="Medium List 1 Accent 2" w:semiHidden="0" w:uiPriority="65" w:unhideWhenUsed="0"/>
-    <w:lsdException w:name="Medium List 2 Accent 2" w:semiHidden="0" w:uiPriority="66" w:unhideWhenUsed="0"/>
-    <w:lsdException w:name="Medium Grid 1 Accent 2" w:semiHidden="0" w:uiPriority="67" w:unhideWhenUsed="0"/>
-    <w:lsdException w:name="Medium Grid 2 Accent 2" w:semiHidden="0" w:uiPriority="68" w:unhideWhenUsed="0"/>
-    <w:lsdException w:name="Medium Grid 3 Accent 2" w:semiHidden="0" w:uiPriority="69" w:unhideWhenUsed="0"/>
-    <w:lsdException w:name="Dark List Accent 2" w:semiHidden="0" w:uiPriority="70" w:unhideWhenUsed="0"/>
-    <w:lsdException w:name="Colorful Shading Accent 2" w:semiHidden="0" w:uiPriority="71" w:unhideWhenUsed="0"/>
-    <w:lsdException w:name="Colorful List Accent 2" w:semiHidden="0" w:uiPriority="72" w:unhideWhenUsed="0"/>
-    <w:lsdException w:name="Colorful Grid Accent 2" w:semiHidden="0" w:uiPriority="73" w:unhideWhenUsed="0"/>
-    <w:lsdException w:name="Light Shading Accent 3" w:semiHidden="0" w:uiPriority="60" w:unhideWhenUsed="0"/>
-    <w:lsdException w:name="Light List Accent 3" w:semiHidden="0" w:uiPriority="61" w:unhideWhenUsed="0"/>
-    <w:lsdException w:name="Light Grid Accent 3" w:semiHidden="0" w:uiPriority="62" w:unhideWhenUsed="0"/>
-    <w:lsdException w:name="Medium Shading 1 Accent 3" w:semiHidden="0" w:uiPriority="63" w:unhideWhenUsed="0"/>
-    <w:lsdException w:name="Medium Shading 2 Accent 3" w:semiHidden="0" w:uiPriority="64" w:unhideWhenUsed="0"/>
-    <w:lsdException w:name="Medium List 1 Accent 3" w:semiHidden="0" w:uiPriority="65" w:unhideWhenUsed="0"/>
-    <w:lsdException w:name="Medium List 2 Accent 3" w:semiHidden="0" w:uiPriority="66" w:unhideWhenUsed="0"/>
-    <w:lsdException w:name="Medium Grid 1 Accent 3" w:semiHidden="0" w:uiPriority="67" w:unhideWhenUsed="0"/>
-    <w:lsdException w:name="Medium Grid 2 Accent 3" w:semiHidden="0" w:uiPriority="68" w:unhideWhenUsed="0"/>
-    <w:lsdException w:name="Medium Grid 3 Accent 3" w:semiHidden="0" w:uiPriority="69" w:unhideWhenUsed="0"/>
-    <w:lsdException w:name="Dark List Accent 3" w:semiHidden="0" w:uiPriority="70" w:unhideWhenUsed="0"/>
-    <w:lsdException w:name="Colorful Shading Accent 3" w:semiHidden="0" w:uiPriority="71" w:unhideWhenUsed="0"/>
-    <w:lsdException w:name="Colorful List Accent 3" w:semiHidden="0" w:uiPriority="72" w:unhideWhenUsed="0"/>
-    <w:lsdException w:name="Colorful Grid Accent 3" w:semiHidden="0" w:uiPriority="73" w:unhideWhenUsed="0"/>
-    <w:lsdException w:name="Light Shading Accent 4" w:semiHidden="0" w:uiPriority="60" w:unhideWhenUsed="0"/>
-    <w:lsdException w:name="Light List Accent 4" w:semiHidden="0" w:uiPriority="61" w:unhideWhenUsed="0"/>
-    <w:lsdException w:name="Light Grid Accent 4" w:semiHidden="0" w:uiPriority="62" w:unhideWhenUsed="0"/>
-    <w:lsdException w:name="Medium Shading 1 Accent 4" w:semiHidden="0" w:uiPriority="63" w:unhideWhenUsed="0"/>
-    <w:lsdException w:name="Medium Shading 2 Accent 4" w:semiHidden="0" w:uiPriority="64" w:unhideWhenUsed="0"/>
-    <w:lsdException w:name="Medium List 1 Accent 4" w:semiHidden="0" w:uiPriority="65" w:unhideWhenUsed="0"/>
-    <w:lsdException w:name="Medium List 2 Accent 4" w:semiHidden="0" w:uiPriority="66" w:unhideWhenUsed="0"/>
-    <w:lsdException w:name="Medium Grid 1 Accent 4" w:semiHidden="0" w:uiPriority="67" w:unhideWhenUsed="0"/>
-    <w:lsdException w:name="Medium Grid 2 Accent 4" w:semiHidden="0" w:uiPriority="68" w:unhideWhenUsed="0"/>
-    <w:lsdException w:name="Medium Grid 3 Accent 4" w:semiHidden="0" w:uiPriority="69" w:unhideWhenUsed="0"/>
-    <w:lsdException w:name="Dark List Accent 4" w:semiHidden="0" w:uiPriority="70" w:unhideWhenUsed="0"/>
-    <w:lsdException w:name="Colorful Shading Accent 4" w:semiHidden="0" w:uiPriority="71" w:unhideWhenUsed="0"/>
-    <w:lsdException w:name="Colorful List Accent 4" w:semiHidden="0" w:uiPriority="72" w:unhideWhenUsed="0"/>
-    <w:lsdException w:name="Colorful Grid Accent 4" w:semiHidden="0" w:uiPriority="73" w:unhideWhenUsed="0"/>
-    <w:lsdException w:name="Light Shading Accent 5" w:semiHidden="0" w:uiPriority="60" w:unhideWhenUsed="0"/>
-    <w:lsdException w:name="Light List Accent 5" w:semiHidden="0" w:uiPriority="61" w:unhideWhenUsed="0"/>
-    <w:lsdException w:name="Light Grid Accent 5" w:semiHidden="0" w:uiPriority="62" w:unhideWhenUsed="0"/>
-    <w:lsdException w:name="Medium Shading 1 Accent 5" w:semiHidden="0" w:uiPriority="63" w:unhideWhenUsed="0"/>
-    <w:lsdException w:name="Medium Shading 2 Accent 5" w:semiHidden="0" w:uiPriority="64" w:unhideWhenUsed="0"/>
-    <w:lsdException w:name="Medium List 1 Accent 5" w:semiHidden="0" w:uiPriority="65" w:unhideWhenUsed="0"/>
-    <w:lsdException w:name="Medium List 2 Accent 5" w:semiHidden="0" w:uiPriority="66" w:unhideWhenUsed="0"/>
-    <w:lsdException w:name="Medium Grid 1 Accent 5" w:semiHidden="0" w:uiPriority="67" w:unhideWhenUsed="0"/>
-    <w:lsdException w:name="Medium Grid 2 Accent 5" w:semiHidden="0" w:uiPriority="68" w:unhideWhenUsed="0"/>
-    <w:lsdException w:name="Medium Grid 3 Accent 5" w:semiHidden="0" w:uiPriority="69" w:unhideWhenUsed="0"/>
-    <w:lsdException w:name="Dark List Accent 5" w:semiHidden="0" w:uiPriority="70" w:unhideWhenUsed="0"/>
-    <w:lsdException w:name="Colorful Shading Accent 5" w:semiHidden="0" w:uiPriority="71" w:unhideWhenUsed="0"/>
-    <w:lsdException w:name="Colorful List Accent 5" w:semiHidden="0" w:uiPriority="72" w:unhideWhenUsed="0"/>
-    <w:lsdException w:name="Colorful Grid Accent 5" w:semiHidden="0" w:uiPriority="73" w:unhideWhenUsed="0"/>
-    <w:lsdException w:name="Light Shading Accent 6" w:semiHidden="0" w:uiPriority="60" w:unhideWhenUsed="0"/>
-    <w:lsdException w:name="Light List Accent 6" w:semiHidden="0" w:uiPriority="61" w:unhideWhenUsed="0"/>
-    <w:lsdException w:name="Light Grid Accent 6" w:semiHidden="0" w:uiPriority="62" w:unhideWhenUsed="0"/>
-    <w:lsdException w:name="Medium Shading 1 Accent 6" w:semiHidden="0" w:uiPriority="63" w:unhideWhenUsed="0"/>
-    <w:lsdException w:name="Medium Shading 2 Accent 6" w:semiHidden="0" w:uiPriority="64" w:unhideWhenUsed="0"/>
-    <w:lsdException w:name="Medium List 1 Accent 6" w:semiHidden="0" w:uiPriority="65" w:unhideWhenUsed="0"/>
-    <w:lsdException w:name="Medium List 2 Accent 6" w:semiHidden="0" w:uiPriority="66" w:unhideWhenUsed="0"/>
-    <w:lsdException w:name="Medium Grid 1 Accent 6" w:semiHidden="0" w:uiPriority="67" w:unhideWhenUsed="0"/>
-    <w:lsdException w:name="Medium Grid 2 Accent 6" w:semiHidden="0" w:uiPriority="68" w:unhideWhenUsed="0"/>
-    <w:lsdException w:name="Medium Grid 3 Accent 6" w:semiHidden="0" w:uiPriority="69" w:unhideWhenUsed="0"/>
-    <w:lsdException w:name="Dark List Accent 6" w:semiHidden="0" w:uiPriority="70" w:unhideWhenUsed="0"/>
-    <w:lsdException w:name="Colorful Shading Accent 6" w:semiHidden="0" w:uiPriority="71" w:unhideWhenUsed="0"/>
-    <w:lsdException w:name="Colorful List Accent 6" w:semiHidden="0" w:uiPriority="72" w:unhideWhenUsed="0"/>
-    <w:lsdException w:name="Colorful Grid Accent 6" w:semiHidden="0" w:uiPriority="73" w:unhideWhenUsed="0"/>
-    <w:lsdException w:name="Subtle Emphasis" w:semiHidden="0" w:uiPriority="19" w:unhideWhenUsed="0" w:qFormat="1"/>
-    <w:lsdException w:name="Intense Emphasis" w:semiHidden="0" w:uiPriority="21" w:unhideWhenUsed="0" w:qFormat="1"/>
-    <w:lsdException w:name="Subtle Reference" w:semiHidden="0" w:uiPriority="31" w:unhideWhenUsed="0" w:qFormat="1"/>
-    <w:lsdException w:name="Intense Reference" w:semiHidden="0" w:uiPriority="32" w:unhideWhenUsed="0" w:qFormat="1"/>
-    <w:lsdException w:name="Book Title" w:semiHidden="0" w:uiPriority="33" w:unhideWhenUsed="0" w:qFormat="1"/>
-    <w:lsdException w:name="Bibliography" w:uiPriority="37"/>
-    <w:lsdException w:name="TOC Heading" w:uiPriority="39" w:qFormat="1"/>
-  </w:latentStyles>
-  <w:style w:type="paragraph" w:default="1" w:styleId="Normal">
-    <w:name w:val="Normal"/>
-    <w:qFormat/>
-  </w:style>
-  <w:style w:type="character" w:default="1" w:styleId="DefaultParagraphFont">
-    <w:name w:val="Default Paragraph Font"/>
-    <w:uiPriority w:val="1"/>
-    <w:semiHidden/>
-    <w:unhideWhenUsed/>
-  </w:style>
-  <w:style w:type="table" w:default="1" w:styleId="TableNormal">
-    <w:name w:val="Normal Table"/>
-    <w:uiPriority w:val="99"/>
-    <w:semiHidden/>
-    <w:unhideWhenUsed/>
-    <w:qFormat/>
-    <w:tblPr>
-      <w:tblInd w:w="0" w:type="dxa"/>
-      <w:tblCellMar>
-        <w:top w:w="0" w:type="dxa"/>
-        <w:left w:w="108" w:type="dxa"/>
-        <w:bottom w:w="0" w:type="dxa"/>
-        <w:right w:w="108" w:type="dxa"/>
-      </w:tblCellMar>
-    </w:tblPr>
-  </w:style>
-  <w:style w:type="numbering" w:default="1" w:styleId="NoList">
-    <w:name w:val="No List"/>
-    <w:uiPriority w:val="99"/>
-    <w:semiHidden/>
-    <w:unhideWhenUsed/>
-  </w:style>
-  <w:style w:type="paragraph" w:customStyle="1" w:styleId="42EB52A66F95452CAEDC015908BBFB06">
-    <w:name w:val="42EB52A66F95452CAEDC015908BBFB06"/>
-    <w:rsid w:val="00341173"/>
-  </w:style>
-</w:styles>
-</file>
-
-<file path=word/glossary/webSettings.xml><?xml version="1.0" encoding="utf-8"?>
-<w:webSettings xmlns:r="http://schemas.openxmlformats.org/officeDocument/2006/relationships" xmlns:w="http://schemas.openxmlformats.org/wordprocessingml/2006/main">
-  <w:optimizeForBrowser/>
-  <w:allowPNG/>
-</w:webSettings>
-</file>
-
 <file path=word/theme/theme1.xml><?xml version="1.0" encoding="utf-8"?>
 <a:theme xmlns:a="http://schemas.openxmlformats.org/drawingml/2006/main" name="Office Theme">
   <a:themeElements>
@@ -15779,7 +15479,7 @@
 
 <file path=customXml/item1.xml><?xml version="1.0" encoding="utf-8"?>
 <CoverPageProperties xmlns="http://schemas.microsoft.com/office/2006/coverPageProps">
-  <PublishDate>2010-01-22T00:00:00</PublishDate>
+  <PublishDate>2010-05-20T00:00:00</PublishDate>
   <Abstract/>
   <CompanyAddress/>
   <CompanyPhone/>
@@ -15801,7 +15501,7 @@
 </file>
 
 <file path=customXml/itemProps2.xml><?xml version="1.0" encoding="utf-8"?>
-<ds:datastoreItem xmlns:ds="http://schemas.openxmlformats.org/officeDocument/2006/customXml" ds:itemID="{4EE1932C-36E8-4FA0-8CB9-B3F70B61E7F6}">
+<ds:datastoreItem xmlns:ds="http://schemas.openxmlformats.org/officeDocument/2006/customXml" ds:itemID="{A4278D3C-0914-43D0-B45F-0FEC0BDA564D}">
   <ds:schemaRefs>
     <ds:schemaRef ds:uri="http://schemas.openxmlformats.org/officeDocument/2006/bibliography"/>
   </ds:schemaRefs>

</xml_diff>